<commit_message>
Avance de las correcciones del PGC
</commit_message>
<xml_diff>
--- a/Documentos/PGC.docx
+++ b/Documentos/PGC.docx
@@ -1,6 +1,6 @@
 
 <file path=word/document.xml><?xml version="1.0" encoding="utf-8"?>
-<w:document xmlns:wpc="http://schemas.microsoft.com/office/word/2010/wordprocessingCanvas" xmlns:cx="http://schemas.microsoft.com/office/drawing/2014/chartex" xmlns:cx1="http://schemas.microsoft.com/office/drawing/2015/9/8/chartex" xmlns:cx2="http://schemas.microsoft.com/office/drawing/2015/10/21/chartex" xmlns:cx3="http://schemas.microsoft.com/office/drawing/2016/5/9/chartex" xmlns:cx4="http://schemas.microsoft.com/office/drawing/2016/5/10/chartex" xmlns:cx5="http://schemas.microsoft.com/office/drawing/2016/5/11/chartex" xmlns:cx6="http://schemas.microsoft.com/office/drawing/2016/5/12/chartex" xmlns:cx7="http://schemas.microsoft.com/office/drawing/2016/5/13/chartex" xmlns:cx8="http://schemas.microsoft.com/office/drawing/2016/5/14/chartex" xmlns:mc="http://schemas.openxmlformats.org/markup-compatibility/2006" xmlns:aink="http://schemas.microsoft.com/office/drawing/2016/ink" xmlns:am3d="http://schemas.microsoft.com/office/drawing/2017/model3d" xmlns:o="urn:schemas-microsoft-com:office:office" xmlns:r="http://schemas.openxmlformats.org/officeDocument/2006/relationships" xmlns:m="http://schemas.openxmlformats.org/officeDocument/2006/math" xmlns:v="urn:schemas-microsoft-com:vml" xmlns:wp14="http://schemas.microsoft.com/office/word/2010/wordprocessingDrawing" xmlns:wp="http://schemas.openxmlformats.org/drawingml/2006/wordprocessingDrawing" xmlns:w10="urn:schemas-microsoft-com:office:word" xmlns:w="http://schemas.openxmlformats.org/wordprocessingml/2006/main" xmlns:w14="http://schemas.microsoft.com/office/word/2010/wordml" xmlns:w15="http://schemas.microsoft.com/office/word/2012/wordml" xmlns:w16cid="http://schemas.microsoft.com/office/word/2016/wordml/cid" xmlns:w16se="http://schemas.microsoft.com/office/word/2015/wordml/symex" xmlns:wpg="http://schemas.microsoft.com/office/word/2010/wordprocessingGroup" xmlns:wpi="http://schemas.microsoft.com/office/word/2010/wordprocessingInk" xmlns:wne="http://schemas.microsoft.com/office/word/2006/wordml" xmlns:wps="http://schemas.microsoft.com/office/word/2010/wordprocessingShape" mc:Ignorable="w14 w15 w16se w16cid wp14">
+<w:document xmlns:wpc="http://schemas.microsoft.com/office/word/2010/wordprocessingCanvas" xmlns:cx="http://schemas.microsoft.com/office/drawing/2014/chartex" xmlns:cx1="http://schemas.microsoft.com/office/drawing/2015/9/8/chartex" xmlns:mc="http://schemas.openxmlformats.org/markup-compatibility/2006" xmlns:o="urn:schemas-microsoft-com:office:office" xmlns:r="http://schemas.openxmlformats.org/officeDocument/2006/relationships" xmlns:m="http://schemas.openxmlformats.org/officeDocument/2006/math" xmlns:v="urn:schemas-microsoft-com:vml" xmlns:wp14="http://schemas.microsoft.com/office/word/2010/wordprocessingDrawing" xmlns:wp="http://schemas.openxmlformats.org/drawingml/2006/wordprocessingDrawing" xmlns:w10="urn:schemas-microsoft-com:office:word" xmlns:w="http://schemas.openxmlformats.org/wordprocessingml/2006/main" xmlns:w14="http://schemas.microsoft.com/office/word/2010/wordml" xmlns:w15="http://schemas.microsoft.com/office/word/2012/wordml" xmlns:w16se="http://schemas.microsoft.com/office/word/2015/wordml/symex" xmlns:wpg="http://schemas.microsoft.com/office/word/2010/wordprocessingGroup" xmlns:wpi="http://schemas.microsoft.com/office/word/2010/wordprocessingInk" xmlns:wne="http://schemas.microsoft.com/office/word/2006/wordml" xmlns:wps="http://schemas.microsoft.com/office/word/2010/wordprocessingShape" mc:Ignorable="w14 w15 w16se wp14">
   <w:background w:color="FFFFFF"/>
   <w:body>
     <w:p>
@@ -572,8 +572,6 @@
               </w:rPr>
               <w:t>Problematica</w:t>
             </w:r>
-            <w:bookmarkStart w:id="0" w:name="_GoBack"/>
-            <w:bookmarkEnd w:id="0"/>
             <w:r>
               <w:rPr>
                 <w:noProof/>
@@ -685,97 +683,6 @@
                 <w:webHidden/>
               </w:rPr>
               <w:instrText xml:space="preserve"> PAGEREF _Toc492646280 \h </w:instrText>
-            </w:r>
-            <w:r>
-              <w:rPr>
-                <w:noProof/>
-                <w:webHidden/>
-              </w:rPr>
-            </w:r>
-            <w:r>
-              <w:rPr>
-                <w:noProof/>
-                <w:webHidden/>
-              </w:rPr>
-              <w:fldChar w:fldCharType="separate"/>
-            </w:r>
-            <w:r>
-              <w:rPr>
-                <w:noProof/>
-                <w:webHidden/>
-              </w:rPr>
-              <w:t>5</w:t>
-            </w:r>
-            <w:r>
-              <w:rPr>
-                <w:noProof/>
-                <w:webHidden/>
-              </w:rPr>
-              <w:fldChar w:fldCharType="end"/>
-            </w:r>
-          </w:hyperlink>
-        </w:p>
-        <w:p>
-          <w:pPr>
-            <w:pStyle w:val="TDC2"/>
-            <w:tabs>
-              <w:tab w:val="left" w:pos="1100"/>
-              <w:tab w:val="right" w:leader="dot" w:pos="8296"/>
-            </w:tabs>
-            <w:ind w:left="440"/>
-            <w:rPr>
-              <w:rFonts w:asciiTheme="minorHAnsi" w:eastAsiaTheme="minorEastAsia" w:hAnsiTheme="minorHAnsi" w:cstheme="minorBidi"/>
-              <w:noProof/>
-              <w:color w:val="auto"/>
-              <w:lang w:val="es-ES" w:eastAsia="es-ES"/>
-            </w:rPr>
-          </w:pPr>
-          <w:hyperlink w:anchor="_Toc492646281" w:history="1">
-            <w:r>
-              <w:rPr>
-                <w:rStyle w:val="Hipervnculo"/>
-                <w:rFonts w:ascii="Times New Roman" w:eastAsia="Times New Roman" w:hAnsi="Times New Roman" w:cs="Times New Roman"/>
-                <w:noProof/>
-              </w:rPr>
-              <w:t>1.5.</w:t>
-            </w:r>
-            <w:r>
-              <w:rPr>
-                <w:rFonts w:asciiTheme="minorHAnsi" w:eastAsiaTheme="minorEastAsia" w:hAnsiTheme="minorHAnsi" w:cstheme="minorBidi"/>
-                <w:noProof/>
-                <w:color w:val="auto"/>
-                <w:lang w:val="es-ES" w:eastAsia="es-ES"/>
-              </w:rPr>
-              <w:tab/>
-            </w:r>
-            <w:r>
-              <w:rPr>
-                <w:rStyle w:val="Hipervnculo"/>
-                <w:rFonts w:ascii="Times New Roman" w:eastAsia="Times New Roman" w:hAnsi="Times New Roman" w:cs="Times New Roman"/>
-                <w:noProof/>
-              </w:rPr>
-              <w:t>Resumen Ejecutivo</w:t>
-            </w:r>
-            <w:r>
-              <w:rPr>
-                <w:noProof/>
-                <w:webHidden/>
-              </w:rPr>
-              <w:tab/>
-            </w:r>
-            <w:r>
-              <w:rPr>
-                <w:noProof/>
-                <w:webHidden/>
-              </w:rPr>
-              <w:fldChar w:fldCharType="begin"/>
-            </w:r>
-            <w:r>
-              <w:rPr>
-                <w:noProof/>
-                <w:webHidden/>
-              </w:rPr>
-              <w:instrText xml:space="preserve"> PAGEREF _Toc492646281 \h </w:instrText>
             </w:r>
             <w:r>
               <w:rPr>
@@ -1591,6 +1498,14 @@
     </w:p>
     <w:p>
       <w:pPr>
+        <w:spacing w:line="360" w:lineRule="auto"/>
+        <w:rPr>
+          <w:rFonts w:ascii="Times New Roman" w:eastAsia="Times New Roman" w:hAnsi="Times New Roman" w:cs="Times New Roman"/>
+        </w:rPr>
+      </w:pPr>
+    </w:p>
+    <w:p>
+      <w:pPr>
         <w:pStyle w:val="Ttulo1"/>
         <w:numPr>
           <w:ilvl w:val="0"/>
@@ -1606,7 +1521,7 @@
           <w:szCs w:val="24"/>
         </w:rPr>
       </w:pPr>
-      <w:bookmarkStart w:id="1" w:name="_Toc492646277"/>
+      <w:bookmarkStart w:id="0" w:name="_Toc492646277"/>
       <w:r>
         <w:rPr>
           <w:rFonts w:ascii="Times New Roman" w:eastAsia="Times New Roman" w:hAnsi="Times New Roman" w:cs="Times New Roman"/>
@@ -1617,7 +1532,193 @@
         <w:lastRenderedPageBreak/>
         <w:t>Introducción</w:t>
       </w:r>
-      <w:bookmarkEnd w:id="1"/>
+      <w:bookmarkEnd w:id="0"/>
+    </w:p>
+    <w:p>
+      <w:pPr>
+        <w:spacing w:line="360" w:lineRule="auto"/>
+        <w:ind w:left="720" w:firstLine="414"/>
+        <w:jc w:val="both"/>
+        <w:rPr>
+          <w:rFonts w:ascii="Times New Roman" w:eastAsia="Times New Roman" w:hAnsi="Times New Roman" w:cs="Times New Roman"/>
+        </w:rPr>
+      </w:pPr>
+      <w:proofErr w:type="spellStart"/>
+      <w:r>
+        <w:rPr>
+          <w:rFonts w:ascii="Times New Roman" w:eastAsia="Times New Roman" w:hAnsi="Times New Roman" w:cs="Times New Roman"/>
+        </w:rPr>
+        <w:t>Consulting</w:t>
+      </w:r>
+      <w:proofErr w:type="spellEnd"/>
+      <w:r>
+        <w:rPr>
+          <w:rFonts w:ascii="Times New Roman" w:eastAsia="Times New Roman" w:hAnsi="Times New Roman" w:cs="Times New Roman"/>
+        </w:rPr>
+        <w:t xml:space="preserve"> Asociados</w:t>
+      </w:r>
+      <w:r>
+        <w:rPr>
+          <w:rFonts w:ascii="Times New Roman" w:eastAsia="Times New Roman" w:hAnsi="Times New Roman" w:cs="Times New Roman"/>
+        </w:rPr>
+        <w:t xml:space="preserve"> es una empresa peruana que, desde su creación desarrolla software a la medida con personal especializado que reside en Perú, nuestra empresa fue fundada en el año 201</w:t>
+      </w:r>
+      <w:r>
+        <w:rPr>
+          <w:rFonts w:ascii="Times New Roman" w:eastAsia="Times New Roman" w:hAnsi="Times New Roman" w:cs="Times New Roman"/>
+        </w:rPr>
+        <w:t>4</w:t>
+      </w:r>
+      <w:r>
+        <w:rPr>
+          <w:rFonts w:ascii="Times New Roman" w:eastAsia="Times New Roman" w:hAnsi="Times New Roman" w:cs="Times New Roman"/>
+        </w:rPr>
+        <w:t>, nuestra propuesta de propuesta de valor se basa en la entrega de soluciones software personalizadas, capaces de soportar procesos clave y actividades de misión crítica, alineados con los objetivos estratégicos de nuestros clientes.</w:t>
+      </w:r>
+    </w:p>
+    <w:p>
+      <w:pPr>
+        <w:spacing w:line="360" w:lineRule="auto"/>
+        <w:jc w:val="both"/>
+        <w:rPr>
+          <w:rFonts w:ascii="Times New Roman" w:eastAsia="Times New Roman" w:hAnsi="Times New Roman" w:cs="Times New Roman"/>
+          <w:b/>
+        </w:rPr>
+      </w:pPr>
+    </w:p>
+    <w:p>
+      <w:pPr>
+        <w:pStyle w:val="Prrafodelista"/>
+        <w:spacing w:line="360" w:lineRule="auto"/>
+        <w:ind w:left="709" w:firstLine="284"/>
+        <w:jc w:val="both"/>
+        <w:rPr>
+          <w:rFonts w:ascii="Times New Roman" w:eastAsia="Times New Roman" w:hAnsi="Times New Roman" w:cs="Times New Roman"/>
+        </w:rPr>
+      </w:pPr>
+      <w:r>
+        <w:rPr>
+          <w:rFonts w:ascii="Times New Roman" w:eastAsia="Times New Roman" w:hAnsi="Times New Roman" w:cs="Times New Roman"/>
+        </w:rPr>
+        <w:t xml:space="preserve"> </w:t>
+      </w:r>
+      <w:r>
+        <w:rPr>
+          <w:rFonts w:ascii="Times New Roman" w:eastAsia="Times New Roman" w:hAnsi="Times New Roman" w:cs="Times New Roman"/>
+        </w:rPr>
+        <w:t>En el desarrollo de software</w:t>
+      </w:r>
+      <w:r>
+        <w:rPr>
+          <w:rFonts w:ascii="Times New Roman" w:eastAsia="Times New Roman" w:hAnsi="Times New Roman" w:cs="Times New Roman"/>
+        </w:rPr>
+        <w:t>, los cambios debido</w:t>
+      </w:r>
+      <w:r>
+        <w:rPr>
+          <w:rFonts w:ascii="Times New Roman" w:eastAsia="Times New Roman" w:hAnsi="Times New Roman" w:cs="Times New Roman"/>
+        </w:rPr>
+        <w:t>s principalmente</w:t>
+      </w:r>
+      <w:r>
+        <w:rPr>
+          <w:rFonts w:ascii="Times New Roman" w:eastAsia="Times New Roman" w:hAnsi="Times New Roman" w:cs="Times New Roman"/>
+        </w:rPr>
+        <w:t xml:space="preserve"> a modificaciones de requisitos y </w:t>
+      </w:r>
+      <w:r>
+        <w:rPr>
+          <w:rFonts w:ascii="Times New Roman" w:eastAsia="Times New Roman" w:hAnsi="Times New Roman" w:cs="Times New Roman"/>
+        </w:rPr>
+        <w:t>fallos</w:t>
+      </w:r>
+      <w:r>
+        <w:rPr>
+          <w:rFonts w:ascii="Times New Roman" w:eastAsia="Times New Roman" w:hAnsi="Times New Roman" w:cs="Times New Roman"/>
+        </w:rPr>
+        <w:t xml:space="preserve"> son inevitables. Normalmente se trabaja en equipo por lo que es preciso llevar un control y registro de los cambios con el fin de reducir errores, aumentar la calidad y la productividad y evitar los problemas que puede acarrear una incorrecta sincronización en dichos cambios, al afectar a otros elementos del sistema o a las tareas realizadas por otros miembros del equipo de proyecto</w:t>
+      </w:r>
+      <w:r>
+        <w:rPr>
+          <w:rFonts w:ascii="Times New Roman" w:eastAsia="Times New Roman" w:hAnsi="Times New Roman" w:cs="Times New Roman"/>
+        </w:rPr>
+        <w:t>.</w:t>
+      </w:r>
+    </w:p>
+    <w:p>
+      <w:pPr>
+        <w:pStyle w:val="Prrafodelista"/>
+        <w:spacing w:line="360" w:lineRule="auto"/>
+        <w:ind w:left="993"/>
+        <w:jc w:val="both"/>
+        <w:rPr>
+          <w:rFonts w:ascii="Times New Roman" w:eastAsia="Times New Roman" w:hAnsi="Times New Roman" w:cs="Times New Roman"/>
+        </w:rPr>
+      </w:pPr>
+    </w:p>
+    <w:p>
+      <w:pPr>
+        <w:spacing w:line="360" w:lineRule="auto"/>
+        <w:ind w:left="709" w:firstLine="425"/>
+        <w:contextualSpacing/>
+        <w:rPr>
+          <w:rFonts w:ascii="Times New Roman" w:eastAsia="Times New Roman" w:hAnsi="Times New Roman" w:cs="Times New Roman"/>
+        </w:rPr>
+      </w:pPr>
+      <w:r>
+        <w:rPr>
+          <w:rFonts w:ascii="Times New Roman" w:eastAsia="Times New Roman" w:hAnsi="Times New Roman" w:cs="Times New Roman"/>
+        </w:rPr>
+        <w:t>El objetivo de la gestión de la configuración es mantener la integridad de los productos que se obtienen a lo largo del desarrollo de los sistemas de información, garantizando que no se realizan cambios incontrolados y que todos los participantes en el desarrollo del sistema disponen de la versión adecuada de los productos que manejan. Así, entre los elementos de configuración software, se encuentran no únicamente ejecutables y código fuente, sino también los modelos de datos, modelos de procesos, especificaciones de requisitos, pruebas, etc.</w:t>
+      </w:r>
+    </w:p>
+    <w:p>
+      <w:pPr>
+        <w:spacing w:line="360" w:lineRule="auto"/>
+        <w:ind w:left="840"/>
+        <w:contextualSpacing/>
+        <w:rPr>
+          <w:rFonts w:ascii="Times New Roman" w:eastAsia="Times New Roman" w:hAnsi="Times New Roman" w:cs="Times New Roman"/>
+        </w:rPr>
+      </w:pPr>
+    </w:p>
+    <w:p>
+      <w:pPr>
+        <w:spacing w:line="360" w:lineRule="auto"/>
+        <w:ind w:left="709" w:firstLine="425"/>
+        <w:contextualSpacing/>
+        <w:rPr>
+          <w:rFonts w:ascii="Times New Roman" w:eastAsia="Times New Roman" w:hAnsi="Times New Roman" w:cs="Times New Roman"/>
+        </w:rPr>
+      </w:pPr>
+      <w:r>
+        <w:rPr>
+          <w:rFonts w:ascii="Times New Roman" w:eastAsia="Times New Roman" w:hAnsi="Times New Roman" w:cs="Times New Roman"/>
+        </w:rPr>
+        <w:t xml:space="preserve">La gestión de configuración se realiza durante todas las actividades asociadas al desarrollo del sistema, y </w:t>
+      </w:r>
+      <w:r>
+        <w:rPr>
+          <w:rFonts w:ascii="Times New Roman" w:eastAsia="Times New Roman" w:hAnsi="Times New Roman" w:cs="Times New Roman"/>
+        </w:rPr>
+        <w:t>continúa</w:t>
+      </w:r>
+      <w:r>
+        <w:rPr>
+          <w:rFonts w:ascii="Times New Roman" w:eastAsia="Times New Roman" w:hAnsi="Times New Roman" w:cs="Times New Roman"/>
+        </w:rPr>
+        <w:t xml:space="preserve"> registrando los cambios hasta que éste deja de utilizarse.</w:t>
+      </w:r>
+    </w:p>
+    <w:p>
+      <w:pPr>
+        <w:spacing w:line="360" w:lineRule="auto"/>
+        <w:ind w:left="420"/>
+        <w:contextualSpacing/>
+        <w:rPr>
+          <w:rFonts w:ascii="Times New Roman" w:eastAsia="Times New Roman" w:hAnsi="Times New Roman" w:cs="Times New Roman"/>
+        </w:rPr>
+      </w:pPr>
     </w:p>
     <w:p>
       <w:pPr>
@@ -1636,7 +1737,6 @@
           <w:szCs w:val="24"/>
         </w:rPr>
       </w:pPr>
-      <w:bookmarkStart w:id="2" w:name="_Toc492646278"/>
       <w:r>
         <w:rPr>
           <w:rFonts w:ascii="Times New Roman" w:eastAsia="Times New Roman" w:hAnsi="Times New Roman" w:cs="Times New Roman"/>
@@ -1644,154 +1744,195 @@
           <w:sz w:val="24"/>
           <w:szCs w:val="24"/>
         </w:rPr>
-        <w:t>Propósito</w:t>
-      </w:r>
-      <w:bookmarkEnd w:id="2"/>
-    </w:p>
-    <w:p>
-      <w:pPr>
-        <w:spacing w:line="360" w:lineRule="auto"/>
-        <w:ind w:left="720"/>
+        <w:t>Definiciones</w:t>
+      </w:r>
+    </w:p>
+    <w:p>
+      <w:pPr>
+        <w:numPr>
+          <w:ilvl w:val="0"/>
+          <w:numId w:val="3"/>
+        </w:numPr>
+        <w:spacing w:line="360" w:lineRule="auto"/>
+        <w:ind w:hanging="360"/>
+        <w:contextualSpacing/>
         <w:jc w:val="both"/>
-        <w:rPr>
-          <w:rFonts w:ascii="Times New Roman" w:eastAsia="Times New Roman" w:hAnsi="Times New Roman" w:cs="Times New Roman"/>
-        </w:rPr>
-      </w:pPr>
+      </w:pPr>
+      <w:r>
+        <w:rPr>
+          <w:rFonts w:ascii="Times New Roman" w:eastAsia="Times New Roman" w:hAnsi="Times New Roman" w:cs="Times New Roman"/>
+        </w:rPr>
+        <w:t xml:space="preserve">SCMR: Software </w:t>
+      </w:r>
       <w:proofErr w:type="spellStart"/>
       <w:r>
         <w:rPr>
           <w:rFonts w:ascii="Times New Roman" w:eastAsia="Times New Roman" w:hAnsi="Times New Roman" w:cs="Times New Roman"/>
         </w:rPr>
-        <w:t>Consulting</w:t>
+        <w:t>Configuration</w:t>
       </w:r>
       <w:proofErr w:type="spellEnd"/>
       <w:r>
         <w:rPr>
           <w:rFonts w:ascii="Times New Roman" w:eastAsia="Times New Roman" w:hAnsi="Times New Roman" w:cs="Times New Roman"/>
         </w:rPr>
-        <w:t xml:space="preserve"> Asociados</w:t>
-      </w:r>
-      <w:r>
-        <w:rPr>
-          <w:rFonts w:ascii="Times New Roman" w:eastAsia="Times New Roman" w:hAnsi="Times New Roman" w:cs="Times New Roman"/>
-        </w:rPr>
-        <w:t xml:space="preserve"> es una empresa peruana que, desde su creación desarrolla software a la medida con personal especializado que reside en Perú, nuestra empresa fue fundada en el año 201</w:t>
-      </w:r>
-      <w:r>
-        <w:rPr>
-          <w:rFonts w:ascii="Times New Roman" w:eastAsia="Times New Roman" w:hAnsi="Times New Roman" w:cs="Times New Roman"/>
-        </w:rPr>
-        <w:t>4</w:t>
-      </w:r>
-      <w:r>
-        <w:rPr>
-          <w:rFonts w:ascii="Times New Roman" w:eastAsia="Times New Roman" w:hAnsi="Times New Roman" w:cs="Times New Roman"/>
-        </w:rPr>
-        <w:t>, nuestra propuesta de propuesta de valor se basa en la entrega de soluciones software personalizadas, capaces de soportar procesos clave y actividades de misión crítica, alineados con los objetivos estratégicos de nuestros clientes.</w:t>
-      </w:r>
-    </w:p>
-    <w:p>
-      <w:pPr>
-        <w:spacing w:line="360" w:lineRule="auto"/>
-        <w:ind w:left="720"/>
+        <w:t xml:space="preserve"> Management </w:t>
+      </w:r>
+      <w:r>
+        <w:rPr>
+          <w:rFonts w:ascii="Times New Roman" w:eastAsia="Times New Roman" w:hAnsi="Times New Roman" w:cs="Times New Roman"/>
+        </w:rPr>
+        <w:t>Responsable</w:t>
+      </w:r>
+      <w:r>
+        <w:rPr>
+          <w:rFonts w:ascii="Times New Roman" w:eastAsia="Times New Roman" w:hAnsi="Times New Roman" w:cs="Times New Roman"/>
+        </w:rPr>
+        <w:t>, Gestor de configuración del software.</w:t>
+      </w:r>
+      <w:bookmarkStart w:id="1" w:name="_GoBack"/>
+      <w:bookmarkEnd w:id="1"/>
+    </w:p>
+    <w:p>
+      <w:pPr>
+        <w:numPr>
+          <w:ilvl w:val="0"/>
+          <w:numId w:val="3"/>
+        </w:numPr>
+        <w:spacing w:line="360" w:lineRule="auto"/>
+        <w:ind w:hanging="360"/>
+        <w:contextualSpacing/>
         <w:jc w:val="both"/>
-        <w:rPr>
-          <w:rFonts w:ascii="Times New Roman" w:eastAsia="Times New Roman" w:hAnsi="Times New Roman" w:cs="Times New Roman"/>
-        </w:rPr>
-      </w:pPr>
-    </w:p>
-    <w:p>
-      <w:pPr>
-        <w:pStyle w:val="Prrafodelista"/>
+      </w:pPr>
+      <w:r>
+        <w:rPr>
+          <w:rFonts w:ascii="Times New Roman" w:eastAsia="Times New Roman" w:hAnsi="Times New Roman" w:cs="Times New Roman"/>
+        </w:rPr>
+        <w:t xml:space="preserve">CCB: </w:t>
+      </w:r>
+      <w:proofErr w:type="spellStart"/>
+      <w:r>
+        <w:rPr>
+          <w:rFonts w:ascii="Times New Roman" w:eastAsia="Times New Roman" w:hAnsi="Times New Roman" w:cs="Times New Roman"/>
+        </w:rPr>
+        <w:t>Configuration</w:t>
+      </w:r>
+      <w:proofErr w:type="spellEnd"/>
+      <w:r>
+        <w:rPr>
+          <w:rFonts w:ascii="Times New Roman" w:eastAsia="Times New Roman" w:hAnsi="Times New Roman" w:cs="Times New Roman"/>
+        </w:rPr>
+        <w:t xml:space="preserve"> </w:t>
+      </w:r>
+      <w:proofErr w:type="spellStart"/>
+      <w:r>
+        <w:rPr>
+          <w:rFonts w:ascii="Times New Roman" w:eastAsia="Times New Roman" w:hAnsi="Times New Roman" w:cs="Times New Roman"/>
+        </w:rPr>
+        <w:t>Contorl</w:t>
+      </w:r>
+      <w:proofErr w:type="spellEnd"/>
+      <w:r>
+        <w:rPr>
+          <w:rFonts w:ascii="Times New Roman" w:eastAsia="Times New Roman" w:hAnsi="Times New Roman" w:cs="Times New Roman"/>
+        </w:rPr>
+        <w:t xml:space="preserve"> </w:t>
+      </w:r>
+      <w:proofErr w:type="spellStart"/>
+      <w:r>
+        <w:rPr>
+          <w:rFonts w:ascii="Times New Roman" w:eastAsia="Times New Roman" w:hAnsi="Times New Roman" w:cs="Times New Roman"/>
+        </w:rPr>
+        <w:t>Board</w:t>
+      </w:r>
+      <w:proofErr w:type="spellEnd"/>
+      <w:r>
+        <w:rPr>
+          <w:rFonts w:ascii="Times New Roman" w:eastAsia="Times New Roman" w:hAnsi="Times New Roman" w:cs="Times New Roman"/>
+        </w:rPr>
+        <w:t>, Comité del Control de la Configuración.</w:t>
+      </w:r>
+    </w:p>
+    <w:p>
+      <w:pPr>
         <w:numPr>
-          <w:ilvl w:val="1"/>
+          <w:ilvl w:val="0"/>
+          <w:numId w:val="3"/>
+        </w:numPr>
+        <w:spacing w:line="360" w:lineRule="auto"/>
+        <w:ind w:hanging="360"/>
+        <w:contextualSpacing/>
+        <w:jc w:val="both"/>
+      </w:pPr>
+      <w:r>
+        <w:rPr>
+          <w:rFonts w:ascii="Times New Roman" w:eastAsia="Times New Roman" w:hAnsi="Times New Roman" w:cs="Times New Roman"/>
+        </w:rPr>
+        <w:t xml:space="preserve">PL: </w:t>
+      </w:r>
+      <w:proofErr w:type="spellStart"/>
+      <w:r>
+        <w:rPr>
+          <w:rFonts w:ascii="Times New Roman" w:eastAsia="Times New Roman" w:hAnsi="Times New Roman" w:cs="Times New Roman"/>
+        </w:rPr>
+        <w:t>Program</w:t>
+      </w:r>
+      <w:proofErr w:type="spellEnd"/>
+      <w:r>
+        <w:rPr>
+          <w:rFonts w:ascii="Times New Roman" w:eastAsia="Times New Roman" w:hAnsi="Times New Roman" w:cs="Times New Roman"/>
+        </w:rPr>
+        <w:t xml:space="preserve"> </w:t>
+      </w:r>
+      <w:proofErr w:type="spellStart"/>
+      <w:r>
+        <w:rPr>
+          <w:rFonts w:ascii="Times New Roman" w:eastAsia="Times New Roman" w:hAnsi="Times New Roman" w:cs="Times New Roman"/>
+        </w:rPr>
+        <w:t>Librarian</w:t>
+      </w:r>
+      <w:proofErr w:type="spellEnd"/>
+      <w:r>
+        <w:rPr>
+          <w:rFonts w:ascii="Times New Roman" w:eastAsia="Times New Roman" w:hAnsi="Times New Roman" w:cs="Times New Roman"/>
+        </w:rPr>
+        <w:t>, Bibliotecario</w:t>
+      </w:r>
+    </w:p>
+    <w:p>
+      <w:r>
+        <w:br w:type="page"/>
+      </w:r>
+    </w:p>
+    <w:p>
+      <w:pPr>
+        <w:pStyle w:val="Ttulo1"/>
+        <w:numPr>
+          <w:ilvl w:val="0"/>
           <w:numId w:val="2"/>
         </w:numPr>
         <w:spacing w:line="360" w:lineRule="auto"/>
-        <w:ind w:left="709" w:firstLine="284"/>
+        <w:ind w:hanging="360"/>
         <w:jc w:val="both"/>
         <w:rPr>
           <w:rFonts w:ascii="Times New Roman" w:eastAsia="Times New Roman" w:hAnsi="Times New Roman" w:cs="Times New Roman"/>
           <w:b/>
-        </w:rPr>
-      </w:pPr>
+          <w:sz w:val="24"/>
+          <w:szCs w:val="24"/>
+        </w:rPr>
+      </w:pPr>
+      <w:bookmarkStart w:id="2" w:name="_Toc492646282"/>
       <w:r>
         <w:rPr>
           <w:rFonts w:ascii="Times New Roman" w:eastAsia="Times New Roman" w:hAnsi="Times New Roman" w:cs="Times New Roman"/>
           <w:b/>
-        </w:rPr>
-        <w:t>Problemática</w:t>
-      </w:r>
-    </w:p>
-    <w:p>
-      <w:pPr>
-        <w:pStyle w:val="Prrafodelista"/>
-        <w:spacing w:line="360" w:lineRule="auto"/>
-        <w:ind w:left="993"/>
-        <w:jc w:val="both"/>
-        <w:rPr>
-          <w:rFonts w:ascii="Times New Roman" w:eastAsia="Times New Roman" w:hAnsi="Times New Roman" w:cs="Times New Roman"/>
-        </w:rPr>
-      </w:pPr>
-      <w:r>
-        <w:rPr>
-          <w:rFonts w:ascii="Times New Roman" w:eastAsia="Times New Roman" w:hAnsi="Times New Roman" w:cs="Times New Roman"/>
-        </w:rPr>
-        <w:t xml:space="preserve"> </w:t>
-      </w:r>
-      <w:r>
-        <w:rPr>
-          <w:rFonts w:ascii="Times New Roman" w:eastAsia="Times New Roman" w:hAnsi="Times New Roman" w:cs="Times New Roman"/>
-        </w:rPr>
-        <w:t>En el desarrollo de software</w:t>
-      </w:r>
-      <w:r>
-        <w:rPr>
-          <w:rFonts w:ascii="Times New Roman" w:eastAsia="Times New Roman" w:hAnsi="Times New Roman" w:cs="Times New Roman"/>
-        </w:rPr>
-        <w:t>, los cambios debido</w:t>
-      </w:r>
-      <w:r>
-        <w:rPr>
-          <w:rFonts w:ascii="Times New Roman" w:eastAsia="Times New Roman" w:hAnsi="Times New Roman" w:cs="Times New Roman"/>
-        </w:rPr>
-        <w:t>s principalmente</w:t>
-      </w:r>
-      <w:r>
-        <w:rPr>
-          <w:rFonts w:ascii="Times New Roman" w:eastAsia="Times New Roman" w:hAnsi="Times New Roman" w:cs="Times New Roman"/>
-        </w:rPr>
-        <w:t xml:space="preserve"> a modificaciones de requisitos y </w:t>
-      </w:r>
-      <w:r>
-        <w:rPr>
-          <w:rFonts w:ascii="Times New Roman" w:eastAsia="Times New Roman" w:hAnsi="Times New Roman" w:cs="Times New Roman"/>
-        </w:rPr>
-        <w:t>fallos</w:t>
-      </w:r>
-      <w:r>
-        <w:rPr>
-          <w:rFonts w:ascii="Times New Roman" w:eastAsia="Times New Roman" w:hAnsi="Times New Roman" w:cs="Times New Roman"/>
-        </w:rPr>
-        <w:t xml:space="preserve"> son inevitables. Normalmente se trabaja en equipo por lo que es preciso llevar un control y registro de los cambios con el fin de reducir errores, aumentar la calidad y la productividad y evitar los problemas que puede acarrear una incorrecta sincronización en dichos cambios, al afectar a otros elementos del sistema o a las tareas realizadas por otros miembros del equipo de proyecto</w:t>
-      </w:r>
-      <w:r>
-        <w:rPr>
-          <w:rFonts w:ascii="Times New Roman" w:eastAsia="Times New Roman" w:hAnsi="Times New Roman" w:cs="Times New Roman"/>
-        </w:rPr>
-        <w:t>.</w:t>
-      </w:r>
-    </w:p>
-    <w:p>
-      <w:pPr>
-        <w:pStyle w:val="Prrafodelista"/>
-        <w:spacing w:line="360" w:lineRule="auto"/>
-        <w:ind w:left="993"/>
-        <w:jc w:val="both"/>
-        <w:rPr>
-          <w:rFonts w:ascii="Times New Roman" w:eastAsia="Times New Roman" w:hAnsi="Times New Roman" w:cs="Times New Roman"/>
-        </w:rPr>
-      </w:pPr>
+          <w:sz w:val="24"/>
+          <w:szCs w:val="24"/>
+        </w:rPr>
+        <w:lastRenderedPageBreak/>
+        <w:t>Gestión de la SCM</w:t>
+      </w:r>
+      <w:bookmarkEnd w:id="2"/>
     </w:p>
     <w:p>
       <w:pPr>
@@ -1810,7 +1951,7 @@
           <w:szCs w:val="24"/>
         </w:rPr>
       </w:pPr>
-      <w:bookmarkStart w:id="3" w:name="_Toc492646279"/>
+      <w:bookmarkStart w:id="3" w:name="_Toc492646283"/>
       <w:r>
         <w:rPr>
           <w:rFonts w:ascii="Times New Roman" w:eastAsia="Times New Roman" w:hAnsi="Times New Roman" w:cs="Times New Roman"/>
@@ -1818,516 +1959,9 @@
           <w:sz w:val="24"/>
           <w:szCs w:val="24"/>
         </w:rPr>
-        <w:t>Objetivos</w:t>
+        <w:t>Organización</w:t>
       </w:r>
       <w:bookmarkEnd w:id="3"/>
-    </w:p>
-    <w:p>
-      <w:pPr>
-        <w:spacing w:line="360" w:lineRule="auto"/>
-        <w:ind w:left="840"/>
-        <w:contextualSpacing/>
-        <w:rPr>
-          <w:rFonts w:ascii="Times New Roman" w:eastAsia="Times New Roman" w:hAnsi="Times New Roman" w:cs="Times New Roman"/>
-        </w:rPr>
-      </w:pPr>
-      <w:r>
-        <w:rPr>
-          <w:rFonts w:ascii="Times New Roman" w:eastAsia="Times New Roman" w:hAnsi="Times New Roman" w:cs="Times New Roman"/>
-        </w:rPr>
-        <w:t>El objetivo de la gestión de la configuración es mantener la integridad de los productos que se obtienen a lo largo del desarrollo de los sistemas de información, garantizando que no se realizan cambios incontrolados y que todos los participantes en el desarrollo del sistema disponen de la versión adecuada de los productos que manejan. Así, entre los elementos de configuración software, se encuentran no únicamente ejecutables y código fuente, sino también los modelos de datos, modelos de procesos, especificaciones de requisitos, pruebas, etc.</w:t>
-      </w:r>
-    </w:p>
-    <w:p>
-      <w:pPr>
-        <w:spacing w:line="360" w:lineRule="auto"/>
-        <w:ind w:left="840"/>
-        <w:contextualSpacing/>
-        <w:rPr>
-          <w:rFonts w:ascii="Times New Roman" w:eastAsia="Times New Roman" w:hAnsi="Times New Roman" w:cs="Times New Roman"/>
-        </w:rPr>
-      </w:pPr>
-    </w:p>
-    <w:p>
-      <w:pPr>
-        <w:spacing w:line="360" w:lineRule="auto"/>
-        <w:ind w:left="840"/>
-        <w:contextualSpacing/>
-        <w:rPr>
-          <w:rFonts w:ascii="Times New Roman" w:eastAsia="Times New Roman" w:hAnsi="Times New Roman" w:cs="Times New Roman"/>
-        </w:rPr>
-      </w:pPr>
-      <w:r>
-        <w:rPr>
-          <w:rFonts w:ascii="Times New Roman" w:eastAsia="Times New Roman" w:hAnsi="Times New Roman" w:cs="Times New Roman"/>
-        </w:rPr>
-        <w:t xml:space="preserve">La gestión de configuración se realiza durante todas las actividades asociadas al desarrollo del sistema, y </w:t>
-      </w:r>
-      <w:proofErr w:type="gramStart"/>
-      <w:r>
-        <w:rPr>
-          <w:rFonts w:ascii="Times New Roman" w:eastAsia="Times New Roman" w:hAnsi="Times New Roman" w:cs="Times New Roman"/>
-        </w:rPr>
-        <w:t>continua</w:t>
-      </w:r>
-      <w:proofErr w:type="gramEnd"/>
-      <w:r>
-        <w:rPr>
-          <w:rFonts w:ascii="Times New Roman" w:eastAsia="Times New Roman" w:hAnsi="Times New Roman" w:cs="Times New Roman"/>
-        </w:rPr>
-        <w:t xml:space="preserve"> registrando los cambios hasta que éste deja de utilizarse.</w:t>
-      </w:r>
-    </w:p>
-    <w:p>
-      <w:pPr>
-        <w:spacing w:line="360" w:lineRule="auto"/>
-        <w:ind w:left="420"/>
-        <w:contextualSpacing/>
-        <w:rPr>
-          <w:rFonts w:ascii="Times New Roman" w:eastAsia="Times New Roman" w:hAnsi="Times New Roman" w:cs="Times New Roman"/>
-        </w:rPr>
-      </w:pPr>
-    </w:p>
-    <w:p>
-      <w:pPr>
-        <w:pStyle w:val="Ttulo2"/>
-        <w:numPr>
-          <w:ilvl w:val="1"/>
-          <w:numId w:val="2"/>
-        </w:numPr>
-        <w:spacing w:line="360" w:lineRule="auto"/>
-        <w:ind w:hanging="360"/>
-        <w:jc w:val="both"/>
-        <w:rPr>
-          <w:rFonts w:ascii="Times New Roman" w:eastAsia="Times New Roman" w:hAnsi="Times New Roman" w:cs="Times New Roman"/>
-          <w:b/>
-          <w:sz w:val="24"/>
-          <w:szCs w:val="24"/>
-        </w:rPr>
-      </w:pPr>
-      <w:bookmarkStart w:id="4" w:name="_Toc492646280"/>
-      <w:r>
-        <w:rPr>
-          <w:rFonts w:ascii="Times New Roman" w:eastAsia="Times New Roman" w:hAnsi="Times New Roman" w:cs="Times New Roman"/>
-          <w:b/>
-          <w:sz w:val="24"/>
-          <w:szCs w:val="24"/>
-        </w:rPr>
-        <w:lastRenderedPageBreak/>
-        <w:t>Abreviaciones</w:t>
-      </w:r>
-      <w:bookmarkEnd w:id="4"/>
-    </w:p>
-    <w:p>
-      <w:pPr>
-        <w:numPr>
-          <w:ilvl w:val="0"/>
-          <w:numId w:val="3"/>
-        </w:numPr>
-        <w:spacing w:line="360" w:lineRule="auto"/>
-        <w:ind w:hanging="360"/>
-        <w:contextualSpacing/>
-        <w:jc w:val="both"/>
-      </w:pPr>
-      <w:r>
-        <w:rPr>
-          <w:rFonts w:ascii="Times New Roman" w:eastAsia="Times New Roman" w:hAnsi="Times New Roman" w:cs="Times New Roman"/>
-        </w:rPr>
-        <w:t xml:space="preserve">SCMR: Software </w:t>
-      </w:r>
-      <w:proofErr w:type="spellStart"/>
-      <w:r>
-        <w:rPr>
-          <w:rFonts w:ascii="Times New Roman" w:eastAsia="Times New Roman" w:hAnsi="Times New Roman" w:cs="Times New Roman"/>
-        </w:rPr>
-        <w:t>Configuration</w:t>
-      </w:r>
-      <w:proofErr w:type="spellEnd"/>
-      <w:r>
-        <w:rPr>
-          <w:rFonts w:ascii="Times New Roman" w:eastAsia="Times New Roman" w:hAnsi="Times New Roman" w:cs="Times New Roman"/>
-        </w:rPr>
-        <w:t xml:space="preserve"> Management </w:t>
-      </w:r>
-      <w:proofErr w:type="spellStart"/>
-      <w:r>
-        <w:rPr>
-          <w:rFonts w:ascii="Times New Roman" w:eastAsia="Times New Roman" w:hAnsi="Times New Roman" w:cs="Times New Roman"/>
-        </w:rPr>
-        <w:t>Responsible</w:t>
-      </w:r>
-      <w:proofErr w:type="spellEnd"/>
-      <w:r>
-        <w:rPr>
-          <w:rFonts w:ascii="Times New Roman" w:eastAsia="Times New Roman" w:hAnsi="Times New Roman" w:cs="Times New Roman"/>
-        </w:rPr>
-        <w:t>, Gestor de configuración del software.</w:t>
-      </w:r>
-    </w:p>
-    <w:p>
-      <w:pPr>
-        <w:numPr>
-          <w:ilvl w:val="0"/>
-          <w:numId w:val="3"/>
-        </w:numPr>
-        <w:spacing w:line="360" w:lineRule="auto"/>
-        <w:ind w:hanging="360"/>
-        <w:contextualSpacing/>
-        <w:jc w:val="both"/>
-      </w:pPr>
-      <w:r>
-        <w:rPr>
-          <w:rFonts w:ascii="Times New Roman" w:eastAsia="Times New Roman" w:hAnsi="Times New Roman" w:cs="Times New Roman"/>
-        </w:rPr>
-        <w:t xml:space="preserve">CCB: </w:t>
-      </w:r>
-      <w:proofErr w:type="spellStart"/>
-      <w:r>
-        <w:rPr>
-          <w:rFonts w:ascii="Times New Roman" w:eastAsia="Times New Roman" w:hAnsi="Times New Roman" w:cs="Times New Roman"/>
-        </w:rPr>
-        <w:t>Configuration</w:t>
-      </w:r>
-      <w:proofErr w:type="spellEnd"/>
-      <w:r>
-        <w:rPr>
-          <w:rFonts w:ascii="Times New Roman" w:eastAsia="Times New Roman" w:hAnsi="Times New Roman" w:cs="Times New Roman"/>
-        </w:rPr>
-        <w:t xml:space="preserve"> </w:t>
-      </w:r>
-      <w:proofErr w:type="spellStart"/>
-      <w:r>
-        <w:rPr>
-          <w:rFonts w:ascii="Times New Roman" w:eastAsia="Times New Roman" w:hAnsi="Times New Roman" w:cs="Times New Roman"/>
-        </w:rPr>
-        <w:t>Contorl</w:t>
-      </w:r>
-      <w:proofErr w:type="spellEnd"/>
-      <w:r>
-        <w:rPr>
-          <w:rFonts w:ascii="Times New Roman" w:eastAsia="Times New Roman" w:hAnsi="Times New Roman" w:cs="Times New Roman"/>
-        </w:rPr>
-        <w:t xml:space="preserve"> </w:t>
-      </w:r>
-      <w:proofErr w:type="spellStart"/>
-      <w:r>
-        <w:rPr>
-          <w:rFonts w:ascii="Times New Roman" w:eastAsia="Times New Roman" w:hAnsi="Times New Roman" w:cs="Times New Roman"/>
-        </w:rPr>
-        <w:t>Board</w:t>
-      </w:r>
-      <w:proofErr w:type="spellEnd"/>
-      <w:r>
-        <w:rPr>
-          <w:rFonts w:ascii="Times New Roman" w:eastAsia="Times New Roman" w:hAnsi="Times New Roman" w:cs="Times New Roman"/>
-        </w:rPr>
-        <w:t>, Comité del Control de la Configuración.</w:t>
-      </w:r>
-    </w:p>
-    <w:p>
-      <w:pPr>
-        <w:numPr>
-          <w:ilvl w:val="0"/>
-          <w:numId w:val="3"/>
-        </w:numPr>
-        <w:spacing w:line="360" w:lineRule="auto"/>
-        <w:ind w:hanging="360"/>
-        <w:contextualSpacing/>
-        <w:jc w:val="both"/>
-      </w:pPr>
-      <w:r>
-        <w:rPr>
-          <w:rFonts w:ascii="Times New Roman" w:eastAsia="Times New Roman" w:hAnsi="Times New Roman" w:cs="Times New Roman"/>
-        </w:rPr>
-        <w:t xml:space="preserve">PL: </w:t>
-      </w:r>
-      <w:proofErr w:type="spellStart"/>
-      <w:r>
-        <w:rPr>
-          <w:rFonts w:ascii="Times New Roman" w:eastAsia="Times New Roman" w:hAnsi="Times New Roman" w:cs="Times New Roman"/>
-        </w:rPr>
-        <w:t>Program</w:t>
-      </w:r>
-      <w:proofErr w:type="spellEnd"/>
-      <w:r>
-        <w:rPr>
-          <w:rFonts w:ascii="Times New Roman" w:eastAsia="Times New Roman" w:hAnsi="Times New Roman" w:cs="Times New Roman"/>
-        </w:rPr>
-        <w:t xml:space="preserve"> </w:t>
-      </w:r>
-      <w:proofErr w:type="spellStart"/>
-      <w:r>
-        <w:rPr>
-          <w:rFonts w:ascii="Times New Roman" w:eastAsia="Times New Roman" w:hAnsi="Times New Roman" w:cs="Times New Roman"/>
-        </w:rPr>
-        <w:t>Librarian</w:t>
-      </w:r>
-      <w:proofErr w:type="spellEnd"/>
-      <w:r>
-        <w:rPr>
-          <w:rFonts w:ascii="Times New Roman" w:eastAsia="Times New Roman" w:hAnsi="Times New Roman" w:cs="Times New Roman"/>
-        </w:rPr>
-        <w:t>, Bibliotecario</w:t>
-      </w:r>
-    </w:p>
-    <w:p>
-      <w:pPr>
-        <w:spacing w:line="360" w:lineRule="auto"/>
-        <w:ind w:left="1440"/>
-        <w:contextualSpacing/>
-        <w:jc w:val="both"/>
-        <w:rPr>
-          <w:rFonts w:ascii="Times New Roman" w:eastAsia="Times New Roman" w:hAnsi="Times New Roman" w:cs="Times New Roman"/>
-        </w:rPr>
-      </w:pPr>
-    </w:p>
-    <w:p>
-      <w:pPr>
-        <w:spacing w:line="360" w:lineRule="auto"/>
-        <w:ind w:left="1440"/>
-        <w:contextualSpacing/>
-        <w:jc w:val="both"/>
-      </w:pPr>
-    </w:p>
-    <w:p>
-      <w:pPr>
-        <w:pStyle w:val="Ttulo2"/>
-        <w:numPr>
-          <w:ilvl w:val="1"/>
-          <w:numId w:val="2"/>
-        </w:numPr>
-        <w:spacing w:line="360" w:lineRule="auto"/>
-        <w:ind w:hanging="360"/>
-        <w:jc w:val="both"/>
-        <w:rPr>
-          <w:rFonts w:ascii="Times New Roman" w:eastAsia="Times New Roman" w:hAnsi="Times New Roman" w:cs="Times New Roman"/>
-          <w:b/>
-          <w:sz w:val="24"/>
-          <w:szCs w:val="24"/>
-        </w:rPr>
-      </w:pPr>
-      <w:bookmarkStart w:id="5" w:name="_Toc492646281"/>
-      <w:r>
-        <w:rPr>
-          <w:rFonts w:ascii="Times New Roman" w:eastAsia="Times New Roman" w:hAnsi="Times New Roman" w:cs="Times New Roman"/>
-          <w:b/>
-          <w:sz w:val="24"/>
-          <w:szCs w:val="24"/>
-        </w:rPr>
-        <w:t>R</w:t>
-      </w:r>
-      <w:r>
-        <w:rPr>
-          <w:rFonts w:ascii="Times New Roman" w:eastAsia="Times New Roman" w:hAnsi="Times New Roman" w:cs="Times New Roman"/>
-          <w:b/>
-          <w:sz w:val="24"/>
-          <w:szCs w:val="24"/>
-        </w:rPr>
-        <w:t>esumen Ejecutivo</w:t>
-      </w:r>
-      <w:bookmarkEnd w:id="5"/>
-    </w:p>
-    <w:p>
-      <w:pPr>
-        <w:spacing w:line="360" w:lineRule="auto"/>
-        <w:ind w:left="720"/>
-        <w:jc w:val="both"/>
-        <w:rPr>
-          <w:rFonts w:ascii="Times New Roman" w:eastAsia="Times New Roman" w:hAnsi="Times New Roman" w:cs="Times New Roman"/>
-        </w:rPr>
-      </w:pPr>
-      <w:r>
-        <w:rPr>
-          <w:rFonts w:ascii="Times New Roman" w:eastAsia="Times New Roman" w:hAnsi="Times New Roman" w:cs="Times New Roman"/>
-        </w:rPr>
-        <w:t>Los siguientes puntos del presente documento van a presentar la siguiente estructura:</w:t>
-      </w:r>
-    </w:p>
-    <w:p>
-      <w:pPr>
-        <w:numPr>
-          <w:ilvl w:val="0"/>
-          <w:numId w:val="4"/>
-        </w:numPr>
-        <w:spacing w:line="360" w:lineRule="auto"/>
-        <w:ind w:hanging="360"/>
-        <w:contextualSpacing/>
-        <w:jc w:val="both"/>
-      </w:pPr>
-      <w:r>
-        <w:rPr>
-          <w:rFonts w:ascii="Times New Roman" w:eastAsia="Times New Roman" w:hAnsi="Times New Roman" w:cs="Times New Roman"/>
-        </w:rPr>
-        <w:t>Gestión del SCM: se muestra las responsabilidades y responsables del proyecto</w:t>
-      </w:r>
-    </w:p>
-    <w:p>
-      <w:pPr>
-        <w:numPr>
-          <w:ilvl w:val="0"/>
-          <w:numId w:val="4"/>
-        </w:numPr>
-        <w:spacing w:line="360" w:lineRule="auto"/>
-        <w:ind w:hanging="360"/>
-        <w:contextualSpacing/>
-        <w:jc w:val="both"/>
-      </w:pPr>
-      <w:r>
-        <w:rPr>
-          <w:rFonts w:ascii="Times New Roman" w:eastAsia="Times New Roman" w:hAnsi="Times New Roman" w:cs="Times New Roman"/>
-        </w:rPr>
-        <w:t>Actividades del SCM: se identifican las actividades y tareas que se requieren para la configuración del sistema</w:t>
-      </w:r>
-    </w:p>
-    <w:p>
-      <w:pPr>
-        <w:numPr>
-          <w:ilvl w:val="0"/>
-          <w:numId w:val="4"/>
-        </w:numPr>
-        <w:spacing w:line="360" w:lineRule="auto"/>
-        <w:ind w:hanging="360"/>
-        <w:contextualSpacing/>
-        <w:jc w:val="both"/>
-      </w:pPr>
-      <w:r>
-        <w:rPr>
-          <w:rFonts w:ascii="Times New Roman" w:eastAsia="Times New Roman" w:hAnsi="Times New Roman" w:cs="Times New Roman"/>
-        </w:rPr>
-        <w:t>Control: Configuración y control de cambios en la configuración del proyecto</w:t>
-      </w:r>
-    </w:p>
-    <w:p>
-      <w:pPr>
-        <w:numPr>
-          <w:ilvl w:val="0"/>
-          <w:numId w:val="4"/>
-        </w:numPr>
-        <w:spacing w:line="360" w:lineRule="auto"/>
-        <w:ind w:hanging="360"/>
-        <w:contextualSpacing/>
-        <w:jc w:val="both"/>
-      </w:pPr>
-      <w:r>
-        <w:rPr>
-          <w:rFonts w:ascii="Times New Roman" w:eastAsia="Times New Roman" w:hAnsi="Times New Roman" w:cs="Times New Roman"/>
-        </w:rPr>
-        <w:t>Estado: Registro y seguimiento de las actividades del SCM</w:t>
-      </w:r>
-    </w:p>
-    <w:p>
-      <w:pPr>
-        <w:numPr>
-          <w:ilvl w:val="0"/>
-          <w:numId w:val="4"/>
-        </w:numPr>
-        <w:spacing w:line="360" w:lineRule="auto"/>
-        <w:ind w:hanging="360"/>
-        <w:contextualSpacing/>
-        <w:jc w:val="both"/>
-      </w:pPr>
-      <w:r>
-        <w:rPr>
-          <w:rFonts w:ascii="Times New Roman" w:eastAsia="Times New Roman" w:hAnsi="Times New Roman" w:cs="Times New Roman"/>
-        </w:rPr>
-        <w:t>Auditoría: Como nos aseguramos de que los cambios efectuados se han hecho correctamente.</w:t>
-      </w:r>
-    </w:p>
-    <w:p>
-      <w:pPr>
-        <w:numPr>
-          <w:ilvl w:val="0"/>
-          <w:numId w:val="4"/>
-        </w:numPr>
-        <w:spacing w:line="360" w:lineRule="auto"/>
-        <w:ind w:hanging="360"/>
-        <w:contextualSpacing/>
-        <w:jc w:val="both"/>
-      </w:pPr>
-      <w:r>
-        <w:rPr>
-          <w:rFonts w:ascii="Times New Roman" w:eastAsia="Times New Roman" w:hAnsi="Times New Roman" w:cs="Times New Roman"/>
-        </w:rPr>
-        <w:t xml:space="preserve">Gestión de </w:t>
-      </w:r>
-      <w:proofErr w:type="spellStart"/>
-      <w:r>
-        <w:rPr>
-          <w:rFonts w:ascii="Times New Roman" w:eastAsia="Times New Roman" w:hAnsi="Times New Roman" w:cs="Times New Roman"/>
-        </w:rPr>
-        <w:t>Release</w:t>
-      </w:r>
-      <w:proofErr w:type="spellEnd"/>
-      <w:r>
-        <w:rPr>
-          <w:rFonts w:ascii="Times New Roman" w:eastAsia="Times New Roman" w:hAnsi="Times New Roman" w:cs="Times New Roman"/>
-        </w:rPr>
-        <w:t>: se detalla cómo se hará la entrega final del proyecto al cliente.</w:t>
-      </w:r>
-    </w:p>
-    <w:p>
-      <w:r>
-        <w:br w:type="page"/>
-      </w:r>
-    </w:p>
-    <w:p>
-      <w:pPr>
-        <w:pStyle w:val="Ttulo1"/>
-        <w:numPr>
-          <w:ilvl w:val="0"/>
-          <w:numId w:val="2"/>
-        </w:numPr>
-        <w:spacing w:line="360" w:lineRule="auto"/>
-        <w:ind w:hanging="360"/>
-        <w:jc w:val="both"/>
-        <w:rPr>
-          <w:rFonts w:ascii="Times New Roman" w:eastAsia="Times New Roman" w:hAnsi="Times New Roman" w:cs="Times New Roman"/>
-          <w:b/>
-          <w:sz w:val="24"/>
-          <w:szCs w:val="24"/>
-        </w:rPr>
-      </w:pPr>
-      <w:bookmarkStart w:id="6" w:name="_Toc492646282"/>
-      <w:r>
-        <w:rPr>
-          <w:rFonts w:ascii="Times New Roman" w:eastAsia="Times New Roman" w:hAnsi="Times New Roman" w:cs="Times New Roman"/>
-          <w:b/>
-          <w:sz w:val="24"/>
-          <w:szCs w:val="24"/>
-        </w:rPr>
-        <w:lastRenderedPageBreak/>
-        <w:t>Gestión de la SCM</w:t>
-      </w:r>
-      <w:bookmarkEnd w:id="6"/>
-    </w:p>
-    <w:p>
-      <w:pPr>
-        <w:pStyle w:val="Ttulo2"/>
-        <w:numPr>
-          <w:ilvl w:val="1"/>
-          <w:numId w:val="2"/>
-        </w:numPr>
-        <w:spacing w:line="360" w:lineRule="auto"/>
-        <w:ind w:hanging="360"/>
-        <w:jc w:val="both"/>
-        <w:rPr>
-          <w:rFonts w:ascii="Times New Roman" w:eastAsia="Times New Roman" w:hAnsi="Times New Roman" w:cs="Times New Roman"/>
-          <w:b/>
-          <w:sz w:val="24"/>
-          <w:szCs w:val="24"/>
-        </w:rPr>
-      </w:pPr>
-      <w:bookmarkStart w:id="7" w:name="_Toc492646283"/>
-      <w:r>
-        <w:rPr>
-          <w:rFonts w:ascii="Times New Roman" w:eastAsia="Times New Roman" w:hAnsi="Times New Roman" w:cs="Times New Roman"/>
-          <w:b/>
-          <w:sz w:val="24"/>
-          <w:szCs w:val="24"/>
-        </w:rPr>
-        <w:t>Organización</w:t>
-      </w:r>
-      <w:bookmarkEnd w:id="7"/>
     </w:p>
     <w:p>
       <w:pPr>
@@ -2864,8 +2498,8 @@
           <w:szCs w:val="24"/>
         </w:rPr>
       </w:pPr>
-      <w:bookmarkStart w:id="8" w:name="_Toc487232379"/>
-      <w:bookmarkStart w:id="9" w:name="_Toc492643987"/>
+      <w:bookmarkStart w:id="4" w:name="_Toc487232379"/>
+      <w:bookmarkStart w:id="5" w:name="_Toc492643987"/>
       <w:r>
         <w:rPr>
           <w:rFonts w:ascii="Times New Roman" w:hAnsi="Times New Roman" w:cs="Times New Roman"/>
@@ -2949,8 +2583,8 @@
         </w:rPr>
         <w:t>Relación de Actividades con los roles de proyecto</w:t>
       </w:r>
-      <w:bookmarkEnd w:id="8"/>
-      <w:bookmarkEnd w:id="9"/>
+      <w:bookmarkEnd w:id="4"/>
+      <w:bookmarkEnd w:id="5"/>
     </w:p>
     <w:p>
       <w:pPr>
@@ -2989,21 +2623,7 @@
         <w:rPr>
           <w:rFonts w:ascii="Times New Roman" w:eastAsia="Times New Roman" w:hAnsi="Times New Roman" w:cs="Times New Roman"/>
         </w:rPr>
-        <w:t xml:space="preserve">Los integrantes usan </w:t>
-      </w:r>
-      <w:proofErr w:type="spellStart"/>
-      <w:r>
-        <w:rPr>
-          <w:rFonts w:ascii="Times New Roman" w:eastAsia="Times New Roman" w:hAnsi="Times New Roman" w:cs="Times New Roman"/>
-        </w:rPr>
-        <w:t>google</w:t>
-      </w:r>
-      <w:proofErr w:type="spellEnd"/>
-      <w:r>
-        <w:rPr>
-          <w:rFonts w:ascii="Times New Roman" w:eastAsia="Times New Roman" w:hAnsi="Times New Roman" w:cs="Times New Roman"/>
-        </w:rPr>
-        <w:t xml:space="preserve"> </w:t>
+        <w:t xml:space="preserve">Los integrantes usan google </w:t>
       </w:r>
       <w:proofErr w:type="spellStart"/>
       <w:r>
@@ -3061,7 +2681,7 @@
           <w:szCs w:val="24"/>
         </w:rPr>
       </w:pPr>
-      <w:bookmarkStart w:id="10" w:name="_Toc492646284"/>
+      <w:bookmarkStart w:id="6" w:name="_Toc492646284"/>
       <w:r>
         <w:rPr>
           <w:rFonts w:ascii="Times New Roman" w:eastAsia="Times New Roman" w:hAnsi="Times New Roman" w:cs="Times New Roman"/>
@@ -3071,7 +2691,7 @@
         </w:rPr>
         <w:t>Roles y responsabilidades</w:t>
       </w:r>
-      <w:bookmarkEnd w:id="10"/>
+      <w:bookmarkEnd w:id="6"/>
     </w:p>
     <w:p>
       <w:pPr>
@@ -3417,7 +3037,7 @@
 </file>
 
 <file path=word/numbering.xml><?xml version="1.0" encoding="utf-8"?>
-<w:numbering xmlns:wpc="http://schemas.microsoft.com/office/word/2010/wordprocessingCanvas" xmlns:cx="http://schemas.microsoft.com/office/drawing/2014/chartex" xmlns:cx1="http://schemas.microsoft.com/office/drawing/2015/9/8/chartex" xmlns:cx2="http://schemas.microsoft.com/office/drawing/2015/10/21/chartex" xmlns:cx3="http://schemas.microsoft.com/office/drawing/2016/5/9/chartex" xmlns:cx4="http://schemas.microsoft.com/office/drawing/2016/5/10/chartex" xmlns:cx5="http://schemas.microsoft.com/office/drawing/2016/5/11/chartex" xmlns:cx6="http://schemas.microsoft.com/office/drawing/2016/5/12/chartex" xmlns:cx7="http://schemas.microsoft.com/office/drawing/2016/5/13/chartex" xmlns:cx8="http://schemas.microsoft.com/office/drawing/2016/5/14/chartex" xmlns:mc="http://schemas.openxmlformats.org/markup-compatibility/2006" xmlns:aink="http://schemas.microsoft.com/office/drawing/2016/ink" xmlns:am3d="http://schemas.microsoft.com/office/drawing/2017/model3d" xmlns:o="urn:schemas-microsoft-com:office:office" xmlns:r="http://schemas.openxmlformats.org/officeDocument/2006/relationships" xmlns:m="http://schemas.openxmlformats.org/officeDocument/2006/math" xmlns:v="urn:schemas-microsoft-com:vml" xmlns:wp14="http://schemas.microsoft.com/office/word/2010/wordprocessingDrawing" xmlns:wp="http://schemas.openxmlformats.org/drawingml/2006/wordprocessingDrawing" xmlns:w10="urn:schemas-microsoft-com:office:word" xmlns:w="http://schemas.openxmlformats.org/wordprocessingml/2006/main" xmlns:w14="http://schemas.microsoft.com/office/word/2010/wordml" xmlns:w15="http://schemas.microsoft.com/office/word/2012/wordml" xmlns:w16cid="http://schemas.microsoft.com/office/word/2016/wordml/cid" xmlns:w16se="http://schemas.microsoft.com/office/word/2015/wordml/symex" xmlns:wpg="http://schemas.microsoft.com/office/word/2010/wordprocessingGroup" xmlns:wpi="http://schemas.microsoft.com/office/word/2010/wordprocessingInk" xmlns:wne="http://schemas.microsoft.com/office/word/2006/wordml" xmlns:wps="http://schemas.microsoft.com/office/word/2010/wordprocessingShape" mc:Ignorable="w14 w15 w16se w16cid wp14">
+<w:numbering xmlns:wpc="http://schemas.microsoft.com/office/word/2010/wordprocessingCanvas" xmlns:cx="http://schemas.microsoft.com/office/drawing/2014/chartex" xmlns:cx1="http://schemas.microsoft.com/office/drawing/2015/9/8/chartex" xmlns:mc="http://schemas.openxmlformats.org/markup-compatibility/2006" xmlns:o="urn:schemas-microsoft-com:office:office" xmlns:r="http://schemas.openxmlformats.org/officeDocument/2006/relationships" xmlns:m="http://schemas.openxmlformats.org/officeDocument/2006/math" xmlns:v="urn:schemas-microsoft-com:vml" xmlns:wp14="http://schemas.microsoft.com/office/word/2010/wordprocessingDrawing" xmlns:wp="http://schemas.openxmlformats.org/drawingml/2006/wordprocessingDrawing" xmlns:w10="urn:schemas-microsoft-com:office:word" xmlns:w="http://schemas.openxmlformats.org/wordprocessingml/2006/main" xmlns:w14="http://schemas.microsoft.com/office/word/2010/wordml" xmlns:w15="http://schemas.microsoft.com/office/word/2012/wordml" xmlns:w16se="http://schemas.microsoft.com/office/word/2015/wordml/symex" xmlns:wpg="http://schemas.microsoft.com/office/word/2010/wordprocessingGroup" xmlns:wpi="http://schemas.microsoft.com/office/word/2010/wordprocessingInk" xmlns:wne="http://schemas.microsoft.com/office/word/2006/wordml" xmlns:wps="http://schemas.microsoft.com/office/word/2010/wordprocessingShape" mc:Ignorable="w14 w15 w16se wp14">
   <w:abstractNum w:abstractNumId="0" w15:restartNumberingAfterBreak="0">
     <w:nsid w:val="012349C8"/>
     <w:multiLevelType w:val="multilevel"/>
@@ -5752,7 +5372,7 @@
 </file>
 
 <file path=word/styles.xml><?xml version="1.0" encoding="utf-8"?>
-<w:styles xmlns:mc="http://schemas.openxmlformats.org/markup-compatibility/2006" xmlns:r="http://schemas.openxmlformats.org/officeDocument/2006/relationships" xmlns:w="http://schemas.openxmlformats.org/wordprocessingml/2006/main" xmlns:w14="http://schemas.microsoft.com/office/word/2010/wordml" xmlns:w15="http://schemas.microsoft.com/office/word/2012/wordml" xmlns:w16cid="http://schemas.microsoft.com/office/word/2016/wordml/cid" xmlns:w16se="http://schemas.microsoft.com/office/word/2015/wordml/symex" mc:Ignorable="w14 w15 w16se w16cid">
+<w:styles xmlns:mc="http://schemas.openxmlformats.org/markup-compatibility/2006" xmlns:r="http://schemas.openxmlformats.org/officeDocument/2006/relationships" xmlns:w="http://schemas.openxmlformats.org/wordprocessingml/2006/main" xmlns:w14="http://schemas.microsoft.com/office/word/2010/wordml" xmlns:w15="http://schemas.microsoft.com/office/word/2012/wordml" xmlns:w16se="http://schemas.microsoft.com/office/word/2015/wordml/symex" mc:Ignorable="w14 w15 w16se">
   <w:docDefaults>
     <w:rPrDefault>
       <w:rPr>
@@ -5766,7 +5386,7 @@
       </w:pPr>
     </w:pPrDefault>
   </w:docDefaults>
-  <w:latentStyles w:defLockedState="0" w:defUIPriority="0" w:defSemiHidden="0" w:defUnhideWhenUsed="0" w:defQFormat="0" w:count="375">
+  <w:latentStyles w:defLockedState="0" w:defUIPriority="0" w:defSemiHidden="0" w:defUnhideWhenUsed="0" w:defQFormat="0" w:count="371">
     <w:lsdException w:name="Normal" w:qFormat="1"/>
     <w:lsdException w:name="heading 1" w:qFormat="1"/>
     <w:lsdException w:name="heading 2" w:unhideWhenUsed="1" w:qFormat="1"/>
@@ -6055,10 +5675,6 @@
     <w:lsdException w:name="List Table 5 Dark Accent 6" w:uiPriority="50"/>
     <w:lsdException w:name="List Table 6 Colorful Accent 6" w:uiPriority="51"/>
     <w:lsdException w:name="List Table 7 Colorful Accent 6" w:uiPriority="52"/>
-    <w:lsdException w:name="Mention" w:semiHidden="1" w:uiPriority="99" w:unhideWhenUsed="1"/>
-    <w:lsdException w:name="Smart Hyperlink" w:semiHidden="1" w:uiPriority="99" w:unhideWhenUsed="1"/>
-    <w:lsdException w:name="Hashtag" w:semiHidden="1" w:uiPriority="99" w:unhideWhenUsed="1"/>
-    <w:lsdException w:name="Unresolved Mention" w:semiHidden="1" w:uiPriority="99" w:unhideWhenUsed="1"/>
   </w:latentStyles>
   <w:style w:type="paragraph" w:default="1" w:styleId="Normal">
     <w:name w:val="Normal"/>
@@ -6930,7 +6546,7 @@
 </file>
 
 <file path=customXml/itemProps2.xml><?xml version="1.0" encoding="utf-8"?>
-<ds:datastoreItem xmlns:ds="http://schemas.openxmlformats.org/officeDocument/2006/customXml" ds:itemID="{5877FE8F-4AD1-4FBD-AB6B-4C733A1E72E1}">
+<ds:datastoreItem xmlns:ds="http://schemas.openxmlformats.org/officeDocument/2006/customXml" ds:itemID="{401CA9B9-BBC5-4596-8930-144CCA829D6D}">
   <ds:schemaRefs>
     <ds:schemaRef ds:uri="http://schemas.openxmlformats.org/officeDocument/2006/bibliography"/>
   </ds:schemaRefs>

</xml_diff>

<commit_message>
Modificacion de P.G.C. - complementación
</commit_message>
<xml_diff>
--- a/Documentos/PGC.docx
+++ b/Documentos/PGC.docx
@@ -482,6 +482,7 @@
             <w:webHidden/>
             <w:rStyle w:val="IndexLink"/>
             <w:rFonts w:eastAsia="Times New Roman" w:cs="Times New Roman" w:ascii="Times New Roman" w:hAnsi="Times New Roman"/>
+            <w:vanish w:val="false"/>
           </w:rPr>
           <w:t>1.</w:t>
         </w:r>
@@ -556,6 +557,7 @@
             <w:webHidden/>
             <w:rStyle w:val="IndexLink"/>
             <w:rFonts w:eastAsia="Times New Roman" w:cs="Times New Roman" w:ascii="Times New Roman" w:hAnsi="Times New Roman"/>
+            <w:vanish w:val="false"/>
           </w:rPr>
           <w:t>1.1.</w:t>
         </w:r>
@@ -617,11 +619,7 @@
           <w:tab w:val="right" w:pos="8296" w:leader="dot"/>
         </w:tabs>
         <w:ind w:left="440" w:hanging="0"/>
-        <w:rPr>
-          <w:rFonts w:ascii="Calibri" w:hAnsi="Calibri" w:eastAsia="宋体" w:cs="" w:asciiTheme="minorHAnsi" w:cstheme="minorBidi" w:eastAsiaTheme="minorEastAsia" w:hAnsiTheme="minorHAnsi"/>
-          <w:color w:val="00000A"/>
-          <w:lang w:val="es-ES" w:eastAsia="es-ES"/>
-        </w:rPr>
+        <w:rPr/>
       </w:pPr>
       <w:hyperlink w:anchor="_Toc492646279">
         <w:r>
@@ -629,8 +627,25 @@
             <w:webHidden/>
             <w:rStyle w:val="IndexLink"/>
             <w:rFonts w:eastAsia="Times New Roman" w:cs="Times New Roman" w:ascii="Times New Roman" w:hAnsi="Times New Roman"/>
+            <w:vanish w:val="false"/>
           </w:rPr>
-          <w:t>1.3.</w:t>
+          <w:t>1.</w:t>
+        </w:r>
+        <w:r>
+          <w:rPr>
+            <w:rStyle w:val="IndexLink"/>
+            <w:rFonts w:eastAsia="Times New Roman" w:cs="Times New Roman" w:ascii="Times New Roman" w:hAnsi="Times New Roman"/>
+            <w:vanish w:val="false"/>
+          </w:rPr>
+          <w:t>2</w:t>
+        </w:r>
+        <w:r>
+          <w:rPr>
+            <w:rStyle w:val="IndexLink"/>
+            <w:rFonts w:eastAsia="Times New Roman" w:cs="Times New Roman" w:ascii="Times New Roman" w:hAnsi="Times New Roman"/>
+            <w:vanish w:val="false"/>
+          </w:rPr>
+          <w:t>.</w:t>
         </w:r>
         <w:r>
           <w:rPr>
@@ -641,6 +656,7 @@
           </w:rPr>
           <w:tab/>
         </w:r>
+        <w:bookmarkStart w:id="0" w:name="__DdeLink__1094_1226537328"/>
         <w:r>
           <w:rPr>
             <w:rStyle w:val="IndexLink"/>
@@ -648,6 +664,7 @@
           </w:rPr>
           <w:t>Problematica</w:t>
         </w:r>
+        <w:bookmarkEnd w:id="0"/>
         <w:r>
           <w:rPr>
             <w:webHidden/>
@@ -690,11 +707,7 @@
           <w:tab w:val="right" w:pos="8296" w:leader="dot"/>
         </w:tabs>
         <w:ind w:left="440" w:hanging="0"/>
-        <w:rPr>
-          <w:rFonts w:ascii="Calibri" w:hAnsi="Calibri" w:eastAsia="宋体" w:cs="" w:asciiTheme="minorHAnsi" w:cstheme="minorBidi" w:eastAsiaTheme="minorEastAsia" w:hAnsiTheme="minorHAnsi"/>
-          <w:color w:val="00000A"/>
-          <w:lang w:val="es-ES" w:eastAsia="es-ES"/>
-        </w:rPr>
+        <w:rPr/>
       </w:pPr>
       <w:hyperlink w:anchor="_Toc492646280">
         <w:r>
@@ -702,6 +715,105 @@
             <w:webHidden/>
             <w:rStyle w:val="IndexLink"/>
             <w:rFonts w:eastAsia="Times New Roman" w:cs="Times New Roman" w:ascii="Times New Roman" w:hAnsi="Times New Roman"/>
+            <w:vanish w:val="false"/>
+          </w:rPr>
+          <w:t>1.</w:t>
+        </w:r>
+        <w:r>
+          <w:rPr>
+            <w:rStyle w:val="IndexLink"/>
+            <w:rFonts w:eastAsia="Times New Roman" w:cs="Times New Roman" w:ascii="Times New Roman" w:hAnsi="Times New Roman"/>
+            <w:vanish w:val="false"/>
+          </w:rPr>
+          <w:t>3</w:t>
+        </w:r>
+        <w:r>
+          <w:rPr>
+            <w:rStyle w:val="IndexLink"/>
+            <w:rFonts w:eastAsia="Times New Roman" w:cs="Times New Roman" w:ascii="Times New Roman" w:hAnsi="Times New Roman"/>
+            <w:vanish w:val="false"/>
+          </w:rPr>
+          <w:t>.</w:t>
+        </w:r>
+        <w:r>
+          <w:rPr>
+            <w:rStyle w:val="IndexLink"/>
+            <w:rFonts w:eastAsia="宋体" w:cs="" w:ascii="Calibri" w:hAnsi="Calibri" w:asciiTheme="minorHAnsi" w:cstheme="minorBidi" w:eastAsiaTheme="minorEastAsia" w:hAnsiTheme="minorHAnsi"/>
+            <w:vanish w:val="false"/>
+            <w:color w:val="00000A"/>
+            <w:lang w:val="es-ES" w:eastAsia="es-ES"/>
+          </w:rPr>
+          <w:tab/>
+        </w:r>
+      </w:hyperlink>
+      <w:r>
+        <w:rPr>
+          <w:rStyle w:val="IndexLink"/>
+          <w:rFonts w:eastAsia="Times New Roman" w:cs="Times New Roman" w:ascii="Times New Roman" w:hAnsi="Times New Roman"/>
+          <w:vanish w:val="false"/>
+          <w:color w:val="00000A"/>
+          <w:lang w:val="es-ES" w:eastAsia="es-ES"/>
+        </w:rPr>
+        <w:t>Aplicaciones</w:t>
+      </w:r>
+      <w:hyperlink w:anchor="_Toc492646280">
+        <w:r>
+          <w:rPr>
+            <w:webHidden/>
+          </w:rPr>
+          <w:fldChar w:fldCharType="begin"/>
+        </w:r>
+        <w:r>
+          <w:rPr>
+            <w:webHidden/>
+          </w:rPr>
+          <w:instrText>PAGEREF _Toc492646280 \h</w:instrText>
+        </w:r>
+        <w:r>
+          <w:rPr>
+            <w:webHidden/>
+          </w:rPr>
+          <w:fldChar w:fldCharType="separate"/>
+        </w:r>
+        <w:r>
+          <w:rPr>
+            <w:webHidden/>
+            <w:rStyle w:val="IndexLink"/>
+            <w:rFonts w:eastAsia="Times New Roman" w:cs="Times New Roman" w:ascii="Times New Roman" w:hAnsi="Times New Roman"/>
+            <w:vanish w:val="false"/>
+          </w:rPr>
+          <w:tab/>
+          <w:t>5</w:t>
+        </w:r>
+        <w:r>
+          <w:rPr>
+            <w:webHidden/>
+          </w:rPr>
+          <w:fldChar w:fldCharType="end"/>
+        </w:r>
+      </w:hyperlink>
+    </w:p>
+    <w:p>
+      <w:pPr>
+        <w:pStyle w:val="Contents2"/>
+        <w:tabs>
+          <w:tab w:val="left" w:pos="1100" w:leader="none"/>
+          <w:tab w:val="right" w:pos="8296" w:leader="dot"/>
+        </w:tabs>
+        <w:ind w:left="440" w:hanging="0"/>
+        <w:rPr>
+          <w:rFonts w:ascii="Calibri" w:hAnsi="Calibri" w:eastAsia="宋体" w:cs="" w:asciiTheme="minorHAnsi" w:cstheme="minorBidi" w:eastAsiaTheme="minorEastAsia" w:hAnsiTheme="minorHAnsi"/>
+          <w:color w:val="00000A"/>
+          <w:lang w:val="es-ES" w:eastAsia="es-ES"/>
+        </w:rPr>
+      </w:pPr>
+      <w:hyperlink w:anchor="_Toc492646280">
+        <w:r>
+          <w:rPr>
+            <w:webHidden/>
+            <w:rStyle w:val="IndexLink"/>
+            <w:rFonts w:eastAsia="Times New Roman" w:cs="Times New Roman" w:ascii="Times New Roman" w:hAnsi="Times New Roman"/>
+            <w:vanish w:val="false"/>
           </w:rPr>
           <w:t>1.4.</w:t>
         </w:r>
@@ -774,6 +886,7 @@
             <w:webHidden/>
             <w:rStyle w:val="IndexLink"/>
             <w:rFonts w:eastAsia="Times New Roman" w:cs="Times New Roman" w:ascii="Times New Roman" w:hAnsi="Times New Roman"/>
+            <w:vanish w:val="false"/>
           </w:rPr>
           <w:t>2.</w:t>
         </w:r>
@@ -847,6 +960,7 @@
             <w:webHidden/>
             <w:rStyle w:val="IndexLink"/>
             <w:rFonts w:eastAsia="Times New Roman" w:cs="Times New Roman" w:ascii="Times New Roman" w:hAnsi="Times New Roman"/>
+            <w:vanish w:val="false"/>
           </w:rPr>
           <w:t>2.1.</w:t>
         </w:r>
@@ -920,6 +1034,7 @@
             <w:webHidden/>
             <w:rStyle w:val="IndexLink"/>
             <w:rFonts w:eastAsia="Times New Roman" w:cs="Times New Roman" w:ascii="Times New Roman" w:hAnsi="Times New Roman"/>
+            <w:vanish w:val="false"/>
           </w:rPr>
           <w:t>2.2.</w:t>
         </w:r>
@@ -1490,6 +1605,7 @@
             <w:webHidden/>
             <w:rStyle w:val="IndexLink"/>
             <w:rFonts w:cs="Times New Roman" w:ascii="Times New Roman" w:hAnsi="Times New Roman"/>
+            <w:vanish w:val="false"/>
           </w:rPr>
           <w:t xml:space="preserve">Tabla 1 : </w:t>
         </w:r>
@@ -1802,8 +1918,8 @@
           <w:szCs w:val="24"/>
         </w:rPr>
       </w:pPr>
-      <w:bookmarkStart w:id="0" w:name="_Toc492646277"/>
-      <w:bookmarkEnd w:id="0"/>
+      <w:bookmarkStart w:id="1" w:name="_Toc492646277"/>
+      <w:bookmarkEnd w:id="1"/>
       <w:r>
         <w:rPr>
           <w:rFonts w:eastAsia="Times New Roman" w:cs="Times New Roman" w:ascii="Times New Roman" w:hAnsi="Times New Roman"/>
@@ -1820,9 +1936,7 @@
         <w:spacing w:lineRule="auto" w:line="360"/>
         <w:ind w:left="720" w:firstLine="414"/>
         <w:jc w:val="both"/>
-        <w:rPr>
-          <w:rFonts w:ascii="Times New Roman" w:hAnsi="Times New Roman" w:eastAsia="Times New Roman" w:cs="Times New Roman"/>
-        </w:rPr>
+        <w:rPr/>
       </w:pPr>
       <w:r>
         <w:rPr>
@@ -1952,18 +2066,493 @@
         <w:rPr>
           <w:rFonts w:eastAsia="Times New Roman" w:cs="Times New Roman" w:ascii="Times New Roman" w:hAnsi="Times New Roman"/>
         </w:rPr>
-      </w:r>
-    </w:p>
-    <w:p>
-      <w:pPr>
-        <w:pStyle w:val="Heading2"/>
-        <w:numPr>
-          <w:ilvl w:val="1"/>
-          <w:numId w:val="1"/>
-        </w:numPr>
-        <w:spacing w:lineRule="auto" w:line="360"/>
-        <w:ind w:left="1440" w:hanging="360"/>
-        <w:jc w:val="both"/>
+        <w:t xml:space="preserve">     </w:t>
+      </w:r>
+    </w:p>
+    <w:p>
+      <w:pPr>
+        <w:pStyle w:val="Normal"/>
+        <w:spacing w:lineRule="auto" w:line="360" w:before="0" w:after="0"/>
+        <w:ind w:left="420" w:hanging="0"/>
+        <w:contextualSpacing/>
+        <w:rPr>
+          <w:rFonts w:ascii="Times New Roman" w:hAnsi="Times New Roman" w:eastAsia="Times New Roman" w:cs="Times New Roman"/>
+          <w:b/>
+          <w:b/>
+          <w:bCs/>
+        </w:rPr>
+      </w:pPr>
+      <w:r>
+        <w:rPr>
+          <w:rFonts w:eastAsia="Times New Roman" w:cs="Times New Roman" w:ascii="Times New Roman" w:hAnsi="Times New Roman"/>
+          <w:b/>
+          <w:bCs/>
+        </w:rPr>
+        <w:t xml:space="preserve">1.1. </w:t>
+        <w:tab/>
+        <w:tab/>
+        <w:t>Problemática</w:t>
+      </w:r>
+    </w:p>
+    <w:p>
+      <w:pPr>
+        <w:pStyle w:val="Normal"/>
+        <w:spacing w:lineRule="auto" w:line="360" w:before="0" w:after="0"/>
+        <w:ind w:left="420" w:hanging="0"/>
+        <w:contextualSpacing/>
+        <w:rPr>
+          <w:rFonts w:ascii="Times New Roman" w:hAnsi="Times New Roman" w:eastAsia="Times New Roman" w:cs="Times New Roman"/>
+          <w:b/>
+          <w:b/>
+          <w:bCs/>
+        </w:rPr>
+      </w:pPr>
+      <w:r>
+        <w:rPr>
+          <w:rFonts w:eastAsia="Times New Roman" w:cs="Times New Roman" w:ascii="Times New Roman" w:hAnsi="Times New Roman"/>
+          <w:b/>
+          <w:bCs/>
+        </w:rPr>
+        <w:tab/>
+        <w:t>*</w:t>
+        <w:tab/>
+      </w:r>
+      <w:r>
+        <w:rPr>
+          <w:rFonts w:eastAsia="Times New Roman" w:cs="Times New Roman" w:ascii="Times New Roman" w:hAnsi="Times New Roman"/>
+          <w:b w:val="false"/>
+          <w:bCs w:val="false"/>
+        </w:rPr>
+        <w:t xml:space="preserve">La primera dolencia que sufre la empresa indica es que no tiene sus repositorios </w:t>
+        <w:tab/>
+        <w:tab/>
+        <w:t xml:space="preserve">con sus documentacion, la cual hace que los desarrolladores no puedan </w:t>
+        <w:tab/>
+        <w:tab/>
+        <w:tab/>
+        <w:t xml:space="preserve">consultar a la documentacion los requerimientos del proyecto u otras </w:t>
+        <w:tab/>
+        <w:tab/>
+        <w:tab/>
+        <w:tab/>
+        <w:t>especificaciones</w:t>
+      </w:r>
+    </w:p>
+    <w:p>
+      <w:pPr>
+        <w:pStyle w:val="Normal"/>
+        <w:spacing w:lineRule="auto" w:line="360" w:before="0" w:after="0"/>
+        <w:ind w:left="420" w:hanging="0"/>
+        <w:contextualSpacing/>
+        <w:rPr>
+          <w:b w:val="false"/>
+          <w:b w:val="false"/>
+          <w:bCs w:val="false"/>
+        </w:rPr>
+      </w:pPr>
+      <w:r>
+        <w:rPr>
+          <w:b w:val="false"/>
+          <w:bCs w:val="false"/>
+        </w:rPr>
+      </w:r>
+    </w:p>
+    <w:p>
+      <w:pPr>
+        <w:pStyle w:val="Normal"/>
+        <w:spacing w:lineRule="auto" w:line="360" w:before="0" w:after="0"/>
+        <w:ind w:left="420" w:hanging="0"/>
+        <w:contextualSpacing/>
+        <w:rPr>
+          <w:rFonts w:ascii="Times New Roman" w:hAnsi="Times New Roman" w:eastAsia="Times New Roman" w:cs="Times New Roman"/>
+          <w:b/>
+          <w:b/>
+          <w:bCs/>
+        </w:rPr>
+      </w:pPr>
+      <w:r>
+        <w:rPr>
+          <w:rFonts w:eastAsia="Times New Roman" w:cs="Times New Roman" w:ascii="Times New Roman" w:hAnsi="Times New Roman"/>
+          <w:b w:val="false"/>
+          <w:bCs w:val="false"/>
+        </w:rPr>
+        <w:tab/>
+        <w:t>*</w:t>
+        <w:tab/>
+        <w:t xml:space="preserve">También al momento de actualizar alguna funcionalidad nueva integrada en el </w:t>
+        <w:tab/>
+        <w:tab/>
+        <w:t>sistema, no se esta actualizando continuamente estos requerimientos</w:t>
+      </w:r>
+    </w:p>
+    <w:p>
+      <w:pPr>
+        <w:pStyle w:val="Normal"/>
+        <w:spacing w:lineRule="auto" w:line="360" w:before="0" w:after="0"/>
+        <w:ind w:left="420" w:hanging="0"/>
+        <w:contextualSpacing/>
+        <w:rPr>
+          <w:b w:val="false"/>
+          <w:b w:val="false"/>
+          <w:bCs w:val="false"/>
+        </w:rPr>
+      </w:pPr>
+      <w:r>
+        <w:rPr>
+          <w:b w:val="false"/>
+          <w:bCs w:val="false"/>
+        </w:rPr>
+      </w:r>
+    </w:p>
+    <w:p>
+      <w:pPr>
+        <w:pStyle w:val="Normal"/>
+        <w:spacing w:lineRule="auto" w:line="360" w:before="0" w:after="0"/>
+        <w:ind w:left="420" w:hanging="0"/>
+        <w:contextualSpacing/>
+        <w:jc w:val="left"/>
+        <w:rPr>
+          <w:rFonts w:ascii="Times New Roman" w:hAnsi="Times New Roman" w:eastAsia="Times New Roman" w:cs="Times New Roman"/>
+        </w:rPr>
+      </w:pPr>
+      <w:r>
+        <w:rPr>
+          <w:rFonts w:eastAsia="Times New Roman" w:cs="Times New Roman" w:ascii="Times New Roman" w:hAnsi="Times New Roman"/>
+        </w:rPr>
+        <w:tab/>
+        <w:t>*</w:t>
+        <w:tab/>
+        <w:t xml:space="preserve">La empresa al desarrollar muchos proyectos en simultaneo, se le hes difícil </w:t>
+        <w:tab/>
+        <w:tab/>
+        <w:tab/>
+        <w:t>lleva una adecuada gestión de los proyectos</w:t>
+      </w:r>
+    </w:p>
+    <w:p>
+      <w:pPr>
+        <w:pStyle w:val="Normal"/>
+        <w:spacing w:lineRule="auto" w:line="360" w:before="0" w:after="0"/>
+        <w:ind w:left="420" w:hanging="0"/>
+        <w:contextualSpacing/>
+        <w:jc w:val="left"/>
+        <w:rPr>
+          <w:rFonts w:ascii="Times New Roman" w:hAnsi="Times New Roman" w:eastAsia="Times New Roman" w:cs="Times New Roman"/>
+        </w:rPr>
+      </w:pPr>
+      <w:r>
+        <w:rPr>
+          <w:rFonts w:eastAsia="Times New Roman" w:cs="Times New Roman" w:ascii="Times New Roman" w:hAnsi="Times New Roman"/>
+        </w:rPr>
+        <w:tab/>
+      </w:r>
+    </w:p>
+    <w:p>
+      <w:pPr>
+        <w:pStyle w:val="Normal"/>
+        <w:spacing w:lineRule="auto" w:line="360" w:before="0" w:after="0"/>
+        <w:ind w:left="420" w:hanging="0"/>
+        <w:contextualSpacing/>
+        <w:jc w:val="left"/>
+        <w:rPr>
+          <w:rFonts w:ascii="Times New Roman" w:hAnsi="Times New Roman" w:eastAsia="Times New Roman" w:cs="Times New Roman"/>
+        </w:rPr>
+      </w:pPr>
+      <w:r>
+        <w:rPr>
+          <w:rFonts w:eastAsia="Times New Roman" w:cs="Times New Roman" w:ascii="Times New Roman" w:hAnsi="Times New Roman"/>
+        </w:rPr>
+        <w:tab/>
+        <w:t>*</w:t>
+        <w:tab/>
+        <w:t xml:space="preserve">Los developers que ya no están laborando en la empresa, todavía tiene los </w:t>
+        <w:tab/>
+        <w:tab/>
+        <w:tab/>
+        <w:t>permisos en los repositorios</w:t>
+      </w:r>
+    </w:p>
+    <w:p>
+      <w:pPr>
+        <w:pStyle w:val="Normal"/>
+        <w:spacing w:lineRule="auto" w:line="360" w:before="0" w:after="0"/>
+        <w:ind w:left="420" w:hanging="0"/>
+        <w:contextualSpacing/>
+        <w:jc w:val="left"/>
+        <w:rPr>
+          <w:rFonts w:ascii="Times New Roman" w:hAnsi="Times New Roman" w:eastAsia="Times New Roman" w:cs="Times New Roman"/>
+        </w:rPr>
+      </w:pPr>
+      <w:r>
+        <w:rPr>
+          <w:rFonts w:eastAsia="Times New Roman" w:cs="Times New Roman" w:ascii="Times New Roman" w:hAnsi="Times New Roman"/>
+        </w:rPr>
+      </w:r>
+    </w:p>
+    <w:p>
+      <w:pPr>
+        <w:pStyle w:val="Normal"/>
+        <w:spacing w:lineRule="auto" w:line="360" w:before="0" w:after="0"/>
+        <w:ind w:left="420" w:hanging="0"/>
+        <w:contextualSpacing/>
+        <w:jc w:val="left"/>
+        <w:rPr>
+          <w:rFonts w:ascii="Times New Roman" w:hAnsi="Times New Roman" w:eastAsia="Times New Roman" w:cs="Times New Roman"/>
+          <w:b/>
+          <w:b/>
+          <w:bCs/>
+        </w:rPr>
+      </w:pPr>
+      <w:r>
+        <w:rPr>
+          <w:rFonts w:eastAsia="Times New Roman" w:cs="Times New Roman" w:ascii="Times New Roman" w:hAnsi="Times New Roman"/>
+          <w:b/>
+          <w:bCs/>
+        </w:rPr>
+        <w:t xml:space="preserve">1.2. </w:t>
+        <w:tab/>
+        <w:tab/>
+        <w:t>Propósito</w:t>
+      </w:r>
+    </w:p>
+    <w:p>
+      <w:pPr>
+        <w:pStyle w:val="Normal"/>
+        <w:spacing w:lineRule="auto" w:line="360" w:before="0" w:after="0"/>
+        <w:ind w:left="420" w:hanging="0"/>
+        <w:contextualSpacing/>
+        <w:jc w:val="left"/>
+        <w:rPr>
+          <w:rFonts w:ascii="Times New Roman" w:hAnsi="Times New Roman" w:eastAsia="Times New Roman" w:cs="Times New Roman"/>
+        </w:rPr>
+      </w:pPr>
+      <w:r>
+        <w:rPr>
+          <w:rFonts w:eastAsia="Times New Roman" w:cs="Times New Roman" w:ascii="Times New Roman" w:hAnsi="Times New Roman"/>
+        </w:rPr>
+        <w:tab/>
+      </w:r>
+    </w:p>
+    <w:p>
+      <w:pPr>
+        <w:pStyle w:val="Normal"/>
+        <w:spacing w:lineRule="auto" w:line="360" w:before="0" w:after="0"/>
+        <w:ind w:left="420" w:hanging="0"/>
+        <w:contextualSpacing/>
+        <w:jc w:val="left"/>
+        <w:rPr>
+          <w:rFonts w:ascii="Times New Roman" w:hAnsi="Times New Roman" w:eastAsia="Times New Roman" w:cs="Times New Roman"/>
+        </w:rPr>
+      </w:pPr>
+      <w:r>
+        <w:rPr>
+          <w:rFonts w:eastAsia="Times New Roman" w:cs="Times New Roman" w:ascii="Times New Roman" w:hAnsi="Times New Roman"/>
+        </w:rPr>
+        <w:tab/>
+        <w:tab/>
+        <w:t xml:space="preserve">*  </w:t>
+        <w:tab/>
+        <w:t xml:space="preserve">Para las problemáticas presentadas, se va a llevar un plan para el </w:t>
+        <w:tab/>
+        <w:tab/>
+        <w:tab/>
+        <w:tab/>
+        <w:tab/>
+        <w:t xml:space="preserve">gestionamiento de cambios en el cual se actualizaran los cambios, en </w:t>
+        <w:tab/>
+        <w:tab/>
+        <w:tab/>
+        <w:tab/>
+        <w:t xml:space="preserve">periodos de tiempo o según se vayan aumentando las funcionalidad del </w:t>
+        <w:tab/>
+        <w:tab/>
+        <w:tab/>
+        <w:t>proyecto que se esta realizando</w:t>
+      </w:r>
+    </w:p>
+    <w:p>
+      <w:pPr>
+        <w:pStyle w:val="Normal"/>
+        <w:spacing w:lineRule="auto" w:line="360" w:before="0" w:after="0"/>
+        <w:ind w:left="420" w:hanging="0"/>
+        <w:contextualSpacing/>
+        <w:jc w:val="left"/>
+        <w:rPr>
+          <w:rFonts w:ascii="Times New Roman" w:hAnsi="Times New Roman" w:eastAsia="Times New Roman" w:cs="Times New Roman"/>
+        </w:rPr>
+      </w:pPr>
+      <w:r>
+        <w:rPr>
+          <w:rFonts w:eastAsia="Times New Roman" w:cs="Times New Roman" w:ascii="Times New Roman" w:hAnsi="Times New Roman"/>
+        </w:rPr>
+      </w:r>
+    </w:p>
+    <w:p>
+      <w:pPr>
+        <w:pStyle w:val="Normal"/>
+        <w:spacing w:lineRule="auto" w:line="360" w:before="0" w:after="0"/>
+        <w:ind w:left="420" w:hanging="0"/>
+        <w:contextualSpacing/>
+        <w:jc w:val="left"/>
+        <w:rPr>
+          <w:rFonts w:ascii="Times New Roman" w:hAnsi="Times New Roman" w:eastAsia="Times New Roman" w:cs="Times New Roman"/>
+        </w:rPr>
+      </w:pPr>
+      <w:r>
+        <w:rPr>
+          <w:rFonts w:eastAsia="Times New Roman" w:cs="Times New Roman" w:ascii="Times New Roman" w:hAnsi="Times New Roman"/>
+        </w:rPr>
+        <w:tab/>
+        <w:tab/>
+        <w:t>*</w:t>
+        <w:tab/>
+        <w:t xml:space="preserve">Se actualizaran los permisos para personas que ingresen al proyecto o </w:t>
+        <w:tab/>
+        <w:tab/>
+        <w:tab/>
+        <w:tab/>
+        <w:t xml:space="preserve">personan que ya no están laborando en la empresa, para así poder evitar </w:t>
+        <w:tab/>
+        <w:tab/>
+        <w:tab/>
+        <w:t>algunos problemas éticos en la empresa</w:t>
+      </w:r>
+    </w:p>
+    <w:p>
+      <w:pPr>
+        <w:pStyle w:val="Normal"/>
+        <w:spacing w:lineRule="auto" w:line="360" w:before="0" w:after="0"/>
+        <w:ind w:left="420" w:hanging="0"/>
+        <w:contextualSpacing/>
+        <w:jc w:val="left"/>
+        <w:rPr>
+          <w:rFonts w:ascii="Times New Roman" w:hAnsi="Times New Roman" w:eastAsia="Times New Roman" w:cs="Times New Roman"/>
+        </w:rPr>
+      </w:pPr>
+      <w:r>
+        <w:rPr>
+          <w:rFonts w:eastAsia="Times New Roman" w:cs="Times New Roman" w:ascii="Times New Roman" w:hAnsi="Times New Roman"/>
+        </w:rPr>
+      </w:r>
+    </w:p>
+    <w:p>
+      <w:pPr>
+        <w:pStyle w:val="Normal"/>
+        <w:spacing w:lineRule="auto" w:line="360" w:before="0" w:after="0"/>
+        <w:ind w:left="420" w:hanging="0"/>
+        <w:contextualSpacing/>
+        <w:jc w:val="left"/>
+        <w:rPr>
+          <w:rFonts w:ascii="Times New Roman" w:hAnsi="Times New Roman" w:eastAsia="Times New Roman" w:cs="Times New Roman"/>
+          <w:b/>
+          <w:b/>
+          <w:bCs/>
+        </w:rPr>
+      </w:pPr>
+      <w:r>
+        <w:rPr>
+          <w:rFonts w:eastAsia="Times New Roman" w:cs="Times New Roman" w:ascii="Times New Roman" w:hAnsi="Times New Roman"/>
+          <w:b/>
+          <w:bCs/>
+        </w:rPr>
+        <w:t xml:space="preserve">1.3 </w:t>
+        <w:tab/>
+        <w:tab/>
+        <w:t>Aplicación</w:t>
+      </w:r>
+    </w:p>
+    <w:p>
+      <w:pPr>
+        <w:pStyle w:val="Normal"/>
+        <w:spacing w:lineRule="auto" w:line="360" w:before="0" w:after="0"/>
+        <w:ind w:left="420" w:hanging="0"/>
+        <w:contextualSpacing/>
+        <w:jc w:val="left"/>
+        <w:rPr>
+          <w:rFonts w:ascii="Times New Roman" w:hAnsi="Times New Roman" w:eastAsia="Times New Roman" w:cs="Times New Roman"/>
+        </w:rPr>
+      </w:pPr>
+      <w:r>
+        <w:rPr>
+          <w:rFonts w:eastAsia="Times New Roman" w:cs="Times New Roman" w:ascii="Times New Roman" w:hAnsi="Times New Roman"/>
+        </w:rPr>
+      </w:r>
+    </w:p>
+    <w:p>
+      <w:pPr>
+        <w:pStyle w:val="Normal"/>
+        <w:spacing w:lineRule="auto" w:line="360" w:before="0" w:after="0"/>
+        <w:ind w:left="420" w:hanging="0"/>
+        <w:contextualSpacing/>
+        <w:jc w:val="left"/>
+        <w:rPr>
+          <w:rFonts w:ascii="Times New Roman" w:hAnsi="Times New Roman" w:eastAsia="Times New Roman" w:cs="Times New Roman"/>
+        </w:rPr>
+      </w:pPr>
+      <w:r>
+        <w:rPr>
+          <w:rFonts w:eastAsia="Times New Roman" w:cs="Times New Roman" w:ascii="Times New Roman" w:hAnsi="Times New Roman"/>
+        </w:rPr>
+        <w:tab/>
+        <w:tab/>
+        <w:t>*</w:t>
+        <w:tab/>
+        <w:t xml:space="preserve">De esta manera vamos a lograr optimizar los recursos por parte de lado de </w:t>
+        <w:tab/>
+        <w:tab/>
+        <w:tab/>
+        <w:t>informática.</w:t>
+      </w:r>
+    </w:p>
+    <w:p>
+      <w:pPr>
+        <w:pStyle w:val="Normal"/>
+        <w:spacing w:lineRule="auto" w:line="360" w:before="0" w:after="0"/>
+        <w:ind w:left="420" w:hanging="0"/>
+        <w:contextualSpacing/>
+        <w:jc w:val="left"/>
+        <w:rPr>
+          <w:rFonts w:ascii="Times New Roman" w:hAnsi="Times New Roman" w:eastAsia="Times New Roman" w:cs="Times New Roman"/>
+        </w:rPr>
+      </w:pPr>
+      <w:r>
+        <w:rPr>
+          <w:rFonts w:eastAsia="Times New Roman" w:cs="Times New Roman" w:ascii="Times New Roman" w:hAnsi="Times New Roman"/>
+        </w:rPr>
+      </w:r>
+    </w:p>
+    <w:p>
+      <w:pPr>
+        <w:pStyle w:val="Normal"/>
+        <w:spacing w:lineRule="auto" w:line="360" w:before="0" w:after="0"/>
+        <w:ind w:left="420" w:hanging="0"/>
+        <w:contextualSpacing/>
+        <w:jc w:val="left"/>
+        <w:rPr/>
+      </w:pPr>
+      <w:r>
+        <w:rPr>
+          <w:rFonts w:eastAsia="Times New Roman" w:cs="Times New Roman" w:ascii="Times New Roman" w:hAnsi="Times New Roman"/>
+        </w:rPr>
+        <w:tab/>
+        <w:tab/>
+        <w:t>*</w:t>
+        <w:tab/>
+        <w:t xml:space="preserve">Optimizaremos el retraso del proyecto, que puede surgir al no dejar </w:t>
+        <w:tab/>
+        <w:tab/>
+        <w:tab/>
+        <w:tab/>
+        <w:t>algunas funcionalidades poco claras</w:t>
+      </w:r>
+    </w:p>
+    <w:p>
+      <w:pPr>
+        <w:pStyle w:val="Normal"/>
+        <w:spacing w:lineRule="auto" w:line="360" w:before="0" w:after="0"/>
+        <w:ind w:left="420" w:hanging="0"/>
+        <w:contextualSpacing/>
+        <w:jc w:val="left"/>
         <w:rPr>
           <w:rFonts w:ascii="Times New Roman" w:hAnsi="Times New Roman" w:eastAsia="Times New Roman" w:cs="Times New Roman"/>
           <w:b/>
@@ -1979,7 +2568,78 @@
           <w:sz w:val="24"/>
           <w:szCs w:val="24"/>
         </w:rPr>
-        <w:t>Definiciones</w:t>
+      </w:r>
+    </w:p>
+    <w:p>
+      <w:pPr>
+        <w:pStyle w:val="Normal"/>
+        <w:spacing w:lineRule="auto" w:line="360" w:before="0" w:after="0"/>
+        <w:ind w:left="420" w:hanging="0"/>
+        <w:contextualSpacing/>
+        <w:jc w:val="left"/>
+        <w:rPr>
+          <w:rFonts w:ascii="Times New Roman" w:hAnsi="Times New Roman" w:eastAsia="Times New Roman" w:cs="Times New Roman"/>
+          <w:b/>
+          <w:b/>
+          <w:sz w:val="24"/>
+          <w:szCs w:val="24"/>
+        </w:rPr>
+      </w:pPr>
+      <w:r>
+        <w:rPr>
+          <w:rFonts w:eastAsia="Times New Roman" w:cs="Times New Roman" w:ascii="Times New Roman" w:hAnsi="Times New Roman"/>
+          <w:b/>
+          <w:sz w:val="24"/>
+          <w:szCs w:val="24"/>
+        </w:rPr>
+      </w:r>
+    </w:p>
+    <w:p>
+      <w:pPr>
+        <w:pStyle w:val="Normal"/>
+        <w:spacing w:lineRule="auto" w:line="360" w:before="0" w:after="0"/>
+        <w:ind w:left="420" w:hanging="0"/>
+        <w:contextualSpacing/>
+        <w:jc w:val="left"/>
+        <w:rPr>
+          <w:b/>
+          <w:b/>
+          <w:bCs/>
+        </w:rPr>
+      </w:pPr>
+      <w:r>
+        <w:rPr>
+          <w:rFonts w:eastAsia="Times New Roman" w:cs="Times New Roman" w:ascii="Times New Roman" w:hAnsi="Times New Roman"/>
+          <w:b/>
+          <w:bCs/>
+          <w:sz w:val="24"/>
+          <w:szCs w:val="24"/>
+        </w:rPr>
+        <w:t xml:space="preserve">1.4 </w:t>
+        <w:tab/>
+        <w:tab/>
+        <w:t>Glosario</w:t>
+      </w:r>
+    </w:p>
+    <w:p>
+      <w:pPr>
+        <w:pStyle w:val="Normal"/>
+        <w:spacing w:lineRule="auto" w:line="360" w:before="0" w:after="0"/>
+        <w:ind w:left="420" w:hanging="0"/>
+        <w:contextualSpacing/>
+        <w:jc w:val="left"/>
+        <w:rPr>
+          <w:rFonts w:ascii="Times New Roman" w:hAnsi="Times New Roman" w:eastAsia="Times New Roman" w:cs="Times New Roman"/>
+          <w:sz w:val="24"/>
+          <w:szCs w:val="24"/>
+        </w:rPr>
+      </w:pPr>
+      <w:r>
+        <w:rPr>
+          <w:rFonts w:eastAsia="Times New Roman" w:cs="Times New Roman" w:ascii="Times New Roman" w:hAnsi="Times New Roman"/>
+          <w:sz w:val="24"/>
+          <w:szCs w:val="24"/>
+        </w:rPr>
       </w:r>
     </w:p>
     <w:p>
@@ -1995,8 +2655,8 @@
         <w:jc w:val="both"/>
         <w:rPr/>
       </w:pPr>
-      <w:bookmarkStart w:id="1" w:name="_GoBack"/>
-      <w:bookmarkEnd w:id="1"/>
+      <w:bookmarkStart w:id="2" w:name="_GoBack"/>
+      <w:bookmarkEnd w:id="2"/>
       <w:r>
         <w:rPr>
           <w:rFonts w:eastAsia="Times New Roman" w:cs="Times New Roman" w:ascii="Times New Roman" w:hAnsi="Times New Roman"/>
@@ -2061,31 +2721,7 @@
         <w:rPr>
           <w:rFonts w:eastAsia="Times New Roman" w:cs="Times New Roman" w:ascii="Times New Roman" w:hAnsi="Times New Roman"/>
         </w:rPr>
-        <w:t xml:space="preserve">soluciones software personalizadas: </w:t>
-      </w:r>
-      <w:r>
-        <w:rPr>
-          <w:rFonts w:eastAsia="Times New Roman" w:cs="Times New Roman" w:ascii="Times New Roman" w:hAnsi="Times New Roman"/>
-        </w:rPr>
-        <w:t xml:space="preserve">productos desarrollados </w:t>
-      </w:r>
-      <w:r>
-        <w:rPr>
-          <w:rFonts w:eastAsia="Times New Roman" w:cs="Times New Roman" w:ascii="Times New Roman" w:hAnsi="Times New Roman"/>
-        </w:rPr>
-        <w:t>específicamente</w:t>
-      </w:r>
-      <w:r>
-        <w:rPr>
-          <w:rFonts w:eastAsia="Times New Roman" w:cs="Times New Roman" w:ascii="Times New Roman" w:hAnsi="Times New Roman"/>
-        </w:rPr>
-        <w:t xml:space="preserve"> para </w:t>
-      </w:r>
-      <w:r>
-        <w:rPr>
-          <w:rFonts w:eastAsia="Times New Roman" w:cs="Times New Roman" w:ascii="Times New Roman" w:hAnsi="Times New Roman"/>
-        </w:rPr>
-        <w:t>mejorar procesos del negocio del cliente.</w:t>
+        <w:t>soluciones software personalizadas: productos desarrollados específicamente para mejorar procesos del negocio del cliente.</w:t>
       </w:r>
     </w:p>
     <w:p>
@@ -2105,19 +2741,7 @@
         <w:rPr>
           <w:rFonts w:eastAsia="Times New Roman" w:cs="Times New Roman" w:ascii="Times New Roman" w:hAnsi="Times New Roman"/>
         </w:rPr>
-        <w:t xml:space="preserve">Mantener Integridad de los productos: con esto se quiere decir que se asegura </w:t>
-      </w:r>
-      <w:r>
-        <w:rPr>
-          <w:rFonts w:eastAsia="Times New Roman" w:cs="Times New Roman" w:ascii="Times New Roman" w:hAnsi="Times New Roman"/>
-        </w:rPr>
-        <w:t>que los cambios realizados en un sistema no afectaran negativamente a los otros sistemas</w:t>
-      </w:r>
-      <w:r>
-        <w:rPr>
-          <w:rFonts w:eastAsia="Times New Roman" w:cs="Times New Roman" w:ascii="Times New Roman" w:hAnsi="Times New Roman"/>
-        </w:rPr>
-        <w:t xml:space="preserve"> </w:t>
+        <w:t xml:space="preserve">Mantener Integridad de los productos: con esto se quiere decir que se asegura que los cambios realizados en un sistema no afectaran negativamente a los otros sistemas </w:t>
       </w:r>
     </w:p>
     <w:p>
@@ -2137,31 +2761,7 @@
         <w:rPr>
           <w:rFonts w:eastAsia="Times New Roman" w:cs="Times New Roman" w:ascii="Times New Roman" w:hAnsi="Times New Roman"/>
         </w:rPr>
-        <w:t xml:space="preserve">sistemas de </w:t>
-      </w:r>
-      <w:r>
-        <w:rPr>
-          <w:rFonts w:eastAsia="Times New Roman" w:cs="Times New Roman" w:ascii="Times New Roman" w:hAnsi="Times New Roman"/>
-        </w:rPr>
-        <w:t>información</w:t>
-      </w:r>
-      <w:r>
-        <w:rPr>
-          <w:rFonts w:eastAsia="Times New Roman" w:cs="Times New Roman" w:ascii="Times New Roman" w:hAnsi="Times New Roman"/>
-        </w:rPr>
-        <w:t xml:space="preserve">: conjunto de elementos que </w:t>
-      </w:r>
-      <w:r>
-        <w:rPr>
-          <w:rFonts w:eastAsia="Times New Roman" w:cs="Times New Roman" w:ascii="Times New Roman" w:hAnsi="Times New Roman"/>
-        </w:rPr>
-        <w:t>interactúan</w:t>
-      </w:r>
-      <w:r>
-        <w:rPr>
-          <w:rFonts w:eastAsia="Times New Roman" w:cs="Times New Roman" w:ascii="Times New Roman" w:hAnsi="Times New Roman"/>
-        </w:rPr>
-        <w:t xml:space="preserve"> entre si con el fin de apoyar las actividades de la empresa o negocio</w:t>
+        <w:t>sistemas de información: conjunto de elementos que interactúan entre si con el fin de apoyar las actividades de la empresa o negocio</w:t>
       </w:r>
     </w:p>
     <w:p>
@@ -2181,25 +2781,7 @@
         <w:rPr>
           <w:rFonts w:eastAsia="Times New Roman" w:cs="Times New Roman" w:ascii="Times New Roman" w:hAnsi="Times New Roman"/>
         </w:rPr>
-        <w:t xml:space="preserve">Ejecutable: archivo </w:t>
-      </w:r>
-      <w:r>
-        <w:rPr>
-          <w:rFonts w:eastAsia="Times New Roman" w:cs="Times New Roman" w:ascii="Times New Roman" w:hAnsi="Times New Roman"/>
-        </w:rPr>
-        <w:t>que tiene</w:t>
-      </w:r>
-      <w:r>
-        <w:rPr>
-          <w:rFonts w:eastAsia="Times New Roman" w:cs="Times New Roman" w:ascii="Times New Roman" w:hAnsi="Times New Roman"/>
-        </w:rPr>
-        <w:t xml:space="preserve"> </w:t>
-      </w:r>
-      <w:r>
-        <w:rPr>
-          <w:rFonts w:eastAsia="Times New Roman" w:cs="Times New Roman" w:ascii="Times New Roman" w:hAnsi="Times New Roman"/>
-        </w:rPr>
-        <w:t>la capacidad de ser ejecutado independiente mente.</w:t>
+        <w:t>Ejecutable: archivo que tiene la capacidad de ser ejecutado independiente mente.</w:t>
       </w:r>
     </w:p>
     <w:p>
@@ -2270,15 +2852,6 @@
       <w:r>
         <w:rPr/>
       </w:r>
-    </w:p>
-    <w:p>
-      <w:pPr>
-        <w:pStyle w:val="Normal"/>
-        <w:rPr/>
-      </w:pPr>
-      <w:r>
-        <w:rPr/>
-      </w:r>
       <w:r>
         <w:br w:type="page"/>
       </w:r>
@@ -2301,8 +2874,8 @@
           <w:szCs w:val="24"/>
         </w:rPr>
       </w:pPr>
-      <w:bookmarkStart w:id="2" w:name="_Toc492646282"/>
-      <w:bookmarkEnd w:id="2"/>
+      <w:bookmarkStart w:id="3" w:name="_Toc492646282"/>
+      <w:bookmarkEnd w:id="3"/>
       <w:r>
         <w:rPr>
           <w:rFonts w:eastAsia="Times New Roman" w:cs="Times New Roman" w:ascii="Times New Roman" w:hAnsi="Times New Roman"/>
@@ -2331,8 +2904,8 @@
           <w:szCs w:val="24"/>
         </w:rPr>
       </w:pPr>
-      <w:bookmarkStart w:id="3" w:name="_Toc492646283"/>
-      <w:bookmarkEnd w:id="3"/>
+      <w:bookmarkStart w:id="4" w:name="_Toc492646283"/>
+      <w:bookmarkEnd w:id="4"/>
       <w:r>
         <w:rPr>
           <w:rFonts w:eastAsia="Times New Roman" w:cs="Times New Roman" w:ascii="Times New Roman" w:hAnsi="Times New Roman"/>
@@ -2393,8 +2966,6 @@
           <w:rFonts w:eastAsia="Times New Roman" w:cs="Times New Roman" w:ascii="Times New Roman" w:hAnsi="Times New Roman"/>
           <w:i/>
         </w:rPr>
-      </w:r>
-      <w:r>
         <mc:AlternateContent>
           <mc:Choice Requires="wps">
             <w:drawing>
@@ -2406,30 +2977,41 @@
                 <wp:positionV relativeFrom="paragraph">
                   <wp:posOffset>323850</wp:posOffset>
                 </wp:positionV>
-                <wp:extent cx="5275580" cy="2415540"/>
+                <wp:extent cx="5276850" cy="2575560"/>
                 <wp:effectExtent l="0" t="0" r="0" b="0"/>
                 <wp:wrapSquare wrapText="bothSides"/>
                 <wp:docPr id="1" name="Frame1"/>
                 <a:graphic xmlns:a="http://schemas.openxmlformats.org/drawingml/2006/main">
                   <a:graphicData uri="http://schemas.microsoft.com/office/word/2010/wordprocessingShape">
                     <wps:wsp>
-                      <wps:cNvSpPr txBox="1"/>
+                      <wps:cNvSpPr/>
                       <wps:spPr>
                         <a:xfrm>
                           <a:off x="0" y="0"/>
-                          <a:ext cx="5275580" cy="2415540"/>
+                          <a:ext cx="5276160" cy="2575080"/>
                         </a:xfrm>
-                        <a:prstGeom prst="rect"/>
+                        <a:prstGeom prst="rect">
+                          <a:avLst/>
+                        </a:prstGeom>
+                        <a:noFill/>
+                        <a:ln>
+                          <a:noFill/>
+                        </a:ln>
                       </wps:spPr>
+                      <wps:style>
+                        <a:lnRef idx="0"/>
+                        <a:fillRef idx="0"/>
+                        <a:effectRef idx="0"/>
+                        <a:fontRef idx="minor"/>
+                      </wps:style>
                       <wps:txbx>
                         <w:txbxContent>
                           <w:tbl>
                             <w:tblPr>
                               <w:tblStyle w:val="Style12"/>
-                              <w:tblpPr w:bottomFromText="0" w:horzAnchor="page" w:leftFromText="141" w:rightFromText="141" w:tblpX="2388" w:tblpY="510" w:topFromText="0" w:vertAnchor="text"/>
                               <w:tblW w:w="8308" w:type="dxa"/>
                               <w:jc w:val="left"/>
-                              <w:tblInd w:w="100" w:type="dxa"/>
+                              <w:tblInd w:w="81" w:type="dxa"/>
                               <w:tblBorders>
                                 <w:top w:val="single" w:sz="8" w:space="0" w:color="000001"/>
                                 <w:left w:val="single" w:sz="8" w:space="0" w:color="000001"/>
@@ -2440,7 +3022,7 @@
                               </w:tblBorders>
                               <w:tblCellMar>
                                 <w:top w:w="100" w:type="dxa"/>
-                                <w:left w:w="90" w:type="dxa"/>
+                                <w:left w:w="70" w:type="dxa"/>
                                 <w:bottom w:w="100" w:type="dxa"/>
                                 <w:right w:w="100" w:type="dxa"/>
                               </w:tblCellMar>
@@ -2465,7 +3047,7 @@
                                   </w:tcBorders>
                                   <w:shd w:color="auto" w:fill="B7B7B7" w:val="clear"/>
                                   <w:tcMar>
-                                    <w:left w:w="90" w:type="dxa"/>
+                                    <w:left w:w="70" w:type="dxa"/>
                                   </w:tcMar>
                                 </w:tcPr>
                                 <w:p>
@@ -2474,14 +3056,17 @@
                                     <w:spacing w:lineRule="auto" w:line="360" w:before="0" w:after="0"/>
                                     <w:contextualSpacing/>
                                     <w:jc w:val="center"/>
-                                    <w:rPr/>
+                                    <w:rPr>
+                                      <w:color w:val="00000A"/>
+                                    </w:rPr>
                                   </w:pPr>
-                                  <w:bookmarkStart w:id="4" w:name="__UnoMark__255_1520447734"/>
-                                  <w:bookmarkEnd w:id="4"/>
+                                  <w:bookmarkStart w:id="5" w:name="__UnoMark__255_1520447734"/>
+                                  <w:bookmarkEnd w:id="5"/>
                                   <w:r>
                                     <w:rPr>
                                       <w:rFonts w:eastAsia="Times New Roman" w:cs="Times New Roman" w:ascii="Times New Roman" w:hAnsi="Times New Roman"/>
                                       <w:b/>
+                                      <w:color w:val="00000A"/>
                                     </w:rPr>
                                     <w:t>Actividad</w:t>
                                   </w:r>
@@ -2500,7 +3085,7 @@
                                   </w:tcBorders>
                                   <w:shd w:color="auto" w:fill="B7B7B7" w:val="clear"/>
                                   <w:tcMar>
-                                    <w:left w:w="90" w:type="dxa"/>
+                                    <w:left w:w="70" w:type="dxa"/>
                                   </w:tcMar>
                                 </w:tcPr>
                                 <w:p>
@@ -2509,16 +3094,19 @@
                                     <w:spacing w:lineRule="auto" w:line="360" w:before="0" w:after="0"/>
                                     <w:contextualSpacing/>
                                     <w:jc w:val="center"/>
-                                    <w:rPr/>
+                                    <w:rPr>
+                                      <w:color w:val="00000A"/>
+                                    </w:rPr>
                                   </w:pPr>
-                                  <w:bookmarkStart w:id="5" w:name="__UnoMark__256_1520447734"/>
-                                  <w:bookmarkStart w:id="6" w:name="__UnoMark__257_1520447734"/>
-                                  <w:bookmarkEnd w:id="5"/>
+                                  <w:bookmarkStart w:id="6" w:name="__UnoMark__256_1520447734"/>
+                                  <w:bookmarkStart w:id="7" w:name="__UnoMark__257_1520447734"/>
                                   <w:bookmarkEnd w:id="6"/>
+                                  <w:bookmarkEnd w:id="7"/>
                                   <w:r>
                                     <w:rPr>
                                       <w:rFonts w:eastAsia="Times New Roman" w:cs="Times New Roman" w:ascii="Times New Roman" w:hAnsi="Times New Roman"/>
                                       <w:b/>
+                                      <w:color w:val="00000A"/>
                                     </w:rPr>
                                     <w:t xml:space="preserve">Responsable </w:t>
                                   </w:r>
@@ -2540,7 +3128,7 @@
                                   </w:tcBorders>
                                   <w:shd w:fill="auto" w:val="clear"/>
                                   <w:tcMar>
-                                    <w:left w:w="90" w:type="dxa"/>
+                                    <w:left w:w="70" w:type="dxa"/>
                                   </w:tcMar>
                                 </w:tcPr>
                                 <w:p>
@@ -2549,15 +3137,18 @@
                                     <w:spacing w:lineRule="auto" w:line="360" w:before="0" w:after="0"/>
                                     <w:contextualSpacing/>
                                     <w:jc w:val="both"/>
-                                    <w:rPr/>
+                                    <w:rPr>
+                                      <w:color w:val="00000A"/>
+                                    </w:rPr>
                                   </w:pPr>
-                                  <w:bookmarkStart w:id="7" w:name="__UnoMark__258_1520447734"/>
-                                  <w:bookmarkStart w:id="8" w:name="__UnoMark__259_1520447734"/>
-                                  <w:bookmarkEnd w:id="7"/>
+                                  <w:bookmarkStart w:id="8" w:name="__UnoMark__258_1520447734"/>
+                                  <w:bookmarkStart w:id="9" w:name="__UnoMark__259_1520447734"/>
                                   <w:bookmarkEnd w:id="8"/>
+                                  <w:bookmarkEnd w:id="9"/>
                                   <w:r>
                                     <w:rPr>
                                       <w:rFonts w:eastAsia="Times New Roman" w:cs="Times New Roman" w:ascii="Times New Roman" w:hAnsi="Times New Roman"/>
+                                      <w:color w:val="00000A"/>
                                     </w:rPr>
                                     <w:t>Planificar la Configuración del SCM</w:t>
                                   </w:r>
@@ -2576,7 +3167,7 @@
                                   </w:tcBorders>
                                   <w:shd w:fill="auto" w:val="clear"/>
                                   <w:tcMar>
-                                    <w:left w:w="90" w:type="dxa"/>
+                                    <w:left w:w="70" w:type="dxa"/>
                                   </w:tcMar>
                                 </w:tcPr>
                                 <w:p>
@@ -2585,15 +3176,18 @@
                                     <w:spacing w:lineRule="auto" w:line="360" w:before="0" w:after="0"/>
                                     <w:contextualSpacing/>
                                     <w:jc w:val="both"/>
-                                    <w:rPr/>
+                                    <w:rPr>
+                                      <w:color w:val="00000A"/>
+                                    </w:rPr>
                                   </w:pPr>
-                                  <w:bookmarkStart w:id="9" w:name="__UnoMark__260_1520447734"/>
-                                  <w:bookmarkStart w:id="10" w:name="__UnoMark__261_1520447734"/>
-                                  <w:bookmarkEnd w:id="9"/>
+                                  <w:bookmarkStart w:id="10" w:name="__UnoMark__260_1520447734"/>
+                                  <w:bookmarkStart w:id="11" w:name="__UnoMark__261_1520447734"/>
                                   <w:bookmarkEnd w:id="10"/>
+                                  <w:bookmarkEnd w:id="11"/>
                                   <w:r>
                                     <w:rPr>
                                       <w:rFonts w:eastAsia="Times New Roman" w:cs="Times New Roman" w:ascii="Times New Roman" w:hAnsi="Times New Roman"/>
+                                      <w:color w:val="00000A"/>
                                     </w:rPr>
                                     <w:t>SCMR</w:t>
                                   </w:r>
@@ -2615,7 +3209,7 @@
                                   </w:tcBorders>
                                   <w:shd w:fill="auto" w:val="clear"/>
                                   <w:tcMar>
-                                    <w:left w:w="90" w:type="dxa"/>
+                                    <w:left w:w="70" w:type="dxa"/>
                                   </w:tcMar>
                                 </w:tcPr>
                                 <w:p>
@@ -2624,15 +3218,18 @@
                                     <w:spacing w:lineRule="auto" w:line="360" w:before="0" w:after="0"/>
                                     <w:contextualSpacing/>
                                     <w:jc w:val="both"/>
-                                    <w:rPr/>
+                                    <w:rPr>
+                                      <w:color w:val="00000A"/>
+                                    </w:rPr>
                                   </w:pPr>
-                                  <w:bookmarkStart w:id="11" w:name="__UnoMark__262_1520447734"/>
-                                  <w:bookmarkStart w:id="12" w:name="__UnoMark__263_1520447734"/>
-                                  <w:bookmarkEnd w:id="11"/>
+                                  <w:bookmarkStart w:id="12" w:name="__UnoMark__262_1520447734"/>
+                                  <w:bookmarkStart w:id="13" w:name="__UnoMark__263_1520447734"/>
                                   <w:bookmarkEnd w:id="12"/>
+                                  <w:bookmarkEnd w:id="13"/>
                                   <w:r>
                                     <w:rPr>
                                       <w:rFonts w:eastAsia="Times New Roman" w:cs="Times New Roman" w:ascii="Times New Roman" w:hAnsi="Times New Roman"/>
+                                      <w:color w:val="00000A"/>
                                     </w:rPr>
                                     <w:t>Definición de la línea base del proyecto</w:t>
                                   </w:r>
@@ -2651,7 +3248,7 @@
                                   </w:tcBorders>
                                   <w:shd w:fill="auto" w:val="clear"/>
                                   <w:tcMar>
-                                    <w:left w:w="90" w:type="dxa"/>
+                                    <w:left w:w="70" w:type="dxa"/>
                                   </w:tcMar>
                                 </w:tcPr>
                                 <w:p>
@@ -2660,15 +3257,18 @@
                                     <w:spacing w:lineRule="auto" w:line="360" w:before="0" w:after="0"/>
                                     <w:contextualSpacing/>
                                     <w:jc w:val="both"/>
-                                    <w:rPr/>
+                                    <w:rPr>
+                                      <w:color w:val="00000A"/>
+                                    </w:rPr>
                                   </w:pPr>
-                                  <w:bookmarkStart w:id="13" w:name="__UnoMark__264_1520447734"/>
-                                  <w:bookmarkStart w:id="14" w:name="__UnoMark__265_1520447734"/>
-                                  <w:bookmarkEnd w:id="13"/>
+                                  <w:bookmarkStart w:id="14" w:name="__UnoMark__264_1520447734"/>
+                                  <w:bookmarkStart w:id="15" w:name="__UnoMark__265_1520447734"/>
                                   <w:bookmarkEnd w:id="14"/>
+                                  <w:bookmarkEnd w:id="15"/>
                                   <w:r>
                                     <w:rPr>
                                       <w:rFonts w:eastAsia="Times New Roman" w:cs="Times New Roman" w:ascii="Times New Roman" w:hAnsi="Times New Roman"/>
+                                      <w:color w:val="00000A"/>
                                     </w:rPr>
                                     <w:t>SCMR, CCB, PL</w:t>
                                   </w:r>
@@ -2690,7 +3290,7 @@
                                   </w:tcBorders>
                                   <w:shd w:fill="auto" w:val="clear"/>
                                   <w:tcMar>
-                                    <w:left w:w="90" w:type="dxa"/>
+                                    <w:left w:w="70" w:type="dxa"/>
                                   </w:tcMar>
                                 </w:tcPr>
                                 <w:p>
@@ -2699,15 +3299,18 @@
                                     <w:spacing w:lineRule="auto" w:line="360" w:before="0" w:after="0"/>
                                     <w:contextualSpacing/>
                                     <w:jc w:val="both"/>
-                                    <w:rPr/>
+                                    <w:rPr>
+                                      <w:color w:val="00000A"/>
+                                    </w:rPr>
                                   </w:pPr>
-                                  <w:bookmarkStart w:id="15" w:name="__UnoMark__266_1520447734"/>
-                                  <w:bookmarkStart w:id="16" w:name="__UnoMark__267_1520447734"/>
-                                  <w:bookmarkEnd w:id="15"/>
+                                  <w:bookmarkStart w:id="16" w:name="__UnoMark__266_1520447734"/>
+                                  <w:bookmarkStart w:id="17" w:name="__UnoMark__267_1520447734"/>
                                   <w:bookmarkEnd w:id="16"/>
+                                  <w:bookmarkEnd w:id="17"/>
                                   <w:r>
                                     <w:rPr>
                                       <w:rFonts w:eastAsia="Times New Roman" w:cs="Times New Roman" w:ascii="Times New Roman" w:hAnsi="Times New Roman"/>
+                                      <w:color w:val="00000A"/>
                                     </w:rPr>
                                     <w:t>Seguimiento del proyecto de la línea base</w:t>
                                   </w:r>
@@ -2726,7 +3329,7 @@
                                   </w:tcBorders>
                                   <w:shd w:fill="auto" w:val="clear"/>
                                   <w:tcMar>
-                                    <w:left w:w="90" w:type="dxa"/>
+                                    <w:left w:w="70" w:type="dxa"/>
                                   </w:tcMar>
                                 </w:tcPr>
                                 <w:p>
@@ -2735,15 +3338,18 @@
                                     <w:spacing w:lineRule="auto" w:line="360" w:before="0" w:after="0"/>
                                     <w:contextualSpacing/>
                                     <w:jc w:val="both"/>
-                                    <w:rPr/>
+                                    <w:rPr>
+                                      <w:color w:val="00000A"/>
+                                    </w:rPr>
                                   </w:pPr>
-                                  <w:bookmarkStart w:id="17" w:name="__UnoMark__268_1520447734"/>
-                                  <w:bookmarkStart w:id="18" w:name="__UnoMark__269_1520447734"/>
-                                  <w:bookmarkEnd w:id="17"/>
+                                  <w:bookmarkStart w:id="18" w:name="__UnoMark__268_1520447734"/>
+                                  <w:bookmarkStart w:id="19" w:name="__UnoMark__269_1520447734"/>
                                   <w:bookmarkEnd w:id="18"/>
+                                  <w:bookmarkEnd w:id="19"/>
                                   <w:r>
                                     <w:rPr>
                                       <w:rFonts w:eastAsia="Times New Roman" w:cs="Times New Roman" w:ascii="Times New Roman" w:hAnsi="Times New Roman"/>
+                                      <w:color w:val="00000A"/>
                                     </w:rPr>
                                     <w:t>SCMR</w:t>
                                   </w:r>
@@ -2765,7 +3371,7 @@
                                   </w:tcBorders>
                                   <w:shd w:fill="auto" w:val="clear"/>
                                   <w:tcMar>
-                                    <w:left w:w="90" w:type="dxa"/>
+                                    <w:left w:w="70" w:type="dxa"/>
                                   </w:tcMar>
                                 </w:tcPr>
                                 <w:p>
@@ -2774,15 +3380,18 @@
                                     <w:spacing w:lineRule="auto" w:line="360" w:before="0" w:after="0"/>
                                     <w:contextualSpacing/>
                                     <w:jc w:val="both"/>
-                                    <w:rPr/>
+                                    <w:rPr>
+                                      <w:color w:val="00000A"/>
+                                    </w:rPr>
                                   </w:pPr>
-                                  <w:bookmarkStart w:id="19" w:name="__UnoMark__270_1520447734"/>
-                                  <w:bookmarkStart w:id="20" w:name="__UnoMark__271_1520447734"/>
-                                  <w:bookmarkEnd w:id="19"/>
+                                  <w:bookmarkStart w:id="20" w:name="__UnoMark__270_1520447734"/>
+                                  <w:bookmarkStart w:id="21" w:name="__UnoMark__271_1520447734"/>
                                   <w:bookmarkEnd w:id="20"/>
+                                  <w:bookmarkEnd w:id="21"/>
                                   <w:r>
                                     <w:rPr>
                                       <w:rFonts w:eastAsia="Times New Roman" w:cs="Times New Roman" w:ascii="Times New Roman" w:hAnsi="Times New Roman"/>
+                                      <w:color w:val="00000A"/>
                                     </w:rPr>
                                     <w:t>Definición del ambiente</w:t>
                                   </w:r>
@@ -2801,7 +3410,7 @@
                                   </w:tcBorders>
                                   <w:shd w:fill="auto" w:val="clear"/>
                                   <w:tcMar>
-                                    <w:left w:w="90" w:type="dxa"/>
+                                    <w:left w:w="70" w:type="dxa"/>
                                   </w:tcMar>
                                 </w:tcPr>
                                 <w:p>
@@ -2810,15 +3419,18 @@
                                     <w:spacing w:lineRule="auto" w:line="360" w:before="0" w:after="0"/>
                                     <w:contextualSpacing/>
                                     <w:jc w:val="both"/>
-                                    <w:rPr/>
+                                    <w:rPr>
+                                      <w:color w:val="00000A"/>
+                                    </w:rPr>
                                   </w:pPr>
-                                  <w:bookmarkStart w:id="21" w:name="__UnoMark__272_1520447734"/>
-                                  <w:bookmarkStart w:id="22" w:name="__UnoMark__273_1520447734"/>
-                                  <w:bookmarkEnd w:id="21"/>
+                                  <w:bookmarkStart w:id="22" w:name="__UnoMark__272_1520447734"/>
+                                  <w:bookmarkStart w:id="23" w:name="__UnoMark__273_1520447734"/>
                                   <w:bookmarkEnd w:id="22"/>
+                                  <w:bookmarkEnd w:id="23"/>
                                   <w:r>
                                     <w:rPr>
                                       <w:rFonts w:eastAsia="Times New Roman" w:cs="Times New Roman" w:ascii="Times New Roman" w:hAnsi="Times New Roman"/>
+                                      <w:color w:val="00000A"/>
                                     </w:rPr>
                                     <w:t>SCMR</w:t>
                                   </w:r>
@@ -2840,7 +3452,7 @@
                                   </w:tcBorders>
                                   <w:shd w:fill="auto" w:val="clear"/>
                                   <w:tcMar>
-                                    <w:left w:w="90" w:type="dxa"/>
+                                    <w:left w:w="70" w:type="dxa"/>
                                   </w:tcMar>
                                 </w:tcPr>
                                 <w:p>
@@ -2849,15 +3461,18 @@
                                     <w:spacing w:lineRule="auto" w:line="360" w:before="0" w:after="0"/>
                                     <w:contextualSpacing/>
                                     <w:jc w:val="both"/>
-                                    <w:rPr/>
+                                    <w:rPr>
+                                      <w:color w:val="00000A"/>
+                                    </w:rPr>
                                   </w:pPr>
-                                  <w:bookmarkStart w:id="23" w:name="__UnoMark__274_1520447734"/>
-                                  <w:bookmarkStart w:id="24" w:name="__UnoMark__275_1520447734"/>
-                                  <w:bookmarkEnd w:id="23"/>
+                                  <w:bookmarkStart w:id="24" w:name="__UnoMark__274_1520447734"/>
+                                  <w:bookmarkStart w:id="25" w:name="__UnoMark__275_1520447734"/>
                                   <w:bookmarkEnd w:id="24"/>
+                                  <w:bookmarkEnd w:id="25"/>
                                   <w:r>
                                     <w:rPr>
                                       <w:rFonts w:eastAsia="Times New Roman" w:cs="Times New Roman" w:ascii="Times New Roman" w:hAnsi="Times New Roman"/>
+                                      <w:color w:val="00000A"/>
                                     </w:rPr>
                                     <w:t>Control de cambios</w:t>
                                   </w:r>
@@ -2876,7 +3491,7 @@
                                   </w:tcBorders>
                                   <w:shd w:fill="auto" w:val="clear"/>
                                   <w:tcMar>
-                                    <w:left w:w="90" w:type="dxa"/>
+                                    <w:left w:w="70" w:type="dxa"/>
                                   </w:tcMar>
                                 </w:tcPr>
                                 <w:p>
@@ -2885,15 +3500,18 @@
                                     <w:spacing w:lineRule="auto" w:line="360" w:before="0" w:after="0"/>
                                     <w:contextualSpacing/>
                                     <w:jc w:val="both"/>
-                                    <w:rPr/>
+                                    <w:rPr>
+                                      <w:color w:val="00000A"/>
+                                    </w:rPr>
                                   </w:pPr>
-                                  <w:bookmarkStart w:id="25" w:name="__UnoMark__276_1520447734"/>
-                                  <w:bookmarkStart w:id="26" w:name="__UnoMark__277_1520447734"/>
-                                  <w:bookmarkEnd w:id="25"/>
+                                  <w:bookmarkStart w:id="26" w:name="__UnoMark__276_1520447734"/>
+                                  <w:bookmarkStart w:id="27" w:name="__UnoMark__277_1520447734"/>
                                   <w:bookmarkEnd w:id="26"/>
+                                  <w:bookmarkEnd w:id="27"/>
                                   <w:r>
                                     <w:rPr>
                                       <w:rFonts w:eastAsia="Times New Roman" w:cs="Times New Roman" w:ascii="Times New Roman" w:hAnsi="Times New Roman"/>
+                                      <w:color w:val="00000A"/>
                                     </w:rPr>
                                     <w:t>SCMR, CCB</w:t>
                                   </w:r>
@@ -2915,7 +3533,7 @@
                                   </w:tcBorders>
                                   <w:shd w:fill="auto" w:val="clear"/>
                                   <w:tcMar>
-                                    <w:left w:w="90" w:type="dxa"/>
+                                    <w:left w:w="70" w:type="dxa"/>
                                   </w:tcMar>
                                 </w:tcPr>
                                 <w:p>
@@ -2924,15 +3542,18 @@
                                     <w:spacing w:lineRule="auto" w:line="360" w:before="0" w:after="0"/>
                                     <w:contextualSpacing/>
                                     <w:jc w:val="both"/>
-                                    <w:rPr/>
+                                    <w:rPr>
+                                      <w:color w:val="00000A"/>
+                                    </w:rPr>
                                   </w:pPr>
-                                  <w:bookmarkStart w:id="27" w:name="__UnoMark__278_1520447734"/>
-                                  <w:bookmarkStart w:id="28" w:name="__UnoMark__279_1520447734"/>
-                                  <w:bookmarkEnd w:id="27"/>
+                                  <w:bookmarkStart w:id="28" w:name="__UnoMark__278_1520447734"/>
+                                  <w:bookmarkStart w:id="29" w:name="__UnoMark__279_1520447734"/>
                                   <w:bookmarkEnd w:id="28"/>
+                                  <w:bookmarkEnd w:id="29"/>
                                   <w:r>
                                     <w:rPr>
                                       <w:rFonts w:eastAsia="Times New Roman" w:cs="Times New Roman" w:ascii="Times New Roman" w:hAnsi="Times New Roman"/>
+                                      <w:color w:val="00000A"/>
                                     </w:rPr>
                                     <w:t>Descripción de la versión</w:t>
                                   </w:r>
@@ -2951,7 +3572,7 @@
                                   </w:tcBorders>
                                   <w:shd w:fill="auto" w:val="clear"/>
                                   <w:tcMar>
-                                    <w:left w:w="90" w:type="dxa"/>
+                                    <w:left w:w="70" w:type="dxa"/>
                                   </w:tcMar>
                                 </w:tcPr>
                                 <w:p>
@@ -2960,15 +3581,18 @@
                                     <w:spacing w:lineRule="auto" w:line="360" w:before="0" w:after="0"/>
                                     <w:contextualSpacing/>
                                     <w:jc w:val="both"/>
-                                    <w:rPr/>
+                                    <w:rPr>
+                                      <w:color w:val="00000A"/>
+                                    </w:rPr>
                                   </w:pPr>
-                                  <w:bookmarkStart w:id="29" w:name="__UnoMark__280_1520447734"/>
-                                  <w:bookmarkStart w:id="30" w:name="__UnoMark__281_1520447734"/>
-                                  <w:bookmarkEnd w:id="29"/>
+                                  <w:bookmarkStart w:id="30" w:name="__UnoMark__280_1520447734"/>
+                                  <w:bookmarkStart w:id="31" w:name="__UnoMark__281_1520447734"/>
                                   <w:bookmarkEnd w:id="30"/>
+                                  <w:bookmarkEnd w:id="31"/>
                                   <w:r>
                                     <w:rPr>
                                       <w:rFonts w:eastAsia="Times New Roman" w:cs="Times New Roman" w:ascii="Times New Roman" w:hAnsi="Times New Roman"/>
+                                      <w:color w:val="00000A"/>
                                     </w:rPr>
                                     <w:t>SCMR</w:t>
                                   </w:r>
@@ -2990,7 +3614,7 @@
                                   </w:tcBorders>
                                   <w:shd w:fill="auto" w:val="clear"/>
                                   <w:tcMar>
-                                    <w:left w:w="90" w:type="dxa"/>
+                                    <w:left w:w="70" w:type="dxa"/>
                                   </w:tcMar>
                                 </w:tcPr>
                                 <w:p>
@@ -2999,15 +3623,18 @@
                                     <w:spacing w:lineRule="auto" w:line="360" w:before="0" w:after="0"/>
                                     <w:contextualSpacing/>
                                     <w:jc w:val="both"/>
-                                    <w:rPr/>
+                                    <w:rPr>
+                                      <w:color w:val="00000A"/>
+                                    </w:rPr>
                                   </w:pPr>
-                                  <w:bookmarkStart w:id="31" w:name="__UnoMark__282_1520447734"/>
-                                  <w:bookmarkStart w:id="32" w:name="__UnoMark__283_1520447734"/>
-                                  <w:bookmarkEnd w:id="31"/>
+                                  <w:bookmarkStart w:id="32" w:name="__UnoMark__282_1520447734"/>
+                                  <w:bookmarkStart w:id="33" w:name="__UnoMark__283_1520447734"/>
                                   <w:bookmarkEnd w:id="32"/>
+                                  <w:bookmarkEnd w:id="33"/>
                                   <w:r>
                                     <w:rPr>
                                       <w:rFonts w:eastAsia="Times New Roman" w:cs="Times New Roman" w:ascii="Times New Roman" w:hAnsi="Times New Roman"/>
+                                      <w:color w:val="00000A"/>
                                     </w:rPr>
                                     <w:t>Realizar informe final del SCM</w:t>
                                   </w:r>
@@ -3026,7 +3653,7 @@
                                   </w:tcBorders>
                                   <w:shd w:fill="auto" w:val="clear"/>
                                   <w:tcMar>
-                                    <w:left w:w="90" w:type="dxa"/>
+                                    <w:left w:w="70" w:type="dxa"/>
                                   </w:tcMar>
                                 </w:tcPr>
                                 <w:p>
@@ -3035,13 +3662,16 @@
                                     <w:spacing w:lineRule="auto" w:line="360" w:before="0" w:after="0"/>
                                     <w:contextualSpacing/>
                                     <w:jc w:val="both"/>
-                                    <w:rPr/>
+                                    <w:rPr>
+                                      <w:color w:val="00000A"/>
+                                    </w:rPr>
                                   </w:pPr>
-                                  <w:bookmarkStart w:id="33" w:name="__UnoMark__284_1520447734"/>
-                                  <w:bookmarkEnd w:id="33"/>
+                                  <w:bookmarkStart w:id="34" w:name="__UnoMark__284_1520447734"/>
+                                  <w:bookmarkEnd w:id="34"/>
                                   <w:r>
                                     <w:rPr>
                                       <w:rFonts w:eastAsia="Times New Roman" w:cs="Times New Roman" w:ascii="Times New Roman" w:hAnsi="Times New Roman"/>
+                                      <w:color w:val="00000A"/>
                                     </w:rPr>
                                     <w:t>SCMR</w:t>
                                   </w:r>
@@ -3049,9 +3679,18 @@
                               </w:tc>
                             </w:tr>
                           </w:tbl>
+                          <w:p>
+                            <w:pPr>
+                              <w:pStyle w:val="FrameContents"/>
+                              <w:rPr/>
+                            </w:pPr>
+                            <w:r>
+                              <w:rPr/>
+                            </w:r>
+                          </w:p>
                         </w:txbxContent>
                       </wps:txbx>
-                      <wps:bodyPr anchor="t" lIns="0" tIns="0" rIns="0" bIns="0">
+                      <wps:bodyPr lIns="0" rIns="0" tIns="0" bIns="0">
                         <a:spAutoFit/>
                       </wps:bodyPr>
                     </wps:wsp>
@@ -3062,16 +3701,18 @@
           </mc:Choice>
           <mc:Fallback>
             <w:pict>
-              <v:rect style="position:absolute;rotation:0;width:415.4pt;height:190.2pt;mso-wrap-distance-left:7.05pt;mso-wrap-distance-right:7.05pt;mso-wrap-distance-top:0pt;mso-wrap-distance-bottom:0pt;margin-top:25.5pt;mso-position-vertical-relative:text;margin-left:113.55pt;mso-position-horizontal-relative:page">
-                <v:textbox inset="0in,0in,0in,0in">
+              <v:rect id="shape_0" ID="Frame1" stroked="f" style="position:absolute;margin-left:113.55pt;margin-top:25.5pt;width:415.4pt;height:202.7pt;mso-position-horizontal-relative:page">
+                <w10:wrap type="none"/>
+                <v:fill o:detectmouseclick="t" on="false"/>
+                <v:stroke color="#3465a4" joinstyle="round" endcap="flat"/>
+                <v:textbox>
                   <w:txbxContent>
                     <w:tbl>
                       <w:tblPr>
                         <w:tblStyle w:val="Style12"/>
-                        <w:tblpPr w:bottomFromText="0" w:horzAnchor="page" w:leftFromText="141" w:rightFromText="141" w:tblpX="2388" w:tblpY="510" w:topFromText="0" w:vertAnchor="text"/>
                         <w:tblW w:w="8308" w:type="dxa"/>
                         <w:jc w:val="left"/>
-                        <w:tblInd w:w="100" w:type="dxa"/>
+                        <w:tblInd w:w="81" w:type="dxa"/>
                         <w:tblBorders>
                           <w:top w:val="single" w:sz="8" w:space="0" w:color="000001"/>
                           <w:left w:val="single" w:sz="8" w:space="0" w:color="000001"/>
@@ -3082,7 +3723,7 @@
                         </w:tblBorders>
                         <w:tblCellMar>
                           <w:top w:w="100" w:type="dxa"/>
-                          <w:left w:w="90" w:type="dxa"/>
+                          <w:left w:w="70" w:type="dxa"/>
                           <w:bottom w:w="100" w:type="dxa"/>
                           <w:right w:w="100" w:type="dxa"/>
                         </w:tblCellMar>
@@ -3107,7 +3748,7 @@
                             </w:tcBorders>
                             <w:shd w:color="auto" w:fill="B7B7B7" w:val="clear"/>
                             <w:tcMar>
-                              <w:left w:w="90" w:type="dxa"/>
+                              <w:left w:w="70" w:type="dxa"/>
                             </w:tcMar>
                           </w:tcPr>
                           <w:p>
@@ -3116,14 +3757,17 @@
                               <w:spacing w:lineRule="auto" w:line="360" w:before="0" w:after="0"/>
                               <w:contextualSpacing/>
                               <w:jc w:val="center"/>
-                              <w:rPr/>
+                              <w:rPr>
+                                <w:color w:val="00000A"/>
+                              </w:rPr>
                             </w:pPr>
-                            <w:bookmarkStart w:id="34" w:name="__UnoMark__255_1520447734"/>
-                            <w:bookmarkEnd w:id="34"/>
+                            <w:bookmarkStart w:id="35" w:name="__UnoMark__255_1520447734"/>
+                            <w:bookmarkEnd w:id="35"/>
                             <w:r>
                               <w:rPr>
                                 <w:rFonts w:eastAsia="Times New Roman" w:cs="Times New Roman" w:ascii="Times New Roman" w:hAnsi="Times New Roman"/>
                                 <w:b/>
+                                <w:color w:val="00000A"/>
                               </w:rPr>
                               <w:t>Actividad</w:t>
                             </w:r>
@@ -3142,7 +3786,7 @@
                             </w:tcBorders>
                             <w:shd w:color="auto" w:fill="B7B7B7" w:val="clear"/>
                             <w:tcMar>
-                              <w:left w:w="90" w:type="dxa"/>
+                              <w:left w:w="70" w:type="dxa"/>
                             </w:tcMar>
                           </w:tcPr>
                           <w:p>
@@ -3151,16 +3795,19 @@
                               <w:spacing w:lineRule="auto" w:line="360" w:before="0" w:after="0"/>
                               <w:contextualSpacing/>
                               <w:jc w:val="center"/>
-                              <w:rPr/>
+                              <w:rPr>
+                                <w:color w:val="00000A"/>
+                              </w:rPr>
                             </w:pPr>
-                            <w:bookmarkStart w:id="35" w:name="__UnoMark__256_1520447734"/>
-                            <w:bookmarkStart w:id="36" w:name="__UnoMark__257_1520447734"/>
-                            <w:bookmarkEnd w:id="35"/>
+                            <w:bookmarkStart w:id="36" w:name="__UnoMark__256_1520447734"/>
+                            <w:bookmarkStart w:id="37" w:name="__UnoMark__257_1520447734"/>
                             <w:bookmarkEnd w:id="36"/>
+                            <w:bookmarkEnd w:id="37"/>
                             <w:r>
                               <w:rPr>
                                 <w:rFonts w:eastAsia="Times New Roman" w:cs="Times New Roman" w:ascii="Times New Roman" w:hAnsi="Times New Roman"/>
                                 <w:b/>
+                                <w:color w:val="00000A"/>
                               </w:rPr>
                               <w:t xml:space="preserve">Responsable </w:t>
                             </w:r>
@@ -3182,7 +3829,7 @@
                             </w:tcBorders>
                             <w:shd w:fill="auto" w:val="clear"/>
                             <w:tcMar>
-                              <w:left w:w="90" w:type="dxa"/>
+                              <w:left w:w="70" w:type="dxa"/>
                             </w:tcMar>
                           </w:tcPr>
                           <w:p>
@@ -3191,15 +3838,18 @@
                               <w:spacing w:lineRule="auto" w:line="360" w:before="0" w:after="0"/>
                               <w:contextualSpacing/>
                               <w:jc w:val="both"/>
-                              <w:rPr/>
+                              <w:rPr>
+                                <w:color w:val="00000A"/>
+                              </w:rPr>
                             </w:pPr>
-                            <w:bookmarkStart w:id="37" w:name="__UnoMark__258_1520447734"/>
-                            <w:bookmarkStart w:id="38" w:name="__UnoMark__259_1520447734"/>
-                            <w:bookmarkEnd w:id="37"/>
+                            <w:bookmarkStart w:id="38" w:name="__UnoMark__258_1520447734"/>
+                            <w:bookmarkStart w:id="39" w:name="__UnoMark__259_1520447734"/>
                             <w:bookmarkEnd w:id="38"/>
+                            <w:bookmarkEnd w:id="39"/>
                             <w:r>
                               <w:rPr>
                                 <w:rFonts w:eastAsia="Times New Roman" w:cs="Times New Roman" w:ascii="Times New Roman" w:hAnsi="Times New Roman"/>
+                                <w:color w:val="00000A"/>
                               </w:rPr>
                               <w:t>Planificar la Configuración del SCM</w:t>
                             </w:r>
@@ -3218,7 +3868,7 @@
                             </w:tcBorders>
                             <w:shd w:fill="auto" w:val="clear"/>
                             <w:tcMar>
-                              <w:left w:w="90" w:type="dxa"/>
+                              <w:left w:w="70" w:type="dxa"/>
                             </w:tcMar>
                           </w:tcPr>
                           <w:p>
@@ -3227,15 +3877,18 @@
                               <w:spacing w:lineRule="auto" w:line="360" w:before="0" w:after="0"/>
                               <w:contextualSpacing/>
                               <w:jc w:val="both"/>
-                              <w:rPr/>
+                              <w:rPr>
+                                <w:color w:val="00000A"/>
+                              </w:rPr>
                             </w:pPr>
-                            <w:bookmarkStart w:id="39" w:name="__UnoMark__260_1520447734"/>
-                            <w:bookmarkStart w:id="40" w:name="__UnoMark__261_1520447734"/>
-                            <w:bookmarkEnd w:id="39"/>
+                            <w:bookmarkStart w:id="40" w:name="__UnoMark__260_1520447734"/>
+                            <w:bookmarkStart w:id="41" w:name="__UnoMark__261_1520447734"/>
                             <w:bookmarkEnd w:id="40"/>
+                            <w:bookmarkEnd w:id="41"/>
                             <w:r>
                               <w:rPr>
                                 <w:rFonts w:eastAsia="Times New Roman" w:cs="Times New Roman" w:ascii="Times New Roman" w:hAnsi="Times New Roman"/>
+                                <w:color w:val="00000A"/>
                               </w:rPr>
                               <w:t>SCMR</w:t>
                             </w:r>
@@ -3257,7 +3910,7 @@
                             </w:tcBorders>
                             <w:shd w:fill="auto" w:val="clear"/>
                             <w:tcMar>
-                              <w:left w:w="90" w:type="dxa"/>
+                              <w:left w:w="70" w:type="dxa"/>
                             </w:tcMar>
                           </w:tcPr>
                           <w:p>
@@ -3266,15 +3919,18 @@
                               <w:spacing w:lineRule="auto" w:line="360" w:before="0" w:after="0"/>
                               <w:contextualSpacing/>
                               <w:jc w:val="both"/>
-                              <w:rPr/>
+                              <w:rPr>
+                                <w:color w:val="00000A"/>
+                              </w:rPr>
                             </w:pPr>
-                            <w:bookmarkStart w:id="41" w:name="__UnoMark__262_1520447734"/>
-                            <w:bookmarkStart w:id="42" w:name="__UnoMark__263_1520447734"/>
-                            <w:bookmarkEnd w:id="41"/>
+                            <w:bookmarkStart w:id="42" w:name="__UnoMark__262_1520447734"/>
+                            <w:bookmarkStart w:id="43" w:name="__UnoMark__263_1520447734"/>
                             <w:bookmarkEnd w:id="42"/>
+                            <w:bookmarkEnd w:id="43"/>
                             <w:r>
                               <w:rPr>
                                 <w:rFonts w:eastAsia="Times New Roman" w:cs="Times New Roman" w:ascii="Times New Roman" w:hAnsi="Times New Roman"/>
+                                <w:color w:val="00000A"/>
                               </w:rPr>
                               <w:t>Definición de la línea base del proyecto</w:t>
                             </w:r>
@@ -3293,7 +3949,7 @@
                             </w:tcBorders>
                             <w:shd w:fill="auto" w:val="clear"/>
                             <w:tcMar>
-                              <w:left w:w="90" w:type="dxa"/>
+                              <w:left w:w="70" w:type="dxa"/>
                             </w:tcMar>
                           </w:tcPr>
                           <w:p>
@@ -3302,15 +3958,18 @@
                               <w:spacing w:lineRule="auto" w:line="360" w:before="0" w:after="0"/>
                               <w:contextualSpacing/>
                               <w:jc w:val="both"/>
-                              <w:rPr/>
+                              <w:rPr>
+                                <w:color w:val="00000A"/>
+                              </w:rPr>
                             </w:pPr>
-                            <w:bookmarkStart w:id="43" w:name="__UnoMark__264_1520447734"/>
-                            <w:bookmarkStart w:id="44" w:name="__UnoMark__265_1520447734"/>
-                            <w:bookmarkEnd w:id="43"/>
+                            <w:bookmarkStart w:id="44" w:name="__UnoMark__264_1520447734"/>
+                            <w:bookmarkStart w:id="45" w:name="__UnoMark__265_1520447734"/>
                             <w:bookmarkEnd w:id="44"/>
+                            <w:bookmarkEnd w:id="45"/>
                             <w:r>
                               <w:rPr>
                                 <w:rFonts w:eastAsia="Times New Roman" w:cs="Times New Roman" w:ascii="Times New Roman" w:hAnsi="Times New Roman"/>
+                                <w:color w:val="00000A"/>
                               </w:rPr>
                               <w:t>SCMR, CCB, PL</w:t>
                             </w:r>
@@ -3332,7 +3991,7 @@
                             </w:tcBorders>
                             <w:shd w:fill="auto" w:val="clear"/>
                             <w:tcMar>
-                              <w:left w:w="90" w:type="dxa"/>
+                              <w:left w:w="70" w:type="dxa"/>
                             </w:tcMar>
                           </w:tcPr>
                           <w:p>
@@ -3341,15 +4000,18 @@
                               <w:spacing w:lineRule="auto" w:line="360" w:before="0" w:after="0"/>
                               <w:contextualSpacing/>
                               <w:jc w:val="both"/>
-                              <w:rPr/>
+                              <w:rPr>
+                                <w:color w:val="00000A"/>
+                              </w:rPr>
                             </w:pPr>
-                            <w:bookmarkStart w:id="45" w:name="__UnoMark__266_1520447734"/>
-                            <w:bookmarkStart w:id="46" w:name="__UnoMark__267_1520447734"/>
-                            <w:bookmarkEnd w:id="45"/>
+                            <w:bookmarkStart w:id="46" w:name="__UnoMark__266_1520447734"/>
+                            <w:bookmarkStart w:id="47" w:name="__UnoMark__267_1520447734"/>
                             <w:bookmarkEnd w:id="46"/>
+                            <w:bookmarkEnd w:id="47"/>
                             <w:r>
                               <w:rPr>
                                 <w:rFonts w:eastAsia="Times New Roman" w:cs="Times New Roman" w:ascii="Times New Roman" w:hAnsi="Times New Roman"/>
+                                <w:color w:val="00000A"/>
                               </w:rPr>
                               <w:t>Seguimiento del proyecto de la línea base</w:t>
                             </w:r>
@@ -3368,7 +4030,7 @@
                             </w:tcBorders>
                             <w:shd w:fill="auto" w:val="clear"/>
                             <w:tcMar>
-                              <w:left w:w="90" w:type="dxa"/>
+                              <w:left w:w="70" w:type="dxa"/>
                             </w:tcMar>
                           </w:tcPr>
                           <w:p>
@@ -3377,15 +4039,18 @@
                               <w:spacing w:lineRule="auto" w:line="360" w:before="0" w:after="0"/>
                               <w:contextualSpacing/>
                               <w:jc w:val="both"/>
-                              <w:rPr/>
+                              <w:rPr>
+                                <w:color w:val="00000A"/>
+                              </w:rPr>
                             </w:pPr>
-                            <w:bookmarkStart w:id="47" w:name="__UnoMark__268_1520447734"/>
-                            <w:bookmarkStart w:id="48" w:name="__UnoMark__269_1520447734"/>
-                            <w:bookmarkEnd w:id="47"/>
+                            <w:bookmarkStart w:id="48" w:name="__UnoMark__268_1520447734"/>
+                            <w:bookmarkStart w:id="49" w:name="__UnoMark__269_1520447734"/>
                             <w:bookmarkEnd w:id="48"/>
+                            <w:bookmarkEnd w:id="49"/>
                             <w:r>
                               <w:rPr>
                                 <w:rFonts w:eastAsia="Times New Roman" w:cs="Times New Roman" w:ascii="Times New Roman" w:hAnsi="Times New Roman"/>
+                                <w:color w:val="00000A"/>
                               </w:rPr>
                               <w:t>SCMR</w:t>
                             </w:r>
@@ -3407,7 +4072,7 @@
                             </w:tcBorders>
                             <w:shd w:fill="auto" w:val="clear"/>
                             <w:tcMar>
-                              <w:left w:w="90" w:type="dxa"/>
+                              <w:left w:w="70" w:type="dxa"/>
                             </w:tcMar>
                           </w:tcPr>
                           <w:p>
@@ -3416,15 +4081,18 @@
                               <w:spacing w:lineRule="auto" w:line="360" w:before="0" w:after="0"/>
                               <w:contextualSpacing/>
                               <w:jc w:val="both"/>
-                              <w:rPr/>
+                              <w:rPr>
+                                <w:color w:val="00000A"/>
+                              </w:rPr>
                             </w:pPr>
-                            <w:bookmarkStart w:id="49" w:name="__UnoMark__270_1520447734"/>
-                            <w:bookmarkStart w:id="50" w:name="__UnoMark__271_1520447734"/>
-                            <w:bookmarkEnd w:id="49"/>
+                            <w:bookmarkStart w:id="50" w:name="__UnoMark__270_1520447734"/>
+                            <w:bookmarkStart w:id="51" w:name="__UnoMark__271_1520447734"/>
                             <w:bookmarkEnd w:id="50"/>
+                            <w:bookmarkEnd w:id="51"/>
                             <w:r>
                               <w:rPr>
                                 <w:rFonts w:eastAsia="Times New Roman" w:cs="Times New Roman" w:ascii="Times New Roman" w:hAnsi="Times New Roman"/>
+                                <w:color w:val="00000A"/>
                               </w:rPr>
                               <w:t>Definición del ambiente</w:t>
                             </w:r>
@@ -3443,7 +4111,7 @@
                             </w:tcBorders>
                             <w:shd w:fill="auto" w:val="clear"/>
                             <w:tcMar>
-                              <w:left w:w="90" w:type="dxa"/>
+                              <w:left w:w="70" w:type="dxa"/>
                             </w:tcMar>
                           </w:tcPr>
                           <w:p>
@@ -3452,15 +4120,18 @@
                               <w:spacing w:lineRule="auto" w:line="360" w:before="0" w:after="0"/>
                               <w:contextualSpacing/>
                               <w:jc w:val="both"/>
-                              <w:rPr/>
+                              <w:rPr>
+                                <w:color w:val="00000A"/>
+                              </w:rPr>
                             </w:pPr>
-                            <w:bookmarkStart w:id="51" w:name="__UnoMark__272_1520447734"/>
-                            <w:bookmarkStart w:id="52" w:name="__UnoMark__273_1520447734"/>
-                            <w:bookmarkEnd w:id="51"/>
+                            <w:bookmarkStart w:id="52" w:name="__UnoMark__272_1520447734"/>
+                            <w:bookmarkStart w:id="53" w:name="__UnoMark__273_1520447734"/>
                             <w:bookmarkEnd w:id="52"/>
+                            <w:bookmarkEnd w:id="53"/>
                             <w:r>
                               <w:rPr>
                                 <w:rFonts w:eastAsia="Times New Roman" w:cs="Times New Roman" w:ascii="Times New Roman" w:hAnsi="Times New Roman"/>
+                                <w:color w:val="00000A"/>
                               </w:rPr>
                               <w:t>SCMR</w:t>
                             </w:r>
@@ -3482,7 +4153,7 @@
                             </w:tcBorders>
                             <w:shd w:fill="auto" w:val="clear"/>
                             <w:tcMar>
-                              <w:left w:w="90" w:type="dxa"/>
+                              <w:left w:w="70" w:type="dxa"/>
                             </w:tcMar>
                           </w:tcPr>
                           <w:p>
@@ -3491,15 +4162,18 @@
                               <w:spacing w:lineRule="auto" w:line="360" w:before="0" w:after="0"/>
                               <w:contextualSpacing/>
                               <w:jc w:val="both"/>
-                              <w:rPr/>
+                              <w:rPr>
+                                <w:color w:val="00000A"/>
+                              </w:rPr>
                             </w:pPr>
-                            <w:bookmarkStart w:id="53" w:name="__UnoMark__274_1520447734"/>
-                            <w:bookmarkStart w:id="54" w:name="__UnoMark__275_1520447734"/>
-                            <w:bookmarkEnd w:id="53"/>
+                            <w:bookmarkStart w:id="54" w:name="__UnoMark__274_1520447734"/>
+                            <w:bookmarkStart w:id="55" w:name="__UnoMark__275_1520447734"/>
                             <w:bookmarkEnd w:id="54"/>
+                            <w:bookmarkEnd w:id="55"/>
                             <w:r>
                               <w:rPr>
                                 <w:rFonts w:eastAsia="Times New Roman" w:cs="Times New Roman" w:ascii="Times New Roman" w:hAnsi="Times New Roman"/>
+                                <w:color w:val="00000A"/>
                               </w:rPr>
                               <w:t>Control de cambios</w:t>
                             </w:r>
@@ -3518,7 +4192,7 @@
                             </w:tcBorders>
                             <w:shd w:fill="auto" w:val="clear"/>
                             <w:tcMar>
-                              <w:left w:w="90" w:type="dxa"/>
+                              <w:left w:w="70" w:type="dxa"/>
                             </w:tcMar>
                           </w:tcPr>
                           <w:p>
@@ -3527,15 +4201,18 @@
                               <w:spacing w:lineRule="auto" w:line="360" w:before="0" w:after="0"/>
                               <w:contextualSpacing/>
                               <w:jc w:val="both"/>
-                              <w:rPr/>
+                              <w:rPr>
+                                <w:color w:val="00000A"/>
+                              </w:rPr>
                             </w:pPr>
-                            <w:bookmarkStart w:id="55" w:name="__UnoMark__276_1520447734"/>
-                            <w:bookmarkStart w:id="56" w:name="__UnoMark__277_1520447734"/>
-                            <w:bookmarkEnd w:id="55"/>
+                            <w:bookmarkStart w:id="56" w:name="__UnoMark__276_1520447734"/>
+                            <w:bookmarkStart w:id="57" w:name="__UnoMark__277_1520447734"/>
                             <w:bookmarkEnd w:id="56"/>
+                            <w:bookmarkEnd w:id="57"/>
                             <w:r>
                               <w:rPr>
                                 <w:rFonts w:eastAsia="Times New Roman" w:cs="Times New Roman" w:ascii="Times New Roman" w:hAnsi="Times New Roman"/>
+                                <w:color w:val="00000A"/>
                               </w:rPr>
                               <w:t>SCMR, CCB</w:t>
                             </w:r>
@@ -3557,7 +4234,7 @@
                             </w:tcBorders>
                             <w:shd w:fill="auto" w:val="clear"/>
                             <w:tcMar>
-                              <w:left w:w="90" w:type="dxa"/>
+                              <w:left w:w="70" w:type="dxa"/>
                             </w:tcMar>
                           </w:tcPr>
                           <w:p>
@@ -3566,15 +4243,18 @@
                               <w:spacing w:lineRule="auto" w:line="360" w:before="0" w:after="0"/>
                               <w:contextualSpacing/>
                               <w:jc w:val="both"/>
-                              <w:rPr/>
+                              <w:rPr>
+                                <w:color w:val="00000A"/>
+                              </w:rPr>
                             </w:pPr>
-                            <w:bookmarkStart w:id="57" w:name="__UnoMark__278_1520447734"/>
-                            <w:bookmarkStart w:id="58" w:name="__UnoMark__279_1520447734"/>
-                            <w:bookmarkEnd w:id="57"/>
+                            <w:bookmarkStart w:id="58" w:name="__UnoMark__278_1520447734"/>
+                            <w:bookmarkStart w:id="59" w:name="__UnoMark__279_1520447734"/>
                             <w:bookmarkEnd w:id="58"/>
+                            <w:bookmarkEnd w:id="59"/>
                             <w:r>
                               <w:rPr>
                                 <w:rFonts w:eastAsia="Times New Roman" w:cs="Times New Roman" w:ascii="Times New Roman" w:hAnsi="Times New Roman"/>
+                                <w:color w:val="00000A"/>
                               </w:rPr>
                               <w:t>Descripción de la versión</w:t>
                             </w:r>
@@ -3593,7 +4273,7 @@
                             </w:tcBorders>
                             <w:shd w:fill="auto" w:val="clear"/>
                             <w:tcMar>
-                              <w:left w:w="90" w:type="dxa"/>
+                              <w:left w:w="70" w:type="dxa"/>
                             </w:tcMar>
                           </w:tcPr>
                           <w:p>
@@ -3602,15 +4282,18 @@
                               <w:spacing w:lineRule="auto" w:line="360" w:before="0" w:after="0"/>
                               <w:contextualSpacing/>
                               <w:jc w:val="both"/>
-                              <w:rPr/>
+                              <w:rPr>
+                                <w:color w:val="00000A"/>
+                              </w:rPr>
                             </w:pPr>
-                            <w:bookmarkStart w:id="59" w:name="__UnoMark__280_1520447734"/>
-                            <w:bookmarkStart w:id="60" w:name="__UnoMark__281_1520447734"/>
-                            <w:bookmarkEnd w:id="59"/>
+                            <w:bookmarkStart w:id="60" w:name="__UnoMark__280_1520447734"/>
+                            <w:bookmarkStart w:id="61" w:name="__UnoMark__281_1520447734"/>
                             <w:bookmarkEnd w:id="60"/>
+                            <w:bookmarkEnd w:id="61"/>
                             <w:r>
                               <w:rPr>
                                 <w:rFonts w:eastAsia="Times New Roman" w:cs="Times New Roman" w:ascii="Times New Roman" w:hAnsi="Times New Roman"/>
+                                <w:color w:val="00000A"/>
                               </w:rPr>
                               <w:t>SCMR</w:t>
                             </w:r>
@@ -3632,7 +4315,7 @@
                             </w:tcBorders>
                             <w:shd w:fill="auto" w:val="clear"/>
                             <w:tcMar>
-                              <w:left w:w="90" w:type="dxa"/>
+                              <w:left w:w="70" w:type="dxa"/>
                             </w:tcMar>
                           </w:tcPr>
                           <w:p>
@@ -3641,15 +4324,18 @@
                               <w:spacing w:lineRule="auto" w:line="360" w:before="0" w:after="0"/>
                               <w:contextualSpacing/>
                               <w:jc w:val="both"/>
-                              <w:rPr/>
+                              <w:rPr>
+                                <w:color w:val="00000A"/>
+                              </w:rPr>
                             </w:pPr>
-                            <w:bookmarkStart w:id="61" w:name="__UnoMark__282_1520447734"/>
-                            <w:bookmarkStart w:id="62" w:name="__UnoMark__283_1520447734"/>
-                            <w:bookmarkEnd w:id="61"/>
+                            <w:bookmarkStart w:id="62" w:name="__UnoMark__282_1520447734"/>
+                            <w:bookmarkStart w:id="63" w:name="__UnoMark__283_1520447734"/>
                             <w:bookmarkEnd w:id="62"/>
+                            <w:bookmarkEnd w:id="63"/>
                             <w:r>
                               <w:rPr>
                                 <w:rFonts w:eastAsia="Times New Roman" w:cs="Times New Roman" w:ascii="Times New Roman" w:hAnsi="Times New Roman"/>
+                                <w:color w:val="00000A"/>
                               </w:rPr>
                               <w:t>Realizar informe final del SCM</w:t>
                             </w:r>
@@ -3668,7 +4354,7 @@
                             </w:tcBorders>
                             <w:shd w:fill="auto" w:val="clear"/>
                             <w:tcMar>
-                              <w:left w:w="90" w:type="dxa"/>
+                              <w:left w:w="70" w:type="dxa"/>
                             </w:tcMar>
                           </w:tcPr>
                           <w:p>
@@ -3677,13 +4363,16 @@
                               <w:spacing w:lineRule="auto" w:line="360" w:before="0" w:after="0"/>
                               <w:contextualSpacing/>
                               <w:jc w:val="both"/>
-                              <w:rPr/>
+                              <w:rPr>
+                                <w:color w:val="00000A"/>
+                              </w:rPr>
                             </w:pPr>
-                            <w:bookmarkStart w:id="63" w:name="__UnoMark__284_1520447734"/>
-                            <w:bookmarkEnd w:id="63"/>
+                            <w:bookmarkStart w:id="64" w:name="__UnoMark__284_1520447734"/>
+                            <w:bookmarkEnd w:id="64"/>
                             <w:r>
                               <w:rPr>
                                 <w:rFonts w:eastAsia="Times New Roman" w:cs="Times New Roman" w:ascii="Times New Roman" w:hAnsi="Times New Roman"/>
+                                <w:color w:val="00000A"/>
                               </w:rPr>
                               <w:t>SCMR</w:t>
                             </w:r>
@@ -3691,9 +4380,17 @@
                         </w:tc>
                       </w:tr>
                     </w:tbl>
+                    <w:p>
+                      <w:pPr>
+                        <w:pStyle w:val="FrameContents"/>
+                        <w:rPr/>
+                      </w:pPr>
+                      <w:r>
+                        <w:rPr/>
+                      </w:r>
+                    </w:p>
                   </w:txbxContent>
                 </v:textbox>
-                <w10:wrap type="square"/>
               </v:rect>
             </w:pict>
           </mc:Fallback>
@@ -3723,8 +4420,8 @@
         <w:jc w:val="center"/>
         <w:rPr/>
       </w:pPr>
-      <w:bookmarkStart w:id="64" w:name="_Toc492643987"/>
-      <w:bookmarkStart w:id="65" w:name="_Toc487232379"/>
+      <w:bookmarkStart w:id="65" w:name="_Toc492643987"/>
+      <w:bookmarkStart w:id="66" w:name="_Toc487232379"/>
       <w:r>
         <w:rPr>
           <w:rFonts w:cs="Times New Roman" w:ascii="Times New Roman" w:hAnsi="Times New Roman"/>
@@ -3764,8 +4461,8 @@
         </w:rPr>
         <w:t xml:space="preserve"> : </w:t>
       </w:r>
-      <w:bookmarkEnd w:id="64"/>
       <w:bookmarkEnd w:id="65"/>
+      <w:bookmarkEnd w:id="66"/>
       <w:r>
         <w:rPr>
           <w:rFonts w:eastAsia="Times New Roman" w:cs="Times New Roman" w:ascii="Times New Roman" w:hAnsi="Times New Roman"/>
@@ -3862,8 +4559,8 @@
           <w:szCs w:val="24"/>
         </w:rPr>
       </w:pPr>
-      <w:bookmarkStart w:id="66" w:name="_Toc492646284"/>
-      <w:bookmarkEnd w:id="66"/>
+      <w:bookmarkStart w:id="67" w:name="_Toc492646284"/>
+      <w:bookmarkEnd w:id="67"/>
       <w:r>
         <w:rPr>
           <w:rFonts w:eastAsia="Times New Roman" w:cs="Times New Roman" w:ascii="Times New Roman" w:hAnsi="Times New Roman"/>
@@ -6039,6 +6736,576 @@
       <w:bCs/>
     </w:rPr>
   </w:style>
+  <w:style w:type="character" w:styleId="ListLabel103">
+    <w:name w:val="ListLabel 103"/>
+    <w:qFormat/>
+    <w:rPr>
+      <w:rFonts w:ascii="Times New Roman" w:hAnsi="Times New Roman"/>
+      <w:b/>
+      <w:sz w:val="24"/>
+      <w:u w:val="none"/>
+    </w:rPr>
+  </w:style>
+  <w:style w:type="character" w:styleId="ListLabel104">
+    <w:name w:val="ListLabel 104"/>
+    <w:qFormat/>
+    <w:rPr>
+      <w:rFonts w:ascii="Times New Roman" w:hAnsi="Times New Roman"/>
+      <w:b/>
+      <w:sz w:val="24"/>
+      <w:u w:val="none"/>
+    </w:rPr>
+  </w:style>
+  <w:style w:type="character" w:styleId="ListLabel105">
+    <w:name w:val="ListLabel 105"/>
+    <w:qFormat/>
+    <w:rPr>
+      <w:u w:val="none"/>
+    </w:rPr>
+  </w:style>
+  <w:style w:type="character" w:styleId="ListLabel106">
+    <w:name w:val="ListLabel 106"/>
+    <w:qFormat/>
+    <w:rPr>
+      <w:u w:val="none"/>
+    </w:rPr>
+  </w:style>
+  <w:style w:type="character" w:styleId="ListLabel107">
+    <w:name w:val="ListLabel 107"/>
+    <w:qFormat/>
+    <w:rPr>
+      <w:u w:val="none"/>
+    </w:rPr>
+  </w:style>
+  <w:style w:type="character" w:styleId="ListLabel108">
+    <w:name w:val="ListLabel 108"/>
+    <w:qFormat/>
+    <w:rPr>
+      <w:u w:val="none"/>
+    </w:rPr>
+  </w:style>
+  <w:style w:type="character" w:styleId="ListLabel109">
+    <w:name w:val="ListLabel 109"/>
+    <w:qFormat/>
+    <w:rPr>
+      <w:u w:val="none"/>
+    </w:rPr>
+  </w:style>
+  <w:style w:type="character" w:styleId="ListLabel110">
+    <w:name w:val="ListLabel 110"/>
+    <w:qFormat/>
+    <w:rPr>
+      <w:u w:val="none"/>
+    </w:rPr>
+  </w:style>
+  <w:style w:type="character" w:styleId="ListLabel111">
+    <w:name w:val="ListLabel 111"/>
+    <w:qFormat/>
+    <w:rPr>
+      <w:u w:val="none"/>
+    </w:rPr>
+  </w:style>
+  <w:style w:type="character" w:styleId="ListLabel112">
+    <w:name w:val="ListLabel 112"/>
+    <w:qFormat/>
+    <w:rPr>
+      <w:rFonts w:cs="Arial"/>
+      <w:u w:val="none"/>
+    </w:rPr>
+  </w:style>
+  <w:style w:type="character" w:styleId="ListLabel113">
+    <w:name w:val="ListLabel 113"/>
+    <w:qFormat/>
+    <w:rPr>
+      <w:rFonts w:cs="Arial"/>
+      <w:u w:val="none"/>
+    </w:rPr>
+  </w:style>
+  <w:style w:type="character" w:styleId="ListLabel114">
+    <w:name w:val="ListLabel 114"/>
+    <w:qFormat/>
+    <w:rPr>
+      <w:rFonts w:cs="Arial"/>
+      <w:u w:val="none"/>
+    </w:rPr>
+  </w:style>
+  <w:style w:type="character" w:styleId="ListLabel115">
+    <w:name w:val="ListLabel 115"/>
+    <w:qFormat/>
+    <w:rPr>
+      <w:rFonts w:cs="Arial"/>
+      <w:u w:val="none"/>
+    </w:rPr>
+  </w:style>
+  <w:style w:type="character" w:styleId="ListLabel116">
+    <w:name w:val="ListLabel 116"/>
+    <w:qFormat/>
+    <w:rPr>
+      <w:rFonts w:cs="Arial"/>
+      <w:u w:val="none"/>
+    </w:rPr>
+  </w:style>
+  <w:style w:type="character" w:styleId="ListLabel117">
+    <w:name w:val="ListLabel 117"/>
+    <w:qFormat/>
+    <w:rPr>
+      <w:rFonts w:cs="Arial"/>
+      <w:u w:val="none"/>
+    </w:rPr>
+  </w:style>
+  <w:style w:type="character" w:styleId="ListLabel118">
+    <w:name w:val="ListLabel 118"/>
+    <w:qFormat/>
+    <w:rPr>
+      <w:rFonts w:cs="Arial"/>
+      <w:u w:val="none"/>
+    </w:rPr>
+  </w:style>
+  <w:style w:type="character" w:styleId="ListLabel119">
+    <w:name w:val="ListLabel 119"/>
+    <w:qFormat/>
+    <w:rPr>
+      <w:rFonts w:cs="Arial"/>
+      <w:u w:val="none"/>
+    </w:rPr>
+  </w:style>
+  <w:style w:type="character" w:styleId="ListLabel120">
+    <w:name w:val="ListLabel 120"/>
+    <w:qFormat/>
+    <w:rPr>
+      <w:rFonts w:cs="Arial"/>
+      <w:u w:val="none"/>
+    </w:rPr>
+  </w:style>
+  <w:style w:type="character" w:styleId="ListLabel121">
+    <w:name w:val="ListLabel 121"/>
+    <w:qFormat/>
+    <w:rPr>
+      <w:rFonts w:cs="Arial"/>
+      <w:u w:val="none"/>
+    </w:rPr>
+  </w:style>
+  <w:style w:type="character" w:styleId="ListLabel122">
+    <w:name w:val="ListLabel 122"/>
+    <w:qFormat/>
+    <w:rPr>
+      <w:rFonts w:cs="Arial"/>
+      <w:u w:val="none"/>
+    </w:rPr>
+  </w:style>
+  <w:style w:type="character" w:styleId="ListLabel123">
+    <w:name w:val="ListLabel 123"/>
+    <w:qFormat/>
+    <w:rPr>
+      <w:rFonts w:cs="Arial"/>
+      <w:u w:val="none"/>
+    </w:rPr>
+  </w:style>
+  <w:style w:type="character" w:styleId="ListLabel124">
+    <w:name w:val="ListLabel 124"/>
+    <w:qFormat/>
+    <w:rPr>
+      <w:rFonts w:cs="Arial"/>
+      <w:u w:val="none"/>
+    </w:rPr>
+  </w:style>
+  <w:style w:type="character" w:styleId="ListLabel125">
+    <w:name w:val="ListLabel 125"/>
+    <w:qFormat/>
+    <w:rPr>
+      <w:rFonts w:cs="Arial"/>
+      <w:u w:val="none"/>
+    </w:rPr>
+  </w:style>
+  <w:style w:type="character" w:styleId="ListLabel126">
+    <w:name w:val="ListLabel 126"/>
+    <w:qFormat/>
+    <w:rPr>
+      <w:rFonts w:cs="Arial"/>
+      <w:u w:val="none"/>
+    </w:rPr>
+  </w:style>
+  <w:style w:type="character" w:styleId="ListLabel127">
+    <w:name w:val="ListLabel 127"/>
+    <w:qFormat/>
+    <w:rPr>
+      <w:rFonts w:cs="Arial"/>
+      <w:u w:val="none"/>
+    </w:rPr>
+  </w:style>
+  <w:style w:type="character" w:styleId="ListLabel128">
+    <w:name w:val="ListLabel 128"/>
+    <w:qFormat/>
+    <w:rPr>
+      <w:rFonts w:cs="Arial"/>
+      <w:u w:val="none"/>
+    </w:rPr>
+  </w:style>
+  <w:style w:type="character" w:styleId="ListLabel129">
+    <w:name w:val="ListLabel 129"/>
+    <w:qFormat/>
+    <w:rPr>
+      <w:rFonts w:cs="Arial"/>
+      <w:u w:val="none"/>
+    </w:rPr>
+  </w:style>
+  <w:style w:type="character" w:styleId="ListLabel130">
+    <w:name w:val="ListLabel 130"/>
+    <w:qFormat/>
+    <w:rPr>
+      <w:rFonts w:cs="Arial"/>
+      <w:u w:val="none"/>
+    </w:rPr>
+  </w:style>
+  <w:style w:type="character" w:styleId="ListLabel131">
+    <w:name w:val="ListLabel 131"/>
+    <w:qFormat/>
+    <w:rPr>
+      <w:rFonts w:cs="Arial"/>
+      <w:u w:val="none"/>
+    </w:rPr>
+  </w:style>
+  <w:style w:type="character" w:styleId="ListLabel132">
+    <w:name w:val="ListLabel 132"/>
+    <w:qFormat/>
+    <w:rPr>
+      <w:rFonts w:cs="Arial"/>
+      <w:u w:val="none"/>
+    </w:rPr>
+  </w:style>
+  <w:style w:type="character" w:styleId="ListLabel133">
+    <w:name w:val="ListLabel 133"/>
+    <w:qFormat/>
+    <w:rPr>
+      <w:rFonts w:cs="Arial"/>
+      <w:u w:val="none"/>
+    </w:rPr>
+  </w:style>
+  <w:style w:type="character" w:styleId="ListLabel134">
+    <w:name w:val="ListLabel 134"/>
+    <w:qFormat/>
+    <w:rPr>
+      <w:rFonts w:cs="Arial"/>
+      <w:u w:val="none"/>
+    </w:rPr>
+  </w:style>
+  <w:style w:type="character" w:styleId="ListLabel135">
+    <w:name w:val="ListLabel 135"/>
+    <w:qFormat/>
+    <w:rPr>
+      <w:rFonts w:cs="Arial"/>
+      <w:u w:val="none"/>
+    </w:rPr>
+  </w:style>
+  <w:style w:type="character" w:styleId="ListLabel136">
+    <w:name w:val="ListLabel 136"/>
+    <w:qFormat/>
+    <w:rPr>
+      <w:rFonts w:cs="Arial"/>
+      <w:u w:val="none"/>
+    </w:rPr>
+  </w:style>
+  <w:style w:type="character" w:styleId="ListLabel137">
+    <w:name w:val="ListLabel 137"/>
+    <w:qFormat/>
+    <w:rPr>
+      <w:rFonts w:cs="Arial"/>
+      <w:u w:val="none"/>
+    </w:rPr>
+  </w:style>
+  <w:style w:type="character" w:styleId="ListLabel138">
+    <w:name w:val="ListLabel 138"/>
+    <w:qFormat/>
+    <w:rPr>
+      <w:rFonts w:cs="Arial"/>
+      <w:u w:val="none"/>
+    </w:rPr>
+  </w:style>
+  <w:style w:type="character" w:styleId="ListLabel139">
+    <w:name w:val="ListLabel 139"/>
+    <w:qFormat/>
+    <w:rPr>
+      <w:rFonts w:ascii="Times New Roman" w:hAnsi="Times New Roman"/>
+      <w:b/>
+      <w:sz w:val="24"/>
+      <w:u w:val="none"/>
+    </w:rPr>
+  </w:style>
+  <w:style w:type="character" w:styleId="ListLabel140">
+    <w:name w:val="ListLabel 140"/>
+    <w:qFormat/>
+    <w:rPr>
+      <w:rFonts w:ascii="Times New Roman" w:hAnsi="Times New Roman"/>
+      <w:b/>
+      <w:sz w:val="24"/>
+      <w:u w:val="none"/>
+    </w:rPr>
+  </w:style>
+  <w:style w:type="character" w:styleId="ListLabel141">
+    <w:name w:val="ListLabel 141"/>
+    <w:qFormat/>
+    <w:rPr>
+      <w:u w:val="none"/>
+    </w:rPr>
+  </w:style>
+  <w:style w:type="character" w:styleId="ListLabel142">
+    <w:name w:val="ListLabel 142"/>
+    <w:qFormat/>
+    <w:rPr>
+      <w:u w:val="none"/>
+    </w:rPr>
+  </w:style>
+  <w:style w:type="character" w:styleId="ListLabel143">
+    <w:name w:val="ListLabel 143"/>
+    <w:qFormat/>
+    <w:rPr>
+      <w:u w:val="none"/>
+    </w:rPr>
+  </w:style>
+  <w:style w:type="character" w:styleId="ListLabel144">
+    <w:name w:val="ListLabel 144"/>
+    <w:qFormat/>
+    <w:rPr>
+      <w:u w:val="none"/>
+    </w:rPr>
+  </w:style>
+  <w:style w:type="character" w:styleId="ListLabel145">
+    <w:name w:val="ListLabel 145"/>
+    <w:qFormat/>
+    <w:rPr>
+      <w:u w:val="none"/>
+    </w:rPr>
+  </w:style>
+  <w:style w:type="character" w:styleId="ListLabel146">
+    <w:name w:val="ListLabel 146"/>
+    <w:qFormat/>
+    <w:rPr>
+      <w:u w:val="none"/>
+    </w:rPr>
+  </w:style>
+  <w:style w:type="character" w:styleId="ListLabel147">
+    <w:name w:val="ListLabel 147"/>
+    <w:qFormat/>
+    <w:rPr>
+      <w:u w:val="none"/>
+    </w:rPr>
+  </w:style>
+  <w:style w:type="character" w:styleId="ListLabel148">
+    <w:name w:val="ListLabel 148"/>
+    <w:qFormat/>
+    <w:rPr>
+      <w:rFonts w:cs="Arial"/>
+      <w:u w:val="none"/>
+    </w:rPr>
+  </w:style>
+  <w:style w:type="character" w:styleId="ListLabel149">
+    <w:name w:val="ListLabel 149"/>
+    <w:qFormat/>
+    <w:rPr>
+      <w:rFonts w:cs="Arial"/>
+      <w:u w:val="none"/>
+    </w:rPr>
+  </w:style>
+  <w:style w:type="character" w:styleId="ListLabel150">
+    <w:name w:val="ListLabel 150"/>
+    <w:qFormat/>
+    <w:rPr>
+      <w:rFonts w:cs="Arial"/>
+      <w:u w:val="none"/>
+    </w:rPr>
+  </w:style>
+  <w:style w:type="character" w:styleId="ListLabel151">
+    <w:name w:val="ListLabel 151"/>
+    <w:qFormat/>
+    <w:rPr>
+      <w:rFonts w:cs="Arial"/>
+      <w:u w:val="none"/>
+    </w:rPr>
+  </w:style>
+  <w:style w:type="character" w:styleId="ListLabel152">
+    <w:name w:val="ListLabel 152"/>
+    <w:qFormat/>
+    <w:rPr>
+      <w:rFonts w:cs="Arial"/>
+      <w:u w:val="none"/>
+    </w:rPr>
+  </w:style>
+  <w:style w:type="character" w:styleId="ListLabel153">
+    <w:name w:val="ListLabel 153"/>
+    <w:qFormat/>
+    <w:rPr>
+      <w:rFonts w:cs="Arial"/>
+      <w:u w:val="none"/>
+    </w:rPr>
+  </w:style>
+  <w:style w:type="character" w:styleId="ListLabel154">
+    <w:name w:val="ListLabel 154"/>
+    <w:qFormat/>
+    <w:rPr>
+      <w:rFonts w:cs="Arial"/>
+      <w:u w:val="none"/>
+    </w:rPr>
+  </w:style>
+  <w:style w:type="character" w:styleId="ListLabel155">
+    <w:name w:val="ListLabel 155"/>
+    <w:qFormat/>
+    <w:rPr>
+      <w:rFonts w:cs="Arial"/>
+      <w:u w:val="none"/>
+    </w:rPr>
+  </w:style>
+  <w:style w:type="character" w:styleId="ListLabel156">
+    <w:name w:val="ListLabel 156"/>
+    <w:qFormat/>
+    <w:rPr>
+      <w:rFonts w:cs="Arial"/>
+      <w:u w:val="none"/>
+    </w:rPr>
+  </w:style>
+  <w:style w:type="character" w:styleId="ListLabel157">
+    <w:name w:val="ListLabel 157"/>
+    <w:qFormat/>
+    <w:rPr>
+      <w:rFonts w:cs="Arial"/>
+      <w:u w:val="none"/>
+    </w:rPr>
+  </w:style>
+  <w:style w:type="character" w:styleId="ListLabel158">
+    <w:name w:val="ListLabel 158"/>
+    <w:qFormat/>
+    <w:rPr>
+      <w:rFonts w:cs="Arial"/>
+      <w:u w:val="none"/>
+    </w:rPr>
+  </w:style>
+  <w:style w:type="character" w:styleId="ListLabel159">
+    <w:name w:val="ListLabel 159"/>
+    <w:qFormat/>
+    <w:rPr>
+      <w:rFonts w:cs="Arial"/>
+      <w:u w:val="none"/>
+    </w:rPr>
+  </w:style>
+  <w:style w:type="character" w:styleId="ListLabel160">
+    <w:name w:val="ListLabel 160"/>
+    <w:qFormat/>
+    <w:rPr>
+      <w:rFonts w:cs="Arial"/>
+      <w:u w:val="none"/>
+    </w:rPr>
+  </w:style>
+  <w:style w:type="character" w:styleId="ListLabel161">
+    <w:name w:val="ListLabel 161"/>
+    <w:qFormat/>
+    <w:rPr>
+      <w:rFonts w:cs="Arial"/>
+      <w:u w:val="none"/>
+    </w:rPr>
+  </w:style>
+  <w:style w:type="character" w:styleId="ListLabel162">
+    <w:name w:val="ListLabel 162"/>
+    <w:qFormat/>
+    <w:rPr>
+      <w:rFonts w:cs="Arial"/>
+      <w:u w:val="none"/>
+    </w:rPr>
+  </w:style>
+  <w:style w:type="character" w:styleId="ListLabel163">
+    <w:name w:val="ListLabel 163"/>
+    <w:qFormat/>
+    <w:rPr>
+      <w:rFonts w:cs="Arial"/>
+      <w:u w:val="none"/>
+    </w:rPr>
+  </w:style>
+  <w:style w:type="character" w:styleId="ListLabel164">
+    <w:name w:val="ListLabel 164"/>
+    <w:qFormat/>
+    <w:rPr>
+      <w:rFonts w:cs="Arial"/>
+      <w:u w:val="none"/>
+    </w:rPr>
+  </w:style>
+  <w:style w:type="character" w:styleId="ListLabel165">
+    <w:name w:val="ListLabel 165"/>
+    <w:qFormat/>
+    <w:rPr>
+      <w:rFonts w:cs="Arial"/>
+      <w:u w:val="none"/>
+    </w:rPr>
+  </w:style>
+  <w:style w:type="character" w:styleId="ListLabel166">
+    <w:name w:val="ListLabel 166"/>
+    <w:qFormat/>
+    <w:rPr>
+      <w:rFonts w:cs="Arial"/>
+      <w:u w:val="none"/>
+    </w:rPr>
+  </w:style>
+  <w:style w:type="character" w:styleId="ListLabel167">
+    <w:name w:val="ListLabel 167"/>
+    <w:qFormat/>
+    <w:rPr>
+      <w:rFonts w:cs="Arial"/>
+      <w:u w:val="none"/>
+    </w:rPr>
+  </w:style>
+  <w:style w:type="character" w:styleId="ListLabel168">
+    <w:name w:val="ListLabel 168"/>
+    <w:qFormat/>
+    <w:rPr>
+      <w:rFonts w:cs="Arial"/>
+      <w:u w:val="none"/>
+    </w:rPr>
+  </w:style>
+  <w:style w:type="character" w:styleId="ListLabel169">
+    <w:name w:val="ListLabel 169"/>
+    <w:qFormat/>
+    <w:rPr>
+      <w:rFonts w:cs="Arial"/>
+      <w:u w:val="none"/>
+    </w:rPr>
+  </w:style>
+  <w:style w:type="character" w:styleId="ListLabel170">
+    <w:name w:val="ListLabel 170"/>
+    <w:qFormat/>
+    <w:rPr>
+      <w:rFonts w:cs="Arial"/>
+      <w:u w:val="none"/>
+    </w:rPr>
+  </w:style>
+  <w:style w:type="character" w:styleId="ListLabel171">
+    <w:name w:val="ListLabel 171"/>
+    <w:qFormat/>
+    <w:rPr>
+      <w:rFonts w:cs="Arial"/>
+      <w:u w:val="none"/>
+    </w:rPr>
+  </w:style>
+  <w:style w:type="character" w:styleId="ListLabel172">
+    <w:name w:val="ListLabel 172"/>
+    <w:qFormat/>
+    <w:rPr>
+      <w:rFonts w:cs="Arial"/>
+      <w:u w:val="none"/>
+    </w:rPr>
+  </w:style>
+  <w:style w:type="character" w:styleId="ListLabel173">
+    <w:name w:val="ListLabel 173"/>
+    <w:qFormat/>
+    <w:rPr>
+      <w:rFonts w:cs="Arial"/>
+      <w:u w:val="none"/>
+    </w:rPr>
+  </w:style>
+  <w:style w:type="character" w:styleId="ListLabel174">
+    <w:name w:val="ListLabel 174"/>
+    <w:qFormat/>
+    <w:rPr>
+      <w:rFonts w:cs="Arial"/>
+      <w:u w:val="none"/>
+    </w:rPr>
+  </w:style>
   <w:style w:type="paragraph" w:styleId="Heading">
     <w:name w:val="Heading"/>
     <w:basedOn w:val="Normal"/>

</xml_diff>

<commit_message>
Modificación de la documentación G.P.C.
</commit_message>
<xml_diff>
--- a/Documentos/PGC.docx
+++ b/Documentos/PGC.docx
@@ -629,23 +629,7 @@
             <w:rFonts w:eastAsia="Times New Roman" w:cs="Times New Roman" w:ascii="Times New Roman" w:hAnsi="Times New Roman"/>
             <w:vanish w:val="false"/>
           </w:rPr>
-          <w:t>1.</w:t>
-        </w:r>
-        <w:r>
-          <w:rPr>
-            <w:rStyle w:val="IndexLink"/>
-            <w:rFonts w:eastAsia="Times New Roman" w:cs="Times New Roman" w:ascii="Times New Roman" w:hAnsi="Times New Roman"/>
-            <w:vanish w:val="false"/>
-          </w:rPr>
-          <w:t>2</w:t>
-        </w:r>
-        <w:r>
-          <w:rPr>
-            <w:rStyle w:val="IndexLink"/>
-            <w:rFonts w:eastAsia="Times New Roman" w:cs="Times New Roman" w:ascii="Times New Roman" w:hAnsi="Times New Roman"/>
-            <w:vanish w:val="false"/>
-          </w:rPr>
-          <w:t>.</w:t>
+          <w:t>1.2.</w:t>
         </w:r>
         <w:r>
           <w:rPr>
@@ -717,23 +701,7 @@
             <w:rFonts w:eastAsia="Times New Roman" w:cs="Times New Roman" w:ascii="Times New Roman" w:hAnsi="Times New Roman"/>
             <w:vanish w:val="false"/>
           </w:rPr>
-          <w:t>1.</w:t>
-        </w:r>
-        <w:r>
-          <w:rPr>
-            <w:rStyle w:val="IndexLink"/>
-            <w:rFonts w:eastAsia="Times New Roman" w:cs="Times New Roman" w:ascii="Times New Roman" w:hAnsi="Times New Roman"/>
-            <w:vanish w:val="false"/>
-          </w:rPr>
-          <w:t>3</w:t>
-        </w:r>
-        <w:r>
-          <w:rPr>
-            <w:rStyle w:val="IndexLink"/>
-            <w:rFonts w:eastAsia="Times New Roman" w:cs="Times New Roman" w:ascii="Times New Roman" w:hAnsi="Times New Roman"/>
-            <w:vanish w:val="false"/>
-          </w:rPr>
-          <w:t>.</w:t>
+          <w:t>1.3.</w:t>
         </w:r>
         <w:r>
           <w:rPr>
@@ -2977,7 +2945,7 @@
                 <wp:positionV relativeFrom="paragraph">
                   <wp:posOffset>323850</wp:posOffset>
                 </wp:positionV>
-                <wp:extent cx="5276850" cy="2575560"/>
+                <wp:extent cx="5277485" cy="2575560"/>
                 <wp:effectExtent l="0" t="0" r="0" b="0"/>
                 <wp:wrapSquare wrapText="bothSides"/>
                 <wp:docPr id="1" name="Frame1"/>
@@ -2988,7 +2956,7 @@
                       <wps:spPr>
                         <a:xfrm>
                           <a:off x="0" y="0"/>
-                          <a:ext cx="5276160" cy="2575080"/>
+                          <a:ext cx="5276880" cy="2575080"/>
                         </a:xfrm>
                         <a:prstGeom prst="rect">
                           <a:avLst/>
@@ -3011,7 +2979,7 @@
                               <w:tblStyle w:val="Style12"/>
                               <w:tblW w:w="8308" w:type="dxa"/>
                               <w:jc w:val="left"/>
-                              <w:tblInd w:w="81" w:type="dxa"/>
+                              <w:tblInd w:w="72" w:type="dxa"/>
                               <w:tblBorders>
                                 <w:top w:val="single" w:sz="8" w:space="0" w:color="000001"/>
                                 <w:left w:val="single" w:sz="8" w:space="0" w:color="000001"/>
@@ -3022,7 +2990,7 @@
                               </w:tblBorders>
                               <w:tblCellMar>
                                 <w:top w:w="100" w:type="dxa"/>
-                                <w:left w:w="70" w:type="dxa"/>
+                                <w:left w:w="60" w:type="dxa"/>
                                 <w:bottom w:w="100" w:type="dxa"/>
                                 <w:right w:w="100" w:type="dxa"/>
                               </w:tblCellMar>
@@ -3047,7 +3015,7 @@
                                   </w:tcBorders>
                                   <w:shd w:color="auto" w:fill="B7B7B7" w:val="clear"/>
                                   <w:tcMar>
-                                    <w:left w:w="70" w:type="dxa"/>
+                                    <w:left w:w="60" w:type="dxa"/>
                                   </w:tcMar>
                                 </w:tcPr>
                                 <w:p>
@@ -3085,7 +3053,7 @@
                                   </w:tcBorders>
                                   <w:shd w:color="auto" w:fill="B7B7B7" w:val="clear"/>
                                   <w:tcMar>
-                                    <w:left w:w="70" w:type="dxa"/>
+                                    <w:left w:w="60" w:type="dxa"/>
                                   </w:tcMar>
                                 </w:tcPr>
                                 <w:p>
@@ -3098,8 +3066,8 @@
                                       <w:color w:val="00000A"/>
                                     </w:rPr>
                                   </w:pPr>
-                                  <w:bookmarkStart w:id="6" w:name="__UnoMark__256_1520447734"/>
-                                  <w:bookmarkStart w:id="7" w:name="__UnoMark__257_1520447734"/>
+                                  <w:bookmarkStart w:id="6" w:name="__UnoMark__257_1520447734"/>
+                                  <w:bookmarkStart w:id="7" w:name="__UnoMark__256_1520447734"/>
                                   <w:bookmarkEnd w:id="6"/>
                                   <w:bookmarkEnd w:id="7"/>
                                   <w:r>
@@ -3128,7 +3096,7 @@
                                   </w:tcBorders>
                                   <w:shd w:fill="auto" w:val="clear"/>
                                   <w:tcMar>
-                                    <w:left w:w="70" w:type="dxa"/>
+                                    <w:left w:w="60" w:type="dxa"/>
                                   </w:tcMar>
                                 </w:tcPr>
                                 <w:p>
@@ -3141,8 +3109,8 @@
                                       <w:color w:val="00000A"/>
                                     </w:rPr>
                                   </w:pPr>
-                                  <w:bookmarkStart w:id="8" w:name="__UnoMark__258_1520447734"/>
-                                  <w:bookmarkStart w:id="9" w:name="__UnoMark__259_1520447734"/>
+                                  <w:bookmarkStart w:id="8" w:name="__UnoMark__259_1520447734"/>
+                                  <w:bookmarkStart w:id="9" w:name="__UnoMark__258_1520447734"/>
                                   <w:bookmarkEnd w:id="8"/>
                                   <w:bookmarkEnd w:id="9"/>
                                   <w:r>
@@ -3167,7 +3135,7 @@
                                   </w:tcBorders>
                                   <w:shd w:fill="auto" w:val="clear"/>
                                   <w:tcMar>
-                                    <w:left w:w="70" w:type="dxa"/>
+                                    <w:left w:w="60" w:type="dxa"/>
                                   </w:tcMar>
                                 </w:tcPr>
                                 <w:p>
@@ -3180,8 +3148,8 @@
                                       <w:color w:val="00000A"/>
                                     </w:rPr>
                                   </w:pPr>
-                                  <w:bookmarkStart w:id="10" w:name="__UnoMark__260_1520447734"/>
-                                  <w:bookmarkStart w:id="11" w:name="__UnoMark__261_1520447734"/>
+                                  <w:bookmarkStart w:id="10" w:name="__UnoMark__261_1520447734"/>
+                                  <w:bookmarkStart w:id="11" w:name="__UnoMark__260_1520447734"/>
                                   <w:bookmarkEnd w:id="10"/>
                                   <w:bookmarkEnd w:id="11"/>
                                   <w:r>
@@ -3209,7 +3177,7 @@
                                   </w:tcBorders>
                                   <w:shd w:fill="auto" w:val="clear"/>
                                   <w:tcMar>
-                                    <w:left w:w="70" w:type="dxa"/>
+                                    <w:left w:w="60" w:type="dxa"/>
                                   </w:tcMar>
                                 </w:tcPr>
                                 <w:p>
@@ -3222,8 +3190,8 @@
                                       <w:color w:val="00000A"/>
                                     </w:rPr>
                                   </w:pPr>
-                                  <w:bookmarkStart w:id="12" w:name="__UnoMark__262_1520447734"/>
-                                  <w:bookmarkStart w:id="13" w:name="__UnoMark__263_1520447734"/>
+                                  <w:bookmarkStart w:id="12" w:name="__UnoMark__263_1520447734"/>
+                                  <w:bookmarkStart w:id="13" w:name="__UnoMark__262_1520447734"/>
                                   <w:bookmarkEnd w:id="12"/>
                                   <w:bookmarkEnd w:id="13"/>
                                   <w:r>
@@ -3248,7 +3216,7 @@
                                   </w:tcBorders>
                                   <w:shd w:fill="auto" w:val="clear"/>
                                   <w:tcMar>
-                                    <w:left w:w="70" w:type="dxa"/>
+                                    <w:left w:w="60" w:type="dxa"/>
                                   </w:tcMar>
                                 </w:tcPr>
                                 <w:p>
@@ -3261,8 +3229,8 @@
                                       <w:color w:val="00000A"/>
                                     </w:rPr>
                                   </w:pPr>
-                                  <w:bookmarkStart w:id="14" w:name="__UnoMark__264_1520447734"/>
-                                  <w:bookmarkStart w:id="15" w:name="__UnoMark__265_1520447734"/>
+                                  <w:bookmarkStart w:id="14" w:name="__UnoMark__265_1520447734"/>
+                                  <w:bookmarkStart w:id="15" w:name="__UnoMark__264_1520447734"/>
                                   <w:bookmarkEnd w:id="14"/>
                                   <w:bookmarkEnd w:id="15"/>
                                   <w:r>
@@ -3290,7 +3258,7 @@
                                   </w:tcBorders>
                                   <w:shd w:fill="auto" w:val="clear"/>
                                   <w:tcMar>
-                                    <w:left w:w="70" w:type="dxa"/>
+                                    <w:left w:w="60" w:type="dxa"/>
                                   </w:tcMar>
                                 </w:tcPr>
                                 <w:p>
@@ -3303,8 +3271,8 @@
                                       <w:color w:val="00000A"/>
                                     </w:rPr>
                                   </w:pPr>
-                                  <w:bookmarkStart w:id="16" w:name="__UnoMark__266_1520447734"/>
-                                  <w:bookmarkStart w:id="17" w:name="__UnoMark__267_1520447734"/>
+                                  <w:bookmarkStart w:id="16" w:name="__UnoMark__267_1520447734"/>
+                                  <w:bookmarkStart w:id="17" w:name="__UnoMark__266_1520447734"/>
                                   <w:bookmarkEnd w:id="16"/>
                                   <w:bookmarkEnd w:id="17"/>
                                   <w:r>
@@ -3329,7 +3297,7 @@
                                   </w:tcBorders>
                                   <w:shd w:fill="auto" w:val="clear"/>
                                   <w:tcMar>
-                                    <w:left w:w="70" w:type="dxa"/>
+                                    <w:left w:w="60" w:type="dxa"/>
                                   </w:tcMar>
                                 </w:tcPr>
                                 <w:p>
@@ -3342,8 +3310,8 @@
                                       <w:color w:val="00000A"/>
                                     </w:rPr>
                                   </w:pPr>
-                                  <w:bookmarkStart w:id="18" w:name="__UnoMark__268_1520447734"/>
-                                  <w:bookmarkStart w:id="19" w:name="__UnoMark__269_1520447734"/>
+                                  <w:bookmarkStart w:id="18" w:name="__UnoMark__269_1520447734"/>
+                                  <w:bookmarkStart w:id="19" w:name="__UnoMark__268_1520447734"/>
                                   <w:bookmarkEnd w:id="18"/>
                                   <w:bookmarkEnd w:id="19"/>
                                   <w:r>
@@ -3371,7 +3339,7 @@
                                   </w:tcBorders>
                                   <w:shd w:fill="auto" w:val="clear"/>
                                   <w:tcMar>
-                                    <w:left w:w="70" w:type="dxa"/>
+                                    <w:left w:w="60" w:type="dxa"/>
                                   </w:tcMar>
                                 </w:tcPr>
                                 <w:p>
@@ -3384,8 +3352,8 @@
                                       <w:color w:val="00000A"/>
                                     </w:rPr>
                                   </w:pPr>
-                                  <w:bookmarkStart w:id="20" w:name="__UnoMark__270_1520447734"/>
-                                  <w:bookmarkStart w:id="21" w:name="__UnoMark__271_1520447734"/>
+                                  <w:bookmarkStart w:id="20" w:name="__UnoMark__271_1520447734"/>
+                                  <w:bookmarkStart w:id="21" w:name="__UnoMark__270_1520447734"/>
                                   <w:bookmarkEnd w:id="20"/>
                                   <w:bookmarkEnd w:id="21"/>
                                   <w:r>
@@ -3410,7 +3378,7 @@
                                   </w:tcBorders>
                                   <w:shd w:fill="auto" w:val="clear"/>
                                   <w:tcMar>
-                                    <w:left w:w="70" w:type="dxa"/>
+                                    <w:left w:w="60" w:type="dxa"/>
                                   </w:tcMar>
                                 </w:tcPr>
                                 <w:p>
@@ -3423,8 +3391,8 @@
                                       <w:color w:val="00000A"/>
                                     </w:rPr>
                                   </w:pPr>
-                                  <w:bookmarkStart w:id="22" w:name="__UnoMark__272_1520447734"/>
-                                  <w:bookmarkStart w:id="23" w:name="__UnoMark__273_1520447734"/>
+                                  <w:bookmarkStart w:id="22" w:name="__UnoMark__273_1520447734"/>
+                                  <w:bookmarkStart w:id="23" w:name="__UnoMark__272_1520447734"/>
                                   <w:bookmarkEnd w:id="22"/>
                                   <w:bookmarkEnd w:id="23"/>
                                   <w:r>
@@ -3452,7 +3420,7 @@
                                   </w:tcBorders>
                                   <w:shd w:fill="auto" w:val="clear"/>
                                   <w:tcMar>
-                                    <w:left w:w="70" w:type="dxa"/>
+                                    <w:left w:w="60" w:type="dxa"/>
                                   </w:tcMar>
                                 </w:tcPr>
                                 <w:p>
@@ -3465,8 +3433,8 @@
                                       <w:color w:val="00000A"/>
                                     </w:rPr>
                                   </w:pPr>
-                                  <w:bookmarkStart w:id="24" w:name="__UnoMark__274_1520447734"/>
-                                  <w:bookmarkStart w:id="25" w:name="__UnoMark__275_1520447734"/>
+                                  <w:bookmarkStart w:id="24" w:name="__UnoMark__275_1520447734"/>
+                                  <w:bookmarkStart w:id="25" w:name="__UnoMark__274_1520447734"/>
                                   <w:bookmarkEnd w:id="24"/>
                                   <w:bookmarkEnd w:id="25"/>
                                   <w:r>
@@ -3491,7 +3459,7 @@
                                   </w:tcBorders>
                                   <w:shd w:fill="auto" w:val="clear"/>
                                   <w:tcMar>
-                                    <w:left w:w="70" w:type="dxa"/>
+                                    <w:left w:w="60" w:type="dxa"/>
                                   </w:tcMar>
                                 </w:tcPr>
                                 <w:p>
@@ -3504,8 +3472,8 @@
                                       <w:color w:val="00000A"/>
                                     </w:rPr>
                                   </w:pPr>
-                                  <w:bookmarkStart w:id="26" w:name="__UnoMark__276_1520447734"/>
-                                  <w:bookmarkStart w:id="27" w:name="__UnoMark__277_1520447734"/>
+                                  <w:bookmarkStart w:id="26" w:name="__UnoMark__277_1520447734"/>
+                                  <w:bookmarkStart w:id="27" w:name="__UnoMark__276_1520447734"/>
                                   <w:bookmarkEnd w:id="26"/>
                                   <w:bookmarkEnd w:id="27"/>
                                   <w:r>
@@ -3533,7 +3501,7 @@
                                   </w:tcBorders>
                                   <w:shd w:fill="auto" w:val="clear"/>
                                   <w:tcMar>
-                                    <w:left w:w="70" w:type="dxa"/>
+                                    <w:left w:w="60" w:type="dxa"/>
                                   </w:tcMar>
                                 </w:tcPr>
                                 <w:p>
@@ -3546,8 +3514,8 @@
                                       <w:color w:val="00000A"/>
                                     </w:rPr>
                                   </w:pPr>
-                                  <w:bookmarkStart w:id="28" w:name="__UnoMark__278_1520447734"/>
-                                  <w:bookmarkStart w:id="29" w:name="__UnoMark__279_1520447734"/>
+                                  <w:bookmarkStart w:id="28" w:name="__UnoMark__279_1520447734"/>
+                                  <w:bookmarkStart w:id="29" w:name="__UnoMark__278_1520447734"/>
                                   <w:bookmarkEnd w:id="28"/>
                                   <w:bookmarkEnd w:id="29"/>
                                   <w:r>
@@ -3572,7 +3540,7 @@
                                   </w:tcBorders>
                                   <w:shd w:fill="auto" w:val="clear"/>
                                   <w:tcMar>
-                                    <w:left w:w="70" w:type="dxa"/>
+                                    <w:left w:w="60" w:type="dxa"/>
                                   </w:tcMar>
                                 </w:tcPr>
                                 <w:p>
@@ -3585,8 +3553,8 @@
                                       <w:color w:val="00000A"/>
                                     </w:rPr>
                                   </w:pPr>
-                                  <w:bookmarkStart w:id="30" w:name="__UnoMark__280_1520447734"/>
-                                  <w:bookmarkStart w:id="31" w:name="__UnoMark__281_1520447734"/>
+                                  <w:bookmarkStart w:id="30" w:name="__UnoMark__281_1520447734"/>
+                                  <w:bookmarkStart w:id="31" w:name="__UnoMark__280_1520447734"/>
                                   <w:bookmarkEnd w:id="30"/>
                                   <w:bookmarkEnd w:id="31"/>
                                   <w:r>
@@ -3614,7 +3582,7 @@
                                   </w:tcBorders>
                                   <w:shd w:fill="auto" w:val="clear"/>
                                   <w:tcMar>
-                                    <w:left w:w="70" w:type="dxa"/>
+                                    <w:left w:w="60" w:type="dxa"/>
                                   </w:tcMar>
                                 </w:tcPr>
                                 <w:p>
@@ -3627,8 +3595,8 @@
                                       <w:color w:val="00000A"/>
                                     </w:rPr>
                                   </w:pPr>
-                                  <w:bookmarkStart w:id="32" w:name="__UnoMark__282_1520447734"/>
-                                  <w:bookmarkStart w:id="33" w:name="__UnoMark__283_1520447734"/>
+                                  <w:bookmarkStart w:id="32" w:name="__UnoMark__283_1520447734"/>
+                                  <w:bookmarkStart w:id="33" w:name="__UnoMark__282_1520447734"/>
                                   <w:bookmarkEnd w:id="32"/>
                                   <w:bookmarkEnd w:id="33"/>
                                   <w:r>
@@ -3653,7 +3621,7 @@
                                   </w:tcBorders>
                                   <w:shd w:fill="auto" w:val="clear"/>
                                   <w:tcMar>
-                                    <w:left w:w="70" w:type="dxa"/>
+                                    <w:left w:w="60" w:type="dxa"/>
                                   </w:tcMar>
                                 </w:tcPr>
                                 <w:p>
@@ -3682,10 +3650,14 @@
                           <w:p>
                             <w:pPr>
                               <w:pStyle w:val="FrameContents"/>
-                              <w:rPr/>
+                              <w:rPr>
+                                <w:color w:val="000000"/>
+                              </w:rPr>
                             </w:pPr>
                             <w:r>
-                              <w:rPr/>
+                              <w:rPr>
+                                <w:color w:val="000000"/>
+                              </w:rPr>
                             </w:r>
                           </w:p>
                         </w:txbxContent>
@@ -3701,7 +3673,7 @@
           </mc:Choice>
           <mc:Fallback>
             <w:pict>
-              <v:rect id="shape_0" ID="Frame1" stroked="f" style="position:absolute;margin-left:113.55pt;margin-top:25.5pt;width:415.4pt;height:202.7pt;mso-position-horizontal-relative:page">
+              <v:rect id="shape_0" ID="Frame1" stroked="f" style="position:absolute;margin-left:113.55pt;margin-top:25.5pt;width:415.45pt;height:202.7pt;mso-position-horizontal-relative:page">
                 <w10:wrap type="none"/>
                 <v:fill o:detectmouseclick="t" on="false"/>
                 <v:stroke color="#3465a4" joinstyle="round" endcap="flat"/>
@@ -3712,7 +3684,7 @@
                         <w:tblStyle w:val="Style12"/>
                         <w:tblW w:w="8308" w:type="dxa"/>
                         <w:jc w:val="left"/>
-                        <w:tblInd w:w="81" w:type="dxa"/>
+                        <w:tblInd w:w="72" w:type="dxa"/>
                         <w:tblBorders>
                           <w:top w:val="single" w:sz="8" w:space="0" w:color="000001"/>
                           <w:left w:val="single" w:sz="8" w:space="0" w:color="000001"/>
@@ -3723,7 +3695,7 @@
                         </w:tblBorders>
                         <w:tblCellMar>
                           <w:top w:w="100" w:type="dxa"/>
-                          <w:left w:w="70" w:type="dxa"/>
+                          <w:left w:w="60" w:type="dxa"/>
                           <w:bottom w:w="100" w:type="dxa"/>
                           <w:right w:w="100" w:type="dxa"/>
                         </w:tblCellMar>
@@ -3748,7 +3720,7 @@
                             </w:tcBorders>
                             <w:shd w:color="auto" w:fill="B7B7B7" w:val="clear"/>
                             <w:tcMar>
-                              <w:left w:w="70" w:type="dxa"/>
+                              <w:left w:w="60" w:type="dxa"/>
                             </w:tcMar>
                           </w:tcPr>
                           <w:p>
@@ -3786,7 +3758,7 @@
                             </w:tcBorders>
                             <w:shd w:color="auto" w:fill="B7B7B7" w:val="clear"/>
                             <w:tcMar>
-                              <w:left w:w="70" w:type="dxa"/>
+                              <w:left w:w="60" w:type="dxa"/>
                             </w:tcMar>
                           </w:tcPr>
                           <w:p>
@@ -3799,8 +3771,8 @@
                                 <w:color w:val="00000A"/>
                               </w:rPr>
                             </w:pPr>
-                            <w:bookmarkStart w:id="36" w:name="__UnoMark__256_1520447734"/>
-                            <w:bookmarkStart w:id="37" w:name="__UnoMark__257_1520447734"/>
+                            <w:bookmarkStart w:id="36" w:name="__UnoMark__257_1520447734"/>
+                            <w:bookmarkStart w:id="37" w:name="__UnoMark__256_1520447734"/>
                             <w:bookmarkEnd w:id="36"/>
                             <w:bookmarkEnd w:id="37"/>
                             <w:r>
@@ -3829,7 +3801,7 @@
                             </w:tcBorders>
                             <w:shd w:fill="auto" w:val="clear"/>
                             <w:tcMar>
-                              <w:left w:w="70" w:type="dxa"/>
+                              <w:left w:w="60" w:type="dxa"/>
                             </w:tcMar>
                           </w:tcPr>
                           <w:p>
@@ -3842,8 +3814,8 @@
                                 <w:color w:val="00000A"/>
                               </w:rPr>
                             </w:pPr>
-                            <w:bookmarkStart w:id="38" w:name="__UnoMark__258_1520447734"/>
-                            <w:bookmarkStart w:id="39" w:name="__UnoMark__259_1520447734"/>
+                            <w:bookmarkStart w:id="38" w:name="__UnoMark__259_1520447734"/>
+                            <w:bookmarkStart w:id="39" w:name="__UnoMark__258_1520447734"/>
                             <w:bookmarkEnd w:id="38"/>
                             <w:bookmarkEnd w:id="39"/>
                             <w:r>
@@ -3868,7 +3840,7 @@
                             </w:tcBorders>
                             <w:shd w:fill="auto" w:val="clear"/>
                             <w:tcMar>
-                              <w:left w:w="70" w:type="dxa"/>
+                              <w:left w:w="60" w:type="dxa"/>
                             </w:tcMar>
                           </w:tcPr>
                           <w:p>
@@ -3881,8 +3853,8 @@
                                 <w:color w:val="00000A"/>
                               </w:rPr>
                             </w:pPr>
-                            <w:bookmarkStart w:id="40" w:name="__UnoMark__260_1520447734"/>
-                            <w:bookmarkStart w:id="41" w:name="__UnoMark__261_1520447734"/>
+                            <w:bookmarkStart w:id="40" w:name="__UnoMark__261_1520447734"/>
+                            <w:bookmarkStart w:id="41" w:name="__UnoMark__260_1520447734"/>
                             <w:bookmarkEnd w:id="40"/>
                             <w:bookmarkEnd w:id="41"/>
                             <w:r>
@@ -3910,7 +3882,7 @@
                             </w:tcBorders>
                             <w:shd w:fill="auto" w:val="clear"/>
                             <w:tcMar>
-                              <w:left w:w="70" w:type="dxa"/>
+                              <w:left w:w="60" w:type="dxa"/>
                             </w:tcMar>
                           </w:tcPr>
                           <w:p>
@@ -3923,8 +3895,8 @@
                                 <w:color w:val="00000A"/>
                               </w:rPr>
                             </w:pPr>
-                            <w:bookmarkStart w:id="42" w:name="__UnoMark__262_1520447734"/>
-                            <w:bookmarkStart w:id="43" w:name="__UnoMark__263_1520447734"/>
+                            <w:bookmarkStart w:id="42" w:name="__UnoMark__263_1520447734"/>
+                            <w:bookmarkStart w:id="43" w:name="__UnoMark__262_1520447734"/>
                             <w:bookmarkEnd w:id="42"/>
                             <w:bookmarkEnd w:id="43"/>
                             <w:r>
@@ -3949,7 +3921,7 @@
                             </w:tcBorders>
                             <w:shd w:fill="auto" w:val="clear"/>
                             <w:tcMar>
-                              <w:left w:w="70" w:type="dxa"/>
+                              <w:left w:w="60" w:type="dxa"/>
                             </w:tcMar>
                           </w:tcPr>
                           <w:p>
@@ -3962,8 +3934,8 @@
                                 <w:color w:val="00000A"/>
                               </w:rPr>
                             </w:pPr>
-                            <w:bookmarkStart w:id="44" w:name="__UnoMark__264_1520447734"/>
-                            <w:bookmarkStart w:id="45" w:name="__UnoMark__265_1520447734"/>
+                            <w:bookmarkStart w:id="44" w:name="__UnoMark__265_1520447734"/>
+                            <w:bookmarkStart w:id="45" w:name="__UnoMark__264_1520447734"/>
                             <w:bookmarkEnd w:id="44"/>
                             <w:bookmarkEnd w:id="45"/>
                             <w:r>
@@ -3991,7 +3963,7 @@
                             </w:tcBorders>
                             <w:shd w:fill="auto" w:val="clear"/>
                             <w:tcMar>
-                              <w:left w:w="70" w:type="dxa"/>
+                              <w:left w:w="60" w:type="dxa"/>
                             </w:tcMar>
                           </w:tcPr>
                           <w:p>
@@ -4004,8 +3976,8 @@
                                 <w:color w:val="00000A"/>
                               </w:rPr>
                             </w:pPr>
-                            <w:bookmarkStart w:id="46" w:name="__UnoMark__266_1520447734"/>
-                            <w:bookmarkStart w:id="47" w:name="__UnoMark__267_1520447734"/>
+                            <w:bookmarkStart w:id="46" w:name="__UnoMark__267_1520447734"/>
+                            <w:bookmarkStart w:id="47" w:name="__UnoMark__266_1520447734"/>
                             <w:bookmarkEnd w:id="46"/>
                             <w:bookmarkEnd w:id="47"/>
                             <w:r>
@@ -4030,7 +4002,7 @@
                             </w:tcBorders>
                             <w:shd w:fill="auto" w:val="clear"/>
                             <w:tcMar>
-                              <w:left w:w="70" w:type="dxa"/>
+                              <w:left w:w="60" w:type="dxa"/>
                             </w:tcMar>
                           </w:tcPr>
                           <w:p>
@@ -4043,8 +4015,8 @@
                                 <w:color w:val="00000A"/>
                               </w:rPr>
                             </w:pPr>
-                            <w:bookmarkStart w:id="48" w:name="__UnoMark__268_1520447734"/>
-                            <w:bookmarkStart w:id="49" w:name="__UnoMark__269_1520447734"/>
+                            <w:bookmarkStart w:id="48" w:name="__UnoMark__269_1520447734"/>
+                            <w:bookmarkStart w:id="49" w:name="__UnoMark__268_1520447734"/>
                             <w:bookmarkEnd w:id="48"/>
                             <w:bookmarkEnd w:id="49"/>
                             <w:r>
@@ -4072,7 +4044,7 @@
                             </w:tcBorders>
                             <w:shd w:fill="auto" w:val="clear"/>
                             <w:tcMar>
-                              <w:left w:w="70" w:type="dxa"/>
+                              <w:left w:w="60" w:type="dxa"/>
                             </w:tcMar>
                           </w:tcPr>
                           <w:p>
@@ -4085,8 +4057,8 @@
                                 <w:color w:val="00000A"/>
                               </w:rPr>
                             </w:pPr>
-                            <w:bookmarkStart w:id="50" w:name="__UnoMark__270_1520447734"/>
-                            <w:bookmarkStart w:id="51" w:name="__UnoMark__271_1520447734"/>
+                            <w:bookmarkStart w:id="50" w:name="__UnoMark__271_1520447734"/>
+                            <w:bookmarkStart w:id="51" w:name="__UnoMark__270_1520447734"/>
                             <w:bookmarkEnd w:id="50"/>
                             <w:bookmarkEnd w:id="51"/>
                             <w:r>
@@ -4111,7 +4083,7 @@
                             </w:tcBorders>
                             <w:shd w:fill="auto" w:val="clear"/>
                             <w:tcMar>
-                              <w:left w:w="70" w:type="dxa"/>
+                              <w:left w:w="60" w:type="dxa"/>
                             </w:tcMar>
                           </w:tcPr>
                           <w:p>
@@ -4124,8 +4096,8 @@
                                 <w:color w:val="00000A"/>
                               </w:rPr>
                             </w:pPr>
-                            <w:bookmarkStart w:id="52" w:name="__UnoMark__272_1520447734"/>
-                            <w:bookmarkStart w:id="53" w:name="__UnoMark__273_1520447734"/>
+                            <w:bookmarkStart w:id="52" w:name="__UnoMark__273_1520447734"/>
+                            <w:bookmarkStart w:id="53" w:name="__UnoMark__272_1520447734"/>
                             <w:bookmarkEnd w:id="52"/>
                             <w:bookmarkEnd w:id="53"/>
                             <w:r>
@@ -4153,7 +4125,7 @@
                             </w:tcBorders>
                             <w:shd w:fill="auto" w:val="clear"/>
                             <w:tcMar>
-                              <w:left w:w="70" w:type="dxa"/>
+                              <w:left w:w="60" w:type="dxa"/>
                             </w:tcMar>
                           </w:tcPr>
                           <w:p>
@@ -4166,8 +4138,8 @@
                                 <w:color w:val="00000A"/>
                               </w:rPr>
                             </w:pPr>
-                            <w:bookmarkStart w:id="54" w:name="__UnoMark__274_1520447734"/>
-                            <w:bookmarkStart w:id="55" w:name="__UnoMark__275_1520447734"/>
+                            <w:bookmarkStart w:id="54" w:name="__UnoMark__275_1520447734"/>
+                            <w:bookmarkStart w:id="55" w:name="__UnoMark__274_1520447734"/>
                             <w:bookmarkEnd w:id="54"/>
                             <w:bookmarkEnd w:id="55"/>
                             <w:r>
@@ -4192,7 +4164,7 @@
                             </w:tcBorders>
                             <w:shd w:fill="auto" w:val="clear"/>
                             <w:tcMar>
-                              <w:left w:w="70" w:type="dxa"/>
+                              <w:left w:w="60" w:type="dxa"/>
                             </w:tcMar>
                           </w:tcPr>
                           <w:p>
@@ -4205,8 +4177,8 @@
                                 <w:color w:val="00000A"/>
                               </w:rPr>
                             </w:pPr>
-                            <w:bookmarkStart w:id="56" w:name="__UnoMark__276_1520447734"/>
-                            <w:bookmarkStart w:id="57" w:name="__UnoMark__277_1520447734"/>
+                            <w:bookmarkStart w:id="56" w:name="__UnoMark__277_1520447734"/>
+                            <w:bookmarkStart w:id="57" w:name="__UnoMark__276_1520447734"/>
                             <w:bookmarkEnd w:id="56"/>
                             <w:bookmarkEnd w:id="57"/>
                             <w:r>
@@ -4234,7 +4206,7 @@
                             </w:tcBorders>
                             <w:shd w:fill="auto" w:val="clear"/>
                             <w:tcMar>
-                              <w:left w:w="70" w:type="dxa"/>
+                              <w:left w:w="60" w:type="dxa"/>
                             </w:tcMar>
                           </w:tcPr>
                           <w:p>
@@ -4247,8 +4219,8 @@
                                 <w:color w:val="00000A"/>
                               </w:rPr>
                             </w:pPr>
-                            <w:bookmarkStart w:id="58" w:name="__UnoMark__278_1520447734"/>
-                            <w:bookmarkStart w:id="59" w:name="__UnoMark__279_1520447734"/>
+                            <w:bookmarkStart w:id="58" w:name="__UnoMark__279_1520447734"/>
+                            <w:bookmarkStart w:id="59" w:name="__UnoMark__278_1520447734"/>
                             <w:bookmarkEnd w:id="58"/>
                             <w:bookmarkEnd w:id="59"/>
                             <w:r>
@@ -4273,7 +4245,7 @@
                             </w:tcBorders>
                             <w:shd w:fill="auto" w:val="clear"/>
                             <w:tcMar>
-                              <w:left w:w="70" w:type="dxa"/>
+                              <w:left w:w="60" w:type="dxa"/>
                             </w:tcMar>
                           </w:tcPr>
                           <w:p>
@@ -4286,8 +4258,8 @@
                                 <w:color w:val="00000A"/>
                               </w:rPr>
                             </w:pPr>
-                            <w:bookmarkStart w:id="60" w:name="__UnoMark__280_1520447734"/>
-                            <w:bookmarkStart w:id="61" w:name="__UnoMark__281_1520447734"/>
+                            <w:bookmarkStart w:id="60" w:name="__UnoMark__281_1520447734"/>
+                            <w:bookmarkStart w:id="61" w:name="__UnoMark__280_1520447734"/>
                             <w:bookmarkEnd w:id="60"/>
                             <w:bookmarkEnd w:id="61"/>
                             <w:r>
@@ -4315,7 +4287,7 @@
                             </w:tcBorders>
                             <w:shd w:fill="auto" w:val="clear"/>
                             <w:tcMar>
-                              <w:left w:w="70" w:type="dxa"/>
+                              <w:left w:w="60" w:type="dxa"/>
                             </w:tcMar>
                           </w:tcPr>
                           <w:p>
@@ -4328,8 +4300,8 @@
                                 <w:color w:val="00000A"/>
                               </w:rPr>
                             </w:pPr>
-                            <w:bookmarkStart w:id="62" w:name="__UnoMark__282_1520447734"/>
-                            <w:bookmarkStart w:id="63" w:name="__UnoMark__283_1520447734"/>
+                            <w:bookmarkStart w:id="62" w:name="__UnoMark__283_1520447734"/>
+                            <w:bookmarkStart w:id="63" w:name="__UnoMark__282_1520447734"/>
                             <w:bookmarkEnd w:id="62"/>
                             <w:bookmarkEnd w:id="63"/>
                             <w:r>
@@ -4354,7 +4326,7 @@
                             </w:tcBorders>
                             <w:shd w:fill="auto" w:val="clear"/>
                             <w:tcMar>
-                              <w:left w:w="70" w:type="dxa"/>
+                              <w:left w:w="60" w:type="dxa"/>
                             </w:tcMar>
                           </w:tcPr>
                           <w:p>
@@ -4383,10 +4355,14 @@
                     <w:p>
                       <w:pPr>
                         <w:pStyle w:val="FrameContents"/>
-                        <w:rPr/>
+                        <w:rPr>
+                          <w:color w:val="000000"/>
+                        </w:rPr>
                       </w:pPr>
                       <w:r>
-                        <w:rPr/>
+                        <w:rPr>
+                          <w:color w:val="000000"/>
+                        </w:rPr>
                       </w:r>
                     </w:p>
                   </w:txbxContent>
@@ -4420,8 +4396,8 @@
         <w:jc w:val="center"/>
         <w:rPr/>
       </w:pPr>
-      <w:bookmarkStart w:id="65" w:name="_Toc492643987"/>
-      <w:bookmarkStart w:id="66" w:name="_Toc487232379"/>
+      <w:bookmarkStart w:id="65" w:name="_Toc487232379"/>
+      <w:bookmarkStart w:id="66" w:name="_Toc492643987"/>
       <w:r>
         <w:rPr>
           <w:rFonts w:cs="Times New Roman" w:ascii="Times New Roman" w:hAnsi="Times New Roman"/>
@@ -7306,6 +7282,291 @@
       <w:u w:val="none"/>
     </w:rPr>
   </w:style>
+  <w:style w:type="character" w:styleId="ListLabel175">
+    <w:name w:val="ListLabel 175"/>
+    <w:qFormat/>
+    <w:rPr>
+      <w:rFonts w:ascii="Times New Roman" w:hAnsi="Times New Roman"/>
+      <w:b/>
+      <w:sz w:val="24"/>
+      <w:u w:val="none"/>
+    </w:rPr>
+  </w:style>
+  <w:style w:type="character" w:styleId="ListLabel176">
+    <w:name w:val="ListLabel 176"/>
+    <w:qFormat/>
+    <w:rPr>
+      <w:rFonts w:ascii="Times New Roman" w:hAnsi="Times New Roman"/>
+      <w:b/>
+      <w:sz w:val="24"/>
+      <w:u w:val="none"/>
+    </w:rPr>
+  </w:style>
+  <w:style w:type="character" w:styleId="ListLabel177">
+    <w:name w:val="ListLabel 177"/>
+    <w:qFormat/>
+    <w:rPr>
+      <w:u w:val="none"/>
+    </w:rPr>
+  </w:style>
+  <w:style w:type="character" w:styleId="ListLabel178">
+    <w:name w:val="ListLabel 178"/>
+    <w:qFormat/>
+    <w:rPr>
+      <w:u w:val="none"/>
+    </w:rPr>
+  </w:style>
+  <w:style w:type="character" w:styleId="ListLabel179">
+    <w:name w:val="ListLabel 179"/>
+    <w:qFormat/>
+    <w:rPr>
+      <w:u w:val="none"/>
+    </w:rPr>
+  </w:style>
+  <w:style w:type="character" w:styleId="ListLabel180">
+    <w:name w:val="ListLabel 180"/>
+    <w:qFormat/>
+    <w:rPr>
+      <w:u w:val="none"/>
+    </w:rPr>
+  </w:style>
+  <w:style w:type="character" w:styleId="ListLabel181">
+    <w:name w:val="ListLabel 181"/>
+    <w:qFormat/>
+    <w:rPr>
+      <w:u w:val="none"/>
+    </w:rPr>
+  </w:style>
+  <w:style w:type="character" w:styleId="ListLabel182">
+    <w:name w:val="ListLabel 182"/>
+    <w:qFormat/>
+    <w:rPr>
+      <w:u w:val="none"/>
+    </w:rPr>
+  </w:style>
+  <w:style w:type="character" w:styleId="ListLabel183">
+    <w:name w:val="ListLabel 183"/>
+    <w:qFormat/>
+    <w:rPr>
+      <w:u w:val="none"/>
+    </w:rPr>
+  </w:style>
+  <w:style w:type="character" w:styleId="ListLabel184">
+    <w:name w:val="ListLabel 184"/>
+    <w:qFormat/>
+    <w:rPr>
+      <w:rFonts w:cs="Arial"/>
+      <w:u w:val="none"/>
+    </w:rPr>
+  </w:style>
+  <w:style w:type="character" w:styleId="ListLabel185">
+    <w:name w:val="ListLabel 185"/>
+    <w:qFormat/>
+    <w:rPr>
+      <w:rFonts w:cs="Arial"/>
+      <w:u w:val="none"/>
+    </w:rPr>
+  </w:style>
+  <w:style w:type="character" w:styleId="ListLabel186">
+    <w:name w:val="ListLabel 186"/>
+    <w:qFormat/>
+    <w:rPr>
+      <w:rFonts w:cs="Arial"/>
+      <w:u w:val="none"/>
+    </w:rPr>
+  </w:style>
+  <w:style w:type="character" w:styleId="ListLabel187">
+    <w:name w:val="ListLabel 187"/>
+    <w:qFormat/>
+    <w:rPr>
+      <w:rFonts w:cs="Arial"/>
+      <w:u w:val="none"/>
+    </w:rPr>
+  </w:style>
+  <w:style w:type="character" w:styleId="ListLabel188">
+    <w:name w:val="ListLabel 188"/>
+    <w:qFormat/>
+    <w:rPr>
+      <w:rFonts w:cs="Arial"/>
+      <w:u w:val="none"/>
+    </w:rPr>
+  </w:style>
+  <w:style w:type="character" w:styleId="ListLabel189">
+    <w:name w:val="ListLabel 189"/>
+    <w:qFormat/>
+    <w:rPr>
+      <w:rFonts w:cs="Arial"/>
+      <w:u w:val="none"/>
+    </w:rPr>
+  </w:style>
+  <w:style w:type="character" w:styleId="ListLabel190">
+    <w:name w:val="ListLabel 190"/>
+    <w:qFormat/>
+    <w:rPr>
+      <w:rFonts w:cs="Arial"/>
+      <w:u w:val="none"/>
+    </w:rPr>
+  </w:style>
+  <w:style w:type="character" w:styleId="ListLabel191">
+    <w:name w:val="ListLabel 191"/>
+    <w:qFormat/>
+    <w:rPr>
+      <w:rFonts w:cs="Arial"/>
+      <w:u w:val="none"/>
+    </w:rPr>
+  </w:style>
+  <w:style w:type="character" w:styleId="ListLabel192">
+    <w:name w:val="ListLabel 192"/>
+    <w:qFormat/>
+    <w:rPr>
+      <w:rFonts w:cs="Arial"/>
+      <w:u w:val="none"/>
+    </w:rPr>
+  </w:style>
+  <w:style w:type="character" w:styleId="ListLabel193">
+    <w:name w:val="ListLabel 193"/>
+    <w:qFormat/>
+    <w:rPr>
+      <w:rFonts w:cs="Arial"/>
+      <w:u w:val="none"/>
+    </w:rPr>
+  </w:style>
+  <w:style w:type="character" w:styleId="ListLabel194">
+    <w:name w:val="ListLabel 194"/>
+    <w:qFormat/>
+    <w:rPr>
+      <w:rFonts w:cs="Arial"/>
+      <w:u w:val="none"/>
+    </w:rPr>
+  </w:style>
+  <w:style w:type="character" w:styleId="ListLabel195">
+    <w:name w:val="ListLabel 195"/>
+    <w:qFormat/>
+    <w:rPr>
+      <w:rFonts w:cs="Arial"/>
+      <w:u w:val="none"/>
+    </w:rPr>
+  </w:style>
+  <w:style w:type="character" w:styleId="ListLabel196">
+    <w:name w:val="ListLabel 196"/>
+    <w:qFormat/>
+    <w:rPr>
+      <w:rFonts w:cs="Arial"/>
+      <w:u w:val="none"/>
+    </w:rPr>
+  </w:style>
+  <w:style w:type="character" w:styleId="ListLabel197">
+    <w:name w:val="ListLabel 197"/>
+    <w:qFormat/>
+    <w:rPr>
+      <w:rFonts w:cs="Arial"/>
+      <w:u w:val="none"/>
+    </w:rPr>
+  </w:style>
+  <w:style w:type="character" w:styleId="ListLabel198">
+    <w:name w:val="ListLabel 198"/>
+    <w:qFormat/>
+    <w:rPr>
+      <w:rFonts w:cs="Arial"/>
+      <w:u w:val="none"/>
+    </w:rPr>
+  </w:style>
+  <w:style w:type="character" w:styleId="ListLabel199">
+    <w:name w:val="ListLabel 199"/>
+    <w:qFormat/>
+    <w:rPr>
+      <w:rFonts w:cs="Arial"/>
+      <w:u w:val="none"/>
+    </w:rPr>
+  </w:style>
+  <w:style w:type="character" w:styleId="ListLabel200">
+    <w:name w:val="ListLabel 200"/>
+    <w:qFormat/>
+    <w:rPr>
+      <w:rFonts w:cs="Arial"/>
+      <w:u w:val="none"/>
+    </w:rPr>
+  </w:style>
+  <w:style w:type="character" w:styleId="ListLabel201">
+    <w:name w:val="ListLabel 201"/>
+    <w:qFormat/>
+    <w:rPr>
+      <w:rFonts w:cs="Arial"/>
+      <w:u w:val="none"/>
+    </w:rPr>
+  </w:style>
+  <w:style w:type="character" w:styleId="ListLabel202">
+    <w:name w:val="ListLabel 202"/>
+    <w:qFormat/>
+    <w:rPr>
+      <w:rFonts w:cs="Arial"/>
+      <w:u w:val="none"/>
+    </w:rPr>
+  </w:style>
+  <w:style w:type="character" w:styleId="ListLabel203">
+    <w:name w:val="ListLabel 203"/>
+    <w:qFormat/>
+    <w:rPr>
+      <w:rFonts w:cs="Arial"/>
+      <w:u w:val="none"/>
+    </w:rPr>
+  </w:style>
+  <w:style w:type="character" w:styleId="ListLabel204">
+    <w:name w:val="ListLabel 204"/>
+    <w:qFormat/>
+    <w:rPr>
+      <w:rFonts w:cs="Arial"/>
+      <w:u w:val="none"/>
+    </w:rPr>
+  </w:style>
+  <w:style w:type="character" w:styleId="ListLabel205">
+    <w:name w:val="ListLabel 205"/>
+    <w:qFormat/>
+    <w:rPr>
+      <w:rFonts w:cs="Arial"/>
+      <w:u w:val="none"/>
+    </w:rPr>
+  </w:style>
+  <w:style w:type="character" w:styleId="ListLabel206">
+    <w:name w:val="ListLabel 206"/>
+    <w:qFormat/>
+    <w:rPr>
+      <w:rFonts w:cs="Arial"/>
+      <w:u w:val="none"/>
+    </w:rPr>
+  </w:style>
+  <w:style w:type="character" w:styleId="ListLabel207">
+    <w:name w:val="ListLabel 207"/>
+    <w:qFormat/>
+    <w:rPr>
+      <w:rFonts w:cs="Arial"/>
+      <w:u w:val="none"/>
+    </w:rPr>
+  </w:style>
+  <w:style w:type="character" w:styleId="ListLabel208">
+    <w:name w:val="ListLabel 208"/>
+    <w:qFormat/>
+    <w:rPr>
+      <w:rFonts w:cs="Arial"/>
+      <w:u w:val="none"/>
+    </w:rPr>
+  </w:style>
+  <w:style w:type="character" w:styleId="ListLabel209">
+    <w:name w:val="ListLabel 209"/>
+    <w:qFormat/>
+    <w:rPr>
+      <w:rFonts w:cs="Arial"/>
+      <w:u w:val="none"/>
+    </w:rPr>
+  </w:style>
+  <w:style w:type="character" w:styleId="ListLabel210">
+    <w:name w:val="ListLabel 210"/>
+    <w:qFormat/>
+    <w:rPr>
+      <w:rFonts w:cs="Arial"/>
+      <w:u w:val="none"/>
+    </w:rPr>
+  </w:style>
   <w:style w:type="paragraph" w:styleId="Heading">
     <w:name w:val="Heading"/>
     <w:basedOn w:val="Normal"/>

</xml_diff>

<commit_message>
Actualización de la solicitud de cambio
</commit_message>
<xml_diff>
--- a/Documentos/PGC.docx
+++ b/Documentos/PGC.docx
@@ -133,8 +133,6 @@
         </w:rPr>
         <w:t>1</w:t>
       </w:r>
-      <w:bookmarkStart w:id="0" w:name="_GoBack"/>
-      <w:bookmarkEnd w:id="0"/>
     </w:p>
     <w:p>
       <w:pPr>
@@ -1962,9 +1960,9 @@
           <w:szCs w:val="22"/>
         </w:rPr>
       </w:pPr>
-      <w:bookmarkStart w:id="1" w:name="_Toc493843870"/>
-      <w:bookmarkStart w:id="2" w:name="_Toc495048627"/>
-      <w:bookmarkEnd w:id="1"/>
+      <w:bookmarkStart w:id="0" w:name="_Toc493843870"/>
+      <w:bookmarkStart w:id="1" w:name="_Toc495048627"/>
+      <w:bookmarkEnd w:id="0"/>
       <w:r>
         <w:rPr>
           <w:rFonts w:eastAsia="Times New Roman"/>
@@ -1972,9 +1970,10 @@
           <w:sz w:val="22"/>
           <w:szCs w:val="22"/>
         </w:rPr>
+        <w:lastRenderedPageBreak/>
         <w:t>Introducción</w:t>
       </w:r>
-      <w:bookmarkEnd w:id="2"/>
+      <w:bookmarkEnd w:id="1"/>
     </w:p>
     <w:p>
       <w:pPr>
@@ -2265,14 +2264,14 @@
         <w:jc w:val="both"/>
         <w:outlineLvl w:val="1"/>
       </w:pPr>
-      <w:bookmarkStart w:id="3" w:name="_Toc495048628"/>
+      <w:bookmarkStart w:id="2" w:name="_Toc495048628"/>
       <w:r>
         <w:rPr>
           <w:b/>
         </w:rPr>
         <w:t>Glosario de Términos</w:t>
       </w:r>
-      <w:bookmarkEnd w:id="3"/>
+      <w:bookmarkEnd w:id="2"/>
     </w:p>
     <w:p>
       <w:pPr>
@@ -2327,6 +2326,7 @@
         <w:jc w:val="both"/>
       </w:pPr>
       <w:r>
+        <w:lastRenderedPageBreak/>
         <w:t>Aseguramiento de calidad: Es un set de actividades sistemáticas que aseguran el proceso del software y productos conformados por requerimientos, estándares, y procedimientos.</w:t>
       </w:r>
     </w:p>
@@ -2413,14 +2413,14 @@
         <w:jc w:val="both"/>
         <w:outlineLvl w:val="0"/>
       </w:pPr>
-      <w:bookmarkStart w:id="4" w:name="_Toc495048629"/>
+      <w:bookmarkStart w:id="3" w:name="_Toc495048629"/>
       <w:r>
         <w:rPr>
           <w:b/>
         </w:rPr>
         <w:t>Gestión de SCM</w:t>
       </w:r>
-      <w:bookmarkEnd w:id="4"/>
+      <w:bookmarkEnd w:id="3"/>
     </w:p>
     <w:p>
       <w:pPr>
@@ -2434,14 +2434,14 @@
         <w:jc w:val="both"/>
         <w:outlineLvl w:val="1"/>
       </w:pPr>
-      <w:bookmarkStart w:id="5" w:name="_Toc495048630"/>
+      <w:bookmarkStart w:id="4" w:name="_Toc495048630"/>
       <w:r>
         <w:rPr>
           <w:b/>
         </w:rPr>
         <w:t>Organización</w:t>
       </w:r>
-      <w:bookmarkEnd w:id="5"/>
+      <w:bookmarkEnd w:id="4"/>
     </w:p>
     <w:p>
       <w:pPr>
@@ -2857,14 +2857,15 @@
         <w:jc w:val="both"/>
         <w:outlineLvl w:val="1"/>
       </w:pPr>
-      <w:bookmarkStart w:id="6" w:name="_Toc495048631"/>
+      <w:bookmarkStart w:id="5" w:name="_Toc495048631"/>
       <w:r>
         <w:rPr>
           <w:b/>
         </w:rPr>
+        <w:lastRenderedPageBreak/>
         <w:t>Roles y responsabilidades</w:t>
       </w:r>
-      <w:bookmarkEnd w:id="6"/>
+      <w:bookmarkEnd w:id="5"/>
     </w:p>
     <w:p>
       <w:pPr>
@@ -2892,7 +2893,7 @@
           <w:b/>
         </w:rPr>
       </w:pPr>
-      <w:bookmarkStart w:id="7" w:name="_Toc495048632"/>
+      <w:bookmarkStart w:id="6" w:name="_Toc495048632"/>
       <w:r>
         <w:rPr>
           <w:b/>
@@ -2905,7 +2906,7 @@
         </w:rPr>
         <w:t xml:space="preserve"> (CCB)</w:t>
       </w:r>
-      <w:bookmarkEnd w:id="7"/>
+      <w:bookmarkEnd w:id="6"/>
     </w:p>
     <w:p>
       <w:pPr>
@@ -3041,14 +3042,14 @@
           <w:b/>
         </w:rPr>
       </w:pPr>
-      <w:bookmarkStart w:id="8" w:name="_Toc495048633"/>
+      <w:bookmarkStart w:id="7" w:name="_Toc495048633"/>
       <w:r>
         <w:rPr>
           <w:b/>
         </w:rPr>
         <w:t>Bibliotecario</w:t>
       </w:r>
-      <w:bookmarkEnd w:id="8"/>
+      <w:bookmarkEnd w:id="7"/>
       <w:r>
         <w:rPr>
           <w:b/>
@@ -3130,14 +3131,14 @@
           <w:b/>
         </w:rPr>
       </w:pPr>
-      <w:bookmarkStart w:id="9" w:name="_Toc495048634"/>
+      <w:bookmarkStart w:id="8" w:name="_Toc495048634"/>
       <w:r>
         <w:rPr>
           <w:b/>
         </w:rPr>
         <w:t>Gestor de la Gestión de la Configuración</w:t>
       </w:r>
-      <w:bookmarkEnd w:id="9"/>
+      <w:bookmarkEnd w:id="8"/>
     </w:p>
     <w:p>
       <w:pPr>
@@ -3319,11 +3320,12 @@
         <w:jc w:val="both"/>
         <w:outlineLvl w:val="1"/>
       </w:pPr>
-      <w:bookmarkStart w:id="10" w:name="_Toc495048635"/>
+      <w:bookmarkStart w:id="9" w:name="_Toc495048635"/>
       <w:r>
         <w:rPr>
           <w:b/>
         </w:rPr>
+        <w:lastRenderedPageBreak/>
         <w:t>Políticas, D</w:t>
       </w:r>
       <w:r>
@@ -3338,7 +3340,7 @@
         </w:rPr>
         <w:t>rocedimientos</w:t>
       </w:r>
-      <w:bookmarkEnd w:id="10"/>
+      <w:bookmarkEnd w:id="9"/>
     </w:p>
     <w:p>
       <w:pPr>
@@ -4447,7 +4449,7 @@
         <w:jc w:val="both"/>
         <w:outlineLvl w:val="1"/>
       </w:pPr>
-      <w:bookmarkStart w:id="11" w:name="_Toc495048636"/>
+      <w:bookmarkStart w:id="10" w:name="_Toc495048636"/>
       <w:r>
         <w:rPr>
           <w:b/>
@@ -4460,7 +4462,7 @@
         </w:rPr>
         <w:t>entorno e infraestructura</w:t>
       </w:r>
-      <w:bookmarkEnd w:id="11"/>
+      <w:bookmarkEnd w:id="10"/>
     </w:p>
     <w:p>
       <w:pPr>
@@ -5325,14 +5327,14 @@
         <w:jc w:val="both"/>
         <w:outlineLvl w:val="1"/>
       </w:pPr>
-      <w:bookmarkStart w:id="12" w:name="_Toc495048637"/>
+      <w:bookmarkStart w:id="11" w:name="_Toc495048637"/>
       <w:r>
         <w:rPr>
           <w:b/>
         </w:rPr>
         <w:t>Calendario</w:t>
       </w:r>
-      <w:bookmarkEnd w:id="12"/>
+      <w:bookmarkEnd w:id="11"/>
     </w:p>
     <w:p>
       <w:pPr>
@@ -6743,16 +6745,7 @@
                 <w:color w:val="auto"/>
                 <w:lang w:val="es-ES" w:eastAsia="es-ES"/>
               </w:rPr>
-              <w:t xml:space="preserve">5 </w:t>
-            </w:r>
-            <w:r>
-              <w:rPr>
-                <w:rFonts w:eastAsia="Times New Roman"/>
-                <w:bCs/>
-                <w:color w:val="auto"/>
-                <w:lang w:val="es-ES" w:eastAsia="es-ES"/>
-              </w:rPr>
-              <w:t>días</w:t>
+              <w:t>5 días</w:t>
             </w:r>
           </w:p>
         </w:tc>
@@ -6823,16 +6816,7 @@
                 <w:color w:val="auto"/>
                 <w:lang w:val="es-ES" w:eastAsia="es-ES"/>
               </w:rPr>
-              <w:t xml:space="preserve">5 </w:t>
-            </w:r>
-            <w:r>
-              <w:rPr>
-                <w:rFonts w:eastAsia="Times New Roman"/>
-                <w:bCs/>
-                <w:color w:val="auto"/>
-                <w:lang w:val="es-ES" w:eastAsia="es-ES"/>
-              </w:rPr>
-              <w:t>días</w:t>
+              <w:t>5 días</w:t>
             </w:r>
           </w:p>
         </w:tc>
@@ -7346,14 +7330,14 @@
         <w:jc w:val="both"/>
         <w:outlineLvl w:val="0"/>
       </w:pPr>
-      <w:bookmarkStart w:id="13" w:name="_Toc495048638"/>
+      <w:bookmarkStart w:id="12" w:name="_Toc495048638"/>
       <w:r>
         <w:rPr>
           <w:b/>
         </w:rPr>
         <w:t>Actividades de la SCM</w:t>
       </w:r>
-      <w:bookmarkEnd w:id="13"/>
+      <w:bookmarkEnd w:id="12"/>
     </w:p>
     <w:p>
       <w:pPr>
@@ -7370,14 +7354,14 @@
           <w:b/>
         </w:rPr>
       </w:pPr>
-      <w:bookmarkStart w:id="14" w:name="_Toc495048639"/>
+      <w:bookmarkStart w:id="13" w:name="_Toc495048639"/>
       <w:r>
         <w:rPr>
           <w:b/>
         </w:rPr>
         <w:t>Identificación</w:t>
       </w:r>
-      <w:bookmarkEnd w:id="14"/>
+      <w:bookmarkEnd w:id="13"/>
     </w:p>
     <w:p>
       <w:pPr>
@@ -7394,14 +7378,14 @@
           <w:b/>
         </w:rPr>
       </w:pPr>
-      <w:bookmarkStart w:id="15" w:name="_Toc495048640"/>
+      <w:bookmarkStart w:id="14" w:name="_Toc495048640"/>
       <w:r>
         <w:rPr>
           <w:b/>
         </w:rPr>
         <w:t>Lista de la clasificación de CI</w:t>
       </w:r>
-      <w:bookmarkEnd w:id="15"/>
+      <w:bookmarkEnd w:id="14"/>
     </w:p>
     <w:p>
       <w:pPr>
@@ -7411,9 +7395,10 @@
         <w:jc w:val="both"/>
         <w:outlineLvl w:val="2"/>
       </w:pPr>
-      <w:bookmarkStart w:id="16" w:name="_Toc495048481"/>
-      <w:bookmarkStart w:id="17" w:name="_Toc495048641"/>
-      <w:r>
+      <w:bookmarkStart w:id="15" w:name="_Toc495048481"/>
+      <w:bookmarkStart w:id="16" w:name="_Toc495048641"/>
+      <w:r>
+        <w:lastRenderedPageBreak/>
         <w:t xml:space="preserve">En la siguiente tabla 3.0 se señalan los diferentes ítems presentes en la empresa </w:t>
       </w:r>
       <w:proofErr w:type="spellStart"/>
@@ -7424,8 +7409,8 @@
       <w:r>
         <w:t xml:space="preserve"> Asociados S.A.C.:</w:t>
       </w:r>
+      <w:bookmarkEnd w:id="15"/>
       <w:bookmarkEnd w:id="16"/>
-      <w:bookmarkEnd w:id="17"/>
     </w:p>
     <w:p>
       <w:pPr>
@@ -7475,8 +7460,8 @@
                 <w:color w:val="FFFFFF" w:themeColor="background1"/>
               </w:rPr>
             </w:pPr>
-            <w:bookmarkStart w:id="18" w:name="_Toc495048482"/>
-            <w:bookmarkStart w:id="19" w:name="_Toc495048642"/>
+            <w:bookmarkStart w:id="17" w:name="_Toc495048482"/>
+            <w:bookmarkStart w:id="18" w:name="_Toc495048642"/>
             <w:r>
               <w:rPr>
                 <w:b w:val="0"/>
@@ -7484,8 +7469,8 @@
               </w:rPr>
               <w:t>Tipo De Ítem</w:t>
             </w:r>
+            <w:bookmarkEnd w:id="17"/>
             <w:bookmarkEnd w:id="18"/>
-            <w:bookmarkEnd w:id="19"/>
           </w:p>
         </w:tc>
         <w:tc>
@@ -7504,8 +7489,8 @@
                 <w:color w:val="FFFFFF" w:themeColor="background1"/>
               </w:rPr>
             </w:pPr>
-            <w:bookmarkStart w:id="20" w:name="_Toc495048483"/>
-            <w:bookmarkStart w:id="21" w:name="_Toc495048643"/>
+            <w:bookmarkStart w:id="19" w:name="_Toc495048483"/>
+            <w:bookmarkStart w:id="20" w:name="_Toc495048643"/>
             <w:r>
               <w:rPr>
                 <w:b w:val="0"/>
@@ -7513,8 +7498,8 @@
               </w:rPr>
               <w:t>Nombre de Ítem (CI)</w:t>
             </w:r>
+            <w:bookmarkEnd w:id="19"/>
             <w:bookmarkEnd w:id="20"/>
-            <w:bookmarkEnd w:id="21"/>
           </w:p>
         </w:tc>
         <w:tc>
@@ -7534,8 +7519,8 @@
                 <w:color w:val="FFFFFF" w:themeColor="background1"/>
               </w:rPr>
             </w:pPr>
-            <w:bookmarkStart w:id="22" w:name="_Toc495048484"/>
-            <w:bookmarkStart w:id="23" w:name="_Toc495048644"/>
+            <w:bookmarkStart w:id="21" w:name="_Toc495048484"/>
+            <w:bookmarkStart w:id="22" w:name="_Toc495048644"/>
             <w:r>
               <w:rPr>
                 <w:b w:val="0"/>
@@ -7543,8 +7528,8 @@
               </w:rPr>
               <w:t>Origen</w:t>
             </w:r>
+            <w:bookmarkEnd w:id="21"/>
             <w:bookmarkEnd w:id="22"/>
-            <w:bookmarkEnd w:id="23"/>
           </w:p>
         </w:tc>
         <w:tc>
@@ -7563,8 +7548,8 @@
                 <w:color w:val="FFFFFF" w:themeColor="background1"/>
               </w:rPr>
             </w:pPr>
-            <w:bookmarkStart w:id="24" w:name="_Toc495048485"/>
-            <w:bookmarkStart w:id="25" w:name="_Toc495048645"/>
+            <w:bookmarkStart w:id="23" w:name="_Toc495048485"/>
+            <w:bookmarkStart w:id="24" w:name="_Toc495048645"/>
             <w:r>
               <w:rPr>
                 <w:b w:val="0"/>
@@ -7572,8 +7557,8 @@
               </w:rPr>
               <w:t>Extensión</w:t>
             </w:r>
+            <w:bookmarkEnd w:id="23"/>
             <w:bookmarkEnd w:id="24"/>
-            <w:bookmarkEnd w:id="25"/>
           </w:p>
         </w:tc>
         <w:tc>
@@ -7592,8 +7577,8 @@
                 <w:color w:val="FFFFFF" w:themeColor="background1"/>
               </w:rPr>
             </w:pPr>
-            <w:bookmarkStart w:id="26" w:name="_Toc495048486"/>
-            <w:bookmarkStart w:id="27" w:name="_Toc495048646"/>
+            <w:bookmarkStart w:id="25" w:name="_Toc495048486"/>
+            <w:bookmarkStart w:id="26" w:name="_Toc495048646"/>
             <w:r>
               <w:rPr>
                 <w:b w:val="0"/>
@@ -7601,8 +7586,8 @@
               </w:rPr>
               <w:t>Proyecto</w:t>
             </w:r>
+            <w:bookmarkEnd w:id="25"/>
             <w:bookmarkEnd w:id="26"/>
-            <w:bookmarkEnd w:id="27"/>
           </w:p>
         </w:tc>
       </w:tr>
@@ -7623,16 +7608,16 @@
               <w:jc w:val="center"/>
               <w:outlineLvl w:val="2"/>
             </w:pPr>
-            <w:bookmarkStart w:id="28" w:name="_Toc495048515"/>
-            <w:bookmarkStart w:id="29" w:name="_Toc495048675"/>
+            <w:bookmarkStart w:id="27" w:name="_Toc495048515"/>
+            <w:bookmarkStart w:id="28" w:name="_Toc495048675"/>
             <w:r>
               <w:rPr>
                 <w:b w:val="0"/>
               </w:rPr>
               <w:t>Evolución</w:t>
             </w:r>
+            <w:bookmarkEnd w:id="27"/>
             <w:bookmarkEnd w:id="28"/>
-            <w:bookmarkEnd w:id="29"/>
           </w:p>
         </w:tc>
         <w:tc>
@@ -7648,13 +7633,13 @@
               <w:outlineLvl w:val="2"/>
               <w:cnfStyle w:val="000000100000" w:firstRow="0" w:lastRow="0" w:firstColumn="0" w:lastColumn="0" w:oddVBand="0" w:evenVBand="0" w:oddHBand="1" w:evenHBand="0" w:firstRowFirstColumn="0" w:firstRowLastColumn="0" w:lastRowFirstColumn="0" w:lastRowLastColumn="0"/>
             </w:pPr>
-            <w:bookmarkStart w:id="30" w:name="_Toc495048516"/>
-            <w:bookmarkStart w:id="31" w:name="_Toc495048676"/>
+            <w:bookmarkStart w:id="29" w:name="_Toc495048516"/>
+            <w:bookmarkStart w:id="30" w:name="_Toc495048676"/>
             <w:r>
               <w:t>Documento de Análisis</w:t>
             </w:r>
+            <w:bookmarkEnd w:id="29"/>
             <w:bookmarkEnd w:id="30"/>
-            <w:bookmarkEnd w:id="31"/>
           </w:p>
         </w:tc>
         <w:tc>
@@ -7669,13 +7654,13 @@
               <w:outlineLvl w:val="2"/>
               <w:cnfStyle w:val="000000100000" w:firstRow="0" w:lastRow="0" w:firstColumn="0" w:lastColumn="0" w:oddVBand="0" w:evenVBand="0" w:oddHBand="1" w:evenHBand="0" w:firstRowFirstColumn="0" w:firstRowLastColumn="0" w:lastRowFirstColumn="0" w:lastRowLastColumn="0"/>
             </w:pPr>
-            <w:bookmarkStart w:id="32" w:name="_Toc495048517"/>
-            <w:bookmarkStart w:id="33" w:name="_Toc495048677"/>
+            <w:bookmarkStart w:id="31" w:name="_Toc495048517"/>
+            <w:bookmarkStart w:id="32" w:name="_Toc495048677"/>
             <w:r>
               <w:t>Proyecto</w:t>
             </w:r>
+            <w:bookmarkEnd w:id="31"/>
             <w:bookmarkEnd w:id="32"/>
-            <w:bookmarkEnd w:id="33"/>
           </w:p>
         </w:tc>
         <w:tc>
@@ -7690,13 +7675,13 @@
               <w:outlineLvl w:val="2"/>
               <w:cnfStyle w:val="000000100000" w:firstRow="0" w:lastRow="0" w:firstColumn="0" w:lastColumn="0" w:oddVBand="0" w:evenVBand="0" w:oddHBand="1" w:evenHBand="0" w:firstRowFirstColumn="0" w:firstRowLastColumn="0" w:lastRowFirstColumn="0" w:lastRowLastColumn="0"/>
             </w:pPr>
-            <w:bookmarkStart w:id="34" w:name="_Toc495048518"/>
-            <w:bookmarkStart w:id="35" w:name="_Toc495048678"/>
+            <w:bookmarkStart w:id="33" w:name="_Toc495048518"/>
+            <w:bookmarkStart w:id="34" w:name="_Toc495048678"/>
             <w:r>
               <w:t>.docx</w:t>
             </w:r>
+            <w:bookmarkEnd w:id="33"/>
             <w:bookmarkEnd w:id="34"/>
-            <w:bookmarkEnd w:id="35"/>
           </w:p>
         </w:tc>
         <w:tc>
@@ -7711,13 +7696,13 @@
               <w:outlineLvl w:val="2"/>
               <w:cnfStyle w:val="000000100000" w:firstRow="0" w:lastRow="0" w:firstColumn="0" w:lastColumn="0" w:oddVBand="0" w:evenVBand="0" w:oddHBand="1" w:evenHBand="0" w:firstRowFirstColumn="0" w:firstRowLastColumn="0" w:lastRowFirstColumn="0" w:lastRowLastColumn="0"/>
             </w:pPr>
-            <w:bookmarkStart w:id="36" w:name="_Toc495048519"/>
-            <w:bookmarkStart w:id="37" w:name="_Toc495048679"/>
+            <w:bookmarkStart w:id="35" w:name="_Toc495048519"/>
+            <w:bookmarkStart w:id="36" w:name="_Toc495048679"/>
             <w:r>
               <w:t>SWGI</w:t>
             </w:r>
+            <w:bookmarkEnd w:id="35"/>
             <w:bookmarkEnd w:id="36"/>
-            <w:bookmarkEnd w:id="37"/>
           </w:p>
         </w:tc>
       </w:tr>
@@ -7740,16 +7725,16 @@
                 <w:b w:val="0"/>
               </w:rPr>
             </w:pPr>
-            <w:bookmarkStart w:id="38" w:name="_Toc495048520"/>
-            <w:bookmarkStart w:id="39" w:name="_Toc495048680"/>
+            <w:bookmarkStart w:id="37" w:name="_Toc495048520"/>
+            <w:bookmarkStart w:id="38" w:name="_Toc495048680"/>
             <w:r>
               <w:rPr>
                 <w:b w:val="0"/>
               </w:rPr>
               <w:t>Evolución</w:t>
             </w:r>
+            <w:bookmarkEnd w:id="37"/>
             <w:bookmarkEnd w:id="38"/>
-            <w:bookmarkEnd w:id="39"/>
           </w:p>
         </w:tc>
         <w:tc>
@@ -7765,13 +7750,13 @@
               <w:outlineLvl w:val="2"/>
               <w:cnfStyle w:val="000000000000" w:firstRow="0" w:lastRow="0" w:firstColumn="0" w:lastColumn="0" w:oddVBand="0" w:evenVBand="0" w:oddHBand="0" w:evenHBand="0" w:firstRowFirstColumn="0" w:firstRowLastColumn="0" w:lastRowFirstColumn="0" w:lastRowLastColumn="0"/>
             </w:pPr>
-            <w:bookmarkStart w:id="40" w:name="_Toc495048521"/>
-            <w:bookmarkStart w:id="41" w:name="_Toc495048681"/>
+            <w:bookmarkStart w:id="39" w:name="_Toc495048521"/>
+            <w:bookmarkStart w:id="40" w:name="_Toc495048681"/>
             <w:r>
               <w:t>Documento de Caso de Pruebas</w:t>
             </w:r>
+            <w:bookmarkEnd w:id="39"/>
             <w:bookmarkEnd w:id="40"/>
-            <w:bookmarkEnd w:id="41"/>
           </w:p>
         </w:tc>
         <w:tc>
@@ -7786,13 +7771,13 @@
               <w:outlineLvl w:val="2"/>
               <w:cnfStyle w:val="000000000000" w:firstRow="0" w:lastRow="0" w:firstColumn="0" w:lastColumn="0" w:oddVBand="0" w:evenVBand="0" w:oddHBand="0" w:evenHBand="0" w:firstRowFirstColumn="0" w:firstRowLastColumn="0" w:lastRowFirstColumn="0" w:lastRowLastColumn="0"/>
             </w:pPr>
-            <w:bookmarkStart w:id="42" w:name="_Toc495048522"/>
-            <w:bookmarkStart w:id="43" w:name="_Toc495048682"/>
+            <w:bookmarkStart w:id="41" w:name="_Toc495048522"/>
+            <w:bookmarkStart w:id="42" w:name="_Toc495048682"/>
             <w:r>
               <w:t>Proyecto</w:t>
             </w:r>
+            <w:bookmarkEnd w:id="41"/>
             <w:bookmarkEnd w:id="42"/>
-            <w:bookmarkEnd w:id="43"/>
           </w:p>
         </w:tc>
         <w:tc>
@@ -7807,13 +7792,13 @@
               <w:outlineLvl w:val="2"/>
               <w:cnfStyle w:val="000000000000" w:firstRow="0" w:lastRow="0" w:firstColumn="0" w:lastColumn="0" w:oddVBand="0" w:evenVBand="0" w:oddHBand="0" w:evenHBand="0" w:firstRowFirstColumn="0" w:firstRowLastColumn="0" w:lastRowFirstColumn="0" w:lastRowLastColumn="0"/>
             </w:pPr>
-            <w:bookmarkStart w:id="44" w:name="_Toc495048523"/>
-            <w:bookmarkStart w:id="45" w:name="_Toc495048683"/>
+            <w:bookmarkStart w:id="43" w:name="_Toc495048523"/>
+            <w:bookmarkStart w:id="44" w:name="_Toc495048683"/>
             <w:r>
               <w:t>.docx</w:t>
             </w:r>
+            <w:bookmarkEnd w:id="43"/>
             <w:bookmarkEnd w:id="44"/>
-            <w:bookmarkEnd w:id="45"/>
           </w:p>
         </w:tc>
         <w:tc>
@@ -7828,13 +7813,13 @@
               <w:outlineLvl w:val="2"/>
               <w:cnfStyle w:val="000000000000" w:firstRow="0" w:lastRow="0" w:firstColumn="0" w:lastColumn="0" w:oddVBand="0" w:evenVBand="0" w:oddHBand="0" w:evenHBand="0" w:firstRowFirstColumn="0" w:firstRowLastColumn="0" w:lastRowFirstColumn="0" w:lastRowLastColumn="0"/>
             </w:pPr>
-            <w:bookmarkStart w:id="46" w:name="_Toc495048524"/>
-            <w:bookmarkStart w:id="47" w:name="_Toc495048684"/>
+            <w:bookmarkStart w:id="45" w:name="_Toc495048524"/>
+            <w:bookmarkStart w:id="46" w:name="_Toc495048684"/>
             <w:r>
               <w:t>SWGI</w:t>
             </w:r>
+            <w:bookmarkEnd w:id="45"/>
             <w:bookmarkEnd w:id="46"/>
-            <w:bookmarkEnd w:id="47"/>
           </w:p>
         </w:tc>
       </w:tr>
@@ -7858,16 +7843,16 @@
                 <w:b w:val="0"/>
               </w:rPr>
             </w:pPr>
-            <w:bookmarkStart w:id="48" w:name="_Toc495048525"/>
-            <w:bookmarkStart w:id="49" w:name="_Toc495048685"/>
+            <w:bookmarkStart w:id="47" w:name="_Toc495048525"/>
+            <w:bookmarkStart w:id="48" w:name="_Toc495048685"/>
             <w:r>
               <w:rPr>
                 <w:b w:val="0"/>
               </w:rPr>
               <w:t>Evolución</w:t>
             </w:r>
+            <w:bookmarkEnd w:id="47"/>
             <w:bookmarkEnd w:id="48"/>
-            <w:bookmarkEnd w:id="49"/>
           </w:p>
         </w:tc>
         <w:tc>
@@ -7883,13 +7868,13 @@
               <w:outlineLvl w:val="2"/>
               <w:cnfStyle w:val="000000100000" w:firstRow="0" w:lastRow="0" w:firstColumn="0" w:lastColumn="0" w:oddVBand="0" w:evenVBand="0" w:oddHBand="1" w:evenHBand="0" w:firstRowFirstColumn="0" w:firstRowLastColumn="0" w:lastRowFirstColumn="0" w:lastRowLastColumn="0"/>
             </w:pPr>
-            <w:bookmarkStart w:id="50" w:name="_Toc495048526"/>
-            <w:bookmarkStart w:id="51" w:name="_Toc495048686"/>
+            <w:bookmarkStart w:id="49" w:name="_Toc495048526"/>
+            <w:bookmarkStart w:id="50" w:name="_Toc495048686"/>
             <w:r>
               <w:t>Documento de Diseño</w:t>
             </w:r>
+            <w:bookmarkEnd w:id="49"/>
             <w:bookmarkEnd w:id="50"/>
-            <w:bookmarkEnd w:id="51"/>
           </w:p>
         </w:tc>
         <w:tc>
@@ -7904,13 +7889,13 @@
               <w:outlineLvl w:val="2"/>
               <w:cnfStyle w:val="000000100000" w:firstRow="0" w:lastRow="0" w:firstColumn="0" w:lastColumn="0" w:oddVBand="0" w:evenVBand="0" w:oddHBand="1" w:evenHBand="0" w:firstRowFirstColumn="0" w:firstRowLastColumn="0" w:lastRowFirstColumn="0" w:lastRowLastColumn="0"/>
             </w:pPr>
-            <w:bookmarkStart w:id="52" w:name="_Toc495048527"/>
-            <w:bookmarkStart w:id="53" w:name="_Toc495048687"/>
+            <w:bookmarkStart w:id="51" w:name="_Toc495048527"/>
+            <w:bookmarkStart w:id="52" w:name="_Toc495048687"/>
             <w:r>
               <w:t>Proyecto</w:t>
             </w:r>
+            <w:bookmarkEnd w:id="51"/>
             <w:bookmarkEnd w:id="52"/>
-            <w:bookmarkEnd w:id="53"/>
           </w:p>
         </w:tc>
         <w:tc>
@@ -7925,13 +7910,13 @@
               <w:outlineLvl w:val="2"/>
               <w:cnfStyle w:val="000000100000" w:firstRow="0" w:lastRow="0" w:firstColumn="0" w:lastColumn="0" w:oddVBand="0" w:evenVBand="0" w:oddHBand="1" w:evenHBand="0" w:firstRowFirstColumn="0" w:firstRowLastColumn="0" w:lastRowFirstColumn="0" w:lastRowLastColumn="0"/>
             </w:pPr>
-            <w:bookmarkStart w:id="54" w:name="_Toc495048528"/>
-            <w:bookmarkStart w:id="55" w:name="_Toc495048688"/>
+            <w:bookmarkStart w:id="53" w:name="_Toc495048528"/>
+            <w:bookmarkStart w:id="54" w:name="_Toc495048688"/>
             <w:r>
               <w:t>.docx</w:t>
             </w:r>
+            <w:bookmarkEnd w:id="53"/>
             <w:bookmarkEnd w:id="54"/>
-            <w:bookmarkEnd w:id="55"/>
           </w:p>
         </w:tc>
         <w:tc>
@@ -7946,13 +7931,13 @@
               <w:outlineLvl w:val="2"/>
               <w:cnfStyle w:val="000000100000" w:firstRow="0" w:lastRow="0" w:firstColumn="0" w:lastColumn="0" w:oddVBand="0" w:evenVBand="0" w:oddHBand="1" w:evenHBand="0" w:firstRowFirstColumn="0" w:firstRowLastColumn="0" w:lastRowFirstColumn="0" w:lastRowLastColumn="0"/>
             </w:pPr>
-            <w:bookmarkStart w:id="56" w:name="_Toc495048529"/>
-            <w:bookmarkStart w:id="57" w:name="_Toc495048689"/>
+            <w:bookmarkStart w:id="55" w:name="_Toc495048529"/>
+            <w:bookmarkStart w:id="56" w:name="_Toc495048689"/>
             <w:r>
               <w:t>SWGI</w:t>
             </w:r>
+            <w:bookmarkEnd w:id="55"/>
             <w:bookmarkEnd w:id="56"/>
-            <w:bookmarkEnd w:id="57"/>
           </w:p>
         </w:tc>
       </w:tr>
@@ -7972,16 +7957,16 @@
               <w:jc w:val="center"/>
               <w:outlineLvl w:val="2"/>
             </w:pPr>
-            <w:bookmarkStart w:id="58" w:name="_Toc495048530"/>
-            <w:bookmarkStart w:id="59" w:name="_Toc495048690"/>
+            <w:bookmarkStart w:id="57" w:name="_Toc495048530"/>
+            <w:bookmarkStart w:id="58" w:name="_Toc495048690"/>
             <w:r>
               <w:rPr>
                 <w:b w:val="0"/>
               </w:rPr>
               <w:t>Evolución</w:t>
             </w:r>
+            <w:bookmarkEnd w:id="57"/>
             <w:bookmarkEnd w:id="58"/>
-            <w:bookmarkEnd w:id="59"/>
           </w:p>
         </w:tc>
         <w:tc>
@@ -7997,13 +7982,13 @@
               <w:outlineLvl w:val="2"/>
               <w:cnfStyle w:val="000000000000" w:firstRow="0" w:lastRow="0" w:firstColumn="0" w:lastColumn="0" w:oddVBand="0" w:evenVBand="0" w:oddHBand="0" w:evenHBand="0" w:firstRowFirstColumn="0" w:firstRowLastColumn="0" w:lastRowFirstColumn="0" w:lastRowLastColumn="0"/>
             </w:pPr>
-            <w:bookmarkStart w:id="60" w:name="_Toc495048531"/>
-            <w:bookmarkStart w:id="61" w:name="_Toc495048691"/>
+            <w:bookmarkStart w:id="59" w:name="_Toc495048531"/>
+            <w:bookmarkStart w:id="60" w:name="_Toc495048691"/>
             <w:r>
               <w:t>Documento de Especificación de Casos de Uso</w:t>
             </w:r>
+            <w:bookmarkEnd w:id="59"/>
             <w:bookmarkEnd w:id="60"/>
-            <w:bookmarkEnd w:id="61"/>
           </w:p>
         </w:tc>
         <w:tc>
@@ -8018,13 +8003,13 @@
               <w:outlineLvl w:val="2"/>
               <w:cnfStyle w:val="000000000000" w:firstRow="0" w:lastRow="0" w:firstColumn="0" w:lastColumn="0" w:oddVBand="0" w:evenVBand="0" w:oddHBand="0" w:evenHBand="0" w:firstRowFirstColumn="0" w:firstRowLastColumn="0" w:lastRowFirstColumn="0" w:lastRowLastColumn="0"/>
             </w:pPr>
-            <w:bookmarkStart w:id="62" w:name="_Toc495048532"/>
-            <w:bookmarkStart w:id="63" w:name="_Toc495048692"/>
+            <w:bookmarkStart w:id="61" w:name="_Toc495048532"/>
+            <w:bookmarkStart w:id="62" w:name="_Toc495048692"/>
             <w:r>
               <w:t>Proyecto</w:t>
             </w:r>
+            <w:bookmarkEnd w:id="61"/>
             <w:bookmarkEnd w:id="62"/>
-            <w:bookmarkEnd w:id="63"/>
           </w:p>
         </w:tc>
         <w:tc>
@@ -8039,13 +8024,13 @@
               <w:outlineLvl w:val="2"/>
               <w:cnfStyle w:val="000000000000" w:firstRow="0" w:lastRow="0" w:firstColumn="0" w:lastColumn="0" w:oddVBand="0" w:evenVBand="0" w:oddHBand="0" w:evenHBand="0" w:firstRowFirstColumn="0" w:firstRowLastColumn="0" w:lastRowFirstColumn="0" w:lastRowLastColumn="0"/>
             </w:pPr>
-            <w:bookmarkStart w:id="64" w:name="_Toc495048533"/>
-            <w:bookmarkStart w:id="65" w:name="_Toc495048693"/>
+            <w:bookmarkStart w:id="63" w:name="_Toc495048533"/>
+            <w:bookmarkStart w:id="64" w:name="_Toc495048693"/>
             <w:r>
               <w:t>.docx</w:t>
             </w:r>
+            <w:bookmarkEnd w:id="63"/>
             <w:bookmarkEnd w:id="64"/>
-            <w:bookmarkEnd w:id="65"/>
           </w:p>
         </w:tc>
         <w:tc>
@@ -8060,13 +8045,13 @@
               <w:outlineLvl w:val="2"/>
               <w:cnfStyle w:val="000000000000" w:firstRow="0" w:lastRow="0" w:firstColumn="0" w:lastColumn="0" w:oddVBand="0" w:evenVBand="0" w:oddHBand="0" w:evenHBand="0" w:firstRowFirstColumn="0" w:firstRowLastColumn="0" w:lastRowFirstColumn="0" w:lastRowLastColumn="0"/>
             </w:pPr>
-            <w:bookmarkStart w:id="66" w:name="_Toc495048534"/>
-            <w:bookmarkStart w:id="67" w:name="_Toc495048694"/>
+            <w:bookmarkStart w:id="65" w:name="_Toc495048534"/>
+            <w:bookmarkStart w:id="66" w:name="_Toc495048694"/>
             <w:r>
               <w:t>SWGI</w:t>
             </w:r>
+            <w:bookmarkEnd w:id="65"/>
             <w:bookmarkEnd w:id="66"/>
-            <w:bookmarkEnd w:id="67"/>
           </w:p>
         </w:tc>
       </w:tr>
@@ -8090,16 +8075,16 @@
                 <w:b w:val="0"/>
               </w:rPr>
             </w:pPr>
-            <w:bookmarkStart w:id="68" w:name="_Toc495048535"/>
-            <w:bookmarkStart w:id="69" w:name="_Toc495048695"/>
+            <w:bookmarkStart w:id="67" w:name="_Toc495048535"/>
+            <w:bookmarkStart w:id="68" w:name="_Toc495048695"/>
             <w:r>
               <w:rPr>
                 <w:b w:val="0"/>
               </w:rPr>
               <w:t>Evolución</w:t>
             </w:r>
+            <w:bookmarkEnd w:id="67"/>
             <w:bookmarkEnd w:id="68"/>
-            <w:bookmarkEnd w:id="69"/>
           </w:p>
         </w:tc>
         <w:tc>
@@ -8115,13 +8100,13 @@
               <w:outlineLvl w:val="2"/>
               <w:cnfStyle w:val="000000100000" w:firstRow="0" w:lastRow="0" w:firstColumn="0" w:lastColumn="0" w:oddVBand="0" w:evenVBand="0" w:oddHBand="1" w:evenHBand="0" w:firstRowFirstColumn="0" w:firstRowLastColumn="0" w:lastRowFirstColumn="0" w:lastRowLastColumn="0"/>
             </w:pPr>
-            <w:bookmarkStart w:id="70" w:name="_Toc495048536"/>
-            <w:bookmarkStart w:id="71" w:name="_Toc495048696"/>
+            <w:bookmarkStart w:id="69" w:name="_Toc495048536"/>
+            <w:bookmarkStart w:id="70" w:name="_Toc495048696"/>
             <w:r>
               <w:t>Lista de Requerimientos</w:t>
             </w:r>
+            <w:bookmarkEnd w:id="69"/>
             <w:bookmarkEnd w:id="70"/>
-            <w:bookmarkEnd w:id="71"/>
           </w:p>
         </w:tc>
         <w:tc>
@@ -8136,13 +8121,13 @@
               <w:outlineLvl w:val="2"/>
               <w:cnfStyle w:val="000000100000" w:firstRow="0" w:lastRow="0" w:firstColumn="0" w:lastColumn="0" w:oddVBand="0" w:evenVBand="0" w:oddHBand="1" w:evenHBand="0" w:firstRowFirstColumn="0" w:firstRowLastColumn="0" w:lastRowFirstColumn="0" w:lastRowLastColumn="0"/>
             </w:pPr>
-            <w:bookmarkStart w:id="72" w:name="_Toc495048537"/>
-            <w:bookmarkStart w:id="73" w:name="_Toc495048697"/>
+            <w:bookmarkStart w:id="71" w:name="_Toc495048537"/>
+            <w:bookmarkStart w:id="72" w:name="_Toc495048697"/>
             <w:r>
               <w:t>Proyecto</w:t>
             </w:r>
+            <w:bookmarkEnd w:id="71"/>
             <w:bookmarkEnd w:id="72"/>
-            <w:bookmarkEnd w:id="73"/>
           </w:p>
         </w:tc>
         <w:tc>
@@ -8157,13 +8142,13 @@
               <w:outlineLvl w:val="2"/>
               <w:cnfStyle w:val="000000100000" w:firstRow="0" w:lastRow="0" w:firstColumn="0" w:lastColumn="0" w:oddVBand="0" w:evenVBand="0" w:oddHBand="1" w:evenHBand="0" w:firstRowFirstColumn="0" w:firstRowLastColumn="0" w:lastRowFirstColumn="0" w:lastRowLastColumn="0"/>
             </w:pPr>
-            <w:bookmarkStart w:id="74" w:name="_Toc495048538"/>
-            <w:bookmarkStart w:id="75" w:name="_Toc495048698"/>
+            <w:bookmarkStart w:id="73" w:name="_Toc495048538"/>
+            <w:bookmarkStart w:id="74" w:name="_Toc495048698"/>
             <w:r>
               <w:t>.docx</w:t>
             </w:r>
+            <w:bookmarkEnd w:id="73"/>
             <w:bookmarkEnd w:id="74"/>
-            <w:bookmarkEnd w:id="75"/>
           </w:p>
         </w:tc>
         <w:tc>
@@ -8178,13 +8163,13 @@
               <w:outlineLvl w:val="2"/>
               <w:cnfStyle w:val="000000100000" w:firstRow="0" w:lastRow="0" w:firstColumn="0" w:lastColumn="0" w:oddVBand="0" w:evenVBand="0" w:oddHBand="1" w:evenHBand="0" w:firstRowFirstColumn="0" w:firstRowLastColumn="0" w:lastRowFirstColumn="0" w:lastRowLastColumn="0"/>
             </w:pPr>
-            <w:bookmarkStart w:id="76" w:name="_Toc495048539"/>
-            <w:bookmarkStart w:id="77" w:name="_Toc495048699"/>
+            <w:bookmarkStart w:id="75" w:name="_Toc495048539"/>
+            <w:bookmarkStart w:id="76" w:name="_Toc495048699"/>
             <w:r>
               <w:t>SWGI</w:t>
             </w:r>
+            <w:bookmarkEnd w:id="75"/>
             <w:bookmarkEnd w:id="76"/>
-            <w:bookmarkEnd w:id="77"/>
           </w:p>
         </w:tc>
       </w:tr>
@@ -8207,16 +8192,16 @@
                 <w:b w:val="0"/>
               </w:rPr>
             </w:pPr>
-            <w:bookmarkStart w:id="78" w:name="_Toc495048540"/>
-            <w:bookmarkStart w:id="79" w:name="_Toc495048700"/>
+            <w:bookmarkStart w:id="77" w:name="_Toc495048540"/>
+            <w:bookmarkStart w:id="78" w:name="_Toc495048700"/>
             <w:r>
               <w:rPr>
                 <w:b w:val="0"/>
               </w:rPr>
               <w:t>Evolución</w:t>
             </w:r>
+            <w:bookmarkEnd w:id="77"/>
             <w:bookmarkEnd w:id="78"/>
-            <w:bookmarkEnd w:id="79"/>
           </w:p>
         </w:tc>
         <w:tc>
@@ -8232,13 +8217,13 @@
               <w:outlineLvl w:val="2"/>
               <w:cnfStyle w:val="000000000000" w:firstRow="0" w:lastRow="0" w:firstColumn="0" w:lastColumn="0" w:oddVBand="0" w:evenVBand="0" w:oddHBand="0" w:evenHBand="0" w:firstRowFirstColumn="0" w:firstRowLastColumn="0" w:lastRowFirstColumn="0" w:lastRowLastColumn="0"/>
             </w:pPr>
-            <w:bookmarkStart w:id="80" w:name="_Toc495048541"/>
-            <w:bookmarkStart w:id="81" w:name="_Toc495048701"/>
+            <w:bookmarkStart w:id="79" w:name="_Toc495048541"/>
+            <w:bookmarkStart w:id="80" w:name="_Toc495048701"/>
             <w:r>
               <w:t>Plan de Negocio</w:t>
             </w:r>
+            <w:bookmarkEnd w:id="79"/>
             <w:bookmarkEnd w:id="80"/>
-            <w:bookmarkEnd w:id="81"/>
           </w:p>
         </w:tc>
         <w:tc>
@@ -8253,13 +8238,13 @@
               <w:outlineLvl w:val="2"/>
               <w:cnfStyle w:val="000000000000" w:firstRow="0" w:lastRow="0" w:firstColumn="0" w:lastColumn="0" w:oddVBand="0" w:evenVBand="0" w:oddHBand="0" w:evenHBand="0" w:firstRowFirstColumn="0" w:firstRowLastColumn="0" w:lastRowFirstColumn="0" w:lastRowLastColumn="0"/>
             </w:pPr>
-            <w:bookmarkStart w:id="82" w:name="_Toc495048542"/>
-            <w:bookmarkStart w:id="83" w:name="_Toc495048702"/>
+            <w:bookmarkStart w:id="81" w:name="_Toc495048542"/>
+            <w:bookmarkStart w:id="82" w:name="_Toc495048702"/>
             <w:r>
               <w:t>Proyecto</w:t>
             </w:r>
+            <w:bookmarkEnd w:id="81"/>
             <w:bookmarkEnd w:id="82"/>
-            <w:bookmarkEnd w:id="83"/>
           </w:p>
         </w:tc>
         <w:tc>
@@ -8274,13 +8259,13 @@
               <w:outlineLvl w:val="2"/>
               <w:cnfStyle w:val="000000000000" w:firstRow="0" w:lastRow="0" w:firstColumn="0" w:lastColumn="0" w:oddVBand="0" w:evenVBand="0" w:oddHBand="0" w:evenHBand="0" w:firstRowFirstColumn="0" w:firstRowLastColumn="0" w:lastRowFirstColumn="0" w:lastRowLastColumn="0"/>
             </w:pPr>
-            <w:bookmarkStart w:id="84" w:name="_Toc495048543"/>
-            <w:bookmarkStart w:id="85" w:name="_Toc495048703"/>
+            <w:bookmarkStart w:id="83" w:name="_Toc495048543"/>
+            <w:bookmarkStart w:id="84" w:name="_Toc495048703"/>
             <w:r>
               <w:t>.docx</w:t>
             </w:r>
+            <w:bookmarkEnd w:id="83"/>
             <w:bookmarkEnd w:id="84"/>
-            <w:bookmarkEnd w:id="85"/>
           </w:p>
         </w:tc>
         <w:tc>
@@ -8295,13 +8280,13 @@
               <w:outlineLvl w:val="2"/>
               <w:cnfStyle w:val="000000000000" w:firstRow="0" w:lastRow="0" w:firstColumn="0" w:lastColumn="0" w:oddVBand="0" w:evenVBand="0" w:oddHBand="0" w:evenHBand="0" w:firstRowFirstColumn="0" w:firstRowLastColumn="0" w:lastRowFirstColumn="0" w:lastRowLastColumn="0"/>
             </w:pPr>
-            <w:bookmarkStart w:id="86" w:name="_Toc495048544"/>
-            <w:bookmarkStart w:id="87" w:name="_Toc495048704"/>
+            <w:bookmarkStart w:id="85" w:name="_Toc495048544"/>
+            <w:bookmarkStart w:id="86" w:name="_Toc495048704"/>
             <w:r>
               <w:t>SWGI</w:t>
             </w:r>
+            <w:bookmarkEnd w:id="85"/>
             <w:bookmarkEnd w:id="86"/>
-            <w:bookmarkEnd w:id="87"/>
           </w:p>
         </w:tc>
       </w:tr>
@@ -8325,16 +8310,16 @@
                 <w:b w:val="0"/>
               </w:rPr>
             </w:pPr>
-            <w:bookmarkStart w:id="88" w:name="_Toc495048545"/>
-            <w:bookmarkStart w:id="89" w:name="_Toc495048705"/>
+            <w:bookmarkStart w:id="87" w:name="_Toc495048545"/>
+            <w:bookmarkStart w:id="88" w:name="_Toc495048705"/>
             <w:r>
               <w:rPr>
                 <w:b w:val="0"/>
               </w:rPr>
               <w:t>Fuente</w:t>
             </w:r>
+            <w:bookmarkEnd w:id="87"/>
             <w:bookmarkEnd w:id="88"/>
-            <w:bookmarkEnd w:id="89"/>
           </w:p>
         </w:tc>
         <w:tc>
@@ -8350,13 +8335,13 @@
               <w:outlineLvl w:val="2"/>
               <w:cnfStyle w:val="000000100000" w:firstRow="0" w:lastRow="0" w:firstColumn="0" w:lastColumn="0" w:oddVBand="0" w:evenVBand="0" w:oddHBand="1" w:evenHBand="0" w:firstRowFirstColumn="0" w:firstRowLastColumn="0" w:lastRowFirstColumn="0" w:lastRowLastColumn="0"/>
             </w:pPr>
-            <w:bookmarkStart w:id="90" w:name="_Toc495048546"/>
-            <w:bookmarkStart w:id="91" w:name="_Toc495048706"/>
+            <w:bookmarkStart w:id="89" w:name="_Toc495048546"/>
+            <w:bookmarkStart w:id="90" w:name="_Toc495048706"/>
             <w:r>
               <w:t>Mantenimiento de Inventario</w:t>
             </w:r>
+            <w:bookmarkEnd w:id="89"/>
             <w:bookmarkEnd w:id="90"/>
-            <w:bookmarkEnd w:id="91"/>
           </w:p>
         </w:tc>
         <w:tc>
@@ -8371,13 +8356,13 @@
               <w:outlineLvl w:val="2"/>
               <w:cnfStyle w:val="000000100000" w:firstRow="0" w:lastRow="0" w:firstColumn="0" w:lastColumn="0" w:oddVBand="0" w:evenVBand="0" w:oddHBand="1" w:evenHBand="0" w:firstRowFirstColumn="0" w:firstRowLastColumn="0" w:lastRowFirstColumn="0" w:lastRowLastColumn="0"/>
             </w:pPr>
-            <w:bookmarkStart w:id="92" w:name="_Toc495048547"/>
-            <w:bookmarkStart w:id="93" w:name="_Toc495048707"/>
+            <w:bookmarkStart w:id="91" w:name="_Toc495048547"/>
+            <w:bookmarkStart w:id="92" w:name="_Toc495048707"/>
             <w:r>
               <w:t>Proyecto</w:t>
             </w:r>
+            <w:bookmarkEnd w:id="91"/>
             <w:bookmarkEnd w:id="92"/>
-            <w:bookmarkEnd w:id="93"/>
           </w:p>
         </w:tc>
         <w:tc>
@@ -8392,13 +8377,13 @@
               <w:outlineLvl w:val="2"/>
               <w:cnfStyle w:val="000000100000" w:firstRow="0" w:lastRow="0" w:firstColumn="0" w:lastColumn="0" w:oddVBand="0" w:evenVBand="0" w:oddHBand="1" w:evenHBand="0" w:firstRowFirstColumn="0" w:firstRowLastColumn="0" w:lastRowFirstColumn="0" w:lastRowLastColumn="0"/>
             </w:pPr>
-            <w:bookmarkStart w:id="94" w:name="_Toc495048548"/>
-            <w:bookmarkStart w:id="95" w:name="_Toc495048708"/>
+            <w:bookmarkStart w:id="93" w:name="_Toc495048548"/>
+            <w:bookmarkStart w:id="94" w:name="_Toc495048708"/>
             <w:r>
               <w:t>.py</w:t>
             </w:r>
+            <w:bookmarkEnd w:id="93"/>
             <w:bookmarkEnd w:id="94"/>
-            <w:bookmarkEnd w:id="95"/>
           </w:p>
         </w:tc>
         <w:tc>
@@ -8413,13 +8398,13 @@
               <w:outlineLvl w:val="2"/>
               <w:cnfStyle w:val="000000100000" w:firstRow="0" w:lastRow="0" w:firstColumn="0" w:lastColumn="0" w:oddVBand="0" w:evenVBand="0" w:oddHBand="1" w:evenHBand="0" w:firstRowFirstColumn="0" w:firstRowLastColumn="0" w:lastRowFirstColumn="0" w:lastRowLastColumn="0"/>
             </w:pPr>
-            <w:bookmarkStart w:id="96" w:name="_Toc495048549"/>
-            <w:bookmarkStart w:id="97" w:name="_Toc495048709"/>
+            <w:bookmarkStart w:id="95" w:name="_Toc495048549"/>
+            <w:bookmarkStart w:id="96" w:name="_Toc495048709"/>
             <w:r>
               <w:t>SWGI</w:t>
             </w:r>
+            <w:bookmarkEnd w:id="95"/>
             <w:bookmarkEnd w:id="96"/>
-            <w:bookmarkEnd w:id="97"/>
           </w:p>
         </w:tc>
       </w:tr>
@@ -8442,16 +8427,16 @@
                 <w:b w:val="0"/>
               </w:rPr>
             </w:pPr>
-            <w:bookmarkStart w:id="98" w:name="_Toc495048550"/>
-            <w:bookmarkStart w:id="99" w:name="_Toc495048710"/>
+            <w:bookmarkStart w:id="97" w:name="_Toc495048550"/>
+            <w:bookmarkStart w:id="98" w:name="_Toc495048710"/>
             <w:r>
               <w:rPr>
                 <w:b w:val="0"/>
               </w:rPr>
               <w:t>Fuente</w:t>
             </w:r>
+            <w:bookmarkEnd w:id="97"/>
             <w:bookmarkEnd w:id="98"/>
-            <w:bookmarkEnd w:id="99"/>
           </w:p>
         </w:tc>
         <w:tc>
@@ -8467,13 +8452,13 @@
               <w:outlineLvl w:val="2"/>
               <w:cnfStyle w:val="000000000000" w:firstRow="0" w:lastRow="0" w:firstColumn="0" w:lastColumn="0" w:oddVBand="0" w:evenVBand="0" w:oddHBand="0" w:evenHBand="0" w:firstRowFirstColumn="0" w:firstRowLastColumn="0" w:lastRowFirstColumn="0" w:lastRowLastColumn="0"/>
             </w:pPr>
-            <w:bookmarkStart w:id="100" w:name="_Toc495048551"/>
-            <w:bookmarkStart w:id="101" w:name="_Toc495048711"/>
+            <w:bookmarkStart w:id="99" w:name="_Toc495048551"/>
+            <w:bookmarkStart w:id="100" w:name="_Toc495048711"/>
             <w:r>
               <w:t>Reporte de Inventario</w:t>
             </w:r>
+            <w:bookmarkEnd w:id="99"/>
             <w:bookmarkEnd w:id="100"/>
-            <w:bookmarkEnd w:id="101"/>
           </w:p>
         </w:tc>
         <w:tc>
@@ -8488,13 +8473,13 @@
               <w:outlineLvl w:val="2"/>
               <w:cnfStyle w:val="000000000000" w:firstRow="0" w:lastRow="0" w:firstColumn="0" w:lastColumn="0" w:oddVBand="0" w:evenVBand="0" w:oddHBand="0" w:evenHBand="0" w:firstRowFirstColumn="0" w:firstRowLastColumn="0" w:lastRowFirstColumn="0" w:lastRowLastColumn="0"/>
             </w:pPr>
-            <w:bookmarkStart w:id="102" w:name="_Toc495048552"/>
-            <w:bookmarkStart w:id="103" w:name="_Toc495048712"/>
+            <w:bookmarkStart w:id="101" w:name="_Toc495048552"/>
+            <w:bookmarkStart w:id="102" w:name="_Toc495048712"/>
             <w:r>
               <w:t>Proyecto</w:t>
             </w:r>
+            <w:bookmarkEnd w:id="101"/>
             <w:bookmarkEnd w:id="102"/>
-            <w:bookmarkEnd w:id="103"/>
           </w:p>
         </w:tc>
         <w:tc>
@@ -8509,13 +8494,13 @@
               <w:outlineLvl w:val="2"/>
               <w:cnfStyle w:val="000000000000" w:firstRow="0" w:lastRow="0" w:firstColumn="0" w:lastColumn="0" w:oddVBand="0" w:evenVBand="0" w:oddHBand="0" w:evenHBand="0" w:firstRowFirstColumn="0" w:firstRowLastColumn="0" w:lastRowFirstColumn="0" w:lastRowLastColumn="0"/>
             </w:pPr>
-            <w:bookmarkStart w:id="104" w:name="_Toc495048553"/>
-            <w:bookmarkStart w:id="105" w:name="_Toc495048713"/>
+            <w:bookmarkStart w:id="103" w:name="_Toc495048553"/>
+            <w:bookmarkStart w:id="104" w:name="_Toc495048713"/>
             <w:r>
               <w:t>.py</w:t>
             </w:r>
+            <w:bookmarkEnd w:id="103"/>
             <w:bookmarkEnd w:id="104"/>
-            <w:bookmarkEnd w:id="105"/>
           </w:p>
         </w:tc>
         <w:tc>
@@ -8530,13 +8515,13 @@
               <w:outlineLvl w:val="2"/>
               <w:cnfStyle w:val="000000000000" w:firstRow="0" w:lastRow="0" w:firstColumn="0" w:lastColumn="0" w:oddVBand="0" w:evenVBand="0" w:oddHBand="0" w:evenHBand="0" w:firstRowFirstColumn="0" w:firstRowLastColumn="0" w:lastRowFirstColumn="0" w:lastRowLastColumn="0"/>
             </w:pPr>
-            <w:bookmarkStart w:id="106" w:name="_Toc495048554"/>
-            <w:bookmarkStart w:id="107" w:name="_Toc495048714"/>
+            <w:bookmarkStart w:id="105" w:name="_Toc495048554"/>
+            <w:bookmarkStart w:id="106" w:name="_Toc495048714"/>
             <w:r>
               <w:t>SWGI</w:t>
             </w:r>
+            <w:bookmarkEnd w:id="105"/>
             <w:bookmarkEnd w:id="106"/>
-            <w:bookmarkEnd w:id="107"/>
           </w:p>
         </w:tc>
       </w:tr>
@@ -8560,16 +8545,16 @@
                 <w:b w:val="0"/>
               </w:rPr>
             </w:pPr>
-            <w:bookmarkStart w:id="108" w:name="_Toc495048555"/>
-            <w:bookmarkStart w:id="109" w:name="_Toc495048715"/>
+            <w:bookmarkStart w:id="107" w:name="_Toc495048555"/>
+            <w:bookmarkStart w:id="108" w:name="_Toc495048715"/>
             <w:r>
               <w:rPr>
                 <w:b w:val="0"/>
               </w:rPr>
               <w:t>Soporte</w:t>
             </w:r>
+            <w:bookmarkEnd w:id="107"/>
             <w:bookmarkEnd w:id="108"/>
-            <w:bookmarkEnd w:id="109"/>
           </w:p>
         </w:tc>
         <w:tc>
@@ -8585,13 +8570,13 @@
               <w:outlineLvl w:val="2"/>
               <w:cnfStyle w:val="000000100000" w:firstRow="0" w:lastRow="0" w:firstColumn="0" w:lastColumn="0" w:oddVBand="0" w:evenVBand="0" w:oddHBand="1" w:evenHBand="0" w:firstRowFirstColumn="0" w:firstRowLastColumn="0" w:lastRowFirstColumn="0" w:lastRowLastColumn="0"/>
             </w:pPr>
-            <w:bookmarkStart w:id="110" w:name="_Toc495048556"/>
-            <w:bookmarkStart w:id="111" w:name="_Toc495048716"/>
+            <w:bookmarkStart w:id="109" w:name="_Toc495048556"/>
+            <w:bookmarkStart w:id="110" w:name="_Toc495048716"/>
             <w:r>
               <w:t>Microsoft Windows</w:t>
             </w:r>
+            <w:bookmarkEnd w:id="109"/>
             <w:bookmarkEnd w:id="110"/>
-            <w:bookmarkEnd w:id="111"/>
           </w:p>
         </w:tc>
         <w:tc>
@@ -8606,13 +8591,13 @@
               <w:outlineLvl w:val="2"/>
               <w:cnfStyle w:val="000000100000" w:firstRow="0" w:lastRow="0" w:firstColumn="0" w:lastColumn="0" w:oddVBand="0" w:evenVBand="0" w:oddHBand="1" w:evenHBand="0" w:firstRowFirstColumn="0" w:firstRowLastColumn="0" w:lastRowFirstColumn="0" w:lastRowLastColumn="0"/>
             </w:pPr>
-            <w:bookmarkStart w:id="112" w:name="_Toc495048557"/>
-            <w:bookmarkStart w:id="113" w:name="_Toc495048717"/>
+            <w:bookmarkStart w:id="111" w:name="_Toc495048557"/>
+            <w:bookmarkStart w:id="112" w:name="_Toc495048717"/>
             <w:r>
               <w:t>Proyecto</w:t>
             </w:r>
+            <w:bookmarkEnd w:id="111"/>
             <w:bookmarkEnd w:id="112"/>
-            <w:bookmarkEnd w:id="113"/>
           </w:p>
         </w:tc>
         <w:tc>
@@ -8641,13 +8626,13 @@
               <w:outlineLvl w:val="2"/>
               <w:cnfStyle w:val="000000100000" w:firstRow="0" w:lastRow="0" w:firstColumn="0" w:lastColumn="0" w:oddVBand="0" w:evenVBand="0" w:oddHBand="1" w:evenHBand="0" w:firstRowFirstColumn="0" w:firstRowLastColumn="0" w:lastRowFirstColumn="0" w:lastRowLastColumn="0"/>
             </w:pPr>
-            <w:bookmarkStart w:id="114" w:name="_Toc495048558"/>
-            <w:bookmarkStart w:id="115" w:name="_Toc495048718"/>
+            <w:bookmarkStart w:id="113" w:name="_Toc495048558"/>
+            <w:bookmarkStart w:id="114" w:name="_Toc495048718"/>
             <w:r>
               <w:t>SWGI</w:t>
             </w:r>
+            <w:bookmarkEnd w:id="113"/>
             <w:bookmarkEnd w:id="114"/>
-            <w:bookmarkEnd w:id="115"/>
           </w:p>
         </w:tc>
       </w:tr>
@@ -8670,16 +8655,16 @@
                 <w:b w:val="0"/>
               </w:rPr>
             </w:pPr>
-            <w:bookmarkStart w:id="116" w:name="_Toc495048505"/>
-            <w:bookmarkStart w:id="117" w:name="_Toc495048665"/>
+            <w:bookmarkStart w:id="115" w:name="_Toc495048505"/>
+            <w:bookmarkStart w:id="116" w:name="_Toc495048665"/>
             <w:r>
               <w:rPr>
                 <w:b w:val="0"/>
               </w:rPr>
               <w:t>Evolución</w:t>
             </w:r>
+            <w:bookmarkEnd w:id="115"/>
             <w:bookmarkEnd w:id="116"/>
-            <w:bookmarkEnd w:id="117"/>
           </w:p>
         </w:tc>
         <w:tc>
@@ -8695,13 +8680,13 @@
               <w:outlineLvl w:val="2"/>
               <w:cnfStyle w:val="000000000000" w:firstRow="0" w:lastRow="0" w:firstColumn="0" w:lastColumn="0" w:oddVBand="0" w:evenVBand="0" w:oddHBand="0" w:evenHBand="0" w:firstRowFirstColumn="0" w:firstRowLastColumn="0" w:lastRowFirstColumn="0" w:lastRowLastColumn="0"/>
             </w:pPr>
-            <w:bookmarkStart w:id="118" w:name="_Toc495048506"/>
-            <w:bookmarkStart w:id="119" w:name="_Toc495048666"/>
+            <w:bookmarkStart w:id="117" w:name="_Toc495048506"/>
+            <w:bookmarkStart w:id="118" w:name="_Toc495048666"/>
             <w:r>
               <w:t>Documento de Requerimiento</w:t>
             </w:r>
+            <w:bookmarkEnd w:id="117"/>
             <w:bookmarkEnd w:id="118"/>
-            <w:bookmarkEnd w:id="119"/>
           </w:p>
         </w:tc>
         <w:tc>
@@ -8716,13 +8701,13 @@
               <w:outlineLvl w:val="2"/>
               <w:cnfStyle w:val="000000000000" w:firstRow="0" w:lastRow="0" w:firstColumn="0" w:lastColumn="0" w:oddVBand="0" w:evenVBand="0" w:oddHBand="0" w:evenHBand="0" w:firstRowFirstColumn="0" w:firstRowLastColumn="0" w:lastRowFirstColumn="0" w:lastRowLastColumn="0"/>
             </w:pPr>
-            <w:bookmarkStart w:id="120" w:name="_Toc495048507"/>
-            <w:bookmarkStart w:id="121" w:name="_Toc495048667"/>
+            <w:bookmarkStart w:id="119" w:name="_Toc495048507"/>
+            <w:bookmarkStart w:id="120" w:name="_Toc495048667"/>
             <w:r>
               <w:t>Proyecto</w:t>
             </w:r>
+            <w:bookmarkEnd w:id="119"/>
             <w:bookmarkEnd w:id="120"/>
-            <w:bookmarkEnd w:id="121"/>
           </w:p>
         </w:tc>
         <w:tc>
@@ -8737,13 +8722,13 @@
               <w:outlineLvl w:val="2"/>
               <w:cnfStyle w:val="000000000000" w:firstRow="0" w:lastRow="0" w:firstColumn="0" w:lastColumn="0" w:oddVBand="0" w:evenVBand="0" w:oddHBand="0" w:evenHBand="0" w:firstRowFirstColumn="0" w:firstRowLastColumn="0" w:lastRowFirstColumn="0" w:lastRowLastColumn="0"/>
             </w:pPr>
-            <w:bookmarkStart w:id="122" w:name="_Toc495048508"/>
-            <w:bookmarkStart w:id="123" w:name="_Toc495048668"/>
+            <w:bookmarkStart w:id="121" w:name="_Toc495048508"/>
+            <w:bookmarkStart w:id="122" w:name="_Toc495048668"/>
             <w:r>
               <w:t>.docx</w:t>
             </w:r>
+            <w:bookmarkEnd w:id="121"/>
             <w:bookmarkEnd w:id="122"/>
-            <w:bookmarkEnd w:id="123"/>
           </w:p>
         </w:tc>
         <w:tc>
@@ -8758,13 +8743,13 @@
               <w:outlineLvl w:val="2"/>
               <w:cnfStyle w:val="000000000000" w:firstRow="0" w:lastRow="0" w:firstColumn="0" w:lastColumn="0" w:oddVBand="0" w:evenVBand="0" w:oddHBand="0" w:evenHBand="0" w:firstRowFirstColumn="0" w:firstRowLastColumn="0" w:lastRowFirstColumn="0" w:lastRowLastColumn="0"/>
             </w:pPr>
-            <w:bookmarkStart w:id="124" w:name="_Toc495048509"/>
-            <w:bookmarkStart w:id="125" w:name="_Toc495048669"/>
+            <w:bookmarkStart w:id="123" w:name="_Toc495048509"/>
+            <w:bookmarkStart w:id="124" w:name="_Toc495048669"/>
             <w:r>
               <w:t>SVO</w:t>
             </w:r>
+            <w:bookmarkEnd w:id="123"/>
             <w:bookmarkEnd w:id="124"/>
-            <w:bookmarkEnd w:id="125"/>
           </w:p>
         </w:tc>
       </w:tr>
@@ -8788,16 +8773,16 @@
                 <w:b w:val="0"/>
               </w:rPr>
             </w:pPr>
-            <w:bookmarkStart w:id="126" w:name="_Toc495048510"/>
-            <w:bookmarkStart w:id="127" w:name="_Toc495048670"/>
+            <w:bookmarkStart w:id="125" w:name="_Toc495048510"/>
+            <w:bookmarkStart w:id="126" w:name="_Toc495048670"/>
             <w:r>
               <w:rPr>
                 <w:b w:val="0"/>
               </w:rPr>
               <w:t>Fuente</w:t>
             </w:r>
+            <w:bookmarkEnd w:id="125"/>
             <w:bookmarkEnd w:id="126"/>
-            <w:bookmarkEnd w:id="127"/>
           </w:p>
         </w:tc>
         <w:tc>
@@ -8813,13 +8798,13 @@
               <w:outlineLvl w:val="2"/>
               <w:cnfStyle w:val="000000100000" w:firstRow="0" w:lastRow="0" w:firstColumn="0" w:lastColumn="0" w:oddVBand="0" w:evenVBand="0" w:oddHBand="1" w:evenHBand="0" w:firstRowFirstColumn="0" w:firstRowLastColumn="0" w:lastRowFirstColumn="0" w:lastRowLastColumn="0"/>
             </w:pPr>
-            <w:bookmarkStart w:id="128" w:name="_Toc495048511"/>
-            <w:bookmarkStart w:id="129" w:name="_Toc495048671"/>
+            <w:bookmarkStart w:id="127" w:name="_Toc495048511"/>
+            <w:bookmarkStart w:id="128" w:name="_Toc495048671"/>
             <w:r>
               <w:t>Reporte de Ventas</w:t>
             </w:r>
+            <w:bookmarkEnd w:id="127"/>
             <w:bookmarkEnd w:id="128"/>
-            <w:bookmarkEnd w:id="129"/>
           </w:p>
         </w:tc>
         <w:tc>
@@ -8834,13 +8819,13 @@
               <w:outlineLvl w:val="2"/>
               <w:cnfStyle w:val="000000100000" w:firstRow="0" w:lastRow="0" w:firstColumn="0" w:lastColumn="0" w:oddVBand="0" w:evenVBand="0" w:oddHBand="1" w:evenHBand="0" w:firstRowFirstColumn="0" w:firstRowLastColumn="0" w:lastRowFirstColumn="0" w:lastRowLastColumn="0"/>
             </w:pPr>
-            <w:bookmarkStart w:id="130" w:name="_Toc495048512"/>
-            <w:bookmarkStart w:id="131" w:name="_Toc495048672"/>
+            <w:bookmarkStart w:id="129" w:name="_Toc495048512"/>
+            <w:bookmarkStart w:id="130" w:name="_Toc495048672"/>
             <w:r>
               <w:t>Proyecto</w:t>
             </w:r>
+            <w:bookmarkEnd w:id="129"/>
             <w:bookmarkEnd w:id="130"/>
-            <w:bookmarkEnd w:id="131"/>
           </w:p>
         </w:tc>
         <w:tc>
@@ -8855,13 +8840,13 @@
               <w:outlineLvl w:val="2"/>
               <w:cnfStyle w:val="000000100000" w:firstRow="0" w:lastRow="0" w:firstColumn="0" w:lastColumn="0" w:oddVBand="0" w:evenVBand="0" w:oddHBand="1" w:evenHBand="0" w:firstRowFirstColumn="0" w:firstRowLastColumn="0" w:lastRowFirstColumn="0" w:lastRowLastColumn="0"/>
             </w:pPr>
-            <w:bookmarkStart w:id="132" w:name="_Toc495048513"/>
-            <w:bookmarkStart w:id="133" w:name="_Toc495048673"/>
+            <w:bookmarkStart w:id="131" w:name="_Toc495048513"/>
+            <w:bookmarkStart w:id="132" w:name="_Toc495048673"/>
             <w:r>
               <w:t>.py</w:t>
             </w:r>
+            <w:bookmarkEnd w:id="131"/>
             <w:bookmarkEnd w:id="132"/>
-            <w:bookmarkEnd w:id="133"/>
           </w:p>
         </w:tc>
         <w:tc>
@@ -8876,13 +8861,13 @@
               <w:outlineLvl w:val="2"/>
               <w:cnfStyle w:val="000000100000" w:firstRow="0" w:lastRow="0" w:firstColumn="0" w:lastColumn="0" w:oddVBand="0" w:evenVBand="0" w:oddHBand="1" w:evenHBand="0" w:firstRowFirstColumn="0" w:firstRowLastColumn="0" w:lastRowFirstColumn="0" w:lastRowLastColumn="0"/>
             </w:pPr>
-            <w:bookmarkStart w:id="134" w:name="_Toc495048514"/>
-            <w:bookmarkStart w:id="135" w:name="_Toc495048674"/>
+            <w:bookmarkStart w:id="133" w:name="_Toc495048514"/>
+            <w:bookmarkStart w:id="134" w:name="_Toc495048674"/>
             <w:r>
               <w:t>SVO</w:t>
             </w:r>
+            <w:bookmarkEnd w:id="133"/>
             <w:bookmarkEnd w:id="134"/>
-            <w:bookmarkEnd w:id="135"/>
           </w:p>
         </w:tc>
       </w:tr>
@@ -8905,16 +8890,16 @@
                 <w:b w:val="0"/>
               </w:rPr>
             </w:pPr>
-            <w:bookmarkStart w:id="136" w:name="_Toc495048501"/>
-            <w:bookmarkStart w:id="137" w:name="_Toc495048661"/>
+            <w:bookmarkStart w:id="135" w:name="_Toc495048501"/>
+            <w:bookmarkStart w:id="136" w:name="_Toc495048661"/>
             <w:r>
               <w:rPr>
                 <w:b w:val="0"/>
               </w:rPr>
               <w:t>Soporte</w:t>
             </w:r>
+            <w:bookmarkEnd w:id="135"/>
             <w:bookmarkEnd w:id="136"/>
-            <w:bookmarkEnd w:id="137"/>
           </w:p>
         </w:tc>
         <w:tc>
@@ -8930,14 +8915,14 @@
               <w:outlineLvl w:val="2"/>
               <w:cnfStyle w:val="000000000000" w:firstRow="0" w:lastRow="0" w:firstColumn="0" w:lastColumn="0" w:oddVBand="0" w:evenVBand="0" w:oddHBand="0" w:evenHBand="0" w:firstRowFirstColumn="0" w:firstRowLastColumn="0" w:lastRowFirstColumn="0" w:lastRowLastColumn="0"/>
             </w:pPr>
-            <w:bookmarkStart w:id="138" w:name="_Toc495048502"/>
-            <w:bookmarkStart w:id="139" w:name="_Toc495048662"/>
+            <w:bookmarkStart w:id="137" w:name="_Toc495048502"/>
+            <w:bookmarkStart w:id="138" w:name="_Toc495048662"/>
             <w:proofErr w:type="spellStart"/>
             <w:r>
               <w:t>Atom</w:t>
             </w:r>
+            <w:bookmarkEnd w:id="137"/>
             <w:bookmarkEnd w:id="138"/>
-            <w:bookmarkEnd w:id="139"/>
             <w:proofErr w:type="spellEnd"/>
           </w:p>
         </w:tc>
@@ -8953,13 +8938,13 @@
               <w:outlineLvl w:val="2"/>
               <w:cnfStyle w:val="000000000000" w:firstRow="0" w:lastRow="0" w:firstColumn="0" w:lastColumn="0" w:oddVBand="0" w:evenVBand="0" w:oddHBand="0" w:evenHBand="0" w:firstRowFirstColumn="0" w:firstRowLastColumn="0" w:lastRowFirstColumn="0" w:lastRowLastColumn="0"/>
             </w:pPr>
-            <w:bookmarkStart w:id="140" w:name="_Toc495048503"/>
-            <w:bookmarkStart w:id="141" w:name="_Toc495048663"/>
+            <w:bookmarkStart w:id="139" w:name="_Toc495048503"/>
+            <w:bookmarkStart w:id="140" w:name="_Toc495048663"/>
             <w:r>
               <w:t>Proyecto</w:t>
             </w:r>
+            <w:bookmarkEnd w:id="139"/>
             <w:bookmarkEnd w:id="140"/>
-            <w:bookmarkEnd w:id="141"/>
           </w:p>
         </w:tc>
         <w:tc>
@@ -8988,13 +8973,13 @@
               <w:outlineLvl w:val="2"/>
               <w:cnfStyle w:val="000000000000" w:firstRow="0" w:lastRow="0" w:firstColumn="0" w:lastColumn="0" w:oddVBand="0" w:evenVBand="0" w:oddHBand="0" w:evenHBand="0" w:firstRowFirstColumn="0" w:firstRowLastColumn="0" w:lastRowFirstColumn="0" w:lastRowLastColumn="0"/>
             </w:pPr>
-            <w:bookmarkStart w:id="142" w:name="_Toc495048504"/>
-            <w:bookmarkStart w:id="143" w:name="_Toc495048664"/>
+            <w:bookmarkStart w:id="141" w:name="_Toc495048504"/>
+            <w:bookmarkStart w:id="142" w:name="_Toc495048664"/>
             <w:r>
               <w:t>SSLM</w:t>
             </w:r>
+            <w:bookmarkEnd w:id="141"/>
             <w:bookmarkEnd w:id="142"/>
-            <w:bookmarkEnd w:id="143"/>
           </w:p>
         </w:tc>
       </w:tr>
@@ -9018,16 +9003,16 @@
                 <w:b w:val="0"/>
               </w:rPr>
             </w:pPr>
-            <w:bookmarkStart w:id="144" w:name="_Toc495048491"/>
-            <w:bookmarkStart w:id="145" w:name="_Toc495048651"/>
+            <w:bookmarkStart w:id="143" w:name="_Toc495048491"/>
+            <w:bookmarkStart w:id="144" w:name="_Toc495048651"/>
             <w:r>
               <w:rPr>
                 <w:b w:val="0"/>
               </w:rPr>
               <w:t>Evolución</w:t>
             </w:r>
+            <w:bookmarkEnd w:id="143"/>
             <w:bookmarkEnd w:id="144"/>
-            <w:bookmarkEnd w:id="145"/>
           </w:p>
         </w:tc>
         <w:tc>
@@ -9043,13 +9028,13 @@
               <w:outlineLvl w:val="2"/>
               <w:cnfStyle w:val="000000100000" w:firstRow="0" w:lastRow="0" w:firstColumn="0" w:lastColumn="0" w:oddVBand="0" w:evenVBand="0" w:oddHBand="1" w:evenHBand="0" w:firstRowFirstColumn="0" w:firstRowLastColumn="0" w:lastRowFirstColumn="0" w:lastRowLastColumn="0"/>
             </w:pPr>
-            <w:bookmarkStart w:id="146" w:name="_Toc495048492"/>
-            <w:bookmarkStart w:id="147" w:name="_Toc495048652"/>
+            <w:bookmarkStart w:id="145" w:name="_Toc495048492"/>
+            <w:bookmarkStart w:id="146" w:name="_Toc495048652"/>
             <w:r>
               <w:t>Plan de Negocio</w:t>
             </w:r>
+            <w:bookmarkEnd w:id="145"/>
             <w:bookmarkEnd w:id="146"/>
-            <w:bookmarkEnd w:id="147"/>
           </w:p>
         </w:tc>
         <w:tc>
@@ -9064,13 +9049,13 @@
               <w:outlineLvl w:val="2"/>
               <w:cnfStyle w:val="000000100000" w:firstRow="0" w:lastRow="0" w:firstColumn="0" w:lastColumn="0" w:oddVBand="0" w:evenVBand="0" w:oddHBand="1" w:evenHBand="0" w:firstRowFirstColumn="0" w:firstRowLastColumn="0" w:lastRowFirstColumn="0" w:lastRowLastColumn="0"/>
             </w:pPr>
-            <w:bookmarkStart w:id="148" w:name="_Toc495048493"/>
-            <w:bookmarkStart w:id="149" w:name="_Toc495048653"/>
+            <w:bookmarkStart w:id="147" w:name="_Toc495048493"/>
+            <w:bookmarkStart w:id="148" w:name="_Toc495048653"/>
             <w:r>
               <w:t>Proyecto</w:t>
             </w:r>
+            <w:bookmarkEnd w:id="147"/>
             <w:bookmarkEnd w:id="148"/>
-            <w:bookmarkEnd w:id="149"/>
           </w:p>
         </w:tc>
         <w:tc>
@@ -9085,13 +9070,13 @@
               <w:outlineLvl w:val="2"/>
               <w:cnfStyle w:val="000000100000" w:firstRow="0" w:lastRow="0" w:firstColumn="0" w:lastColumn="0" w:oddVBand="0" w:evenVBand="0" w:oddHBand="1" w:evenHBand="0" w:firstRowFirstColumn="0" w:firstRowLastColumn="0" w:lastRowFirstColumn="0" w:lastRowLastColumn="0"/>
             </w:pPr>
-            <w:bookmarkStart w:id="150" w:name="_Toc495048494"/>
-            <w:bookmarkStart w:id="151" w:name="_Toc495048654"/>
+            <w:bookmarkStart w:id="149" w:name="_Toc495048494"/>
+            <w:bookmarkStart w:id="150" w:name="_Toc495048654"/>
             <w:r>
               <w:t>.docx</w:t>
             </w:r>
+            <w:bookmarkEnd w:id="149"/>
             <w:bookmarkEnd w:id="150"/>
-            <w:bookmarkEnd w:id="151"/>
           </w:p>
         </w:tc>
         <w:tc>
@@ -9106,13 +9091,13 @@
               <w:outlineLvl w:val="2"/>
               <w:cnfStyle w:val="000000100000" w:firstRow="0" w:lastRow="0" w:firstColumn="0" w:lastColumn="0" w:oddVBand="0" w:evenVBand="0" w:oddHBand="1" w:evenHBand="0" w:firstRowFirstColumn="0" w:firstRowLastColumn="0" w:lastRowFirstColumn="0" w:lastRowLastColumn="0"/>
             </w:pPr>
-            <w:bookmarkStart w:id="152" w:name="_Toc495048495"/>
-            <w:bookmarkStart w:id="153" w:name="_Toc495048655"/>
+            <w:bookmarkStart w:id="151" w:name="_Toc495048495"/>
+            <w:bookmarkStart w:id="152" w:name="_Toc495048655"/>
             <w:r>
               <w:t>AGE</w:t>
             </w:r>
+            <w:bookmarkEnd w:id="151"/>
             <w:bookmarkEnd w:id="152"/>
-            <w:bookmarkEnd w:id="153"/>
           </w:p>
         </w:tc>
       </w:tr>
@@ -9135,16 +9120,16 @@
                 <w:b w:val="0"/>
               </w:rPr>
             </w:pPr>
-            <w:bookmarkStart w:id="154" w:name="_Toc495048496"/>
-            <w:bookmarkStart w:id="155" w:name="_Toc495048656"/>
+            <w:bookmarkStart w:id="153" w:name="_Toc495048496"/>
+            <w:bookmarkStart w:id="154" w:name="_Toc495048656"/>
             <w:r>
               <w:rPr>
                 <w:b w:val="0"/>
               </w:rPr>
               <w:t>Evolución</w:t>
             </w:r>
+            <w:bookmarkEnd w:id="153"/>
             <w:bookmarkEnd w:id="154"/>
-            <w:bookmarkEnd w:id="155"/>
           </w:p>
         </w:tc>
         <w:tc>
@@ -9160,13 +9145,13 @@
               <w:outlineLvl w:val="2"/>
               <w:cnfStyle w:val="000000000000" w:firstRow="0" w:lastRow="0" w:firstColumn="0" w:lastColumn="0" w:oddVBand="0" w:evenVBand="0" w:oddHBand="0" w:evenHBand="0" w:firstRowFirstColumn="0" w:firstRowLastColumn="0" w:lastRowFirstColumn="0" w:lastRowLastColumn="0"/>
             </w:pPr>
-            <w:bookmarkStart w:id="156" w:name="_Toc495048497"/>
-            <w:bookmarkStart w:id="157" w:name="_Toc495048657"/>
+            <w:bookmarkStart w:id="155" w:name="_Toc495048497"/>
+            <w:bookmarkStart w:id="156" w:name="_Toc495048657"/>
             <w:r>
               <w:t>Plan de Proyecto</w:t>
             </w:r>
+            <w:bookmarkEnd w:id="155"/>
             <w:bookmarkEnd w:id="156"/>
-            <w:bookmarkEnd w:id="157"/>
           </w:p>
         </w:tc>
         <w:tc>
@@ -9181,13 +9166,13 @@
               <w:outlineLvl w:val="2"/>
               <w:cnfStyle w:val="000000000000" w:firstRow="0" w:lastRow="0" w:firstColumn="0" w:lastColumn="0" w:oddVBand="0" w:evenVBand="0" w:oddHBand="0" w:evenHBand="0" w:firstRowFirstColumn="0" w:firstRowLastColumn="0" w:lastRowFirstColumn="0" w:lastRowLastColumn="0"/>
             </w:pPr>
-            <w:bookmarkStart w:id="158" w:name="_Toc495048498"/>
-            <w:bookmarkStart w:id="159" w:name="_Toc495048658"/>
+            <w:bookmarkStart w:id="157" w:name="_Toc495048498"/>
+            <w:bookmarkStart w:id="158" w:name="_Toc495048658"/>
             <w:r>
               <w:t>Proyecto</w:t>
             </w:r>
+            <w:bookmarkEnd w:id="157"/>
             <w:bookmarkEnd w:id="158"/>
-            <w:bookmarkEnd w:id="159"/>
           </w:p>
         </w:tc>
         <w:tc>
@@ -9202,13 +9187,13 @@
               <w:outlineLvl w:val="2"/>
               <w:cnfStyle w:val="000000000000" w:firstRow="0" w:lastRow="0" w:firstColumn="0" w:lastColumn="0" w:oddVBand="0" w:evenVBand="0" w:oddHBand="0" w:evenHBand="0" w:firstRowFirstColumn="0" w:firstRowLastColumn="0" w:lastRowFirstColumn="0" w:lastRowLastColumn="0"/>
             </w:pPr>
-            <w:bookmarkStart w:id="160" w:name="_Toc495048499"/>
-            <w:bookmarkStart w:id="161" w:name="_Toc495048659"/>
+            <w:bookmarkStart w:id="159" w:name="_Toc495048499"/>
+            <w:bookmarkStart w:id="160" w:name="_Toc495048659"/>
             <w:r>
               <w:t>.docx</w:t>
             </w:r>
+            <w:bookmarkEnd w:id="159"/>
             <w:bookmarkEnd w:id="160"/>
-            <w:bookmarkEnd w:id="161"/>
           </w:p>
         </w:tc>
         <w:tc>
@@ -9223,13 +9208,13 @@
               <w:outlineLvl w:val="2"/>
               <w:cnfStyle w:val="000000000000" w:firstRow="0" w:lastRow="0" w:firstColumn="0" w:lastColumn="0" w:oddVBand="0" w:evenVBand="0" w:oddHBand="0" w:evenHBand="0" w:firstRowFirstColumn="0" w:firstRowLastColumn="0" w:lastRowFirstColumn="0" w:lastRowLastColumn="0"/>
             </w:pPr>
-            <w:bookmarkStart w:id="162" w:name="_Toc495048500"/>
-            <w:bookmarkStart w:id="163" w:name="_Toc495048660"/>
+            <w:bookmarkStart w:id="161" w:name="_Toc495048500"/>
+            <w:bookmarkStart w:id="162" w:name="_Toc495048660"/>
             <w:r>
               <w:t>AGE</w:t>
             </w:r>
+            <w:bookmarkEnd w:id="161"/>
             <w:bookmarkEnd w:id="162"/>
-            <w:bookmarkEnd w:id="163"/>
           </w:p>
         </w:tc>
       </w:tr>
@@ -9253,16 +9238,16 @@
                 <w:b w:val="0"/>
               </w:rPr>
             </w:pPr>
-            <w:bookmarkStart w:id="164" w:name="_Toc495048487"/>
-            <w:bookmarkStart w:id="165" w:name="_Toc495048647"/>
+            <w:bookmarkStart w:id="163" w:name="_Toc495048487"/>
+            <w:bookmarkStart w:id="164" w:name="_Toc495048647"/>
             <w:r>
               <w:rPr>
                 <w:b w:val="0"/>
               </w:rPr>
               <w:t>Evolución</w:t>
             </w:r>
+            <w:bookmarkEnd w:id="163"/>
             <w:bookmarkEnd w:id="164"/>
-            <w:bookmarkEnd w:id="165"/>
           </w:p>
         </w:tc>
         <w:tc>
@@ -9278,13 +9263,13 @@
               <w:outlineLvl w:val="2"/>
               <w:cnfStyle w:val="000000100000" w:firstRow="0" w:lastRow="0" w:firstColumn="0" w:lastColumn="0" w:oddVBand="0" w:evenVBand="0" w:oddHBand="1" w:evenHBand="0" w:firstRowFirstColumn="0" w:firstRowLastColumn="0" w:lastRowFirstColumn="0" w:lastRowLastColumn="0"/>
             </w:pPr>
-            <w:bookmarkStart w:id="166" w:name="_Toc495048488"/>
-            <w:bookmarkStart w:id="167" w:name="_Toc495048648"/>
+            <w:bookmarkStart w:id="165" w:name="_Toc495048488"/>
+            <w:bookmarkStart w:id="166" w:name="_Toc495048648"/>
             <w:r>
               <w:t>Plan de gestión de la configuración</w:t>
             </w:r>
+            <w:bookmarkEnd w:id="165"/>
             <w:bookmarkEnd w:id="166"/>
-            <w:bookmarkEnd w:id="167"/>
           </w:p>
         </w:tc>
         <w:tc>
@@ -9299,13 +9284,13 @@
               <w:outlineLvl w:val="2"/>
               <w:cnfStyle w:val="000000100000" w:firstRow="0" w:lastRow="0" w:firstColumn="0" w:lastColumn="0" w:oddVBand="0" w:evenVBand="0" w:oddHBand="1" w:evenHBand="0" w:firstRowFirstColumn="0" w:firstRowLastColumn="0" w:lastRowFirstColumn="0" w:lastRowLastColumn="0"/>
             </w:pPr>
-            <w:bookmarkStart w:id="168" w:name="_Toc495048489"/>
-            <w:bookmarkStart w:id="169" w:name="_Toc495048649"/>
+            <w:bookmarkStart w:id="167" w:name="_Toc495048489"/>
+            <w:bookmarkStart w:id="168" w:name="_Toc495048649"/>
             <w:r>
               <w:t>Empresa</w:t>
             </w:r>
+            <w:bookmarkEnd w:id="167"/>
             <w:bookmarkEnd w:id="168"/>
-            <w:bookmarkEnd w:id="169"/>
           </w:p>
         </w:tc>
         <w:tc>
@@ -9320,13 +9305,13 @@
               <w:outlineLvl w:val="2"/>
               <w:cnfStyle w:val="000000100000" w:firstRow="0" w:lastRow="0" w:firstColumn="0" w:lastColumn="0" w:oddVBand="0" w:evenVBand="0" w:oddHBand="1" w:evenHBand="0" w:firstRowFirstColumn="0" w:firstRowLastColumn="0" w:lastRowFirstColumn="0" w:lastRowLastColumn="0"/>
             </w:pPr>
-            <w:bookmarkStart w:id="170" w:name="_Toc495048490"/>
-            <w:bookmarkStart w:id="171" w:name="_Toc495048650"/>
+            <w:bookmarkStart w:id="169" w:name="_Toc495048490"/>
+            <w:bookmarkStart w:id="170" w:name="_Toc495048650"/>
             <w:r>
               <w:t>.docx</w:t>
             </w:r>
+            <w:bookmarkEnd w:id="169"/>
             <w:bookmarkEnd w:id="170"/>
-            <w:bookmarkEnd w:id="171"/>
           </w:p>
         </w:tc>
         <w:tc>
@@ -9446,7 +9431,7 @@
           <w:b/>
         </w:rPr>
       </w:pPr>
-      <w:bookmarkStart w:id="172" w:name="_Toc495048719"/>
+      <w:bookmarkStart w:id="171" w:name="_Toc495048719"/>
       <w:r>
         <w:rPr>
           <w:b/>
@@ -9489,7 +9474,7 @@
         </w:rPr>
         <w:t>s</w:t>
       </w:r>
-      <w:bookmarkEnd w:id="172"/>
+      <w:bookmarkEnd w:id="171"/>
     </w:p>
     <w:p>
       <w:pPr>
@@ -9502,8 +9487,8 @@
           <w:b/>
         </w:rPr>
       </w:pPr>
-      <w:bookmarkStart w:id="173" w:name="_Toc495048560"/>
-      <w:bookmarkStart w:id="174" w:name="_Toc495048720"/>
+      <w:bookmarkStart w:id="172" w:name="_Toc495048560"/>
+      <w:bookmarkStart w:id="173" w:name="_Toc495048720"/>
       <w:r>
         <w:t>Teniendo en cuenta la clasificación tomada de los ítems de configuración</w:t>
       </w:r>
@@ -9519,8 +9504,8 @@
       <w:r>
         <w:t xml:space="preserve"> siguiente nomenclatura:</w:t>
       </w:r>
+      <w:bookmarkEnd w:id="172"/>
       <w:bookmarkEnd w:id="173"/>
-      <w:bookmarkEnd w:id="174"/>
     </w:p>
     <w:p>
       <w:pPr>
@@ -9533,7 +9518,7 @@
         <w:jc w:val="both"/>
         <w:outlineLvl w:val="2"/>
       </w:pPr>
-      <w:bookmarkStart w:id="175" w:name="_Toc495048721"/>
+      <w:bookmarkStart w:id="174" w:name="_Toc495048721"/>
       <w:r>
         <w:t>Ítems</w:t>
       </w:r>
@@ -9543,7 +9528,7 @@
       <w:r>
         <w:t>Evolución</w:t>
       </w:r>
-      <w:bookmarkEnd w:id="175"/>
+      <w:bookmarkEnd w:id="174"/>
       <w:r>
         <w:t xml:space="preserve"> </w:t>
       </w:r>
@@ -9559,12 +9544,14 @@
         <w:jc w:val="both"/>
         <w:outlineLvl w:val="2"/>
       </w:pPr>
-      <w:bookmarkStart w:id="176" w:name="_Toc495048722"/>
+      <w:bookmarkStart w:id="175" w:name="_Toc495048722"/>
       <w:r>
         <w:t>Sea el caso de ítems de la empresa</w:t>
       </w:r>
-      <w:bookmarkEnd w:id="176"/>
-    </w:p>
+      <w:bookmarkEnd w:id="175"/>
+    </w:p>
+    <w:bookmarkStart w:id="176" w:name="_Toc495048563"/>
+    <w:bookmarkStart w:id="177" w:name="_Toc495048723"/>
     <w:p>
       <w:pPr>
         <w:pStyle w:val="Prrafodelista"/>
@@ -9573,8 +9560,6 @@
         <w:jc w:val="both"/>
         <w:outlineLvl w:val="2"/>
       </w:pPr>
-      <w:bookmarkStart w:id="177" w:name="_Toc495048563"/>
-      <w:bookmarkStart w:id="178" w:name="_Toc495048723"/>
       <w:r>
         <w:rPr>
           <w:noProof/>
@@ -9723,8 +9708,8 @@
           </mc:Fallback>
         </mc:AlternateContent>
       </w:r>
+      <w:bookmarkEnd w:id="176"/>
       <w:bookmarkEnd w:id="177"/>
-      <w:bookmarkEnd w:id="178"/>
     </w:p>
     <w:p>
       <w:pPr>
@@ -9735,6 +9720,7 @@
         <w:outlineLvl w:val="2"/>
       </w:pPr>
     </w:p>
+    <w:bookmarkStart w:id="178" w:name="_Toc495048724"/>
     <w:p>
       <w:pPr>
         <w:pStyle w:val="Prrafodelista"/>
@@ -9746,7 +9732,6 @@
         <w:jc w:val="both"/>
         <w:outlineLvl w:val="2"/>
       </w:pPr>
-      <w:bookmarkStart w:id="179" w:name="_Toc495048724"/>
       <w:r>
         <w:rPr>
           <w:noProof/>
@@ -9922,7 +9907,7 @@
       <w:r>
         <w:t>Sea el caso de ítems del proyecto</w:t>
       </w:r>
-      <w:bookmarkEnd w:id="179"/>
+      <w:bookmarkEnd w:id="178"/>
     </w:p>
     <w:p>
       <w:pPr>
@@ -9939,6 +9924,7 @@
         <w:rPr>
           <w:noProof/>
         </w:rPr>
+        <w:lastRenderedPageBreak/>
         <mc:AlternateContent>
           <mc:Choice Requires="wps">
             <w:drawing>
@@ -10442,11 +10428,11 @@
         <w:jc w:val="both"/>
         <w:outlineLvl w:val="2"/>
       </w:pPr>
-      <w:bookmarkStart w:id="180" w:name="_Toc495048725"/>
+      <w:bookmarkStart w:id="179" w:name="_Toc495048725"/>
       <w:r>
         <w:t>Ítems de Soporte</w:t>
       </w:r>
-      <w:bookmarkEnd w:id="180"/>
+      <w:bookmarkEnd w:id="179"/>
     </w:p>
     <w:p>
       <w:pPr>
@@ -10459,11 +10445,11 @@
         <w:jc w:val="both"/>
         <w:outlineLvl w:val="2"/>
       </w:pPr>
-      <w:bookmarkStart w:id="181" w:name="_Toc495048726"/>
+      <w:bookmarkStart w:id="180" w:name="_Toc495048726"/>
       <w:r>
         <w:t>Los ítems de soporte ya vienen con su propio formato, versión y extensión.</w:t>
       </w:r>
-      <w:bookmarkEnd w:id="181"/>
+      <w:bookmarkEnd w:id="180"/>
     </w:p>
     <w:p>
       <w:pPr>
@@ -10489,7 +10475,7 @@
           <w:b/>
         </w:rPr>
       </w:pPr>
-      <w:bookmarkStart w:id="182" w:name="_Toc495048727"/>
+      <w:bookmarkStart w:id="181" w:name="_Toc495048727"/>
       <w:r>
         <w:rPr>
           <w:b/>
@@ -10508,7 +10494,7 @@
         </w:rPr>
         <w:t xml:space="preserve"> con la nomenclatura</w:t>
       </w:r>
-      <w:bookmarkEnd w:id="182"/>
+      <w:bookmarkEnd w:id="181"/>
     </w:p>
     <w:p>
       <w:pPr>
@@ -10518,14 +10504,14 @@
         <w:jc w:val="both"/>
         <w:outlineLvl w:val="2"/>
       </w:pPr>
-      <w:bookmarkStart w:id="183" w:name="_Toc495048728"/>
+      <w:bookmarkStart w:id="182" w:name="_Toc495048728"/>
       <w:r>
         <w:t>En la siguiente tabla 4.0 se dará a conocer la nomenclatura de algunos ítems teniendo en cuenta la definición de nomenclatura tomada (por</w:t>
       </w:r>
       <w:r>
         <w:t xml:space="preserve"> ejemplo, para el proyecto SWGI</w:t>
       </w:r>
-      <w:bookmarkEnd w:id="183"/>
+      <w:bookmarkEnd w:id="182"/>
     </w:p>
     <w:p>
       <w:pPr>
@@ -10643,7 +10629,7 @@
                 <w:color w:val="FFFFFF" w:themeColor="background1"/>
               </w:rPr>
             </w:pPr>
-            <w:bookmarkStart w:id="184" w:name="_Toc495048729"/>
+            <w:bookmarkStart w:id="183" w:name="_Toc495048729"/>
             <w:r>
               <w:rPr>
                 <w:b w:val="0"/>
@@ -10651,7 +10637,7 @@
               </w:rPr>
               <w:t>Nomenclatura de ítem</w:t>
             </w:r>
-            <w:bookmarkEnd w:id="184"/>
+            <w:bookmarkEnd w:id="183"/>
           </w:p>
         </w:tc>
         <w:tc>
@@ -10670,8 +10656,8 @@
                 <w:color w:val="FFFFFF" w:themeColor="background1"/>
               </w:rPr>
             </w:pPr>
-            <w:bookmarkStart w:id="185" w:name="_Toc495048569"/>
-            <w:bookmarkStart w:id="186" w:name="_Toc495048730"/>
+            <w:bookmarkStart w:id="184" w:name="_Toc495048569"/>
+            <w:bookmarkStart w:id="185" w:name="_Toc495048730"/>
             <w:r>
               <w:rPr>
                 <w:b w:val="0"/>
@@ -10679,8 +10665,8 @@
               </w:rPr>
               <w:t>Entregable</w:t>
             </w:r>
+            <w:bookmarkEnd w:id="184"/>
             <w:bookmarkEnd w:id="185"/>
-            <w:bookmarkEnd w:id="186"/>
           </w:p>
         </w:tc>
         <w:tc>
@@ -10700,8 +10686,8 @@
                 <w:color w:val="FFFFFF" w:themeColor="background1"/>
               </w:rPr>
             </w:pPr>
-            <w:bookmarkStart w:id="187" w:name="_Toc495048570"/>
-            <w:bookmarkStart w:id="188" w:name="_Toc495048731"/>
+            <w:bookmarkStart w:id="186" w:name="_Toc495048570"/>
+            <w:bookmarkStart w:id="187" w:name="_Toc495048731"/>
             <w:r>
               <w:rPr>
                 <w:b w:val="0"/>
@@ -10709,8 +10695,8 @@
               </w:rPr>
               <w:t>Tipo</w:t>
             </w:r>
+            <w:bookmarkEnd w:id="186"/>
             <w:bookmarkEnd w:id="187"/>
-            <w:bookmarkEnd w:id="188"/>
           </w:p>
         </w:tc>
         <w:tc>
@@ -10729,8 +10715,8 @@
                 <w:color w:val="FFFFFF" w:themeColor="background1"/>
               </w:rPr>
             </w:pPr>
-            <w:bookmarkStart w:id="189" w:name="_Toc495048571"/>
-            <w:bookmarkStart w:id="190" w:name="_Toc495048732"/>
+            <w:bookmarkStart w:id="188" w:name="_Toc495048571"/>
+            <w:bookmarkStart w:id="189" w:name="_Toc495048732"/>
             <w:r>
               <w:rPr>
                 <w:b w:val="0"/>
@@ -10738,8 +10724,8 @@
               </w:rPr>
               <w:t>Proyecto</w:t>
             </w:r>
+            <w:bookmarkEnd w:id="188"/>
             <w:bookmarkEnd w:id="189"/>
-            <w:bookmarkEnd w:id="190"/>
           </w:p>
         </w:tc>
       </w:tr>
@@ -10762,16 +10748,16 @@
                 <w:b w:val="0"/>
               </w:rPr>
             </w:pPr>
-            <w:bookmarkStart w:id="191" w:name="_Toc495048590"/>
-            <w:bookmarkStart w:id="192" w:name="_Toc495048751"/>
+            <w:bookmarkStart w:id="190" w:name="_Toc495048590"/>
+            <w:bookmarkStart w:id="191" w:name="_Toc495048751"/>
             <w:r>
               <w:rPr>
                 <w:b w:val="0"/>
               </w:rPr>
               <w:t>MI.py</w:t>
             </w:r>
+            <w:bookmarkEnd w:id="190"/>
             <w:bookmarkEnd w:id="191"/>
-            <w:bookmarkEnd w:id="192"/>
           </w:p>
         </w:tc>
         <w:tc>
@@ -10787,13 +10773,13 @@
               <w:outlineLvl w:val="2"/>
               <w:cnfStyle w:val="000000100000" w:firstRow="0" w:lastRow="0" w:firstColumn="0" w:lastColumn="0" w:oddVBand="0" w:evenVBand="0" w:oddHBand="1" w:evenHBand="0" w:firstRowFirstColumn="0" w:firstRowLastColumn="0" w:lastRowFirstColumn="0" w:lastRowLastColumn="0"/>
             </w:pPr>
-            <w:bookmarkStart w:id="193" w:name="_Toc495048591"/>
-            <w:bookmarkStart w:id="194" w:name="_Toc495048752"/>
+            <w:bookmarkStart w:id="192" w:name="_Toc495048591"/>
+            <w:bookmarkStart w:id="193" w:name="_Toc495048752"/>
             <w:r>
               <w:t>Mantenimiento de Inventario</w:t>
             </w:r>
+            <w:bookmarkEnd w:id="192"/>
             <w:bookmarkEnd w:id="193"/>
-            <w:bookmarkEnd w:id="194"/>
           </w:p>
         </w:tc>
         <w:tc>
@@ -10808,13 +10794,13 @@
               <w:outlineLvl w:val="2"/>
               <w:cnfStyle w:val="000000100000" w:firstRow="0" w:lastRow="0" w:firstColumn="0" w:lastColumn="0" w:oddVBand="0" w:evenVBand="0" w:oddHBand="1" w:evenHBand="0" w:firstRowFirstColumn="0" w:firstRowLastColumn="0" w:lastRowFirstColumn="0" w:lastRowLastColumn="0"/>
             </w:pPr>
-            <w:bookmarkStart w:id="195" w:name="_Toc495048592"/>
-            <w:bookmarkStart w:id="196" w:name="_Toc495048753"/>
+            <w:bookmarkStart w:id="194" w:name="_Toc495048592"/>
+            <w:bookmarkStart w:id="195" w:name="_Toc495048753"/>
             <w:r>
               <w:t>Codificación</w:t>
             </w:r>
+            <w:bookmarkEnd w:id="194"/>
             <w:bookmarkEnd w:id="195"/>
-            <w:bookmarkEnd w:id="196"/>
           </w:p>
         </w:tc>
         <w:tc>
@@ -10829,13 +10815,13 @@
               <w:outlineLvl w:val="2"/>
               <w:cnfStyle w:val="000000100000" w:firstRow="0" w:lastRow="0" w:firstColumn="0" w:lastColumn="0" w:oddVBand="0" w:evenVBand="0" w:oddHBand="1" w:evenHBand="0" w:firstRowFirstColumn="0" w:firstRowLastColumn="0" w:lastRowFirstColumn="0" w:lastRowLastColumn="0"/>
             </w:pPr>
-            <w:bookmarkStart w:id="197" w:name="_Toc495048593"/>
-            <w:bookmarkStart w:id="198" w:name="_Toc495048754"/>
+            <w:bookmarkStart w:id="196" w:name="_Toc495048593"/>
+            <w:bookmarkStart w:id="197" w:name="_Toc495048754"/>
             <w:r>
               <w:t>SWGI</w:t>
             </w:r>
+            <w:bookmarkEnd w:id="196"/>
             <w:bookmarkEnd w:id="197"/>
-            <w:bookmarkEnd w:id="198"/>
           </w:p>
         </w:tc>
       </w:tr>
@@ -10855,16 +10841,16 @@
                 <w:b w:val="0"/>
               </w:rPr>
             </w:pPr>
-            <w:bookmarkStart w:id="199" w:name="_Toc495048594"/>
-            <w:bookmarkStart w:id="200" w:name="_Toc495048755"/>
+            <w:bookmarkStart w:id="198" w:name="_Toc495048594"/>
+            <w:bookmarkStart w:id="199" w:name="_Toc495048755"/>
             <w:r>
               <w:rPr>
                 <w:b w:val="0"/>
               </w:rPr>
               <w:t>RI.py</w:t>
             </w:r>
+            <w:bookmarkEnd w:id="198"/>
             <w:bookmarkEnd w:id="199"/>
-            <w:bookmarkEnd w:id="200"/>
           </w:p>
         </w:tc>
         <w:tc>
@@ -10880,13 +10866,13 @@
               <w:outlineLvl w:val="2"/>
               <w:cnfStyle w:val="000000000000" w:firstRow="0" w:lastRow="0" w:firstColumn="0" w:lastColumn="0" w:oddVBand="0" w:evenVBand="0" w:oddHBand="0" w:evenHBand="0" w:firstRowFirstColumn="0" w:firstRowLastColumn="0" w:lastRowFirstColumn="0" w:lastRowLastColumn="0"/>
             </w:pPr>
-            <w:bookmarkStart w:id="201" w:name="_Toc495048595"/>
-            <w:bookmarkStart w:id="202" w:name="_Toc495048756"/>
+            <w:bookmarkStart w:id="200" w:name="_Toc495048595"/>
+            <w:bookmarkStart w:id="201" w:name="_Toc495048756"/>
             <w:r>
               <w:t>Reporte de Inventario</w:t>
             </w:r>
+            <w:bookmarkEnd w:id="200"/>
             <w:bookmarkEnd w:id="201"/>
-            <w:bookmarkEnd w:id="202"/>
           </w:p>
         </w:tc>
         <w:tc>
@@ -10901,13 +10887,13 @@
               <w:outlineLvl w:val="2"/>
               <w:cnfStyle w:val="000000000000" w:firstRow="0" w:lastRow="0" w:firstColumn="0" w:lastColumn="0" w:oddVBand="0" w:evenVBand="0" w:oddHBand="0" w:evenHBand="0" w:firstRowFirstColumn="0" w:firstRowLastColumn="0" w:lastRowFirstColumn="0" w:lastRowLastColumn="0"/>
             </w:pPr>
-            <w:bookmarkStart w:id="203" w:name="_Toc495048596"/>
-            <w:bookmarkStart w:id="204" w:name="_Toc495048757"/>
+            <w:bookmarkStart w:id="202" w:name="_Toc495048596"/>
+            <w:bookmarkStart w:id="203" w:name="_Toc495048757"/>
             <w:r>
               <w:t>Codificación</w:t>
             </w:r>
+            <w:bookmarkEnd w:id="202"/>
             <w:bookmarkEnd w:id="203"/>
-            <w:bookmarkEnd w:id="204"/>
           </w:p>
         </w:tc>
         <w:tc>
@@ -10922,13 +10908,13 @@
               <w:outlineLvl w:val="2"/>
               <w:cnfStyle w:val="000000000000" w:firstRow="0" w:lastRow="0" w:firstColumn="0" w:lastColumn="0" w:oddVBand="0" w:evenVBand="0" w:oddHBand="0" w:evenHBand="0" w:firstRowFirstColumn="0" w:firstRowLastColumn="0" w:lastRowFirstColumn="0" w:lastRowLastColumn="0"/>
             </w:pPr>
-            <w:bookmarkStart w:id="205" w:name="_Toc495048597"/>
-            <w:bookmarkStart w:id="206" w:name="_Toc495048758"/>
+            <w:bookmarkStart w:id="204" w:name="_Toc495048597"/>
+            <w:bookmarkStart w:id="205" w:name="_Toc495048758"/>
             <w:r>
               <w:t>SWGI</w:t>
             </w:r>
+            <w:bookmarkEnd w:id="204"/>
             <w:bookmarkEnd w:id="205"/>
-            <w:bookmarkEnd w:id="206"/>
           </w:p>
         </w:tc>
       </w:tr>
@@ -10951,16 +10937,16 @@
                 <w:b w:val="0"/>
               </w:rPr>
             </w:pPr>
-            <w:bookmarkStart w:id="207" w:name="_Toc495048598"/>
-            <w:bookmarkStart w:id="208" w:name="_Toc495048759"/>
+            <w:bookmarkStart w:id="206" w:name="_Toc495048598"/>
+            <w:bookmarkStart w:id="207" w:name="_Toc495048759"/>
             <w:r>
               <w:rPr>
                 <w:b w:val="0"/>
               </w:rPr>
               <w:t>SWGI_PN.docx</w:t>
             </w:r>
+            <w:bookmarkEnd w:id="206"/>
             <w:bookmarkEnd w:id="207"/>
-            <w:bookmarkEnd w:id="208"/>
           </w:p>
         </w:tc>
         <w:tc>
@@ -10976,13 +10962,13 @@
               <w:outlineLvl w:val="2"/>
               <w:cnfStyle w:val="000000100000" w:firstRow="0" w:lastRow="0" w:firstColumn="0" w:lastColumn="0" w:oddVBand="0" w:evenVBand="0" w:oddHBand="1" w:evenHBand="0" w:firstRowFirstColumn="0" w:firstRowLastColumn="0" w:lastRowFirstColumn="0" w:lastRowLastColumn="0"/>
             </w:pPr>
-            <w:bookmarkStart w:id="209" w:name="_Toc495048599"/>
-            <w:bookmarkStart w:id="210" w:name="_Toc495048760"/>
+            <w:bookmarkStart w:id="208" w:name="_Toc495048599"/>
+            <w:bookmarkStart w:id="209" w:name="_Toc495048760"/>
             <w:r>
               <w:t>Plan de Negocio</w:t>
             </w:r>
+            <w:bookmarkEnd w:id="208"/>
             <w:bookmarkEnd w:id="209"/>
-            <w:bookmarkEnd w:id="210"/>
           </w:p>
         </w:tc>
         <w:tc>
@@ -10997,13 +10983,13 @@
               <w:outlineLvl w:val="2"/>
               <w:cnfStyle w:val="000000100000" w:firstRow="0" w:lastRow="0" w:firstColumn="0" w:lastColumn="0" w:oddVBand="0" w:evenVBand="0" w:oddHBand="1" w:evenHBand="0" w:firstRowFirstColumn="0" w:firstRowLastColumn="0" w:lastRowFirstColumn="0" w:lastRowLastColumn="0"/>
             </w:pPr>
-            <w:bookmarkStart w:id="211" w:name="_Toc495048600"/>
-            <w:bookmarkStart w:id="212" w:name="_Toc495048761"/>
+            <w:bookmarkStart w:id="210" w:name="_Toc495048600"/>
+            <w:bookmarkStart w:id="211" w:name="_Toc495048761"/>
             <w:r>
               <w:t>Negocio</w:t>
             </w:r>
+            <w:bookmarkEnd w:id="210"/>
             <w:bookmarkEnd w:id="211"/>
-            <w:bookmarkEnd w:id="212"/>
           </w:p>
         </w:tc>
         <w:tc>
@@ -11018,13 +11004,13 @@
               <w:outlineLvl w:val="2"/>
               <w:cnfStyle w:val="000000100000" w:firstRow="0" w:lastRow="0" w:firstColumn="0" w:lastColumn="0" w:oddVBand="0" w:evenVBand="0" w:oddHBand="1" w:evenHBand="0" w:firstRowFirstColumn="0" w:firstRowLastColumn="0" w:lastRowFirstColumn="0" w:lastRowLastColumn="0"/>
             </w:pPr>
-            <w:bookmarkStart w:id="213" w:name="_Toc495048601"/>
-            <w:bookmarkStart w:id="214" w:name="_Toc495048762"/>
+            <w:bookmarkStart w:id="212" w:name="_Toc495048601"/>
+            <w:bookmarkStart w:id="213" w:name="_Toc495048762"/>
             <w:r>
               <w:t>SWGI</w:t>
             </w:r>
+            <w:bookmarkEnd w:id="212"/>
             <w:bookmarkEnd w:id="213"/>
-            <w:bookmarkEnd w:id="214"/>
           </w:p>
         </w:tc>
       </w:tr>
@@ -11205,6 +11191,7 @@
               <w:rPr>
                 <w:b w:val="0"/>
               </w:rPr>
+              <w:lastRenderedPageBreak/>
               <w:t>SWGI_DD.docx</w:t>
             </w:r>
           </w:p>
@@ -11517,16 +11504,16 @@
                 <w:b w:val="0"/>
               </w:rPr>
             </w:pPr>
-            <w:bookmarkStart w:id="215" w:name="_Toc495048582"/>
-            <w:bookmarkStart w:id="216" w:name="_Toc495048743"/>
+            <w:bookmarkStart w:id="214" w:name="_Toc495048582"/>
+            <w:bookmarkStart w:id="215" w:name="_Toc495048743"/>
             <w:r>
               <w:rPr>
                 <w:b w:val="0"/>
               </w:rPr>
               <w:t>SVO_DR.docx</w:t>
             </w:r>
+            <w:bookmarkEnd w:id="214"/>
             <w:bookmarkEnd w:id="215"/>
-            <w:bookmarkEnd w:id="216"/>
           </w:p>
         </w:tc>
         <w:tc>
@@ -11542,13 +11529,13 @@
               <w:outlineLvl w:val="2"/>
               <w:cnfStyle w:val="000000000000" w:firstRow="0" w:lastRow="0" w:firstColumn="0" w:lastColumn="0" w:oddVBand="0" w:evenVBand="0" w:oddHBand="0" w:evenHBand="0" w:firstRowFirstColumn="0" w:firstRowLastColumn="0" w:lastRowFirstColumn="0" w:lastRowLastColumn="0"/>
             </w:pPr>
-            <w:bookmarkStart w:id="217" w:name="_Toc495048583"/>
-            <w:bookmarkStart w:id="218" w:name="_Toc495048744"/>
+            <w:bookmarkStart w:id="216" w:name="_Toc495048583"/>
+            <w:bookmarkStart w:id="217" w:name="_Toc495048744"/>
             <w:r>
               <w:t>Documento de Requerimiento</w:t>
             </w:r>
+            <w:bookmarkEnd w:id="216"/>
             <w:bookmarkEnd w:id="217"/>
-            <w:bookmarkEnd w:id="218"/>
           </w:p>
         </w:tc>
         <w:tc>
@@ -11563,13 +11550,13 @@
               <w:outlineLvl w:val="2"/>
               <w:cnfStyle w:val="000000000000" w:firstRow="0" w:lastRow="0" w:firstColumn="0" w:lastColumn="0" w:oddVBand="0" w:evenVBand="0" w:oddHBand="0" w:evenHBand="0" w:firstRowFirstColumn="0" w:firstRowLastColumn="0" w:lastRowFirstColumn="0" w:lastRowLastColumn="0"/>
             </w:pPr>
-            <w:bookmarkStart w:id="219" w:name="_Toc495048584"/>
-            <w:bookmarkStart w:id="220" w:name="_Toc495048745"/>
+            <w:bookmarkStart w:id="218" w:name="_Toc495048584"/>
+            <w:bookmarkStart w:id="219" w:name="_Toc495048745"/>
             <w:r>
               <w:t>Análisis</w:t>
             </w:r>
+            <w:bookmarkEnd w:id="218"/>
             <w:bookmarkEnd w:id="219"/>
-            <w:bookmarkEnd w:id="220"/>
           </w:p>
         </w:tc>
         <w:tc>
@@ -11584,13 +11571,13 @@
               <w:outlineLvl w:val="2"/>
               <w:cnfStyle w:val="000000000000" w:firstRow="0" w:lastRow="0" w:firstColumn="0" w:lastColumn="0" w:oddVBand="0" w:evenVBand="0" w:oddHBand="0" w:evenHBand="0" w:firstRowFirstColumn="0" w:firstRowLastColumn="0" w:lastRowFirstColumn="0" w:lastRowLastColumn="0"/>
             </w:pPr>
-            <w:bookmarkStart w:id="221" w:name="_Toc495048585"/>
-            <w:bookmarkStart w:id="222" w:name="_Toc495048746"/>
+            <w:bookmarkStart w:id="220" w:name="_Toc495048585"/>
+            <w:bookmarkStart w:id="221" w:name="_Toc495048746"/>
             <w:r>
               <w:t>SVO</w:t>
             </w:r>
+            <w:bookmarkEnd w:id="220"/>
             <w:bookmarkEnd w:id="221"/>
-            <w:bookmarkEnd w:id="222"/>
           </w:p>
         </w:tc>
       </w:tr>
@@ -11613,16 +11600,16 @@
                 <w:b w:val="0"/>
               </w:rPr>
             </w:pPr>
-            <w:bookmarkStart w:id="223" w:name="_Toc495048586"/>
-            <w:bookmarkStart w:id="224" w:name="_Toc495048747"/>
+            <w:bookmarkStart w:id="222" w:name="_Toc495048586"/>
+            <w:bookmarkStart w:id="223" w:name="_Toc495048747"/>
             <w:r>
               <w:rPr>
                 <w:b w:val="0"/>
               </w:rPr>
               <w:t>RV.py</w:t>
             </w:r>
+            <w:bookmarkEnd w:id="222"/>
             <w:bookmarkEnd w:id="223"/>
-            <w:bookmarkEnd w:id="224"/>
           </w:p>
         </w:tc>
         <w:tc>
@@ -11638,13 +11625,13 @@
               <w:outlineLvl w:val="2"/>
               <w:cnfStyle w:val="000000100000" w:firstRow="0" w:lastRow="0" w:firstColumn="0" w:lastColumn="0" w:oddVBand="0" w:evenVBand="0" w:oddHBand="1" w:evenHBand="0" w:firstRowFirstColumn="0" w:firstRowLastColumn="0" w:lastRowFirstColumn="0" w:lastRowLastColumn="0"/>
             </w:pPr>
-            <w:bookmarkStart w:id="225" w:name="_Toc495048587"/>
-            <w:bookmarkStart w:id="226" w:name="_Toc495048748"/>
+            <w:bookmarkStart w:id="224" w:name="_Toc495048587"/>
+            <w:bookmarkStart w:id="225" w:name="_Toc495048748"/>
             <w:r>
               <w:t>Reporte de Ventas</w:t>
             </w:r>
+            <w:bookmarkEnd w:id="224"/>
             <w:bookmarkEnd w:id="225"/>
-            <w:bookmarkEnd w:id="226"/>
           </w:p>
         </w:tc>
         <w:tc>
@@ -11659,13 +11646,13 @@
               <w:outlineLvl w:val="2"/>
               <w:cnfStyle w:val="000000100000" w:firstRow="0" w:lastRow="0" w:firstColumn="0" w:lastColumn="0" w:oddVBand="0" w:evenVBand="0" w:oddHBand="1" w:evenHBand="0" w:firstRowFirstColumn="0" w:firstRowLastColumn="0" w:lastRowFirstColumn="0" w:lastRowLastColumn="0"/>
             </w:pPr>
-            <w:bookmarkStart w:id="227" w:name="_Toc495048588"/>
-            <w:bookmarkStart w:id="228" w:name="_Toc495048749"/>
+            <w:bookmarkStart w:id="226" w:name="_Toc495048588"/>
+            <w:bookmarkStart w:id="227" w:name="_Toc495048749"/>
             <w:r>
               <w:t>Codificación</w:t>
             </w:r>
+            <w:bookmarkEnd w:id="226"/>
             <w:bookmarkEnd w:id="227"/>
-            <w:bookmarkEnd w:id="228"/>
           </w:p>
         </w:tc>
         <w:tc>
@@ -11680,13 +11667,13 @@
               <w:outlineLvl w:val="2"/>
               <w:cnfStyle w:val="000000100000" w:firstRow="0" w:lastRow="0" w:firstColumn="0" w:lastColumn="0" w:oddVBand="0" w:evenVBand="0" w:oddHBand="1" w:evenHBand="0" w:firstRowFirstColumn="0" w:firstRowLastColumn="0" w:lastRowFirstColumn="0" w:lastRowLastColumn="0"/>
             </w:pPr>
-            <w:bookmarkStart w:id="229" w:name="_Toc495048589"/>
-            <w:bookmarkStart w:id="230" w:name="_Toc495048750"/>
+            <w:bookmarkStart w:id="228" w:name="_Toc495048589"/>
+            <w:bookmarkStart w:id="229" w:name="_Toc495048750"/>
             <w:r>
               <w:t>SVO</w:t>
             </w:r>
+            <w:bookmarkEnd w:id="228"/>
             <w:bookmarkEnd w:id="229"/>
-            <w:bookmarkEnd w:id="230"/>
           </w:p>
         </w:tc>
       </w:tr>
@@ -11706,16 +11693,16 @@
                 <w:b w:val="0"/>
               </w:rPr>
             </w:pPr>
-            <w:bookmarkStart w:id="231" w:name="_Toc495048574"/>
-            <w:bookmarkStart w:id="232" w:name="_Toc495048735"/>
+            <w:bookmarkStart w:id="230" w:name="_Toc495048574"/>
+            <w:bookmarkStart w:id="231" w:name="_Toc495048735"/>
             <w:r>
               <w:rPr>
                 <w:b w:val="0"/>
               </w:rPr>
               <w:t>AGE_PP.docx</w:t>
             </w:r>
+            <w:bookmarkEnd w:id="230"/>
             <w:bookmarkEnd w:id="231"/>
-            <w:bookmarkEnd w:id="232"/>
           </w:p>
         </w:tc>
         <w:tc>
@@ -11731,13 +11718,13 @@
               <w:outlineLvl w:val="2"/>
               <w:cnfStyle w:val="000000000000" w:firstRow="0" w:lastRow="0" w:firstColumn="0" w:lastColumn="0" w:oddVBand="0" w:evenVBand="0" w:oddHBand="0" w:evenHBand="0" w:firstRowFirstColumn="0" w:firstRowLastColumn="0" w:lastRowFirstColumn="0" w:lastRowLastColumn="0"/>
             </w:pPr>
-            <w:bookmarkStart w:id="233" w:name="_Toc495048575"/>
-            <w:bookmarkStart w:id="234" w:name="_Toc495048736"/>
+            <w:bookmarkStart w:id="232" w:name="_Toc495048575"/>
+            <w:bookmarkStart w:id="233" w:name="_Toc495048736"/>
             <w:r>
               <w:t>Plan de Proyecto</w:t>
             </w:r>
+            <w:bookmarkEnd w:id="232"/>
             <w:bookmarkEnd w:id="233"/>
-            <w:bookmarkEnd w:id="234"/>
           </w:p>
         </w:tc>
         <w:tc>
@@ -11752,13 +11739,13 @@
               <w:outlineLvl w:val="2"/>
               <w:cnfStyle w:val="000000000000" w:firstRow="0" w:lastRow="0" w:firstColumn="0" w:lastColumn="0" w:oddVBand="0" w:evenVBand="0" w:oddHBand="0" w:evenHBand="0" w:firstRowFirstColumn="0" w:firstRowLastColumn="0" w:lastRowFirstColumn="0" w:lastRowLastColumn="0"/>
             </w:pPr>
-            <w:bookmarkStart w:id="235" w:name="_Toc495048576"/>
-            <w:bookmarkStart w:id="236" w:name="_Toc495048737"/>
+            <w:bookmarkStart w:id="234" w:name="_Toc495048576"/>
+            <w:bookmarkStart w:id="235" w:name="_Toc495048737"/>
             <w:r>
               <w:t>Gestión</w:t>
             </w:r>
+            <w:bookmarkEnd w:id="234"/>
             <w:bookmarkEnd w:id="235"/>
-            <w:bookmarkEnd w:id="236"/>
           </w:p>
         </w:tc>
         <w:tc>
@@ -11773,13 +11760,13 @@
               <w:outlineLvl w:val="2"/>
               <w:cnfStyle w:val="000000000000" w:firstRow="0" w:lastRow="0" w:firstColumn="0" w:lastColumn="0" w:oddVBand="0" w:evenVBand="0" w:oddHBand="0" w:evenHBand="0" w:firstRowFirstColumn="0" w:firstRowLastColumn="0" w:lastRowFirstColumn="0" w:lastRowLastColumn="0"/>
             </w:pPr>
-            <w:bookmarkStart w:id="237" w:name="_Toc495048577"/>
-            <w:bookmarkStart w:id="238" w:name="_Toc495048738"/>
+            <w:bookmarkStart w:id="236" w:name="_Toc495048577"/>
+            <w:bookmarkStart w:id="237" w:name="_Toc495048738"/>
             <w:r>
               <w:t>AGE</w:t>
             </w:r>
+            <w:bookmarkEnd w:id="236"/>
             <w:bookmarkEnd w:id="237"/>
-            <w:bookmarkEnd w:id="238"/>
           </w:p>
         </w:tc>
       </w:tr>
@@ -11802,16 +11789,16 @@
                 <w:b w:val="0"/>
               </w:rPr>
             </w:pPr>
-            <w:bookmarkStart w:id="239" w:name="_Toc495048578"/>
-            <w:bookmarkStart w:id="240" w:name="_Toc495048739"/>
+            <w:bookmarkStart w:id="238" w:name="_Toc495048578"/>
+            <w:bookmarkStart w:id="239" w:name="_Toc495048739"/>
             <w:r>
               <w:rPr>
                 <w:b w:val="0"/>
               </w:rPr>
               <w:t>AGE_PN.docx</w:t>
             </w:r>
+            <w:bookmarkEnd w:id="238"/>
             <w:bookmarkEnd w:id="239"/>
-            <w:bookmarkEnd w:id="240"/>
           </w:p>
         </w:tc>
         <w:tc>
@@ -11827,13 +11814,13 @@
               <w:outlineLvl w:val="2"/>
               <w:cnfStyle w:val="000000100000" w:firstRow="0" w:lastRow="0" w:firstColumn="0" w:lastColumn="0" w:oddVBand="0" w:evenVBand="0" w:oddHBand="1" w:evenHBand="0" w:firstRowFirstColumn="0" w:firstRowLastColumn="0" w:lastRowFirstColumn="0" w:lastRowLastColumn="0"/>
             </w:pPr>
-            <w:bookmarkStart w:id="241" w:name="_Toc495048579"/>
-            <w:bookmarkStart w:id="242" w:name="_Toc495048740"/>
+            <w:bookmarkStart w:id="240" w:name="_Toc495048579"/>
+            <w:bookmarkStart w:id="241" w:name="_Toc495048740"/>
             <w:r>
               <w:t>Plan de Negocio</w:t>
             </w:r>
+            <w:bookmarkEnd w:id="240"/>
             <w:bookmarkEnd w:id="241"/>
-            <w:bookmarkEnd w:id="242"/>
           </w:p>
         </w:tc>
         <w:tc>
@@ -11848,13 +11835,13 @@
               <w:outlineLvl w:val="2"/>
               <w:cnfStyle w:val="000000100000" w:firstRow="0" w:lastRow="0" w:firstColumn="0" w:lastColumn="0" w:oddVBand="0" w:evenVBand="0" w:oddHBand="1" w:evenHBand="0" w:firstRowFirstColumn="0" w:firstRowLastColumn="0" w:lastRowFirstColumn="0" w:lastRowLastColumn="0"/>
             </w:pPr>
-            <w:bookmarkStart w:id="243" w:name="_Toc495048580"/>
-            <w:bookmarkStart w:id="244" w:name="_Toc495048741"/>
+            <w:bookmarkStart w:id="242" w:name="_Toc495048580"/>
+            <w:bookmarkStart w:id="243" w:name="_Toc495048741"/>
             <w:r>
               <w:t>Negocio</w:t>
             </w:r>
+            <w:bookmarkEnd w:id="242"/>
             <w:bookmarkEnd w:id="243"/>
-            <w:bookmarkEnd w:id="244"/>
           </w:p>
         </w:tc>
         <w:tc>
@@ -11869,13 +11856,13 @@
               <w:outlineLvl w:val="2"/>
               <w:cnfStyle w:val="000000100000" w:firstRow="0" w:lastRow="0" w:firstColumn="0" w:lastColumn="0" w:oddVBand="0" w:evenVBand="0" w:oddHBand="1" w:evenHBand="0" w:firstRowFirstColumn="0" w:firstRowLastColumn="0" w:lastRowFirstColumn="0" w:lastRowLastColumn="0"/>
             </w:pPr>
-            <w:bookmarkStart w:id="245" w:name="_Toc495048581"/>
-            <w:bookmarkStart w:id="246" w:name="_Toc495048742"/>
+            <w:bookmarkStart w:id="244" w:name="_Toc495048581"/>
+            <w:bookmarkStart w:id="245" w:name="_Toc495048742"/>
             <w:r>
               <w:t>AGE</w:t>
             </w:r>
+            <w:bookmarkEnd w:id="244"/>
             <w:bookmarkEnd w:id="245"/>
-            <w:bookmarkEnd w:id="246"/>
           </w:p>
         </w:tc>
       </w:tr>
@@ -11895,16 +11882,16 @@
                 <w:b w:val="0"/>
               </w:rPr>
             </w:pPr>
-            <w:bookmarkStart w:id="247" w:name="_Toc495048572"/>
-            <w:bookmarkStart w:id="248" w:name="_Toc495048733"/>
+            <w:bookmarkStart w:id="246" w:name="_Toc495048572"/>
+            <w:bookmarkStart w:id="247" w:name="_Toc495048733"/>
             <w:r>
               <w:rPr>
                 <w:b w:val="0"/>
               </w:rPr>
               <w:t>PGC.docx</w:t>
             </w:r>
+            <w:bookmarkEnd w:id="246"/>
             <w:bookmarkEnd w:id="247"/>
-            <w:bookmarkEnd w:id="248"/>
           </w:p>
         </w:tc>
         <w:tc>
@@ -11920,13 +11907,13 @@
               <w:outlineLvl w:val="2"/>
               <w:cnfStyle w:val="000000000000" w:firstRow="0" w:lastRow="0" w:firstColumn="0" w:lastColumn="0" w:oddVBand="0" w:evenVBand="0" w:oddHBand="0" w:evenHBand="0" w:firstRowFirstColumn="0" w:firstRowLastColumn="0" w:lastRowFirstColumn="0" w:lastRowLastColumn="0"/>
             </w:pPr>
-            <w:bookmarkStart w:id="249" w:name="_Toc495048573"/>
-            <w:bookmarkStart w:id="250" w:name="_Toc495048734"/>
+            <w:bookmarkStart w:id="248" w:name="_Toc495048573"/>
+            <w:bookmarkStart w:id="249" w:name="_Toc495048734"/>
             <w:r>
               <w:t>Plan de gestión de la configuración</w:t>
             </w:r>
+            <w:bookmarkEnd w:id="248"/>
             <w:bookmarkEnd w:id="249"/>
-            <w:bookmarkEnd w:id="250"/>
           </w:p>
         </w:tc>
         <w:tc>
@@ -11969,8 +11956,8 @@
           <w:szCs w:val="22"/>
         </w:rPr>
       </w:pPr>
-      <w:bookmarkStart w:id="251" w:name="_Toc487232382"/>
-      <w:bookmarkStart w:id="252" w:name="_Toc487233615"/>
+      <w:bookmarkStart w:id="250" w:name="_Toc487232382"/>
+      <w:bookmarkStart w:id="251" w:name="_Toc487233615"/>
     </w:p>
     <w:p>
       <w:pPr>
@@ -12095,8 +12082,8 @@
     </w:p>
     <w:p/>
     <w:p/>
+    <w:bookmarkEnd w:id="250"/>
     <w:bookmarkEnd w:id="251"/>
-    <w:bookmarkEnd w:id="252"/>
     <w:p>
       <w:pPr>
         <w:pStyle w:val="Prrafodelista"/>
@@ -12238,6 +12225,7 @@
                 <w:color w:val="auto"/>
                 <w:lang w:eastAsia="en-US"/>
               </w:rPr>
+              <w:lastRenderedPageBreak/>
               <w:t>Línea Base</w:t>
             </w:r>
           </w:p>
@@ -13964,6 +13952,7 @@
           <w:szCs w:val="24"/>
           <w:lang w:val="es-MX" w:eastAsia="ja-JP"/>
         </w:rPr>
+        <w:lastRenderedPageBreak/>
         <w:t>Procedimientos</w:t>
       </w:r>
     </w:p>
@@ -14056,8 +14045,8 @@
                 <w:lang w:eastAsia="en-US"/>
               </w:rPr>
             </w:pPr>
-            <w:bookmarkStart w:id="253" w:name="_Toc487232385"/>
-            <w:bookmarkStart w:id="254" w:name="_Toc487233618"/>
+            <w:bookmarkStart w:id="252" w:name="_Toc487232385"/>
+            <w:bookmarkStart w:id="253" w:name="_Toc487233618"/>
             <w:r>
               <w:rPr>
                 <w:rFonts w:ascii="Times New Roman" w:eastAsia="Times New Roman" w:hAnsi="Times New Roman" w:cs="Times New Roman"/>
@@ -14276,8 +14265,8 @@
         </w:rPr>
         <w:t xml:space="preserve"> Lista de Roles responsables de la documentación y sus distintos tipos de acceso</w:t>
       </w:r>
+      <w:bookmarkEnd w:id="252"/>
       <w:bookmarkEnd w:id="253"/>
-      <w:bookmarkEnd w:id="254"/>
     </w:p>
     <w:p/>
     <w:p/>
@@ -14299,7 +14288,7 @@
           <w:lang w:val="es-MX" w:eastAsia="ja-JP"/>
         </w:rPr>
       </w:pPr>
-      <w:bookmarkStart w:id="255" w:name="_Toc487252876"/>
+      <w:bookmarkStart w:id="254" w:name="_Toc487252876"/>
       <w:r>
         <w:rPr>
           <w:rFonts w:ascii="Times New Roman" w:hAnsi="Times New Roman" w:cs="Times New Roman"/>
@@ -14312,7 +14301,7 @@
         </w:rPr>
         <w:t>3.2.2.2 Línea Base</w:t>
       </w:r>
-      <w:bookmarkEnd w:id="255"/>
+      <w:bookmarkEnd w:id="254"/>
     </w:p>
     <w:p>
       <w:pPr>
@@ -14688,8 +14677,8 @@
           <w:lang w:val="es-MX" w:eastAsia="ja-JP"/>
         </w:rPr>
       </w:pPr>
-      <w:bookmarkStart w:id="256" w:name="_Toc487232384"/>
-      <w:bookmarkStart w:id="257" w:name="_Toc487233617"/>
+      <w:bookmarkStart w:id="255" w:name="_Toc487232384"/>
+      <w:bookmarkStart w:id="256" w:name="_Toc487233617"/>
       <w:r>
         <w:rPr>
           <w:rFonts w:ascii="Times New Roman" w:hAnsi="Times New Roman" w:cs="Times New Roman"/>
@@ -14736,8 +14725,8 @@
         </w:rPr>
         <w:t xml:space="preserve"> Lista de Roles con sus respectivos tipos de Acceso en la Línea Base</w:t>
       </w:r>
+      <w:bookmarkEnd w:id="255"/>
       <w:bookmarkEnd w:id="256"/>
-      <w:bookmarkEnd w:id="257"/>
     </w:p>
     <w:tbl>
       <w:tblPr>
@@ -15055,6 +15044,7 @@
                 <w:szCs w:val="24"/>
                 <w:lang w:eastAsia="en-US"/>
               </w:rPr>
+              <w:lastRenderedPageBreak/>
               <w:t>Eliminar (con autorización del gerente de configuración)</w:t>
             </w:r>
           </w:p>
@@ -15089,6 +15079,7 @@
                 <w:szCs w:val="24"/>
                 <w:lang w:eastAsia="en-US"/>
               </w:rPr>
+              <w:lastRenderedPageBreak/>
               <w:t>Desarrolladores</w:t>
             </w:r>
           </w:p>
@@ -15177,7 +15168,7 @@
           <w:lang w:val="es-MX" w:eastAsia="ja-JP"/>
         </w:rPr>
       </w:pPr>
-      <w:bookmarkStart w:id="258" w:name="_Toc487252878"/>
+      <w:bookmarkStart w:id="257" w:name="_Toc487252878"/>
       <w:r>
         <w:rPr>
           <w:rFonts w:ascii="Times New Roman" w:hAnsi="Times New Roman" w:cs="Times New Roman"/>
@@ -15190,7 +15181,7 @@
         </w:rPr>
         <w:t>3.2.2.3 Línea base de Gestión</w:t>
       </w:r>
-      <w:bookmarkEnd w:id="258"/>
+      <w:bookmarkEnd w:id="257"/>
     </w:p>
     <w:p>
       <w:pPr>
@@ -15435,8 +15426,8 @@
           <w:szCs w:val="24"/>
         </w:rPr>
       </w:pPr>
-      <w:bookmarkStart w:id="259" w:name="_Toc487232386"/>
-      <w:bookmarkStart w:id="260" w:name="_Toc487233619"/>
+      <w:bookmarkStart w:id="258" w:name="_Toc487232386"/>
+      <w:bookmarkStart w:id="259" w:name="_Toc487233619"/>
       <w:r>
         <w:rPr>
           <w:rFonts w:ascii="Times New Roman" w:hAnsi="Times New Roman" w:cs="Times New Roman"/>
@@ -15512,8 +15503,8 @@
         </w:rPr>
         <w:t>: Lista de Roles de los responsables de la Línea Base de Gestión con sus respectivos tipos de Acceso</w:t>
       </w:r>
+      <w:bookmarkEnd w:id="258"/>
       <w:bookmarkEnd w:id="259"/>
-      <w:bookmarkEnd w:id="260"/>
     </w:p>
     <w:tbl>
       <w:tblPr>
@@ -15861,7 +15852,7 @@
           <w:lang w:val="es-MX" w:eastAsia="ja-JP"/>
         </w:rPr>
       </w:pPr>
-      <w:bookmarkStart w:id="261" w:name="_Toc487252879"/>
+      <w:bookmarkStart w:id="260" w:name="_Toc487252879"/>
       <w:r>
         <w:rPr>
           <w:rFonts w:ascii="Times New Roman" w:hAnsi="Times New Roman" w:cs="Times New Roman"/>
@@ -15874,7 +15865,7 @@
         </w:rPr>
         <w:t>3.2.2.4 Línea base de Negocio</w:t>
       </w:r>
-      <w:bookmarkEnd w:id="261"/>
+      <w:bookmarkEnd w:id="260"/>
     </w:p>
     <w:p>
       <w:pPr>
@@ -16117,8 +16108,8 @@
           <w:szCs w:val="24"/>
         </w:rPr>
       </w:pPr>
-      <w:bookmarkStart w:id="262" w:name="_Toc487232387"/>
-      <w:bookmarkStart w:id="263" w:name="_Toc487233620"/>
+      <w:bookmarkStart w:id="261" w:name="_Toc487232387"/>
+      <w:bookmarkStart w:id="262" w:name="_Toc487233620"/>
       <w:r>
         <w:rPr>
           <w:rFonts w:ascii="Times New Roman" w:hAnsi="Times New Roman" w:cs="Times New Roman"/>
@@ -16194,8 +16185,8 @@
         </w:rPr>
         <w:t>Lista de Roles de los responsables de la Línea Base de Negocio con sus respectivos tipos de Acceso</w:t>
       </w:r>
+      <w:bookmarkEnd w:id="261"/>
       <w:bookmarkEnd w:id="262"/>
-      <w:bookmarkEnd w:id="263"/>
     </w:p>
     <w:tbl>
       <w:tblPr>
@@ -16543,7 +16534,7 @@
           <w:lang w:val="es-MX" w:eastAsia="ja-JP"/>
         </w:rPr>
       </w:pPr>
-      <w:bookmarkStart w:id="264" w:name="_Toc487252880"/>
+      <w:bookmarkStart w:id="263" w:name="_Toc487252880"/>
       <w:r>
         <w:rPr>
           <w:rFonts w:ascii="Times New Roman" w:hAnsi="Times New Roman" w:cs="Times New Roman"/>
@@ -16556,7 +16547,7 @@
         </w:rPr>
         <w:t>3.2.2.5 Línea base de Requisitos</w:t>
       </w:r>
-      <w:bookmarkEnd w:id="264"/>
+      <w:bookmarkEnd w:id="263"/>
     </w:p>
     <w:p>
       <w:pPr>
@@ -16793,8 +16784,8 @@
           <w:szCs w:val="24"/>
         </w:rPr>
       </w:pPr>
-      <w:bookmarkStart w:id="265" w:name="_Toc487232388"/>
-      <w:bookmarkStart w:id="266" w:name="_Toc487233621"/>
+      <w:bookmarkStart w:id="264" w:name="_Toc487232388"/>
+      <w:bookmarkStart w:id="265" w:name="_Toc487233621"/>
       <w:r>
         <w:rPr>
           <w:rFonts w:ascii="Times New Roman" w:hAnsi="Times New Roman" w:cs="Times New Roman"/>
@@ -16870,8 +16861,8 @@
         </w:rPr>
         <w:t>Lista de Roles de los responsables de la Línea Base de Gestión con sus respectivos tipos de Acceso</w:t>
       </w:r>
+      <w:bookmarkEnd w:id="264"/>
       <w:bookmarkEnd w:id="265"/>
-      <w:bookmarkEnd w:id="266"/>
     </w:p>
     <w:tbl>
       <w:tblPr>
@@ -17208,7 +17199,7 @@
           <w:lang w:val="es-MX" w:eastAsia="ja-JP"/>
         </w:rPr>
       </w:pPr>
-      <w:bookmarkStart w:id="267" w:name="_Toc487252881"/>
+      <w:bookmarkStart w:id="266" w:name="_Toc487252881"/>
       <w:r>
         <w:rPr>
           <w:rFonts w:ascii="Times New Roman" w:hAnsi="Times New Roman" w:cs="Times New Roman"/>
@@ -17221,7 +17212,7 @@
         </w:rPr>
         <w:t>3.2.2.6 Línea base de Análisis y Diseño</w:t>
       </w:r>
-      <w:bookmarkEnd w:id="267"/>
+      <w:bookmarkEnd w:id="266"/>
     </w:p>
     <w:p>
       <w:pPr>
@@ -17542,8 +17533,8 @@
           <w:szCs w:val="24"/>
         </w:rPr>
       </w:pPr>
-      <w:bookmarkStart w:id="268" w:name="_Toc487232389"/>
-      <w:bookmarkStart w:id="269" w:name="_Toc487233622"/>
+      <w:bookmarkStart w:id="267" w:name="_Toc487232389"/>
+      <w:bookmarkStart w:id="268" w:name="_Toc487233622"/>
       <w:r>
         <w:rPr>
           <w:rFonts w:ascii="Times New Roman" w:hAnsi="Times New Roman" w:cs="Times New Roman"/>
@@ -17619,8 +17610,8 @@
         </w:rPr>
         <w:t>Lista de Roles de los responsables de la Línea Base de Análisis y Diseño con sus respectivos tipos de Acceso</w:t>
       </w:r>
+      <w:bookmarkEnd w:id="267"/>
       <w:bookmarkEnd w:id="268"/>
-      <w:bookmarkEnd w:id="269"/>
     </w:p>
     <w:tbl>
       <w:tblPr>
@@ -18048,7 +18039,7 @@
           <w:lang w:val="es-MX" w:eastAsia="ja-JP"/>
         </w:rPr>
       </w:pPr>
-      <w:bookmarkStart w:id="270" w:name="_Toc487252882"/>
+      <w:bookmarkStart w:id="269" w:name="_Toc487252882"/>
       <w:r>
         <w:rPr>
           <w:rFonts w:ascii="Times New Roman" w:hAnsi="Times New Roman" w:cs="Times New Roman"/>
@@ -18061,7 +18052,7 @@
         </w:rPr>
         <w:t xml:space="preserve">3.2.2.7 Línea base de </w:t>
       </w:r>
-      <w:bookmarkEnd w:id="270"/>
+      <w:bookmarkEnd w:id="269"/>
       <w:r>
         <w:rPr>
           <w:rFonts w:ascii="Times New Roman" w:hAnsi="Times New Roman" w:cs="Times New Roman"/>
@@ -18255,6 +18246,7 @@
           <w:szCs w:val="24"/>
           <w:lang w:val="es-MX" w:eastAsia="ja-JP"/>
         </w:rPr>
+        <w:lastRenderedPageBreak/>
         <w:t>Implementación de los casos de usos definidos</w:t>
       </w:r>
     </w:p>
@@ -18310,8 +18302,8 @@
           <w:szCs w:val="24"/>
         </w:rPr>
       </w:pPr>
-      <w:bookmarkStart w:id="271" w:name="_Toc487232390"/>
-      <w:bookmarkStart w:id="272" w:name="_Toc487233623"/>
+      <w:bookmarkStart w:id="270" w:name="_Toc487232390"/>
+      <w:bookmarkStart w:id="271" w:name="_Toc487233623"/>
       <w:r>
         <w:rPr>
           <w:rFonts w:ascii="Times New Roman" w:hAnsi="Times New Roman" w:cs="Times New Roman"/>
@@ -18387,8 +18379,8 @@
         </w:rPr>
         <w:t>Lista de Roles de los responsables de la Línea Base de Implementación con sus respectivos tipos de Acceso</w:t>
       </w:r>
+      <w:bookmarkEnd w:id="270"/>
       <w:bookmarkEnd w:id="271"/>
-      <w:bookmarkEnd w:id="272"/>
     </w:p>
     <w:tbl>
       <w:tblPr>
@@ -18972,7 +18964,7 @@
           <w:lang w:val="es-MX" w:eastAsia="ja-JP"/>
         </w:rPr>
       </w:pPr>
-      <w:bookmarkStart w:id="273" w:name="_Toc487252883"/>
+      <w:bookmarkStart w:id="272" w:name="_Toc487252883"/>
       <w:r>
         <w:rPr>
           <w:rFonts w:ascii="Times New Roman" w:hAnsi="Times New Roman" w:cs="Times New Roman"/>
@@ -18985,7 +18977,7 @@
         </w:rPr>
         <w:t>3.2.2.8 Línea base de Pruebas</w:t>
       </w:r>
-      <w:bookmarkEnd w:id="273"/>
+      <w:bookmarkEnd w:id="272"/>
     </w:p>
     <w:p>
       <w:pPr>
@@ -19229,8 +19221,8 @@
           <w:szCs w:val="24"/>
         </w:rPr>
       </w:pPr>
-      <w:bookmarkStart w:id="274" w:name="_Toc487232391"/>
-      <w:bookmarkStart w:id="275" w:name="_Toc487233624"/>
+      <w:bookmarkStart w:id="273" w:name="_Toc487232391"/>
+      <w:bookmarkStart w:id="274" w:name="_Toc487233624"/>
       <w:r>
         <w:rPr>
           <w:rFonts w:ascii="Times New Roman" w:hAnsi="Times New Roman" w:cs="Times New Roman"/>
@@ -19238,6 +19230,7 @@
           <w:sz w:val="24"/>
           <w:szCs w:val="24"/>
         </w:rPr>
+        <w:lastRenderedPageBreak/>
         <w:t xml:space="preserve">Tabla </w:t>
       </w:r>
       <w:r>
@@ -19306,8 +19299,8 @@
         </w:rPr>
         <w:t>Lista de Roles de los responsables de la Línea Base de Pruebas con sus respectivos tipos de Acceso</w:t>
       </w:r>
+      <w:bookmarkEnd w:id="273"/>
       <w:bookmarkEnd w:id="274"/>
-      <w:bookmarkEnd w:id="275"/>
     </w:p>
     <w:tbl>
       <w:tblPr>
@@ -19677,7 +19670,7 @@
           <w:lang w:val="es-MX" w:eastAsia="ja-JP"/>
         </w:rPr>
       </w:pPr>
-      <w:bookmarkStart w:id="276" w:name="_Toc487252884"/>
+      <w:bookmarkStart w:id="275" w:name="_Toc487252884"/>
       <w:r>
         <w:rPr>
           <w:rFonts w:ascii="Times New Roman" w:hAnsi="Times New Roman" w:cs="Times New Roman"/>
@@ -19690,7 +19683,7 @@
         </w:rPr>
         <w:t>3.2.2.9 Línea base de Producción</w:t>
       </w:r>
-      <w:bookmarkEnd w:id="276"/>
+      <w:bookmarkEnd w:id="275"/>
     </w:p>
     <w:p>
       <w:pPr>
@@ -19959,8 +19952,8 @@
           <w:lang w:val="es-MX" w:eastAsia="ja-JP"/>
         </w:rPr>
       </w:pPr>
-      <w:bookmarkStart w:id="277" w:name="_Toc487232392"/>
-      <w:bookmarkStart w:id="278" w:name="_Toc487233625"/>
+      <w:bookmarkStart w:id="276" w:name="_Toc487232392"/>
+      <w:bookmarkStart w:id="277" w:name="_Toc487233625"/>
       <w:r>
         <w:rPr>
           <w:rFonts w:ascii="Times New Roman" w:hAnsi="Times New Roman" w:cs="Times New Roman"/>
@@ -20036,8 +20029,8 @@
         </w:rPr>
         <w:t>: Lista de Roles de los responsables de la Línea Base de Producción con sus respectivos tipos de Acceso</w:t>
       </w:r>
+      <w:bookmarkEnd w:id="276"/>
       <w:bookmarkEnd w:id="277"/>
-      <w:bookmarkEnd w:id="278"/>
     </w:p>
     <w:tbl>
       <w:tblPr>
@@ -20395,6 +20388,7 @@
                 <w:szCs w:val="24"/>
                 <w:lang w:eastAsia="en-US"/>
               </w:rPr>
+              <w:lastRenderedPageBreak/>
               <w:t>Usuario Final</w:t>
             </w:r>
           </w:p>
@@ -20475,7 +20469,7 @@
           <w:lang w:val="es-MX" w:eastAsia="ja-JP"/>
         </w:rPr>
       </w:pPr>
-      <w:bookmarkStart w:id="279" w:name="_Toc487252885"/>
+      <w:bookmarkStart w:id="278" w:name="_Toc487252885"/>
       <w:r>
         <w:rPr>
           <w:rFonts w:ascii="Times New Roman" w:hAnsi="Times New Roman" w:cs="Times New Roman"/>
@@ -20488,7 +20482,7 @@
         </w:rPr>
         <w:t>3.2.2.10 Release</w:t>
       </w:r>
-      <w:bookmarkEnd w:id="279"/>
+      <w:bookmarkEnd w:id="278"/>
     </w:p>
     <w:p>
       <w:pPr>
@@ -20705,8 +20699,8 @@
           <w:szCs w:val="24"/>
         </w:rPr>
       </w:pPr>
-      <w:bookmarkStart w:id="280" w:name="_Toc487232393"/>
-      <w:bookmarkStart w:id="281" w:name="_Toc487233626"/>
+      <w:bookmarkStart w:id="279" w:name="_Toc487232393"/>
+      <w:bookmarkStart w:id="280" w:name="_Toc487233626"/>
       <w:r>
         <w:rPr>
           <w:rFonts w:ascii="Times New Roman" w:hAnsi="Times New Roman" w:cs="Times New Roman"/>
@@ -20782,8 +20776,8 @@
         </w:rPr>
         <w:t>: Lista de Roles de los responsables de la Línea Base de Gestión con sus respectivos tipos de Acceso</w:t>
       </w:r>
+      <w:bookmarkEnd w:id="279"/>
       <w:bookmarkEnd w:id="280"/>
-      <w:bookmarkEnd w:id="281"/>
     </w:p>
     <w:tbl>
       <w:tblPr>
@@ -21147,7 +21141,7 @@
           <w:lang w:val="es-MX" w:eastAsia="ja-JP"/>
         </w:rPr>
       </w:pPr>
-      <w:bookmarkStart w:id="282" w:name="_Toc487252886"/>
+      <w:bookmarkStart w:id="281" w:name="_Toc487252886"/>
       <w:r>
         <w:rPr>
           <w:rFonts w:ascii="Times New Roman" w:hAnsi="Times New Roman" w:cs="Times New Roman"/>
@@ -21159,7 +21153,7 @@
         </w:rPr>
         <w:t>3.2.3 Definición del formato de la Solicitud de cambio</w:t>
       </w:r>
-      <w:bookmarkEnd w:id="282"/>
+      <w:bookmarkEnd w:id="281"/>
     </w:p>
     <w:p>
       <w:pPr>
@@ -21446,6 +21440,7 @@
               <w:rPr>
                 <w:b/>
               </w:rPr>
+              <w:lastRenderedPageBreak/>
               <w:t>Descripción</w:t>
             </w:r>
           </w:p>
@@ -21471,7 +21466,6 @@
               <w:rPr>
                 <w:b/>
               </w:rPr>
-              <w:lastRenderedPageBreak/>
               <w:t>Justificación</w:t>
             </w:r>
           </w:p>
@@ -21590,11 +21584,30 @@
                 <w:szCs w:val="24"/>
                 <w:lang w:eastAsia="es-VE"/>
               </w:rPr>
-              <w:object w:dxaOrig="0" w:dyaOrig="0">
-                <v:shape id="_x0000_i1117" type="#_x0000_t75" style="width:61.95pt;height:20.95pt" o:ole="">
+              <w:object w:dxaOrig="225" w:dyaOrig="225">
+                <v:shapetype id="_x0000_t75" coordsize="21600,21600" o:spt="75" o:preferrelative="t" path="m@4@5l@4@11@9@11@9@5xe" filled="f" stroked="f">
+                  <v:stroke joinstyle="miter"/>
+                  <v:formulas>
+                    <v:f eqn="if lineDrawn pixelLineWidth 0"/>
+                    <v:f eqn="sum @0 1 0"/>
+                    <v:f eqn="sum 0 0 @1"/>
+                    <v:f eqn="prod @2 1 2"/>
+                    <v:f eqn="prod @3 21600 pixelWidth"/>
+                    <v:f eqn="prod @3 21600 pixelHeight"/>
+                    <v:f eqn="sum @0 0 1"/>
+                    <v:f eqn="prod @6 1 2"/>
+                    <v:f eqn="prod @7 21600 pixelWidth"/>
+                    <v:f eqn="sum @8 21600 0"/>
+                    <v:f eqn="prod @7 21600 pixelHeight"/>
+                    <v:f eqn="sum @10 21600 0"/>
+                  </v:formulas>
+                  <v:path o:extrusionok="f" gradientshapeok="t" o:connecttype="rect"/>
+                  <o:lock v:ext="edit" aspectratio="t"/>
+                </v:shapetype>
+                <v:shape id="_x0000_i1101" type="#_x0000_t75" style="width:61.95pt;height:20.95pt" o:ole="">
                   <v:imagedata r:id="rId22" o:title=""/>
                 </v:shape>
-                <w:control r:id="rId23" w:name="Alcance1" w:shapeid="_x0000_i1117"/>
+                <w:control r:id="rId23" w:name="Alcance1" w:shapeid="_x0000_i1101"/>
               </w:object>
             </w:r>
             <w:r>
@@ -21603,11 +21616,11 @@
                 <w:szCs w:val="24"/>
                 <w:lang w:eastAsia="es-VE"/>
               </w:rPr>
-              <w:object w:dxaOrig="0" w:dyaOrig="0">
-                <v:shape id="_x0000_i1119" type="#_x0000_t75" style="width:90.4pt;height:20.95pt" o:ole="">
+              <w:object w:dxaOrig="225" w:dyaOrig="225">
+                <v:shape id="_x0000_i1103" type="#_x0000_t75" style="width:90.4pt;height:20.95pt" o:ole="">
                   <v:imagedata r:id="rId24" o:title=""/>
                 </v:shape>
-                <w:control r:id="rId25" w:name="Cronograma1" w:shapeid="_x0000_i1119"/>
+                <w:control r:id="rId25" w:name="Cronograma1" w:shapeid="_x0000_i1103"/>
               </w:object>
             </w:r>
             <w:r>
@@ -21616,11 +21629,11 @@
                 <w:szCs w:val="24"/>
                 <w:lang w:eastAsia="es-VE"/>
               </w:rPr>
-              <w:object w:dxaOrig="0" w:dyaOrig="0">
-                <v:shape id="_x0000_i1121" type="#_x0000_t75" style="width:60.3pt;height:20.95pt" o:ole="">
+              <w:object w:dxaOrig="225" w:dyaOrig="225">
+                <v:shape id="_x0000_i1105" type="#_x0000_t75" style="width:60.3pt;height:20.95pt" o:ole="">
                   <v:imagedata r:id="rId26" o:title=""/>
                 </v:shape>
-                <w:control r:id="rId27" w:name="Costos1" w:shapeid="_x0000_i1121"/>
+                <w:control r:id="rId27" w:name="Costos1" w:shapeid="_x0000_i1105"/>
               </w:object>
             </w:r>
             <w:r>
@@ -21629,11 +21642,11 @@
                 <w:szCs w:val="24"/>
                 <w:lang w:eastAsia="es-VE"/>
               </w:rPr>
-              <w:object w:dxaOrig="0" w:dyaOrig="0">
-                <v:shape id="_x0000_i1123" type="#_x0000_t75" style="width:60.3pt;height:20.95pt" o:ole="">
+              <w:object w:dxaOrig="225" w:dyaOrig="225">
+                <v:shape id="_x0000_i1107" type="#_x0000_t75" style="width:60.3pt;height:20.95pt" o:ole="">
                   <v:imagedata r:id="rId28" o:title=""/>
                 </v:shape>
-                <w:control r:id="rId29" w:name="Calidad1" w:shapeid="_x0000_i1123"/>
+                <w:control r:id="rId29" w:name="Calidad1" w:shapeid="_x0000_i1107"/>
               </w:object>
             </w:r>
             <w:r>
@@ -21642,11 +21655,11 @@
                 <w:szCs w:val="24"/>
                 <w:lang w:eastAsia="es-VE"/>
               </w:rPr>
-              <w:object w:dxaOrig="0" w:dyaOrig="0">
-                <v:shape id="_x0000_i1125" type="#_x0000_t75" style="width:68.65pt;height:20.95pt" o:ole="">
+              <w:object w:dxaOrig="225" w:dyaOrig="225">
+                <v:shape id="_x0000_i1109" type="#_x0000_t75" style="width:68.65pt;height:20.95pt" o:ole="">
                   <v:imagedata r:id="rId30" o:title=""/>
                 </v:shape>
-                <w:control r:id="rId31" w:name="Recursos1" w:shapeid="_x0000_i1125"/>
+                <w:control r:id="rId31" w:name="Recursos1" w:shapeid="_x0000_i1109"/>
               </w:object>
             </w:r>
             <w:r>
@@ -21655,11 +21668,11 @@
                 <w:szCs w:val="24"/>
                 <w:lang w:eastAsia="es-VE"/>
               </w:rPr>
-              <w:object w:dxaOrig="0" w:dyaOrig="0">
-                <v:shape id="_x0000_i1127" type="#_x0000_t75" style="width:105.5pt;height:20.95pt" o:ole="">
+              <w:object w:dxaOrig="225" w:dyaOrig="225">
+                <v:shape id="_x0000_i1111" type="#_x0000_t75" style="width:105.5pt;height:20.95pt" o:ole="">
                   <v:imagedata r:id="rId32" o:title=""/>
                 </v:shape>
-                <w:control r:id="rId33" w:name="Procedimientos1" w:shapeid="_x0000_i1127"/>
+                <w:control r:id="rId33" w:name="Procedimientos1" w:shapeid="_x0000_i1111"/>
               </w:object>
             </w:r>
             <w:r>
@@ -21668,11 +21681,11 @@
                 <w:szCs w:val="24"/>
                 <w:lang w:eastAsia="es-VE"/>
               </w:rPr>
-              <w:object w:dxaOrig="0" w:dyaOrig="0">
-                <v:shape id="_x0000_i1129" type="#_x0000_t75" style="width:105.5pt;height:20.95pt" o:ole="">
+              <w:object w:dxaOrig="225" w:dyaOrig="225">
+                <v:shape id="_x0000_i1113" type="#_x0000_t75" style="width:105.5pt;height:20.95pt" o:ole="">
                   <v:imagedata r:id="rId34" o:title=""/>
                 </v:shape>
-                <w:control r:id="rId35" w:name="Documentacion1" w:shapeid="_x0000_i1129"/>
+                <w:control r:id="rId35" w:name="Documentacion1" w:shapeid="_x0000_i1113"/>
               </w:object>
             </w:r>
             <w:r>
@@ -21681,11 +21694,11 @@
                 <w:szCs w:val="24"/>
                 <w:lang w:eastAsia="es-VE"/>
               </w:rPr>
-              <w:object w:dxaOrig="0" w:dyaOrig="0">
-                <v:shape id="_x0000_i1131" type="#_x0000_t75" style="width:54.4pt;height:20.95pt" o:ole="">
+              <w:object w:dxaOrig="225" w:dyaOrig="225">
+                <v:shape id="_x0000_i1115" type="#_x0000_t75" style="width:54.4pt;height:20.95pt" o:ole="">
                   <v:imagedata r:id="rId36" o:title=""/>
                 </v:shape>
-                <w:control r:id="rId37" w:name="Otros11" w:shapeid="_x0000_i1131"/>
+                <w:control r:id="rId37" w:name="Otros11" w:shapeid="_x0000_i1115"/>
               </w:object>
             </w:r>
           </w:p>
@@ -21763,11 +21776,11 @@
                 <w:szCs w:val="24"/>
                 <w:lang w:eastAsia="es-VE"/>
               </w:rPr>
-              <w:object w:dxaOrig="0" w:dyaOrig="0">
-                <v:shape id="_x0000_i1217" type="#_x0000_t75" style="width:119.7pt;height:20.95pt" o:ole="">
+              <w:object w:dxaOrig="225" w:dyaOrig="225">
+                <v:shape id="_x0000_i1117" type="#_x0000_t75" style="width:119.7pt;height:20.95pt" o:ole="">
                   <v:imagedata r:id="rId38" o:title=""/>
                 </v:shape>
-                <w:control r:id="rId39" w:name="SolicitudCliente" w:shapeid="_x0000_i1217"/>
+                <w:control r:id="rId39" w:name="SolicitudCliente" w:shapeid="_x0000_i1117"/>
               </w:object>
             </w:r>
             <w:r>
@@ -21776,11 +21789,11 @@
                 <w:szCs w:val="24"/>
                 <w:lang w:eastAsia="es-VE"/>
               </w:rPr>
-              <w:object w:dxaOrig="0" w:dyaOrig="0">
-                <v:shape id="_x0000_i1135" type="#_x0000_t75" style="width:137.3pt;height:20.95pt" o:ole="">
+              <w:object w:dxaOrig="225" w:dyaOrig="225">
+                <v:shape id="_x0000_i1119" type="#_x0000_t75" style="width:137.3pt;height:20.95pt" o:ole="">
                   <v:imagedata r:id="rId40" o:title=""/>
                 </v:shape>
-                <w:control r:id="rId41" w:name="Reparacion" w:shapeid="_x0000_i1135"/>
+                <w:control r:id="rId41" w:name="Reparacion" w:shapeid="_x0000_i1119"/>
               </w:object>
             </w:r>
             <w:r>
@@ -21789,11 +21802,11 @@
                 <w:szCs w:val="24"/>
                 <w:lang w:eastAsia="es-VE"/>
               </w:rPr>
-              <w:object w:dxaOrig="0" w:dyaOrig="0">
-                <v:shape id="_x0000_i1137" type="#_x0000_t75" style="width:110.5pt;height:20.95pt" o:ole="">
+              <w:object w:dxaOrig="225" w:dyaOrig="225">
+                <v:shape id="_x0000_i1121" type="#_x0000_t75" style="width:110.5pt;height:20.95pt" o:ole="">
                   <v:imagedata r:id="rId42" o:title=""/>
                 </v:shape>
-                <w:control r:id="rId43" w:name="AccionCorrectiva" w:shapeid="_x0000_i1137"/>
+                <w:control r:id="rId43" w:name="AccionCorrectiva" w:shapeid="_x0000_i1121"/>
               </w:object>
             </w:r>
             <w:r>
@@ -21802,11 +21815,11 @@
                 <w:szCs w:val="24"/>
                 <w:lang w:eastAsia="es-VE"/>
               </w:rPr>
-              <w:object w:dxaOrig="0" w:dyaOrig="0">
-                <v:shape id="_x0000_i1139" type="#_x0000_t75" style="width:110.5pt;height:20.95pt" o:ole="">
+              <w:object w:dxaOrig="225" w:dyaOrig="225">
+                <v:shape id="_x0000_i1123" type="#_x0000_t75" style="width:110.5pt;height:20.95pt" o:ole="">
                   <v:imagedata r:id="rId44" o:title=""/>
                 </v:shape>
-                <w:control r:id="rId45" w:name="AccionPreventiva" w:shapeid="_x0000_i1139"/>
+                <w:control r:id="rId45" w:name="AccionPreventiva" w:shapeid="_x0000_i1123"/>
               </w:object>
             </w:r>
             <w:r>
@@ -21815,11 +21828,11 @@
                 <w:szCs w:val="24"/>
                 <w:lang w:eastAsia="es-VE"/>
               </w:rPr>
-              <w:object w:dxaOrig="0" w:dyaOrig="0">
-                <v:shape id="_x0000_i1218" type="#_x0000_t75" style="width:244.45pt;height:20.95pt" o:ole="">
+              <w:object w:dxaOrig="225" w:dyaOrig="225">
+                <v:shape id="_x0000_i1125" type="#_x0000_t75" style="width:244.45pt;height:20.95pt" o:ole="">
                   <v:imagedata r:id="rId46" o:title=""/>
                 </v:shape>
-                <w:control r:id="rId47" w:name="ActualizacionesModificaciones" w:shapeid="_x0000_i1218"/>
+                <w:control r:id="rId47" w:name="ActualizacionesModificaciones" w:shapeid="_x0000_i1125"/>
               </w:object>
             </w:r>
             <w:r>
@@ -21828,11 +21841,11 @@
                 <w:szCs w:val="24"/>
                 <w:lang w:eastAsia="es-VE"/>
               </w:rPr>
-              <w:object w:dxaOrig="0" w:dyaOrig="0">
-                <v:shape id="_x0000_i1219" type="#_x0000_t75" style="width:110.5pt;height:20.95pt" o:ole="">
+              <w:object w:dxaOrig="225" w:dyaOrig="225">
+                <v:shape id="_x0000_i1127" type="#_x0000_t75" style="width:110.5pt;height:20.95pt" o:ole="">
                   <v:imagedata r:id="rId48" o:title=""/>
                 </v:shape>
-                <w:control r:id="rId49" w:name="Otros" w:shapeid="_x0000_i1219"/>
+                <w:control r:id="rId49" w:name="Otros" w:shapeid="_x0000_i1127"/>
               </w:object>
             </w:r>
           </w:p>
@@ -21896,11 +21909,11 @@
                 <w:szCs w:val="24"/>
                 <w:lang w:eastAsia="es-VE"/>
               </w:rPr>
-              <w:object w:dxaOrig="0" w:dyaOrig="0">
-                <v:shape id="_x0000_i1220" type="#_x0000_t75" style="width:61.95pt;height:20.95pt" o:ole="">
+              <w:object w:dxaOrig="225" w:dyaOrig="225">
+                <v:shape id="_x0000_i1129" type="#_x0000_t75" style="width:61.95pt;height:20.95pt" o:ole="">
                   <v:imagedata r:id="rId50" o:title=""/>
                 </v:shape>
-                <w:control r:id="rId51" w:name="Alcance2" w:shapeid="_x0000_i1220"/>
+                <w:control r:id="rId51" w:name="Alcance2" w:shapeid="_x0000_i1129"/>
               </w:object>
             </w:r>
             <w:r>
@@ -21909,11 +21922,11 @@
                 <w:szCs w:val="24"/>
                 <w:lang w:eastAsia="es-VE"/>
               </w:rPr>
-              <w:object w:dxaOrig="0" w:dyaOrig="0">
-                <v:shape id="_x0000_i1147" type="#_x0000_t75" style="width:90.4pt;height:20.95pt" o:ole="">
+              <w:object w:dxaOrig="225" w:dyaOrig="225">
+                <v:shape id="_x0000_i1131" type="#_x0000_t75" style="width:90.4pt;height:20.95pt" o:ole="">
                   <v:imagedata r:id="rId52" o:title=""/>
                 </v:shape>
-                <w:control r:id="rId53" w:name="Cronograma2" w:shapeid="_x0000_i1147"/>
+                <w:control r:id="rId53" w:name="Cronograma2" w:shapeid="_x0000_i1131"/>
               </w:object>
             </w:r>
             <w:r>
@@ -21922,11 +21935,11 @@
                 <w:szCs w:val="24"/>
                 <w:lang w:eastAsia="es-VE"/>
               </w:rPr>
-              <w:object w:dxaOrig="0" w:dyaOrig="0">
-                <v:shape id="_x0000_i1149" type="#_x0000_t75" style="width:60.3pt;height:20.95pt" o:ole="">
+              <w:object w:dxaOrig="225" w:dyaOrig="225">
+                <v:shape id="_x0000_i1133" type="#_x0000_t75" style="width:60.3pt;height:20.95pt" o:ole="">
                   <v:imagedata r:id="rId54" o:title=""/>
                 </v:shape>
-                <w:control r:id="rId55" w:name="Costos2" w:shapeid="_x0000_i1149"/>
+                <w:control r:id="rId55" w:name="Costos2" w:shapeid="_x0000_i1133"/>
               </w:object>
             </w:r>
             <w:r>
@@ -21935,11 +21948,11 @@
                 <w:szCs w:val="24"/>
                 <w:lang w:eastAsia="es-VE"/>
               </w:rPr>
-              <w:object w:dxaOrig="0" w:dyaOrig="0">
-                <v:shape id="_x0000_i1223" type="#_x0000_t75" style="width:64.45pt;height:20.1pt" o:ole="">
+              <w:object w:dxaOrig="225" w:dyaOrig="225">
+                <v:shape id="_x0000_i1135" type="#_x0000_t75" style="width:64.45pt;height:20.1pt" o:ole="">
                   <v:imagedata r:id="rId56" o:title=""/>
                 </v:shape>
-                <w:control r:id="rId57" w:name="Calidad2" w:shapeid="_x0000_i1223"/>
+                <w:control r:id="rId57" w:name="Calidad2" w:shapeid="_x0000_i1135"/>
               </w:object>
             </w:r>
           </w:p>
@@ -21998,11 +22011,11 @@
                 <w:szCs w:val="24"/>
                 <w:lang w:eastAsia="es-VE"/>
               </w:rPr>
-              <w:object w:dxaOrig="0" w:dyaOrig="0">
-                <v:shape id="_x0000_i1221" type="#_x0000_t75" style="width:119.7pt;height:20.95pt" o:ole="">
+              <w:object w:dxaOrig="225" w:dyaOrig="225">
+                <v:shape id="_x0000_i1137" type="#_x0000_t75" style="width:119.7pt;height:20.95pt" o:ole="">
                   <v:imagedata r:id="rId58" o:title=""/>
                 </v:shape>
-                <w:control r:id="rId59" w:name="SolicitudCliente1" w:shapeid="_x0000_i1221"/>
+                <w:control r:id="rId59" w:name="SolicitudCliente1" w:shapeid="_x0000_i1137"/>
               </w:object>
             </w:r>
             <w:r>
@@ -22011,11 +22024,11 @@
                 <w:szCs w:val="24"/>
                 <w:lang w:eastAsia="es-VE"/>
               </w:rPr>
-              <w:object w:dxaOrig="0" w:dyaOrig="0">
-                <v:shape id="_x0000_i1155" type="#_x0000_t75" style="width:110.5pt;height:20.95pt" o:ole="">
+              <w:object w:dxaOrig="225" w:dyaOrig="225">
+                <v:shape id="_x0000_i1139" type="#_x0000_t75" style="width:110.5pt;height:20.95pt" o:ole="">
                   <v:imagedata r:id="rId60" o:title=""/>
                 </v:shape>
-                <w:control r:id="rId61" w:name="AccionCorrectiva1" w:shapeid="_x0000_i1155"/>
+                <w:control r:id="rId61" w:name="AccionCorrectiva1" w:shapeid="_x0000_i1139"/>
               </w:object>
             </w:r>
             <w:r>
@@ -22024,11 +22037,11 @@
                 <w:szCs w:val="24"/>
                 <w:lang w:eastAsia="es-VE"/>
               </w:rPr>
-              <w:object w:dxaOrig="0" w:dyaOrig="0">
-                <v:shape id="_x0000_i1157" type="#_x0000_t75" style="width:110.5pt;height:20.95pt" o:ole="">
+              <w:object w:dxaOrig="225" w:dyaOrig="225">
+                <v:shape id="_x0000_i1141" type="#_x0000_t75" style="width:110.5pt;height:20.95pt" o:ole="">
                   <v:imagedata r:id="rId62" o:title=""/>
                 </v:shape>
-                <w:control r:id="rId63" w:name="AccionPreventiva1" w:shapeid="_x0000_i1157"/>
+                <w:control r:id="rId63" w:name="AccionPreventiva1" w:shapeid="_x0000_i1141"/>
               </w:object>
             </w:r>
             <w:r>
@@ -22037,11 +22050,11 @@
                 <w:szCs w:val="24"/>
                 <w:lang w:eastAsia="es-VE"/>
               </w:rPr>
-              <w:object w:dxaOrig="0" w:dyaOrig="0">
-                <v:shape id="_x0000_i1222" type="#_x0000_t75" style="width:80.35pt;height:20.95pt" o:ole="">
+              <w:object w:dxaOrig="225" w:dyaOrig="225">
+                <v:shape id="_x0000_i1143" type="#_x0000_t75" style="width:80.35pt;height:20.95pt" o:ole="">
                   <v:imagedata r:id="rId64" o:title=""/>
                 </v:shape>
-                <w:control r:id="rId65" w:name="ActualizacionesModificaciones1" w:shapeid="_x0000_i1222"/>
+                <w:control r:id="rId65" w:name="ActualizacionesModificaciones1" w:shapeid="_x0000_i1143"/>
               </w:object>
             </w:r>
           </w:p>
@@ -22108,11 +22121,11 @@
                 <w:szCs w:val="24"/>
                 <w:lang w:eastAsia="es-VE"/>
               </w:rPr>
-              <w:object w:dxaOrig="0" w:dyaOrig="0" w14:anchorId="4570C287">
-                <v:shape id="_x0000_i1224" type="#_x0000_t75" style="width:61.95pt;height:20.95pt" o:ole="">
+              <w:object w:dxaOrig="225" w:dyaOrig="225" w14:anchorId="4570C287">
+                <v:shape id="_x0000_i1145" type="#_x0000_t75" style="width:61.95pt;height:20.95pt" o:ole="">
                   <v:imagedata r:id="rId66" o:title=""/>
                 </v:shape>
-                <w:control r:id="rId67" w:name="Alcance21" w:shapeid="_x0000_i1224"/>
+                <w:control r:id="rId67" w:name="Alcance21" w:shapeid="_x0000_i1145"/>
               </w:object>
             </w:r>
             <w:r>
@@ -22121,11 +22134,11 @@
                 <w:szCs w:val="24"/>
                 <w:lang w:eastAsia="es-VE"/>
               </w:rPr>
-              <w:object w:dxaOrig="0" w:dyaOrig="0" w14:anchorId="11E393AE">
-                <v:shape id="_x0000_i1163" type="#_x0000_t75" style="width:90.4pt;height:20.95pt" o:ole="">
+              <w:object w:dxaOrig="225" w:dyaOrig="225" w14:anchorId="11E393AE">
+                <v:shape id="_x0000_i1147" type="#_x0000_t75" style="width:90.4pt;height:20.95pt" o:ole="">
                   <v:imagedata r:id="rId68" o:title=""/>
                 </v:shape>
-                <w:control r:id="rId69" w:name="Cronograma21" w:shapeid="_x0000_i1163"/>
+                <w:control r:id="rId69" w:name="Cronograma21" w:shapeid="_x0000_i1147"/>
               </w:object>
             </w:r>
             <w:r>
@@ -22134,11 +22147,11 @@
                 <w:szCs w:val="24"/>
                 <w:lang w:eastAsia="es-VE"/>
               </w:rPr>
-              <w:object w:dxaOrig="0" w:dyaOrig="0" w14:anchorId="62A53D7F">
-                <v:shape id="_x0000_i1165" type="#_x0000_t75" style="width:60.3pt;height:20.95pt" o:ole="">
+              <w:object w:dxaOrig="225" w:dyaOrig="225" w14:anchorId="62A53D7F">
+                <v:shape id="_x0000_i1149" type="#_x0000_t75" style="width:60.3pt;height:20.95pt" o:ole="">
                   <v:imagedata r:id="rId70" o:title=""/>
                 </v:shape>
-                <w:control r:id="rId71" w:name="Costos21" w:shapeid="_x0000_i1165"/>
+                <w:control r:id="rId71" w:name="Costos21" w:shapeid="_x0000_i1149"/>
               </w:object>
             </w:r>
             <w:r>
@@ -22147,11 +22160,11 @@
                 <w:szCs w:val="24"/>
                 <w:lang w:eastAsia="es-VE"/>
               </w:rPr>
-              <w:object w:dxaOrig="0" w:dyaOrig="0" w14:anchorId="78350F52">
-                <v:shape id="_x0000_i1167" type="#_x0000_t75" style="width:64.45pt;height:20.1pt" o:ole="">
+              <w:object w:dxaOrig="225" w:dyaOrig="225" w14:anchorId="78350F52">
+                <v:shape id="_x0000_i1151" type="#_x0000_t75" style="width:64.45pt;height:20.1pt" o:ole="">
                   <v:imagedata r:id="rId72" o:title=""/>
                 </v:shape>
-                <w:control r:id="rId73" w:name="Calidad21" w:shapeid="_x0000_i1167"/>
+                <w:control r:id="rId73" w:name="Calidad21" w:shapeid="_x0000_i1151"/>
               </w:object>
             </w:r>
           </w:p>
@@ -22229,11 +22242,11 @@
                 <w:szCs w:val="24"/>
                 <w:lang w:eastAsia="es-VE"/>
               </w:rPr>
-              <w:object w:dxaOrig="0" w:dyaOrig="0" w14:anchorId="09930351">
-                <v:shape id="_x0000_i1169" type="#_x0000_t75" style="width:81.2pt;height:20.95pt" o:ole="">
+              <w:object w:dxaOrig="225" w:dyaOrig="225" w14:anchorId="09930351">
+                <v:shape id="_x0000_i1153" type="#_x0000_t75" style="width:81.2pt;height:20.95pt" o:ole="">
                   <v:imagedata r:id="rId74" o:title=""/>
                 </v:shape>
-                <w:control r:id="rId75" w:name="SolicitudCliente2" w:shapeid="_x0000_i1169"/>
+                <w:control r:id="rId75" w:name="SolicitudCliente2" w:shapeid="_x0000_i1153"/>
               </w:object>
             </w:r>
             <w:r>
@@ -22242,11 +22255,11 @@
                 <w:szCs w:val="24"/>
                 <w:lang w:eastAsia="es-VE"/>
               </w:rPr>
-              <w:object w:dxaOrig="0" w:dyaOrig="0" w14:anchorId="67F2E8F4">
-                <v:shape id="_x0000_i1171" type="#_x0000_t75" style="width:79.55pt;height:20.95pt" o:ole="">
+              <w:object w:dxaOrig="225" w:dyaOrig="225" w14:anchorId="67F2E8F4">
+                <v:shape id="_x0000_i1155" type="#_x0000_t75" style="width:79.55pt;height:20.95pt" o:ole="">
                   <v:imagedata r:id="rId76" o:title=""/>
                 </v:shape>
-                <w:control r:id="rId77" w:name="Reparacion1" w:shapeid="_x0000_i1171"/>
+                <w:control r:id="rId77" w:name="Reparacion1" w:shapeid="_x0000_i1155"/>
               </w:object>
             </w:r>
             <w:r>
@@ -22255,11 +22268,11 @@
                 <w:szCs w:val="24"/>
                 <w:lang w:eastAsia="es-VE"/>
               </w:rPr>
-              <w:object w:dxaOrig="0" w:dyaOrig="0" w14:anchorId="6CDFD11F">
-                <v:shape id="_x0000_i1226" type="#_x0000_t75" style="width:110.5pt;height:20.95pt" o:ole="">
+              <w:object w:dxaOrig="225" w:dyaOrig="225" w14:anchorId="6CDFD11F">
+                <v:shape id="_x0000_i1157" type="#_x0000_t75" style="width:110.5pt;height:20.95pt" o:ole="">
                   <v:imagedata r:id="rId78" o:title=""/>
                 </v:shape>
-                <w:control r:id="rId79" w:name="AccionCorrectiva2" w:shapeid="_x0000_i1226"/>
+                <w:control r:id="rId79" w:name="AccionCorrectiva2" w:shapeid="_x0000_i1157"/>
               </w:object>
             </w:r>
             <w:r>
@@ -22268,11 +22281,11 @@
                 <w:szCs w:val="24"/>
                 <w:lang w:eastAsia="es-VE"/>
               </w:rPr>
-              <w:object w:dxaOrig="0" w:dyaOrig="0" w14:anchorId="61669576">
-                <v:shape id="_x0000_i1175" type="#_x0000_t75" style="width:110.5pt;height:20.95pt" o:ole="">
+              <w:object w:dxaOrig="225" w:dyaOrig="225" w14:anchorId="61669576">
+                <v:shape id="_x0000_i1159" type="#_x0000_t75" style="width:110.5pt;height:20.95pt" o:ole="">
                   <v:imagedata r:id="rId80" o:title=""/>
                 </v:shape>
-                <w:control r:id="rId81" w:name="AccionPreventiva2" w:shapeid="_x0000_i1175"/>
+                <w:control r:id="rId81" w:name="AccionPreventiva2" w:shapeid="_x0000_i1159"/>
               </w:object>
             </w:r>
             <w:r>
@@ -22281,11 +22294,11 @@
                 <w:szCs w:val="24"/>
                 <w:lang w:eastAsia="es-VE"/>
               </w:rPr>
-              <w:object w:dxaOrig="0" w:dyaOrig="0" w14:anchorId="3780ABCE">
-                <v:shape id="_x0000_i1225" type="#_x0000_t75" style="width:133.1pt;height:20.95pt" o:ole="">
+              <w:object w:dxaOrig="225" w:dyaOrig="225" w14:anchorId="3780ABCE">
+                <v:shape id="_x0000_i1161" type="#_x0000_t75" style="width:133.1pt;height:20.95pt" o:ole="">
                   <v:imagedata r:id="rId82" o:title=""/>
                 </v:shape>
-                <w:control r:id="rId83" w:name="ActualizacionesModificaciones2" w:shapeid="_x0000_i1225"/>
+                <w:control r:id="rId83" w:name="ActualizacionesModificaciones2" w:shapeid="_x0000_i1161"/>
               </w:object>
             </w:r>
           </w:p>
@@ -22354,11 +22367,11 @@
                 <w:szCs w:val="24"/>
                 <w:lang w:eastAsia="es-VE"/>
               </w:rPr>
-              <w:object w:dxaOrig="0" w:dyaOrig="0">
-                <v:shape id="_x0000_i1179" type="#_x0000_t75" style="width:58.6pt;height:20.95pt" o:ole="">
+              <w:object w:dxaOrig="225" w:dyaOrig="225">
+                <v:shape id="_x0000_i1163" type="#_x0000_t75" style="width:58.6pt;height:20.95pt" o:ole="">
                   <v:imagedata r:id="rId84" o:title=""/>
                 </v:shape>
-                <w:control r:id="rId85" w:name="SolicitudCliente21" w:shapeid="_x0000_i1179"/>
+                <w:control r:id="rId85" w:name="SolicitudCliente21" w:shapeid="_x0000_i1163"/>
               </w:object>
             </w:r>
             <w:r>
@@ -22367,11 +22380,11 @@
                 <w:szCs w:val="24"/>
                 <w:lang w:eastAsia="es-VE"/>
               </w:rPr>
-              <w:object w:dxaOrig="0" w:dyaOrig="0">
-                <v:shape id="_x0000_i1181" type="#_x0000_t75" style="width:62.8pt;height:20.95pt" o:ole="">
+              <w:object w:dxaOrig="225" w:dyaOrig="225">
+                <v:shape id="_x0000_i1165" type="#_x0000_t75" style="width:62.8pt;height:20.95pt" o:ole="">
                   <v:imagedata r:id="rId86" o:title=""/>
                 </v:shape>
-                <w:control r:id="rId87" w:name="Reparacion11" w:shapeid="_x0000_i1181"/>
+                <w:control r:id="rId87" w:name="Reparacion11" w:shapeid="_x0000_i1165"/>
               </w:object>
             </w:r>
             <w:r>
@@ -22380,11 +22393,11 @@
                 <w:szCs w:val="24"/>
                 <w:lang w:eastAsia="es-VE"/>
               </w:rPr>
-              <w:object w:dxaOrig="0" w:dyaOrig="0">
-                <v:shape id="_x0000_i1227" type="#_x0000_t75" style="width:87.05pt;height:20.95pt" o:ole="">
+              <w:object w:dxaOrig="225" w:dyaOrig="225">
+                <v:shape id="_x0000_i1167" type="#_x0000_t75" style="width:87.05pt;height:20.95pt" o:ole="">
                   <v:imagedata r:id="rId88" o:title=""/>
                 </v:shape>
-                <w:control r:id="rId89" w:name="AccionCorrectiva21" w:shapeid="_x0000_i1227"/>
+                <w:control r:id="rId89" w:name="AccionCorrectiva21" w:shapeid="_x0000_i1167"/>
               </w:object>
             </w:r>
             <w:r>
@@ -22393,11 +22406,11 @@
                 <w:szCs w:val="24"/>
                 <w:lang w:eastAsia="es-VE"/>
               </w:rPr>
-              <w:object w:dxaOrig="0" w:dyaOrig="0">
-                <v:shape id="_x0000_i1185" type="#_x0000_t75" style="width:79.55pt;height:20.95pt" o:ole="">
+              <w:object w:dxaOrig="225" w:dyaOrig="225">
+                <v:shape id="_x0000_i1169" type="#_x0000_t75" style="width:79.55pt;height:20.95pt" o:ole="">
                   <v:imagedata r:id="rId90" o:title=""/>
                 </v:shape>
-                <w:control r:id="rId91" w:name="AccionPreventiva21" w:shapeid="_x0000_i1185"/>
+                <w:control r:id="rId91" w:name="AccionPreventiva21" w:shapeid="_x0000_i1169"/>
               </w:object>
             </w:r>
             <w:r>
@@ -22406,11 +22419,11 @@
                 <w:szCs w:val="24"/>
                 <w:lang w:eastAsia="es-VE"/>
               </w:rPr>
-              <w:object w:dxaOrig="0" w:dyaOrig="0">
-                <v:shape id="_x0000_i1228" type="#_x0000_t75" style="width:51.9pt;height:20.95pt" o:ole="">
+              <w:object w:dxaOrig="225" w:dyaOrig="225">
+                <v:shape id="_x0000_i1171" type="#_x0000_t75" style="width:51.9pt;height:20.95pt" o:ole="">
                   <v:imagedata r:id="rId92" o:title=""/>
                 </v:shape>
-                <w:control r:id="rId93" w:name="ActualizacionesModificaciones21" w:shapeid="_x0000_i1228"/>
+                <w:control r:id="rId93" w:name="ActualizacionesModificaciones21" w:shapeid="_x0000_i1171"/>
               </w:object>
             </w:r>
           </w:p>
@@ -22471,11 +22484,11 @@
                 <w:szCs w:val="24"/>
                 <w:lang w:eastAsia="es-VE"/>
               </w:rPr>
-              <w:object w:dxaOrig="0" w:dyaOrig="0" w14:anchorId="67D5F414">
-                <v:shape id="_x0000_i1230" type="#_x0000_t75" style="width:93.75pt;height:20.95pt" o:ole="">
+              <w:object w:dxaOrig="225" w:dyaOrig="225" w14:anchorId="67D5F414">
+                <v:shape id="_x0000_i1173" type="#_x0000_t75" style="width:93.75pt;height:20.95pt" o:ole="">
                   <v:imagedata r:id="rId94" o:title=""/>
                 </v:shape>
-                <w:control r:id="rId95" w:name="Alcance22" w:shapeid="_x0000_i1230"/>
+                <w:control r:id="rId95" w:name="Alcance22" w:shapeid="_x0000_i1173"/>
               </w:object>
             </w:r>
             <w:r>
@@ -22484,11 +22497,11 @@
                 <w:szCs w:val="24"/>
                 <w:lang w:eastAsia="es-VE"/>
               </w:rPr>
-              <w:object w:dxaOrig="0" w:dyaOrig="0" w14:anchorId="16018A4B">
-                <v:shape id="_x0000_i1191" type="#_x0000_t75" style="width:90.4pt;height:20.95pt" o:ole="">
+              <w:object w:dxaOrig="225" w:dyaOrig="225" w14:anchorId="16018A4B">
+                <v:shape id="_x0000_i1175" type="#_x0000_t75" style="width:90.4pt;height:20.95pt" o:ole="">
                   <v:imagedata r:id="rId96" o:title=""/>
                 </v:shape>
-                <w:control r:id="rId97" w:name="Cronograma22" w:shapeid="_x0000_i1191"/>
+                <w:control r:id="rId97" w:name="Cronograma22" w:shapeid="_x0000_i1175"/>
               </w:object>
             </w:r>
           </w:p>
@@ -22496,6 +22509,48 @@
             <w:pPr>
               <w:rPr>
                 <w:b/>
+              </w:rPr>
+            </w:pPr>
+          </w:p>
+        </w:tc>
+      </w:tr>
+      <w:tr>
+        <w:trPr>
+          <w:trHeight w:val="1188"/>
+        </w:trPr>
+        <w:tc>
+          <w:tcPr>
+            <w:tcW w:w="2549" w:type="dxa"/>
+            <w:gridSpan w:val="2"/>
+            <w:vAlign w:val="center"/>
+          </w:tcPr>
+          <w:p>
+            <w:pPr>
+              <w:rPr>
+                <w:b/>
+              </w:rPr>
+            </w:pPr>
+            <w:r>
+              <w:rPr>
+                <w:b/>
+              </w:rPr>
+              <w:lastRenderedPageBreak/>
+              <w:t>Diseño de Solución</w:t>
+            </w:r>
+          </w:p>
+        </w:tc>
+        <w:tc>
+          <w:tcPr>
+            <w:tcW w:w="6171" w:type="dxa"/>
+            <w:gridSpan w:val="6"/>
+          </w:tcPr>
+          <w:p>
+            <w:pPr>
+              <w:spacing w:line="240" w:lineRule="auto"/>
+              <w:rPr>
+                <w:rFonts w:eastAsia="Times New Roman"/>
+                <w:szCs w:val="24"/>
+                <w:lang w:eastAsia="es-VE"/>
               </w:rPr>
             </w:pPr>
           </w:p>
@@ -22539,6 +22594,50 @@
                 <w:lang w:eastAsia="es-VE"/>
               </w:rPr>
             </w:pPr>
+          </w:p>
+        </w:tc>
+      </w:tr>
+      <w:tr>
+        <w:trPr>
+          <w:trHeight w:val="2447"/>
+        </w:trPr>
+        <w:tc>
+          <w:tcPr>
+            <w:tcW w:w="2549" w:type="dxa"/>
+            <w:gridSpan w:val="2"/>
+            <w:vAlign w:val="center"/>
+          </w:tcPr>
+          <w:p>
+            <w:pPr>
+              <w:jc w:val="left"/>
+              <w:rPr>
+                <w:b/>
+              </w:rPr>
+            </w:pPr>
+            <w:r>
+              <w:rPr>
+                <w:b/>
+              </w:rPr>
+              <w:t>Cronograma de Solución</w:t>
+            </w:r>
+          </w:p>
+        </w:tc>
+        <w:tc>
+          <w:tcPr>
+            <w:tcW w:w="6171" w:type="dxa"/>
+            <w:gridSpan w:val="6"/>
+          </w:tcPr>
+          <w:p>
+            <w:pPr>
+              <w:spacing w:line="240" w:lineRule="auto"/>
+              <w:rPr>
+                <w:rFonts w:eastAsia="Times New Roman"/>
+                <w:szCs w:val="24"/>
+                <w:lang w:eastAsia="es-VE"/>
+              </w:rPr>
+            </w:pPr>
+            <w:bookmarkStart w:id="282" w:name="_GoBack"/>
+            <w:bookmarkEnd w:id="282"/>
           </w:p>
         </w:tc>
       </w:tr>
@@ -23082,6 +23181,7 @@
         <w:docPartUnique/>
       </w:docPartObj>
     </w:sdtPr>
+    <w:sdtEndPr/>
     <w:sdtContent>
       <w:p>
         <w:pPr>
@@ -23181,7 +23281,7 @@
                                   <w:szCs w:val="28"/>
                                   <w:lang w:val="es-ES"/>
                                 </w:rPr>
-                                <w:t>21</w:t>
+                                <w:t>22</w:t>
                               </w:r>
                               <w:r>
                                 <w:rPr>
@@ -23258,7 +23358,7 @@
                             <w:szCs w:val="28"/>
                             <w:lang w:val="es-ES"/>
                           </w:rPr>
-                          <w:t>21</w:t>
+                          <w:t>22</w:t>
                         </w:r>
                         <w:r>
                           <w:rPr>
@@ -36579,7 +36679,7 @@
 </file>
 
 <file path=customXml/itemProps2.xml><?xml version="1.0" encoding="utf-8"?>
-<ds:datastoreItem xmlns:ds="http://schemas.openxmlformats.org/officeDocument/2006/customXml" ds:itemID="{197093EC-6EEF-4D09-B0AB-5DC3D1191F0B}">
+<ds:datastoreItem xmlns:ds="http://schemas.openxmlformats.org/officeDocument/2006/customXml" ds:itemID="{FD5B72EC-F9FC-4019-B0F5-E9DAC2B91721}">
   <ds:schemaRefs>
     <ds:schemaRef ds:uri="http://schemas.openxmlformats.org/officeDocument/2006/bibliography"/>
   </ds:schemaRefs>

</xml_diff>

<commit_message>
Actualización de solicitud de cambios
</commit_message>
<xml_diff>
--- a/Documentos/PGC.docx
+++ b/Documentos/PGC.docx
@@ -9550,8 +9550,6 @@
       </w:r>
       <w:bookmarkEnd w:id="175"/>
     </w:p>
-    <w:bookmarkStart w:id="176" w:name="_Toc495048563"/>
-    <w:bookmarkStart w:id="177" w:name="_Toc495048723"/>
     <w:p>
       <w:pPr>
         <w:pStyle w:val="Prrafodelista"/>
@@ -9560,6 +9558,8 @@
         <w:jc w:val="both"/>
         <w:outlineLvl w:val="2"/>
       </w:pPr>
+      <w:bookmarkStart w:id="176" w:name="_Toc495048563"/>
+      <w:bookmarkStart w:id="177" w:name="_Toc495048723"/>
       <w:r>
         <w:rPr>
           <w:noProof/>
@@ -9720,7 +9720,6 @@
         <w:outlineLvl w:val="2"/>
       </w:pPr>
     </w:p>
-    <w:bookmarkStart w:id="178" w:name="_Toc495048724"/>
     <w:p>
       <w:pPr>
         <w:pStyle w:val="Prrafodelista"/>
@@ -9732,6 +9731,7 @@
         <w:jc w:val="both"/>
         <w:outlineLvl w:val="2"/>
       </w:pPr>
+      <w:bookmarkStart w:id="178" w:name="_Toc495048724"/>
       <w:r>
         <w:rPr>
           <w:noProof/>
@@ -21184,7 +21184,401 @@
       </w:tblPr>
       <w:tblGrid>
         <w:gridCol w:w="1837"/>
-        <w:gridCol w:w="712"/>
+        <w:gridCol w:w="6883"/>
+      </w:tblGrid>
+      <w:tr>
+        <w:tc>
+          <w:tcPr>
+            <w:tcW w:w="1837" w:type="dxa"/>
+            <w:vAlign w:val="center"/>
+          </w:tcPr>
+          <w:p>
+            <w:pPr>
+              <w:jc w:val="left"/>
+              <w:rPr>
+                <w:b/>
+              </w:rPr>
+            </w:pPr>
+            <w:r>
+              <w:rPr>
+                <w:b/>
+              </w:rPr>
+              <w:t>N° Solicitud</w:t>
+            </w:r>
+          </w:p>
+        </w:tc>
+        <w:tc>
+          <w:tcPr>
+            <w:tcW w:w="6883" w:type="dxa"/>
+            <w:vAlign w:val="center"/>
+          </w:tcPr>
+          <w:p>
+            <w:pPr>
+              <w:jc w:val="center"/>
+              <w:rPr>
+                <w:b/>
+                <w:lang w:val="es-MX"/>
+              </w:rPr>
+            </w:pPr>
+          </w:p>
+        </w:tc>
+      </w:tr>
+      <w:tr>
+        <w:tc>
+          <w:tcPr>
+            <w:tcW w:w="1837" w:type="dxa"/>
+            <w:vAlign w:val="center"/>
+          </w:tcPr>
+          <w:p>
+            <w:pPr>
+              <w:jc w:val="left"/>
+              <w:rPr>
+                <w:b/>
+              </w:rPr>
+            </w:pPr>
+            <w:r>
+              <w:rPr>
+                <w:b/>
+              </w:rPr>
+              <w:t>Área</w:t>
+            </w:r>
+          </w:p>
+        </w:tc>
+        <w:tc>
+          <w:tcPr>
+            <w:tcW w:w="6883" w:type="dxa"/>
+            <w:vAlign w:val="center"/>
+          </w:tcPr>
+          <w:p>
+            <w:pPr>
+              <w:jc w:val="center"/>
+              <w:rPr>
+                <w:b/>
+                <w:lang w:val="es-MX"/>
+              </w:rPr>
+            </w:pPr>
+          </w:p>
+        </w:tc>
+      </w:tr>
+      <w:tr>
+        <w:tc>
+          <w:tcPr>
+            <w:tcW w:w="1837" w:type="dxa"/>
+            <w:vAlign w:val="center"/>
+          </w:tcPr>
+          <w:p>
+            <w:pPr>
+              <w:jc w:val="left"/>
+              <w:rPr>
+                <w:b/>
+              </w:rPr>
+            </w:pPr>
+            <w:r>
+              <w:rPr>
+                <w:b/>
+              </w:rPr>
+              <w:t>Proyecto</w:t>
+            </w:r>
+          </w:p>
+        </w:tc>
+        <w:tc>
+          <w:tcPr>
+            <w:tcW w:w="6883" w:type="dxa"/>
+            <w:vAlign w:val="center"/>
+          </w:tcPr>
+          <w:p>
+            <w:pPr>
+              <w:jc w:val="center"/>
+              <w:rPr>
+                <w:b/>
+                <w:lang w:val="es-MX"/>
+              </w:rPr>
+            </w:pPr>
+          </w:p>
+        </w:tc>
+      </w:tr>
+      <w:tr>
+        <w:tc>
+          <w:tcPr>
+            <w:tcW w:w="1837" w:type="dxa"/>
+            <w:vAlign w:val="center"/>
+          </w:tcPr>
+          <w:p>
+            <w:pPr>
+              <w:jc w:val="left"/>
+              <w:rPr>
+                <w:b/>
+              </w:rPr>
+            </w:pPr>
+            <w:r>
+              <w:rPr>
+                <w:b/>
+              </w:rPr>
+              <w:t>Fecha</w:t>
+            </w:r>
+          </w:p>
+        </w:tc>
+        <w:tc>
+          <w:tcPr>
+            <w:tcW w:w="6883" w:type="dxa"/>
+            <w:vAlign w:val="center"/>
+          </w:tcPr>
+          <w:p>
+            <w:pPr>
+              <w:jc w:val="center"/>
+              <w:rPr>
+                <w:b/>
+                <w:lang w:val="es-MX"/>
+              </w:rPr>
+            </w:pPr>
+          </w:p>
+        </w:tc>
+      </w:tr>
+      <w:tr>
+        <w:trPr>
+          <w:trHeight w:val="480"/>
+        </w:trPr>
+        <w:tc>
+          <w:tcPr>
+            <w:tcW w:w="1837" w:type="dxa"/>
+            <w:vAlign w:val="center"/>
+          </w:tcPr>
+          <w:p>
+            <w:pPr>
+              <w:jc w:val="left"/>
+              <w:rPr>
+                <w:b/>
+              </w:rPr>
+            </w:pPr>
+            <w:r>
+              <w:rPr>
+                <w:b/>
+              </w:rPr>
+              <w:t>Fuente</w:t>
+            </w:r>
+          </w:p>
+        </w:tc>
+        <w:tc>
+          <w:tcPr>
+            <w:tcW w:w="6883" w:type="dxa"/>
+          </w:tcPr>
+          <w:p>
+            <w:pPr>
+              <w:rPr>
+                <w:b/>
+              </w:rPr>
+            </w:pPr>
+          </w:p>
+        </w:tc>
+      </w:tr>
+      <w:tr>
+        <w:trPr>
+          <w:trHeight w:val="480"/>
+        </w:trPr>
+        <w:tc>
+          <w:tcPr>
+            <w:tcW w:w="1837" w:type="dxa"/>
+            <w:vAlign w:val="center"/>
+          </w:tcPr>
+          <w:p>
+            <w:pPr>
+              <w:jc w:val="left"/>
+              <w:rPr>
+                <w:b/>
+              </w:rPr>
+            </w:pPr>
+            <w:r>
+              <w:rPr>
+                <w:b/>
+              </w:rPr>
+              <w:t>Autores:</w:t>
+            </w:r>
+          </w:p>
+        </w:tc>
+        <w:tc>
+          <w:tcPr>
+            <w:tcW w:w="6883" w:type="dxa"/>
+          </w:tcPr>
+          <w:p>
+            <w:pPr>
+              <w:rPr>
+                <w:b/>
+              </w:rPr>
+            </w:pPr>
+          </w:p>
+        </w:tc>
+      </w:tr>
+      <w:tr>
+        <w:trPr>
+          <w:trHeight w:val="1579"/>
+        </w:trPr>
+        <w:tc>
+          <w:tcPr>
+            <w:tcW w:w="8720" w:type="dxa"/>
+            <w:gridSpan w:val="2"/>
+          </w:tcPr>
+          <w:p>
+            <w:pPr>
+              <w:jc w:val="left"/>
+              <w:rPr>
+                <w:b/>
+              </w:rPr>
+            </w:pPr>
+            <w:r>
+              <w:rPr>
+                <w:b/>
+              </w:rPr>
+              <w:lastRenderedPageBreak/>
+              <w:t>Descripción</w:t>
+            </w:r>
+          </w:p>
+        </w:tc>
+      </w:tr>
+      <w:tr>
+        <w:trPr>
+          <w:trHeight w:val="1444"/>
+        </w:trPr>
+        <w:tc>
+          <w:tcPr>
+            <w:tcW w:w="8720" w:type="dxa"/>
+            <w:gridSpan w:val="2"/>
+          </w:tcPr>
+          <w:p>
+            <w:pPr>
+              <w:jc w:val="left"/>
+              <w:rPr>
+                <w:b/>
+              </w:rPr>
+            </w:pPr>
+            <w:r>
+              <w:rPr>
+                <w:b/>
+              </w:rPr>
+              <w:t>Justificación</w:t>
+            </w:r>
+          </w:p>
+        </w:tc>
+      </w:tr>
+    </w:tbl>
+    <w:tbl>
+      <w:tblPr>
+        <w:tblStyle w:val="Tablaconcuadrcula1"/>
+        <w:tblW w:w="8720" w:type="dxa"/>
+        <w:tblLayout w:type="fixed"/>
+        <w:tblLook w:val="04A0" w:firstRow="1" w:lastRow="0" w:firstColumn="1" w:lastColumn="0" w:noHBand="0" w:noVBand="1"/>
+      </w:tblPr>
+      <w:tblGrid>
+        <w:gridCol w:w="2549"/>
+        <w:gridCol w:w="6171"/>
+      </w:tblGrid>
+      <w:tr>
+        <w:trPr>
+          <w:trHeight w:val="692"/>
+        </w:trPr>
+        <w:tc>
+          <w:tcPr>
+            <w:tcW w:w="2549" w:type="dxa"/>
+            <w:vAlign w:val="center"/>
+          </w:tcPr>
+          <w:p>
+            <w:pPr>
+              <w:rPr>
+                <w:b/>
+              </w:rPr>
+            </w:pPr>
+            <w:r>
+              <w:rPr>
+                <w:b/>
+              </w:rPr>
+              <w:t>Prioridad</w:t>
+            </w:r>
+          </w:p>
+        </w:tc>
+        <w:tc>
+          <w:tcPr>
+            <w:tcW w:w="6171" w:type="dxa"/>
+          </w:tcPr>
+          <w:p>
+            <w:pPr>
+              <w:spacing w:line="240" w:lineRule="auto"/>
+              <w:rPr>
+                <w:rFonts w:eastAsia="Times New Roman"/>
+                <w:szCs w:val="24"/>
+                <w:lang w:eastAsia="es-VE"/>
+              </w:rPr>
+            </w:pPr>
+            <w:r>
+              <w:rPr>
+                <w:rFonts w:eastAsia="Times New Roman"/>
+                <w:szCs w:val="24"/>
+                <w:lang w:eastAsia="es-VE"/>
+              </w:rPr>
+              <w:object w:dxaOrig="225" w:dyaOrig="225">
+                <v:shape id="_x0000_i1188" type="#_x0000_t75" style="width:61.95pt;height:20.95pt" o:ole="">
+                  <v:imagedata r:id="rId22" o:title=""/>
+                </v:shape>
+                <w:control r:id="rId23" w:name="Alcance23" w:shapeid="_x0000_i1188"/>
+              </w:object>
+            </w:r>
+            <w:r>
+              <w:rPr>
+                <w:rFonts w:eastAsia="Times New Roman"/>
+                <w:szCs w:val="24"/>
+                <w:lang w:eastAsia="es-VE"/>
+              </w:rPr>
+              <w:object w:dxaOrig="225" w:dyaOrig="225">
+                <v:shape id="_x0000_i1187" type="#_x0000_t75" style="width:90.4pt;height:20.95pt" o:ole="">
+                  <v:imagedata r:id="rId24" o:title=""/>
+                </v:shape>
+                <w:control r:id="rId25" w:name="Cronograma23" w:shapeid="_x0000_i1187"/>
+              </w:object>
+            </w:r>
+            <w:r>
+              <w:rPr>
+                <w:rFonts w:eastAsia="Times New Roman"/>
+                <w:szCs w:val="24"/>
+                <w:lang w:eastAsia="es-VE"/>
+              </w:rPr>
+              <w:object w:dxaOrig="225" w:dyaOrig="225">
+                <v:shape id="_x0000_i1186" type="#_x0000_t75" style="width:60.3pt;height:20.95pt" o:ole="">
+                  <v:imagedata r:id="rId26" o:title=""/>
+                </v:shape>
+                <w:control r:id="rId27" w:name="Costos22" w:shapeid="_x0000_i1186"/>
+              </w:object>
+            </w:r>
+            <w:r>
+              <w:rPr>
+                <w:rFonts w:eastAsia="Times New Roman"/>
+                <w:szCs w:val="24"/>
+                <w:lang w:eastAsia="es-VE"/>
+              </w:rPr>
+              <w:object w:dxaOrig="225" w:dyaOrig="225">
+                <v:shape id="_x0000_i1185" type="#_x0000_t75" style="width:64.45pt;height:20.1pt" o:ole="">
+                  <v:imagedata r:id="rId28" o:title=""/>
+                </v:shape>
+                <w:control r:id="rId29" w:name="Calidad22" w:shapeid="_x0000_i1185"/>
+              </w:object>
+            </w:r>
+          </w:p>
+          <w:p>
+            <w:pPr>
+              <w:rPr>
+                <w:b/>
+              </w:rPr>
+            </w:pPr>
+          </w:p>
+        </w:tc>
+      </w:tr>
+    </w:tbl>
+    <w:tbl>
+      <w:tblPr>
+        <w:tblStyle w:val="Tablaconcuadrcula"/>
+        <w:tblW w:w="8720" w:type="dxa"/>
+        <w:tblLayout w:type="fixed"/>
+        <w:tblLook w:val="04A0" w:firstRow="1" w:lastRow="0" w:firstColumn="1" w:lastColumn="0" w:noHBand="0" w:noVBand="1"/>
+      </w:tblPr>
+      <w:tblGrid>
+        <w:gridCol w:w="2549"/>
         <w:gridCol w:w="1829"/>
         <w:gridCol w:w="585"/>
         <w:gridCol w:w="1259"/>
@@ -21193,292 +21587,12 @@
         <w:gridCol w:w="1882"/>
       </w:tblGrid>
       <w:tr>
-        <w:tc>
-          <w:tcPr>
-            <w:tcW w:w="1837" w:type="dxa"/>
-            <w:vAlign w:val="center"/>
-          </w:tcPr>
-          <w:p>
-            <w:pPr>
-              <w:jc w:val="left"/>
-              <w:rPr>
-                <w:b/>
-              </w:rPr>
-            </w:pPr>
-            <w:r>
-              <w:rPr>
-                <w:b/>
-              </w:rPr>
-              <w:t>N° Solicitud</w:t>
-            </w:r>
-          </w:p>
-        </w:tc>
-        <w:tc>
-          <w:tcPr>
-            <w:tcW w:w="6883" w:type="dxa"/>
-            <w:gridSpan w:val="7"/>
-            <w:vAlign w:val="center"/>
-          </w:tcPr>
-          <w:p>
-            <w:pPr>
-              <w:jc w:val="center"/>
-              <w:rPr>
-                <w:b/>
-                <w:lang w:val="es-MX"/>
-              </w:rPr>
-            </w:pPr>
-          </w:p>
-        </w:tc>
-      </w:tr>
-      <w:tr>
-        <w:tc>
-          <w:tcPr>
-            <w:tcW w:w="1837" w:type="dxa"/>
-            <w:vAlign w:val="center"/>
-          </w:tcPr>
-          <w:p>
-            <w:pPr>
-              <w:jc w:val="left"/>
-              <w:rPr>
-                <w:b/>
-              </w:rPr>
-            </w:pPr>
-            <w:r>
-              <w:rPr>
-                <w:b/>
-              </w:rPr>
-              <w:t>Área</w:t>
-            </w:r>
-          </w:p>
-        </w:tc>
-        <w:tc>
-          <w:tcPr>
-            <w:tcW w:w="6883" w:type="dxa"/>
-            <w:gridSpan w:val="7"/>
-            <w:vAlign w:val="center"/>
-          </w:tcPr>
-          <w:p>
-            <w:pPr>
-              <w:jc w:val="center"/>
-              <w:rPr>
-                <w:b/>
-                <w:lang w:val="es-MX"/>
-              </w:rPr>
-            </w:pPr>
-          </w:p>
-        </w:tc>
-      </w:tr>
-      <w:tr>
-        <w:tc>
-          <w:tcPr>
-            <w:tcW w:w="1837" w:type="dxa"/>
-            <w:vAlign w:val="center"/>
-          </w:tcPr>
-          <w:p>
-            <w:pPr>
-              <w:jc w:val="left"/>
-              <w:rPr>
-                <w:b/>
-              </w:rPr>
-            </w:pPr>
-            <w:r>
-              <w:rPr>
-                <w:b/>
-              </w:rPr>
-              <w:t>Proyecto</w:t>
-            </w:r>
-          </w:p>
-        </w:tc>
-        <w:tc>
-          <w:tcPr>
-            <w:tcW w:w="6883" w:type="dxa"/>
-            <w:gridSpan w:val="7"/>
-            <w:vAlign w:val="center"/>
-          </w:tcPr>
-          <w:p>
-            <w:pPr>
-              <w:jc w:val="center"/>
-              <w:rPr>
-                <w:b/>
-                <w:lang w:val="es-MX"/>
-              </w:rPr>
-            </w:pPr>
-          </w:p>
-        </w:tc>
-      </w:tr>
-      <w:tr>
-        <w:tc>
-          <w:tcPr>
-            <w:tcW w:w="1837" w:type="dxa"/>
-            <w:vAlign w:val="center"/>
-          </w:tcPr>
-          <w:p>
-            <w:pPr>
-              <w:jc w:val="left"/>
-              <w:rPr>
-                <w:b/>
-              </w:rPr>
-            </w:pPr>
-            <w:r>
-              <w:rPr>
-                <w:b/>
-              </w:rPr>
-              <w:t>Fecha</w:t>
-            </w:r>
-          </w:p>
-        </w:tc>
-        <w:tc>
-          <w:tcPr>
-            <w:tcW w:w="6883" w:type="dxa"/>
-            <w:gridSpan w:val="7"/>
-            <w:vAlign w:val="center"/>
-          </w:tcPr>
-          <w:p>
-            <w:pPr>
-              <w:jc w:val="center"/>
-              <w:rPr>
-                <w:b/>
-                <w:lang w:val="es-MX"/>
-              </w:rPr>
-            </w:pPr>
-          </w:p>
-        </w:tc>
-      </w:tr>
-      <w:tr>
-        <w:trPr>
-          <w:trHeight w:val="480"/>
-        </w:trPr>
-        <w:tc>
-          <w:tcPr>
-            <w:tcW w:w="1837" w:type="dxa"/>
-            <w:vAlign w:val="center"/>
-          </w:tcPr>
-          <w:p>
-            <w:pPr>
-              <w:jc w:val="left"/>
-              <w:rPr>
-                <w:b/>
-              </w:rPr>
-            </w:pPr>
-            <w:r>
-              <w:rPr>
-                <w:b/>
-              </w:rPr>
-              <w:t>Fuente</w:t>
-            </w:r>
-          </w:p>
-        </w:tc>
-        <w:tc>
-          <w:tcPr>
-            <w:tcW w:w="6883" w:type="dxa"/>
-            <w:gridSpan w:val="7"/>
-          </w:tcPr>
-          <w:p>
-            <w:pPr>
-              <w:rPr>
-                <w:b/>
-              </w:rPr>
-            </w:pPr>
-          </w:p>
-        </w:tc>
-      </w:tr>
-      <w:tr>
-        <w:trPr>
-          <w:trHeight w:val="480"/>
-        </w:trPr>
-        <w:tc>
-          <w:tcPr>
-            <w:tcW w:w="1837" w:type="dxa"/>
-            <w:vAlign w:val="center"/>
-          </w:tcPr>
-          <w:p>
-            <w:pPr>
-              <w:jc w:val="left"/>
-              <w:rPr>
-                <w:b/>
-              </w:rPr>
-            </w:pPr>
-            <w:r>
-              <w:rPr>
-                <w:b/>
-              </w:rPr>
-              <w:t>Autores:</w:t>
-            </w:r>
-          </w:p>
-        </w:tc>
-        <w:tc>
-          <w:tcPr>
-            <w:tcW w:w="6883" w:type="dxa"/>
-            <w:gridSpan w:val="7"/>
-          </w:tcPr>
-          <w:p>
-            <w:pPr>
-              <w:rPr>
-                <w:b/>
-              </w:rPr>
-            </w:pPr>
-          </w:p>
-        </w:tc>
-      </w:tr>
-      <w:tr>
-        <w:trPr>
-          <w:trHeight w:val="1579"/>
-        </w:trPr>
-        <w:tc>
-          <w:tcPr>
-            <w:tcW w:w="8720" w:type="dxa"/>
-            <w:gridSpan w:val="8"/>
-          </w:tcPr>
-          <w:p>
-            <w:pPr>
-              <w:jc w:val="left"/>
-              <w:rPr>
-                <w:b/>
-              </w:rPr>
-            </w:pPr>
-            <w:r>
-              <w:rPr>
-                <w:b/>
-              </w:rPr>
-              <w:lastRenderedPageBreak/>
-              <w:t>Descripción</w:t>
-            </w:r>
-          </w:p>
-        </w:tc>
-      </w:tr>
-      <w:tr>
-        <w:trPr>
-          <w:trHeight w:val="1444"/>
-        </w:trPr>
-        <w:tc>
-          <w:tcPr>
-            <w:tcW w:w="8720" w:type="dxa"/>
-            <w:gridSpan w:val="8"/>
-          </w:tcPr>
-          <w:p>
-            <w:pPr>
-              <w:jc w:val="left"/>
-              <w:rPr>
-                <w:b/>
-              </w:rPr>
-            </w:pPr>
-            <w:r>
-              <w:rPr>
-                <w:b/>
-              </w:rPr>
-              <w:t>Justificación</w:t>
-            </w:r>
-          </w:p>
-        </w:tc>
-      </w:tr>
-      <w:tr>
         <w:trPr>
           <w:trHeight w:val="706"/>
         </w:trPr>
         <w:tc>
           <w:tcPr>
             <w:tcW w:w="2549" w:type="dxa"/>
-            <w:gridSpan w:val="2"/>
           </w:tcPr>
           <w:p>
             <w:pPr>
@@ -21546,7 +21660,6 @@
         <w:tc>
           <w:tcPr>
             <w:tcW w:w="2549" w:type="dxa"/>
-            <w:gridSpan w:val="2"/>
             <w:vAlign w:val="center"/>
           </w:tcPr>
           <w:p>
@@ -21585,29 +21698,10 @@
                 <w:lang w:eastAsia="es-VE"/>
               </w:rPr>
               <w:object w:dxaOrig="225" w:dyaOrig="225">
-                <v:shapetype id="_x0000_t75" coordsize="21600,21600" o:spt="75" o:preferrelative="t" path="m@4@5l@4@11@9@11@9@5xe" filled="f" stroked="f">
-                  <v:stroke joinstyle="miter"/>
-                  <v:formulas>
-                    <v:f eqn="if lineDrawn pixelLineWidth 0"/>
-                    <v:f eqn="sum @0 1 0"/>
-                    <v:f eqn="sum 0 0 @1"/>
-                    <v:f eqn="prod @2 1 2"/>
-                    <v:f eqn="prod @3 21600 pixelWidth"/>
-                    <v:f eqn="prod @3 21600 pixelHeight"/>
-                    <v:f eqn="sum @0 0 1"/>
-                    <v:f eqn="prod @6 1 2"/>
-                    <v:f eqn="prod @7 21600 pixelWidth"/>
-                    <v:f eqn="sum @8 21600 0"/>
-                    <v:f eqn="prod @7 21600 pixelHeight"/>
-                    <v:f eqn="sum @10 21600 0"/>
-                  </v:formulas>
-                  <v:path o:extrusionok="f" gradientshapeok="t" o:connecttype="rect"/>
-                  <o:lock v:ext="edit" aspectratio="t"/>
-                </v:shapetype>
                 <v:shape id="_x0000_i1101" type="#_x0000_t75" style="width:61.95pt;height:20.95pt" o:ole="">
-                  <v:imagedata r:id="rId22" o:title=""/>
+                  <v:imagedata r:id="rId30" o:title=""/>
                 </v:shape>
-                <w:control r:id="rId23" w:name="Alcance1" w:shapeid="_x0000_i1101"/>
+                <w:control r:id="rId31" w:name="Alcance1" w:shapeid="_x0000_i1101"/>
               </w:object>
             </w:r>
             <w:r>
@@ -21618,9 +21712,9 @@
               </w:rPr>
               <w:object w:dxaOrig="225" w:dyaOrig="225">
                 <v:shape id="_x0000_i1103" type="#_x0000_t75" style="width:90.4pt;height:20.95pt" o:ole="">
-                  <v:imagedata r:id="rId24" o:title=""/>
+                  <v:imagedata r:id="rId32" o:title=""/>
                 </v:shape>
-                <w:control r:id="rId25" w:name="Cronograma1" w:shapeid="_x0000_i1103"/>
+                <w:control r:id="rId33" w:name="Cronograma1" w:shapeid="_x0000_i1103"/>
               </w:object>
             </w:r>
             <w:r>
@@ -21631,9 +21725,9 @@
               </w:rPr>
               <w:object w:dxaOrig="225" w:dyaOrig="225">
                 <v:shape id="_x0000_i1105" type="#_x0000_t75" style="width:60.3pt;height:20.95pt" o:ole="">
-                  <v:imagedata r:id="rId26" o:title=""/>
+                  <v:imagedata r:id="rId34" o:title=""/>
                 </v:shape>
-                <w:control r:id="rId27" w:name="Costos1" w:shapeid="_x0000_i1105"/>
+                <w:control r:id="rId35" w:name="Costos1" w:shapeid="_x0000_i1105"/>
               </w:object>
             </w:r>
             <w:r>
@@ -21644,9 +21738,9 @@
               </w:rPr>
               <w:object w:dxaOrig="225" w:dyaOrig="225">
                 <v:shape id="_x0000_i1107" type="#_x0000_t75" style="width:60.3pt;height:20.95pt" o:ole="">
-                  <v:imagedata r:id="rId28" o:title=""/>
+                  <v:imagedata r:id="rId36" o:title=""/>
                 </v:shape>
-                <w:control r:id="rId29" w:name="Calidad1" w:shapeid="_x0000_i1107"/>
+                <w:control r:id="rId37" w:name="Calidad1" w:shapeid="_x0000_i1107"/>
               </w:object>
             </w:r>
             <w:r>
@@ -21657,9 +21751,9 @@
               </w:rPr>
               <w:object w:dxaOrig="225" w:dyaOrig="225">
                 <v:shape id="_x0000_i1109" type="#_x0000_t75" style="width:68.65pt;height:20.95pt" o:ole="">
-                  <v:imagedata r:id="rId30" o:title=""/>
+                  <v:imagedata r:id="rId38" o:title=""/>
                 </v:shape>
-                <w:control r:id="rId31" w:name="Recursos1" w:shapeid="_x0000_i1109"/>
+                <w:control r:id="rId39" w:name="Recursos1" w:shapeid="_x0000_i1109"/>
               </w:object>
             </w:r>
             <w:r>
@@ -21670,9 +21764,9 @@
               </w:rPr>
               <w:object w:dxaOrig="225" w:dyaOrig="225">
                 <v:shape id="_x0000_i1111" type="#_x0000_t75" style="width:105.5pt;height:20.95pt" o:ole="">
-                  <v:imagedata r:id="rId32" o:title=""/>
+                  <v:imagedata r:id="rId40" o:title=""/>
                 </v:shape>
-                <w:control r:id="rId33" w:name="Procedimientos1" w:shapeid="_x0000_i1111"/>
+                <w:control r:id="rId41" w:name="Procedimientos1" w:shapeid="_x0000_i1111"/>
               </w:object>
             </w:r>
             <w:r>
@@ -21683,9 +21777,9 @@
               </w:rPr>
               <w:object w:dxaOrig="225" w:dyaOrig="225">
                 <v:shape id="_x0000_i1113" type="#_x0000_t75" style="width:105.5pt;height:20.95pt" o:ole="">
-                  <v:imagedata r:id="rId34" o:title=""/>
+                  <v:imagedata r:id="rId42" o:title=""/>
                 </v:shape>
-                <w:control r:id="rId35" w:name="Documentacion1" w:shapeid="_x0000_i1113"/>
+                <w:control r:id="rId43" w:name="Documentacion1" w:shapeid="_x0000_i1113"/>
               </w:object>
             </w:r>
             <w:r>
@@ -21696,9 +21790,9 @@
               </w:rPr>
               <w:object w:dxaOrig="225" w:dyaOrig="225">
                 <v:shape id="_x0000_i1115" type="#_x0000_t75" style="width:54.4pt;height:20.95pt" o:ole="">
-                  <v:imagedata r:id="rId36" o:title=""/>
+                  <v:imagedata r:id="rId44" o:title=""/>
                 </v:shape>
-                <w:control r:id="rId37" w:name="Otros11" w:shapeid="_x0000_i1115"/>
+                <w:control r:id="rId45" w:name="Otros11" w:shapeid="_x0000_i1115"/>
               </w:object>
             </w:r>
           </w:p>
@@ -21718,7 +21812,6 @@
         <w:tc>
           <w:tcPr>
             <w:tcW w:w="2549" w:type="dxa"/>
-            <w:gridSpan w:val="2"/>
             <w:vAlign w:val="center"/>
           </w:tcPr>
           <w:p>
@@ -21778,9 +21871,9 @@
               </w:rPr>
               <w:object w:dxaOrig="225" w:dyaOrig="225">
                 <v:shape id="_x0000_i1117" type="#_x0000_t75" style="width:119.7pt;height:20.95pt" o:ole="">
-                  <v:imagedata r:id="rId38" o:title=""/>
+                  <v:imagedata r:id="rId46" o:title=""/>
                 </v:shape>
-                <w:control r:id="rId39" w:name="SolicitudCliente" w:shapeid="_x0000_i1117"/>
+                <w:control r:id="rId47" w:name="SolicitudCliente" w:shapeid="_x0000_i1117"/>
               </w:object>
             </w:r>
             <w:r>
@@ -21791,9 +21884,9 @@
               </w:rPr>
               <w:object w:dxaOrig="225" w:dyaOrig="225">
                 <v:shape id="_x0000_i1119" type="#_x0000_t75" style="width:137.3pt;height:20.95pt" o:ole="">
-                  <v:imagedata r:id="rId40" o:title=""/>
+                  <v:imagedata r:id="rId48" o:title=""/>
                 </v:shape>
-                <w:control r:id="rId41" w:name="Reparacion" w:shapeid="_x0000_i1119"/>
+                <w:control r:id="rId49" w:name="Reparacion" w:shapeid="_x0000_i1119"/>
               </w:object>
             </w:r>
             <w:r>
@@ -21804,9 +21897,9 @@
               </w:rPr>
               <w:object w:dxaOrig="225" w:dyaOrig="225">
                 <v:shape id="_x0000_i1121" type="#_x0000_t75" style="width:110.5pt;height:20.95pt" o:ole="">
-                  <v:imagedata r:id="rId42" o:title=""/>
+                  <v:imagedata r:id="rId50" o:title=""/>
                 </v:shape>
-                <w:control r:id="rId43" w:name="AccionCorrectiva" w:shapeid="_x0000_i1121"/>
+                <w:control r:id="rId51" w:name="AccionCorrectiva" w:shapeid="_x0000_i1121"/>
               </w:object>
             </w:r>
             <w:r>
@@ -21817,9 +21910,9 @@
               </w:rPr>
               <w:object w:dxaOrig="225" w:dyaOrig="225">
                 <v:shape id="_x0000_i1123" type="#_x0000_t75" style="width:110.5pt;height:20.95pt" o:ole="">
-                  <v:imagedata r:id="rId44" o:title=""/>
+                  <v:imagedata r:id="rId52" o:title=""/>
                 </v:shape>
-                <w:control r:id="rId45" w:name="AccionPreventiva" w:shapeid="_x0000_i1123"/>
+                <w:control r:id="rId53" w:name="AccionPreventiva" w:shapeid="_x0000_i1123"/>
               </w:object>
             </w:r>
             <w:r>
@@ -21830,9 +21923,9 @@
               </w:rPr>
               <w:object w:dxaOrig="225" w:dyaOrig="225">
                 <v:shape id="_x0000_i1125" type="#_x0000_t75" style="width:244.45pt;height:20.95pt" o:ole="">
-                  <v:imagedata r:id="rId46" o:title=""/>
+                  <v:imagedata r:id="rId54" o:title=""/>
                 </v:shape>
-                <w:control r:id="rId47" w:name="ActualizacionesModificaciones" w:shapeid="_x0000_i1125"/>
+                <w:control r:id="rId55" w:name="ActualizacionesModificaciones" w:shapeid="_x0000_i1125"/>
               </w:object>
             </w:r>
             <w:r>
@@ -21843,9 +21936,9 @@
               </w:rPr>
               <w:object w:dxaOrig="225" w:dyaOrig="225">
                 <v:shape id="_x0000_i1127" type="#_x0000_t75" style="width:110.5pt;height:20.95pt" o:ole="">
-                  <v:imagedata r:id="rId48" o:title=""/>
+                  <v:imagedata r:id="rId56" o:title=""/>
                 </v:shape>
-                <w:control r:id="rId49" w:name="Otros" w:shapeid="_x0000_i1127"/>
+                <w:control r:id="rId57" w:name="Otros" w:shapeid="_x0000_i1127"/>
               </w:object>
             </w:r>
           </w:p>
@@ -21859,107 +21952,6 @@
                 <w:rFonts w:eastAsia="Times New Roman"/>
                 <w:szCs w:val="24"/>
                 <w:lang w:eastAsia="es-VE"/>
-              </w:rPr>
-            </w:pPr>
-          </w:p>
-        </w:tc>
-      </w:tr>
-      <w:tr>
-        <w:trPr>
-          <w:trHeight w:val="692"/>
-        </w:trPr>
-        <w:tc>
-          <w:tcPr>
-            <w:tcW w:w="2549" w:type="dxa"/>
-            <w:gridSpan w:val="2"/>
-            <w:vAlign w:val="center"/>
-          </w:tcPr>
-          <w:p>
-            <w:pPr>
-              <w:jc w:val="left"/>
-              <w:rPr>
-                <w:b/>
-              </w:rPr>
-            </w:pPr>
-            <w:r>
-              <w:rPr>
-                <w:b/>
-              </w:rPr>
-              <w:t>Prioridad</w:t>
-            </w:r>
-          </w:p>
-        </w:tc>
-        <w:tc>
-          <w:tcPr>
-            <w:tcW w:w="6171" w:type="dxa"/>
-            <w:gridSpan w:val="6"/>
-          </w:tcPr>
-          <w:p>
-            <w:pPr>
-              <w:spacing w:line="240" w:lineRule="auto"/>
-              <w:rPr>
-                <w:rFonts w:eastAsia="Times New Roman"/>
-                <w:szCs w:val="24"/>
-                <w:lang w:eastAsia="es-VE"/>
-              </w:rPr>
-            </w:pPr>
-            <w:r>
-              <w:rPr>
-                <w:rFonts w:eastAsia="Times New Roman"/>
-                <w:szCs w:val="24"/>
-                <w:lang w:eastAsia="es-VE"/>
-              </w:rPr>
-              <w:object w:dxaOrig="225" w:dyaOrig="225">
-                <v:shape id="_x0000_i1129" type="#_x0000_t75" style="width:61.95pt;height:20.95pt" o:ole="">
-                  <v:imagedata r:id="rId50" o:title=""/>
-                </v:shape>
-                <w:control r:id="rId51" w:name="Alcance2" w:shapeid="_x0000_i1129"/>
-              </w:object>
-            </w:r>
-            <w:r>
-              <w:rPr>
-                <w:rFonts w:eastAsia="Times New Roman"/>
-                <w:szCs w:val="24"/>
-                <w:lang w:eastAsia="es-VE"/>
-              </w:rPr>
-              <w:object w:dxaOrig="225" w:dyaOrig="225">
-                <v:shape id="_x0000_i1131" type="#_x0000_t75" style="width:90.4pt;height:20.95pt" o:ole="">
-                  <v:imagedata r:id="rId52" o:title=""/>
-                </v:shape>
-                <w:control r:id="rId53" w:name="Cronograma2" w:shapeid="_x0000_i1131"/>
-              </w:object>
-            </w:r>
-            <w:r>
-              <w:rPr>
-                <w:rFonts w:eastAsia="Times New Roman"/>
-                <w:szCs w:val="24"/>
-                <w:lang w:eastAsia="es-VE"/>
-              </w:rPr>
-              <w:object w:dxaOrig="225" w:dyaOrig="225">
-                <v:shape id="_x0000_i1133" type="#_x0000_t75" style="width:60.3pt;height:20.95pt" o:ole="">
-                  <v:imagedata r:id="rId54" o:title=""/>
-                </v:shape>
-                <w:control r:id="rId55" w:name="Costos2" w:shapeid="_x0000_i1133"/>
-              </w:object>
-            </w:r>
-            <w:r>
-              <w:rPr>
-                <w:rFonts w:eastAsia="Times New Roman"/>
-                <w:szCs w:val="24"/>
-                <w:lang w:eastAsia="es-VE"/>
-              </w:rPr>
-              <w:object w:dxaOrig="225" w:dyaOrig="225">
-                <v:shape id="_x0000_i1135" type="#_x0000_t75" style="width:64.45pt;height:20.1pt" o:ole="">
-                  <v:imagedata r:id="rId56" o:title=""/>
-                </v:shape>
-                <w:control r:id="rId57" w:name="Calidad2" w:shapeid="_x0000_i1135"/>
-              </w:object>
-            </w:r>
-          </w:p>
-          <w:p>
-            <w:pPr>
-              <w:rPr>
-                <w:b/>
               </w:rPr>
             </w:pPr>
           </w:p>
@@ -21972,7 +21964,6 @@
         <w:tc>
           <w:tcPr>
             <w:tcW w:w="2549" w:type="dxa"/>
-            <w:gridSpan w:val="2"/>
             <w:vAlign w:val="center"/>
           </w:tcPr>
           <w:p>
@@ -21983,6 +21974,8 @@
                 <w:lang w:val="en-US"/>
               </w:rPr>
             </w:pPr>
+            <w:bookmarkStart w:id="282" w:name="_GoBack"/>
+            <w:bookmarkEnd w:id="282"/>
             <w:r>
               <w:rPr>
                 <w:b/>
@@ -22075,7 +22068,6 @@
         <w:tc>
           <w:tcPr>
             <w:tcW w:w="2549" w:type="dxa"/>
-            <w:gridSpan w:val="2"/>
             <w:vAlign w:val="center"/>
           </w:tcPr>
           <w:p>
@@ -22184,7 +22176,6 @@
         <w:tc>
           <w:tcPr>
             <w:tcW w:w="2549" w:type="dxa"/>
-            <w:gridSpan w:val="2"/>
             <w:vAlign w:val="center"/>
           </w:tcPr>
           <w:p>
@@ -22324,7 +22315,6 @@
         <w:tc>
           <w:tcPr>
             <w:tcW w:w="2549" w:type="dxa"/>
-            <w:gridSpan w:val="2"/>
             <w:vAlign w:val="center"/>
           </w:tcPr>
           <w:p>
@@ -22446,7 +22436,6 @@
         <w:tc>
           <w:tcPr>
             <w:tcW w:w="2549" w:type="dxa"/>
-            <w:gridSpan w:val="2"/>
             <w:vAlign w:val="center"/>
           </w:tcPr>
           <w:p>
@@ -22521,7 +22510,6 @@
         <w:tc>
           <w:tcPr>
             <w:tcW w:w="2549" w:type="dxa"/>
-            <w:gridSpan w:val="2"/>
             <w:vAlign w:val="center"/>
           </w:tcPr>
           <w:p>
@@ -22563,7 +22551,6 @@
         <w:tc>
           <w:tcPr>
             <w:tcW w:w="2549" w:type="dxa"/>
-            <w:gridSpan w:val="2"/>
             <w:vAlign w:val="center"/>
           </w:tcPr>
           <w:p>
@@ -22604,7 +22591,6 @@
         <w:tc>
           <w:tcPr>
             <w:tcW w:w="2549" w:type="dxa"/>
-            <w:gridSpan w:val="2"/>
             <w:vAlign w:val="center"/>
           </w:tcPr>
           <w:p>
@@ -22636,8 +22622,6 @@
                 <w:lang w:eastAsia="es-VE"/>
               </w:rPr>
             </w:pPr>
-            <w:bookmarkStart w:id="282" w:name="_GoBack"/>
-            <w:bookmarkEnd w:id="282"/>
           </w:p>
         </w:tc>
       </w:tr>
@@ -22648,7 +22632,6 @@
         <w:tc>
           <w:tcPr>
             <w:tcW w:w="2549" w:type="dxa"/>
-            <w:gridSpan w:val="2"/>
             <w:vAlign w:val="center"/>
           </w:tcPr>
           <w:p>
@@ -22724,7 +22707,6 @@
         <w:tc>
           <w:tcPr>
             <w:tcW w:w="2549" w:type="dxa"/>
-            <w:gridSpan w:val="2"/>
             <w:vMerge w:val="restart"/>
             <w:vAlign w:val="center"/>
           </w:tcPr>
@@ -22814,7 +22796,6 @@
         <w:tc>
           <w:tcPr>
             <w:tcW w:w="2549" w:type="dxa"/>
-            <w:gridSpan w:val="2"/>
             <w:vMerge/>
             <w:vAlign w:val="center"/>
           </w:tcPr>
@@ -22874,7 +22855,6 @@
         <w:tc>
           <w:tcPr>
             <w:tcW w:w="2549" w:type="dxa"/>
-            <w:gridSpan w:val="2"/>
             <w:vMerge/>
             <w:vAlign w:val="center"/>
           </w:tcPr>
@@ -22934,7 +22914,6 @@
         <w:tc>
           <w:tcPr>
             <w:tcW w:w="2549" w:type="dxa"/>
-            <w:gridSpan w:val="2"/>
             <w:vMerge/>
             <w:vAlign w:val="center"/>
           </w:tcPr>
@@ -22994,7 +22973,6 @@
         <w:tc>
           <w:tcPr>
             <w:tcW w:w="2549" w:type="dxa"/>
-            <w:gridSpan w:val="2"/>
             <w:vMerge/>
             <w:vAlign w:val="center"/>
           </w:tcPr>
@@ -23281,7 +23259,7 @@
                                   <w:szCs w:val="28"/>
                                   <w:lang w:val="es-ES"/>
                                 </w:rPr>
-                                <w:t>22</w:t>
+                                <w:t>21</w:t>
                               </w:r>
                               <w:r>
                                 <w:rPr>
@@ -23358,7 +23336,7 @@
                             <w:szCs w:val="28"/>
                             <w:lang w:val="es-ES"/>
                           </w:rPr>
-                          <w:t>22</w:t>
+                          <w:t>21</w:t>
                         </w:r>
                         <w:r>
                           <w:rPr>
@@ -28966,6 +28944,35 @@
     <w:rPr>
       <w:color w:val="808080"/>
     </w:rPr>
+  </w:style>
+  <w:style w:type="table" w:customStyle="1" w:styleId="Tablaconcuadrcula1">
+    <w:name w:val="Tabla con cuadrícula1"/>
+    <w:basedOn w:val="Tablanormal"/>
+    <w:next w:val="Tablaconcuadrcula"/>
+    <w:rsid w:val="002758AE"/>
+    <w:pPr>
+      <w:jc w:val="both"/>
+    </w:pPr>
+    <w:rPr>
+      <w:rFonts w:eastAsia="SimSun"/>
+    </w:rPr>
+    <w:tblPr>
+      <w:tblInd w:w="0" w:type="dxa"/>
+      <w:tblBorders>
+        <w:top w:val="single" w:sz="4" w:space="0" w:color="auto"/>
+        <w:left w:val="single" w:sz="4" w:space="0" w:color="auto"/>
+        <w:bottom w:val="single" w:sz="4" w:space="0" w:color="auto"/>
+        <w:right w:val="single" w:sz="4" w:space="0" w:color="auto"/>
+        <w:insideH w:val="single" w:sz="4" w:space="0" w:color="auto"/>
+        <w:insideV w:val="single" w:sz="4" w:space="0" w:color="auto"/>
+      </w:tblBorders>
+      <w:tblCellMar>
+        <w:top w:w="0" w:type="dxa"/>
+        <w:left w:w="108" w:type="dxa"/>
+        <w:bottom w:w="0" w:type="dxa"/>
+        <w:right w:w="108" w:type="dxa"/>
+      </w:tblCellMar>
+    </w:tblPr>
   </w:style>
 </w:styles>
 </file>
@@ -36679,7 +36686,7 @@
 </file>
 
 <file path=customXml/itemProps2.xml><?xml version="1.0" encoding="utf-8"?>
-<ds:datastoreItem xmlns:ds="http://schemas.openxmlformats.org/officeDocument/2006/customXml" ds:itemID="{FD5B72EC-F9FC-4019-B0F5-E9DAC2B91721}">
+<ds:datastoreItem xmlns:ds="http://schemas.openxmlformats.org/officeDocument/2006/customXml" ds:itemID="{34F53483-E545-4764-968F-11F12A504A72}">
   <ds:schemaRefs>
     <ds:schemaRef ds:uri="http://schemas.openxmlformats.org/officeDocument/2006/bibliography"/>
   </ds:schemaRefs>

</xml_diff>

<commit_message>
Actualización de Solicitud de cambio
</commit_message>
<xml_diff>
--- a/Documentos/PGC.docx
+++ b/Documentos/PGC.docx
@@ -175,8 +175,10 @@
           <w:sz w:val="40"/>
           <w:szCs w:val="40"/>
         </w:rPr>
-        <w:t>03</w:t>
+        <w:t>17</w:t>
       </w:r>
+      <w:bookmarkStart w:id="0" w:name="_GoBack"/>
+      <w:bookmarkEnd w:id="0"/>
       <w:r>
         <w:rPr>
           <w:rFonts w:eastAsia="Times New Roman"/>
@@ -207,8 +209,6 @@
         </w:rPr>
         <w:t>1</w:t>
       </w:r>
-      <w:bookmarkStart w:id="0" w:name="_GoBack"/>
-      <w:bookmarkEnd w:id="0"/>
       <w:r>
         <w:rPr>
           <w:rFonts w:eastAsia="Times New Roman"/>
@@ -2338,7 +2338,6 @@
         <w:jc w:val="both"/>
       </w:pPr>
       <w:r>
-        <w:lastRenderedPageBreak/>
         <w:t>Aseguramiento de calidad: Es un set de actividades sistemáticas que aseguran el proceso del software y productos conformados por requerimientos, estándares, y procedimientos.</w:t>
       </w:r>
     </w:p>
@@ -2606,7 +2605,7 @@
               </wp:anchor>
             </w:drawing>
           </mc:Choice>
-          <mc:Fallback xmlns:w16se="http://schemas.microsoft.com/office/word/2015/wordml/symex" xmlns:w16cid="http://schemas.microsoft.com/office/word/2016/wordml/cid" xmlns:am3d="http://schemas.microsoft.com/office/drawing/2017/model3d" xmlns:aink="http://schemas.microsoft.com/office/drawing/2016/ink" xmlns:cx8="http://schemas.microsoft.com/office/drawing/2016/5/14/chartex" xmlns:cx7="http://schemas.microsoft.com/office/drawing/2016/5/13/chartex" xmlns:cx6="http://schemas.microsoft.com/office/drawing/2016/5/12/chartex" xmlns:cx5="http://schemas.microsoft.com/office/drawing/2016/5/11/chartex" xmlns:cx4="http://schemas.microsoft.com/office/drawing/2016/5/10/chartex" xmlns:cx3="http://schemas.microsoft.com/office/drawing/2016/5/9/chartex" xmlns:cx2="http://schemas.microsoft.com/office/drawing/2015/10/21/chartex" xmlns:cx1="http://schemas.microsoft.com/office/drawing/2015/9/8/chartex" xmlns:cx="http://schemas.microsoft.com/office/drawing/2014/chartex">
+          <mc:Fallback xmlns:cx="http://schemas.microsoft.com/office/drawing/2014/chartex" xmlns:cx1="http://schemas.microsoft.com/office/drawing/2015/9/8/chartex" xmlns:cx2="http://schemas.microsoft.com/office/drawing/2015/10/21/chartex" xmlns:cx3="http://schemas.microsoft.com/office/drawing/2016/5/9/chartex" xmlns:cx4="http://schemas.microsoft.com/office/drawing/2016/5/10/chartex" xmlns:cx5="http://schemas.microsoft.com/office/drawing/2016/5/11/chartex" xmlns:cx6="http://schemas.microsoft.com/office/drawing/2016/5/12/chartex" xmlns:cx7="http://schemas.microsoft.com/office/drawing/2016/5/13/chartex" xmlns:cx8="http://schemas.microsoft.com/office/drawing/2016/5/14/chartex" xmlns:aink="http://schemas.microsoft.com/office/drawing/2016/ink" xmlns:am3d="http://schemas.microsoft.com/office/drawing/2017/model3d" xmlns:w16cid="http://schemas.microsoft.com/office/word/2016/wordml/cid" xmlns:w16se="http://schemas.microsoft.com/office/word/2015/wordml/symex">
             <w:pict>
               <v:group id="Grupo 4" o:spid="_x0000_s1026" style="position:absolute;left:0;text-align:left;margin-left:51pt;margin-top:14pt;width:350.8pt;height:269.25pt;z-index:251657216;mso-height-relative:margin" coordsize="44551,34194" o:gfxdata="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">
                 <v:shapetype id="_x0000_t75" coordsize="21600,21600" o:spt="75" o:preferrelative="t" path="m@4@5l@4@11@9@11@9@5xe" filled="f" stroked="f">
@@ -5024,28 +5023,55 @@
               </wp:anchor>
             </w:drawing>
           </mc:Choice>
-          <mc:Fallback xmlns:w16se="http://schemas.microsoft.com/office/word/2015/wordml/symex" xmlns:w16cid="http://schemas.microsoft.com/office/word/2016/wordml/cid" xmlns:am3d="http://schemas.microsoft.com/office/drawing/2017/model3d" xmlns:aink="http://schemas.microsoft.com/office/drawing/2016/ink" xmlns:cx8="http://schemas.microsoft.com/office/drawing/2016/5/14/chartex" xmlns:cx7="http://schemas.microsoft.com/office/drawing/2016/5/13/chartex" xmlns:cx6="http://schemas.microsoft.com/office/drawing/2016/5/12/chartex" xmlns:cx5="http://schemas.microsoft.com/office/drawing/2016/5/11/chartex" xmlns:cx4="http://schemas.microsoft.com/office/drawing/2016/5/10/chartex" xmlns:cx3="http://schemas.microsoft.com/office/drawing/2016/5/9/chartex" xmlns:cx2="http://schemas.microsoft.com/office/drawing/2015/10/21/chartex" xmlns:cx1="http://schemas.microsoft.com/office/drawing/2015/9/8/chartex" xmlns:cx="http://schemas.microsoft.com/office/drawing/2014/chartex">
+          <mc:Fallback>
             <w:pict>
               <v:group id="Grupo 17" o:spid="_x0000_s1029" style="position:absolute;left:0;text-align:left;margin-left:46.5pt;margin-top:12.55pt;width:346.5pt;height:279pt;z-index:251669504;mso-width-relative:margin;mso-height-relative:margin" coordsize="44005,35433" o:gfxdata="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">
-                <v:group id="Grupo 10" o:spid="_x0000_s1030" style="position:absolute;width:43980;height:30638" coordsize="43980,30638" o:gfxdata="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">
-                  <v:shape id="Imagen 5" o:spid="_x0000_s1031" type="#_x0000_t75" style="position:absolute;width:43980;height:30638;visibility:visible;mso-wrap-style:square" o:gfxdata="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" stroked="t" strokecolor="black [3213]" strokeweight="1pt">
+                <v:group id="Grupo 10" o:spid="_x0000_s1030" style="position:absolute;width:43980;height:30638" coordsize="43980,30638" o:gfxdata="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">
+                  <v:shapetype id="_x0000_t75" coordsize="21600,21600" o:spt="75" o:preferrelative="t" path="m@4@5l@4@11@9@11@9@5xe" filled="f" stroked="f">
+                    <v:stroke joinstyle="miter"/>
+                    <v:formulas>
+                      <v:f eqn="if lineDrawn pixelLineWidth 0"/>
+                      <v:f eqn="sum @0 1 0"/>
+                      <v:f eqn="sum 0 0 @1"/>
+                      <v:f eqn="prod @2 1 2"/>
+                      <v:f eqn="prod @3 21600 pixelWidth"/>
+                      <v:f eqn="prod @3 21600 pixelHeight"/>
+                      <v:f eqn="sum @0 0 1"/>
+                      <v:f eqn="prod @6 1 2"/>
+                      <v:f eqn="prod @7 21600 pixelWidth"/>
+                      <v:f eqn="sum @8 21600 0"/>
+                      <v:f eqn="prod @7 21600 pixelHeight"/>
+                      <v:f eqn="sum @10 21600 0"/>
+                    </v:formulas>
+                    <v:path o:extrusionok="f" gradientshapeok="t" o:connecttype="rect"/>
+                    <o:lock v:ext="edit" aspectratio="t"/>
+                  </v:shapetype>
+                  <v:shape id="Imagen 5" o:spid="_x0000_s1031" type="#_x0000_t75" style="position:absolute;width:43980;height:30638;visibility:visible;mso-wrap-style:square" o:gfxdata="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" stroked="t" strokecolor="black [3213]" strokeweight="1pt">
                     <v:imagedata r:id="rId14" o:title=""/>
                     <v:path arrowok="t"/>
                   </v:shape>
-                  <v:shape id="Imagen 6" o:spid="_x0000_s1032" type="#_x0000_t75" alt="Resultado de imagen para github" style="position:absolute;left:19621;top:6381;width:5429;height:5430;visibility:visible;mso-wrap-style:square" o:gfxdata="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">
+                  <v:shape id="Imagen 6" o:spid="_x0000_s1032" type="#_x0000_t75" alt="Resultado de imagen para github" style="position:absolute;left:19621;top:6381;width:5429;height:5430;visibility:visible;mso-wrap-style:square" o:gfxdata="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">
                     <v:imagedata r:id="rId15" o:title="Resultado de imagen para github"/>
+                    <v:path arrowok="t"/>
                   </v:shape>
-                  <v:shape id="Imagen 7" o:spid="_x0000_s1033" type="#_x0000_t75" alt="http://valuebound.com/sites/default/files/2015-12/Beginners_guide_setting_up-git.jpg" style="position:absolute;left:3429;top:25146;width:3714;height:3714;visibility:visible;mso-wrap-style:square" o:gfxdata="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">
+                  <v:shape id="Imagen 7" o:spid="_x0000_s1033" type="#_x0000_t75" alt="http://valuebound.com/sites/default/files/2015-12/Beginners_guide_setting_up-git.jpg" style="position:absolute;left:3429;top:25146;width:3714;height:3714;visibility:visible;mso-wrap-style:square" o:gfxdata="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">
                     <v:imagedata r:id="rId16" o:title="Beginners_guide_setting_up-git"/>
+                    <v:path arrowok="t"/>
                   </v:shape>
-                  <v:shape id="Imagen 8" o:spid="_x0000_s1034" type="#_x0000_t75" alt="http://valuebound.com/sites/default/files/2015-12/Beginners_guide_setting_up-git.jpg" style="position:absolute;left:16097;top:25050;width:3715;height:3715;visibility:visible;mso-wrap-style:square" o:gfxdata="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">
+                  <v:shape id="Imagen 8" o:spid="_x0000_s1034" type="#_x0000_t75" alt="http://valuebound.com/sites/default/files/2015-12/Beginners_guide_setting_up-git.jpg" style="position:absolute;left:16097;top:25050;width:3715;height:3715;visibility:visible;mso-wrap-style:square" o:gfxdata="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">
                     <v:imagedata r:id="rId16" o:title="Beginners_guide_setting_up-git"/>
+                    <v:path arrowok="t"/>
                   </v:shape>
-                  <v:shape id="Imagen 9" o:spid="_x0000_s1035" type="#_x0000_t75" alt="http://valuebound.com/sites/default/files/2015-12/Beginners_guide_setting_up-git.jpg" style="position:absolute;left:36480;top:25050;width:3715;height:3715;visibility:visible;mso-wrap-style:square" o:gfxdata="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">
+                  <v:shape id="Imagen 9" o:spid="_x0000_s1035" type="#_x0000_t75" alt="http://valuebound.com/sites/default/files/2015-12/Beginners_guide_setting_up-git.jpg" style="position:absolute;left:36480;top:25050;width:3715;height:3715;visibility:visible;mso-wrap-style:square" o:gfxdata="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">
                     <v:imagedata r:id="rId16" o:title="Beginners_guide_setting_up-git"/>
+                    <v:path arrowok="t"/>
                   </v:shape>
                 </v:group>
-                <v:shape id="Cuadro de texto 16" o:spid="_x0000_s1036" type="#_x0000_t202" style="position:absolute;left:95;top:30956;width:43910;height:4477;visibility:visible;mso-wrap-style:square;v-text-anchor:top" o:gfxdata="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" filled="f" stroked="f" strokeweight=".5pt">
+                <v:shapetype id="_x0000_t202" coordsize="21600,21600" o:spt="202" path="m,l,21600r21600,l21600,xe">
+                  <v:stroke joinstyle="miter"/>
+                  <v:path gradientshapeok="t" o:connecttype="rect"/>
+                </v:shapetype>
+                <v:shape id="Cuadro de texto 16" o:spid="_x0000_s1036" type="#_x0000_t202" style="position:absolute;left:95;top:30956;width:43910;height:4477;visibility:visible;mso-wrap-style:square;v-text-anchor:top" o:gfxdata="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" filled="f" stroked="f" strokeweight=".5pt">
                   <v:textbox>
                     <w:txbxContent>
                       <w:p>
@@ -9666,7 +9692,7 @@
               </wp:anchor>
             </w:drawing>
           </mc:Choice>
-          <mc:Fallback xmlns:w16se="http://schemas.microsoft.com/office/word/2015/wordml/symex" xmlns:w16cid="http://schemas.microsoft.com/office/word/2016/wordml/cid" xmlns:am3d="http://schemas.microsoft.com/office/drawing/2017/model3d" xmlns:aink="http://schemas.microsoft.com/office/drawing/2016/ink" xmlns:cx8="http://schemas.microsoft.com/office/drawing/2016/5/14/chartex" xmlns:cx7="http://schemas.microsoft.com/office/drawing/2016/5/13/chartex" xmlns:cx6="http://schemas.microsoft.com/office/drawing/2016/5/12/chartex" xmlns:cx5="http://schemas.microsoft.com/office/drawing/2016/5/11/chartex" xmlns:cx4="http://schemas.microsoft.com/office/drawing/2016/5/10/chartex" xmlns:cx3="http://schemas.microsoft.com/office/drawing/2016/5/9/chartex" xmlns:cx2="http://schemas.microsoft.com/office/drawing/2015/10/21/chartex" xmlns:cx1="http://schemas.microsoft.com/office/drawing/2015/9/8/chartex" xmlns:cx="http://schemas.microsoft.com/office/drawing/2014/chartex">
+          <mc:Fallback xmlns:cx="http://schemas.microsoft.com/office/drawing/2014/chartex" xmlns:cx1="http://schemas.microsoft.com/office/drawing/2015/9/8/chartex" xmlns:cx2="http://schemas.microsoft.com/office/drawing/2015/10/21/chartex" xmlns:cx3="http://schemas.microsoft.com/office/drawing/2016/5/9/chartex" xmlns:cx4="http://schemas.microsoft.com/office/drawing/2016/5/10/chartex" xmlns:cx5="http://schemas.microsoft.com/office/drawing/2016/5/11/chartex" xmlns:cx6="http://schemas.microsoft.com/office/drawing/2016/5/12/chartex" xmlns:cx7="http://schemas.microsoft.com/office/drawing/2016/5/13/chartex" xmlns:cx8="http://schemas.microsoft.com/office/drawing/2016/5/14/chartex" xmlns:aink="http://schemas.microsoft.com/office/drawing/2016/ink" xmlns:am3d="http://schemas.microsoft.com/office/drawing/2017/model3d" xmlns:w16cid="http://schemas.microsoft.com/office/word/2016/wordml/cid" xmlns:w16se="http://schemas.microsoft.com/office/word/2015/wordml/symex">
             <w:pict>
               <v:rect id="Rectángulo 1" o:spid="_x0000_s1037" style="position:absolute;left:0;text-align:left;margin-left:127.2pt;margin-top:1.85pt;width:179.4pt;height:24pt;z-index:251663359;visibility:visible;mso-wrap-style:square;mso-width-percent:0;mso-height-percent:0;mso-wrap-distance-left:9pt;mso-wrap-distance-top:0;mso-wrap-distance-right:9pt;mso-wrap-distance-bottom:0;mso-position-horizontal:absolute;mso-position-horizontal-relative:margin;mso-position-vertical:absolute;mso-position-vertical-relative:text;mso-width-percent:0;mso-height-percent:0;mso-width-relative:margin;mso-height-relative:margin;v-text-anchor:middle" o:gfxdata="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" fillcolor="white [3201]" strokecolor="#70ad47 [3209]" strokeweight="1pt">
                 <v:textbox>
@@ -9836,7 +9862,7 @@
               </wp:anchor>
             </w:drawing>
           </mc:Choice>
-          <mc:Fallback xmlns:w16se="http://schemas.microsoft.com/office/word/2015/wordml/symex" xmlns:w16cid="http://schemas.microsoft.com/office/word/2016/wordml/cid" xmlns:am3d="http://schemas.microsoft.com/office/drawing/2017/model3d" xmlns:aink="http://schemas.microsoft.com/office/drawing/2016/ink" xmlns:cx8="http://schemas.microsoft.com/office/drawing/2016/5/14/chartex" xmlns:cx7="http://schemas.microsoft.com/office/drawing/2016/5/13/chartex" xmlns:cx6="http://schemas.microsoft.com/office/drawing/2016/5/12/chartex" xmlns:cx5="http://schemas.microsoft.com/office/drawing/2016/5/11/chartex" xmlns:cx4="http://schemas.microsoft.com/office/drawing/2016/5/10/chartex" xmlns:cx3="http://schemas.microsoft.com/office/drawing/2016/5/9/chartex" xmlns:cx2="http://schemas.microsoft.com/office/drawing/2015/10/21/chartex" xmlns:cx1="http://schemas.microsoft.com/office/drawing/2015/9/8/chartex" xmlns:cx="http://schemas.microsoft.com/office/drawing/2014/chartex">
+          <mc:Fallback xmlns:cx="http://schemas.microsoft.com/office/drawing/2014/chartex" xmlns:cx1="http://schemas.microsoft.com/office/drawing/2015/9/8/chartex" xmlns:cx2="http://schemas.microsoft.com/office/drawing/2015/10/21/chartex" xmlns:cx3="http://schemas.microsoft.com/office/drawing/2016/5/9/chartex" xmlns:cx4="http://schemas.microsoft.com/office/drawing/2016/5/10/chartex" xmlns:cx5="http://schemas.microsoft.com/office/drawing/2016/5/11/chartex" xmlns:cx6="http://schemas.microsoft.com/office/drawing/2016/5/12/chartex" xmlns:cx7="http://schemas.microsoft.com/office/drawing/2016/5/13/chartex" xmlns:cx8="http://schemas.microsoft.com/office/drawing/2016/5/14/chartex" xmlns:aink="http://schemas.microsoft.com/office/drawing/2016/ink" xmlns:am3d="http://schemas.microsoft.com/office/drawing/2017/model3d" xmlns:w16cid="http://schemas.microsoft.com/office/word/2016/wordml/cid" xmlns:w16se="http://schemas.microsoft.com/office/word/2015/wordml/symex">
             <w:pict>
               <v:rect w14:anchorId="556E81E6" id="Rectángulo 11" o:spid="_x0000_s1038" style="position:absolute;left:0;text-align:left;margin-left:94.8pt;margin-top:20.9pt;width:311.4pt;height:24pt;z-index:251671552;visibility:visible;mso-wrap-style:square;mso-width-percent:0;mso-height-percent:0;mso-wrap-distance-left:9pt;mso-wrap-distance-top:0;mso-wrap-distance-right:9pt;mso-wrap-distance-bottom:0;mso-position-horizontal:absolute;mso-position-horizontal-relative:margin;mso-position-vertical:absolute;mso-position-vertical-relative:text;mso-width-percent:0;mso-height-percent:0;mso-width-relative:margin;mso-height-relative:margin;v-text-anchor:middle" o:gfxdata="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" fillcolor="white [3201]" strokecolor="#70ad47 [3209]" strokeweight="1pt">
                 <v:textbox>
@@ -9996,7 +10022,7 @@
               </wp:anchor>
             </w:drawing>
           </mc:Choice>
-          <mc:Fallback xmlns:w16se="http://schemas.microsoft.com/office/word/2015/wordml/symex" xmlns:w16cid="http://schemas.microsoft.com/office/word/2016/wordml/cid" xmlns:am3d="http://schemas.microsoft.com/office/drawing/2017/model3d" xmlns:aink="http://schemas.microsoft.com/office/drawing/2016/ink" xmlns:cx8="http://schemas.microsoft.com/office/drawing/2016/5/14/chartex" xmlns:cx7="http://schemas.microsoft.com/office/drawing/2016/5/13/chartex" xmlns:cx6="http://schemas.microsoft.com/office/drawing/2016/5/12/chartex" xmlns:cx5="http://schemas.microsoft.com/office/drawing/2016/5/11/chartex" xmlns:cx4="http://schemas.microsoft.com/office/drawing/2016/5/10/chartex" xmlns:cx3="http://schemas.microsoft.com/office/drawing/2016/5/9/chartex" xmlns:cx2="http://schemas.microsoft.com/office/drawing/2015/10/21/chartex" xmlns:cx1="http://schemas.microsoft.com/office/drawing/2015/9/8/chartex" xmlns:cx="http://schemas.microsoft.com/office/drawing/2014/chartex">
+          <mc:Fallback xmlns:cx="http://schemas.microsoft.com/office/drawing/2014/chartex" xmlns:cx1="http://schemas.microsoft.com/office/drawing/2015/9/8/chartex" xmlns:cx2="http://schemas.microsoft.com/office/drawing/2015/10/21/chartex" xmlns:cx3="http://schemas.microsoft.com/office/drawing/2016/5/9/chartex" xmlns:cx4="http://schemas.microsoft.com/office/drawing/2016/5/10/chartex" xmlns:cx5="http://schemas.microsoft.com/office/drawing/2016/5/11/chartex" xmlns:cx6="http://schemas.microsoft.com/office/drawing/2016/5/12/chartex" xmlns:cx7="http://schemas.microsoft.com/office/drawing/2016/5/13/chartex" xmlns:cx8="http://schemas.microsoft.com/office/drawing/2016/5/14/chartex" xmlns:aink="http://schemas.microsoft.com/office/drawing/2016/ink" xmlns:am3d="http://schemas.microsoft.com/office/drawing/2017/model3d" xmlns:w16cid="http://schemas.microsoft.com/office/word/2016/wordml/cid" xmlns:w16se="http://schemas.microsoft.com/office/word/2015/wordml/symex">
             <w:pict>
               <v:rect w14:anchorId="224535C9" id="Rectángulo 18" o:spid="_x0000_s1039" style="position:absolute;left:0;text-align:left;margin-left:94.05pt;margin-top:55.4pt;width:311.4pt;height:24pt;z-index:251677696;visibility:visible;mso-wrap-style:square;mso-width-percent:0;mso-height-percent:0;mso-wrap-distance-left:9pt;mso-wrap-distance-top:0;mso-wrap-distance-right:9pt;mso-wrap-distance-bottom:0;mso-position-horizontal:absolute;mso-position-horizontal-relative:margin;mso-position-vertical:absolute;mso-position-vertical-relative:text;mso-width-percent:0;mso-height-percent:0;mso-width-relative:margin;mso-height-relative:margin;v-text-anchor:middle" o:gfxdata="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" fillcolor="white [3201]" strokecolor="#70ad47 [3209]" strokeweight="1pt">
                 <v:textbox>
@@ -10212,7 +10238,7 @@
               </wp:anchor>
             </w:drawing>
           </mc:Choice>
-          <mc:Fallback xmlns:w16se="http://schemas.microsoft.com/office/word/2015/wordml/symex" xmlns:w16cid="http://schemas.microsoft.com/office/word/2016/wordml/cid" xmlns:am3d="http://schemas.microsoft.com/office/drawing/2017/model3d" xmlns:aink="http://schemas.microsoft.com/office/drawing/2016/ink" xmlns:cx8="http://schemas.microsoft.com/office/drawing/2016/5/14/chartex" xmlns:cx7="http://schemas.microsoft.com/office/drawing/2016/5/13/chartex" xmlns:cx6="http://schemas.microsoft.com/office/drawing/2016/5/12/chartex" xmlns:cx5="http://schemas.microsoft.com/office/drawing/2016/5/11/chartex" xmlns:cx4="http://schemas.microsoft.com/office/drawing/2016/5/10/chartex" xmlns:cx3="http://schemas.microsoft.com/office/drawing/2016/5/9/chartex" xmlns:cx2="http://schemas.microsoft.com/office/drawing/2015/10/21/chartex" xmlns:cx1="http://schemas.microsoft.com/office/drawing/2015/9/8/chartex" xmlns:cx="http://schemas.microsoft.com/office/drawing/2014/chartex">
+          <mc:Fallback xmlns:cx="http://schemas.microsoft.com/office/drawing/2014/chartex" xmlns:cx1="http://schemas.microsoft.com/office/drawing/2015/9/8/chartex" xmlns:cx2="http://schemas.microsoft.com/office/drawing/2015/10/21/chartex" xmlns:cx3="http://schemas.microsoft.com/office/drawing/2016/5/9/chartex" xmlns:cx4="http://schemas.microsoft.com/office/drawing/2016/5/10/chartex" xmlns:cx5="http://schemas.microsoft.com/office/drawing/2016/5/11/chartex" xmlns:cx6="http://schemas.microsoft.com/office/drawing/2016/5/12/chartex" xmlns:cx7="http://schemas.microsoft.com/office/drawing/2016/5/13/chartex" xmlns:cx8="http://schemas.microsoft.com/office/drawing/2016/5/14/chartex" xmlns:aink="http://schemas.microsoft.com/office/drawing/2016/ink" xmlns:am3d="http://schemas.microsoft.com/office/drawing/2017/model3d" xmlns:w16cid="http://schemas.microsoft.com/office/word/2016/wordml/cid" xmlns:w16se="http://schemas.microsoft.com/office/word/2015/wordml/symex">
             <w:pict>
               <v:rect w14:anchorId="1515183B" id="Rectángulo 14" o:spid="_x0000_s1040" style="position:absolute;left:0;text-align:left;margin-left:260.2pt;margin-top:20.9pt;width:311.4pt;height:24pt;z-index:251675648;visibility:visible;mso-wrap-style:square;mso-width-percent:0;mso-height-percent:0;mso-wrap-distance-left:9pt;mso-wrap-distance-top:0;mso-wrap-distance-right:9pt;mso-wrap-distance-bottom:0;mso-position-horizontal:right;mso-position-horizontal-relative:margin;mso-position-vertical:absolute;mso-position-vertical-relative:text;mso-width-percent:0;mso-height-percent:0;mso-width-relative:margin;mso-height-relative:margin;v-text-anchor:middle" o:gfxdata="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" fillcolor="white [3201]" strokecolor="#70ad47 [3209]" strokeweight="1pt">
                 <v:textbox>
@@ -10341,7 +10367,7 @@
               </wp:anchor>
             </w:drawing>
           </mc:Choice>
-          <mc:Fallback xmlns:w16se="http://schemas.microsoft.com/office/word/2015/wordml/symex" xmlns:w16cid="http://schemas.microsoft.com/office/word/2016/wordml/cid" xmlns:am3d="http://schemas.microsoft.com/office/drawing/2017/model3d" xmlns:aink="http://schemas.microsoft.com/office/drawing/2016/ink" xmlns:cx8="http://schemas.microsoft.com/office/drawing/2016/5/14/chartex" xmlns:cx7="http://schemas.microsoft.com/office/drawing/2016/5/13/chartex" xmlns:cx6="http://schemas.microsoft.com/office/drawing/2016/5/12/chartex" xmlns:cx5="http://schemas.microsoft.com/office/drawing/2016/5/11/chartex" xmlns:cx4="http://schemas.microsoft.com/office/drawing/2016/5/10/chartex" xmlns:cx3="http://schemas.microsoft.com/office/drawing/2016/5/9/chartex" xmlns:cx2="http://schemas.microsoft.com/office/drawing/2015/10/21/chartex" xmlns:cx1="http://schemas.microsoft.com/office/drawing/2015/9/8/chartex" xmlns:cx="http://schemas.microsoft.com/office/drawing/2014/chartex">
+          <mc:Fallback xmlns:cx="http://schemas.microsoft.com/office/drawing/2014/chartex" xmlns:cx1="http://schemas.microsoft.com/office/drawing/2015/9/8/chartex" xmlns:cx2="http://schemas.microsoft.com/office/drawing/2015/10/21/chartex" xmlns:cx3="http://schemas.microsoft.com/office/drawing/2016/5/9/chartex" xmlns:cx4="http://schemas.microsoft.com/office/drawing/2016/5/10/chartex" xmlns:cx5="http://schemas.microsoft.com/office/drawing/2016/5/11/chartex" xmlns:cx6="http://schemas.microsoft.com/office/drawing/2016/5/12/chartex" xmlns:cx7="http://schemas.microsoft.com/office/drawing/2016/5/13/chartex" xmlns:cx8="http://schemas.microsoft.com/office/drawing/2016/5/14/chartex" xmlns:aink="http://schemas.microsoft.com/office/drawing/2016/ink" xmlns:am3d="http://schemas.microsoft.com/office/drawing/2017/model3d" xmlns:w16cid="http://schemas.microsoft.com/office/word/2016/wordml/cid" xmlns:w16se="http://schemas.microsoft.com/office/word/2015/wordml/symex">
             <w:pict>
               <v:rect w14:anchorId="595F1D58" id="Rectángulo 13" o:spid="_x0000_s1041" style="position:absolute;left:0;text-align:left;margin-left:96.6pt;margin-top:19.5pt;width:311.4pt;height:24pt;z-index:251673600;visibility:visible;mso-wrap-style:square;mso-width-percent:0;mso-height-percent:0;mso-wrap-distance-left:9pt;mso-wrap-distance-top:0;mso-wrap-distance-right:9pt;mso-wrap-distance-bottom:0;mso-position-horizontal:absolute;mso-position-horizontal-relative:margin;mso-position-vertical:absolute;mso-position-vertical-relative:text;mso-width-percent:0;mso-height-percent:0;mso-width-relative:margin;mso-height-relative:margin;v-text-anchor:middle" o:gfxdata="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" fillcolor="white [3201]" strokecolor="#70ad47 [3209]" strokeweight="1pt">
                 <v:textbox>
@@ -21480,29 +21506,10 @@
                 <w:lang w:eastAsia="es-VE"/>
               </w:rPr>
               <w:object w:dxaOrig="225" w:dyaOrig="225">
-                <v:shapetype id="_x0000_t75" coordsize="21600,21600" o:spt="75" o:preferrelative="t" path="m@4@5l@4@11@9@11@9@5xe" filled="f" stroked="f">
-                  <v:stroke joinstyle="miter"/>
-                  <v:formulas>
-                    <v:f eqn="if lineDrawn pixelLineWidth 0"/>
-                    <v:f eqn="sum @0 1 0"/>
-                    <v:f eqn="sum 0 0 @1"/>
-                    <v:f eqn="prod @2 1 2"/>
-                    <v:f eqn="prod @3 21600 pixelWidth"/>
-                    <v:f eqn="prod @3 21600 pixelHeight"/>
-                    <v:f eqn="sum @0 0 1"/>
-                    <v:f eqn="prod @6 1 2"/>
-                    <v:f eqn="prod @7 21600 pixelWidth"/>
-                    <v:f eqn="sum @8 21600 0"/>
-                    <v:f eqn="prod @7 21600 pixelHeight"/>
-                    <v:f eqn="sum @10 21600 0"/>
-                  </v:formulas>
-                  <v:path o:extrusionok="f" gradientshapeok="t" o:connecttype="rect"/>
-                  <o:lock v:ext="edit" aspectratio="t"/>
-                </v:shapetype>
-                <v:shape id="_x0000_i1101" type="#_x0000_t75" style="width:62.25pt;height:21pt" o:ole="">
+                <v:shape id="_x0000_i1085" type="#_x0000_t75" style="width:62.25pt;height:21pt" o:ole="">
                   <v:imagedata r:id="rId22" o:title=""/>
                 </v:shape>
-                <w:control r:id="rId23" w:name="Alcance23" w:shapeid="_x0000_i1101"/>
+                <w:control r:id="rId23" w:name="Alcance23" w:shapeid="_x0000_i1085"/>
               </w:object>
             </w:r>
             <w:r>
@@ -21512,10 +21519,10 @@
                 <w:lang w:eastAsia="es-VE"/>
               </w:rPr>
               <w:object w:dxaOrig="225" w:dyaOrig="225">
-                <v:shape id="_x0000_i1103" type="#_x0000_t75" style="width:90.75pt;height:21pt" o:ole="">
+                <v:shape id="_x0000_i1087" type="#_x0000_t75" style="width:90.75pt;height:21pt" o:ole="">
                   <v:imagedata r:id="rId24" o:title=""/>
                 </v:shape>
-                <w:control r:id="rId25" w:name="Cronograma23" w:shapeid="_x0000_i1103"/>
+                <w:control r:id="rId25" w:name="Cronograma23" w:shapeid="_x0000_i1087"/>
               </w:object>
             </w:r>
             <w:r>
@@ -21525,10 +21532,10 @@
                 <w:lang w:eastAsia="es-VE"/>
               </w:rPr>
               <w:object w:dxaOrig="225" w:dyaOrig="225">
-                <v:shape id="_x0000_i1105" type="#_x0000_t75" style="width:60pt;height:21pt" o:ole="">
+                <v:shape id="_x0000_i1089" type="#_x0000_t75" style="width:60pt;height:21pt" o:ole="">
                   <v:imagedata r:id="rId26" o:title=""/>
                 </v:shape>
-                <w:control r:id="rId27" w:name="Costos22" w:shapeid="_x0000_i1105"/>
+                <w:control r:id="rId27" w:name="Costos22" w:shapeid="_x0000_i1089"/>
               </w:object>
             </w:r>
             <w:r>
@@ -21538,10 +21545,10 @@
                 <w:lang w:eastAsia="es-VE"/>
               </w:rPr>
               <w:object w:dxaOrig="225" w:dyaOrig="225">
-                <v:shape id="_x0000_i1107" type="#_x0000_t75" style="width:64.5pt;height:20.25pt" o:ole="">
+                <v:shape id="_x0000_i1091" type="#_x0000_t75" style="width:64.5pt;height:20.25pt" o:ole="">
                   <v:imagedata r:id="rId28" o:title=""/>
                 </v:shape>
-                <w:control r:id="rId29" w:name="Calidad22" w:shapeid="_x0000_i1107"/>
+                <w:control r:id="rId29" w:name="Calidad22" w:shapeid="_x0000_i1091"/>
               </w:object>
             </w:r>
           </w:p>
@@ -21703,10 +21710,10 @@
                 <w:lang w:eastAsia="es-VE"/>
               </w:rPr>
               <w:object w:dxaOrig="225" w:dyaOrig="225">
-                <v:shape id="_x0000_i1125" type="#_x0000_t75" style="width:120pt;height:21pt" o:ole="">
+                <v:shape id="_x0000_i1093" type="#_x0000_t75" style="width:120pt;height:21pt" o:ole="">
                   <v:imagedata r:id="rId30" o:title=""/>
                 </v:shape>
-                <w:control r:id="rId31" w:name="SolicitudCliente" w:shapeid="_x0000_i1125"/>
+                <w:control r:id="rId31" w:name="SolicitudCliente" w:shapeid="_x0000_i1093"/>
               </w:object>
             </w:r>
             <w:r>
@@ -21716,10 +21723,10 @@
                 <w:lang w:eastAsia="es-VE"/>
               </w:rPr>
               <w:object w:dxaOrig="225" w:dyaOrig="225">
-                <v:shape id="_x0000_i1127" type="#_x0000_t75" style="width:137.25pt;height:21pt" o:ole="">
+                <v:shape id="_x0000_i1095" type="#_x0000_t75" style="width:137.25pt;height:21pt" o:ole="">
                   <v:imagedata r:id="rId32" o:title=""/>
                 </v:shape>
-                <w:control r:id="rId33" w:name="Reparacion" w:shapeid="_x0000_i1127"/>
+                <w:control r:id="rId33" w:name="Reparacion" w:shapeid="_x0000_i1095"/>
               </w:object>
             </w:r>
             <w:r>
@@ -21729,10 +21736,10 @@
                 <w:lang w:eastAsia="es-VE"/>
               </w:rPr>
               <w:object w:dxaOrig="225" w:dyaOrig="225">
-                <v:shape id="_x0000_i1129" type="#_x0000_t75" style="width:110.25pt;height:21pt" o:ole="">
+                <v:shape id="_x0000_i1097" type="#_x0000_t75" style="width:110.25pt;height:21pt" o:ole="">
                   <v:imagedata r:id="rId34" o:title=""/>
                 </v:shape>
-                <w:control r:id="rId35" w:name="AccionCorrectiva" w:shapeid="_x0000_i1129"/>
+                <w:control r:id="rId35" w:name="AccionCorrectiva" w:shapeid="_x0000_i1097"/>
               </w:object>
             </w:r>
             <w:r>
@@ -21742,10 +21749,10 @@
                 <w:lang w:eastAsia="es-VE"/>
               </w:rPr>
               <w:object w:dxaOrig="225" w:dyaOrig="225">
-                <v:shape id="_x0000_i1131" type="#_x0000_t75" style="width:110.25pt;height:21pt" o:ole="">
+                <v:shape id="_x0000_i1099" type="#_x0000_t75" style="width:110.25pt;height:21pt" o:ole="">
                   <v:imagedata r:id="rId36" o:title=""/>
                 </v:shape>
-                <w:control r:id="rId37" w:name="AccionPreventiva" w:shapeid="_x0000_i1131"/>
+                <w:control r:id="rId37" w:name="AccionPreventiva" w:shapeid="_x0000_i1099"/>
               </w:object>
             </w:r>
             <w:r>
@@ -21755,10 +21762,10 @@
                 <w:lang w:eastAsia="es-VE"/>
               </w:rPr>
               <w:object w:dxaOrig="225" w:dyaOrig="225">
-                <v:shape id="_x0000_i1133" type="#_x0000_t75" style="width:244.5pt;height:21pt" o:ole="">
+                <v:shape id="_x0000_i1101" type="#_x0000_t75" style="width:244.5pt;height:21pt" o:ole="">
                   <v:imagedata r:id="rId38" o:title=""/>
                 </v:shape>
-                <w:control r:id="rId39" w:name="ActualizacionesModificaciones" w:shapeid="_x0000_i1133"/>
+                <w:control r:id="rId39" w:name="ActualizacionesModificaciones" w:shapeid="_x0000_i1101"/>
               </w:object>
             </w:r>
             <w:r>
@@ -21768,10 +21775,10 @@
                 <w:lang w:eastAsia="es-VE"/>
               </w:rPr>
               <w:object w:dxaOrig="225" w:dyaOrig="225">
-                <v:shape id="_x0000_i1135" type="#_x0000_t75" style="width:110.25pt;height:21pt" o:ole="">
+                <v:shape id="_x0000_i1103" type="#_x0000_t75" style="width:110.25pt;height:21pt" o:ole="">
                   <v:imagedata r:id="rId40" o:title=""/>
                 </v:shape>
-                <w:control r:id="rId41" w:name="Otros" w:shapeid="_x0000_i1135"/>
+                <w:control r:id="rId41" w:name="Otros" w:shapeid="_x0000_i1103"/>
               </w:object>
             </w:r>
           </w:p>
@@ -21836,10 +21843,10 @@
                 <w:lang w:eastAsia="es-VE"/>
               </w:rPr>
               <w:object w:dxaOrig="225" w:dyaOrig="225">
-                <v:shape id="_x0000_i1137" type="#_x0000_t75" style="width:120pt;height:21pt" o:ole="">
+                <v:shape id="_x0000_i1105" type="#_x0000_t75" style="width:120pt;height:21pt" o:ole="">
                   <v:imagedata r:id="rId42" o:title=""/>
                 </v:shape>
-                <w:control r:id="rId43" w:name="SolicitudCliente1" w:shapeid="_x0000_i1137"/>
+                <w:control r:id="rId43" w:name="SolicitudCliente1" w:shapeid="_x0000_i1105"/>
               </w:object>
             </w:r>
             <w:r>
@@ -21849,10 +21856,10 @@
                 <w:lang w:eastAsia="es-VE"/>
               </w:rPr>
               <w:object w:dxaOrig="225" w:dyaOrig="225">
-                <v:shape id="_x0000_i1139" type="#_x0000_t75" style="width:110.25pt;height:21pt" o:ole="">
+                <v:shape id="_x0000_i1107" type="#_x0000_t75" style="width:110.25pt;height:21pt" o:ole="">
                   <v:imagedata r:id="rId44" o:title=""/>
                 </v:shape>
-                <w:control r:id="rId45" w:name="AccionCorrectiva1" w:shapeid="_x0000_i1139"/>
+                <w:control r:id="rId45" w:name="AccionCorrectiva1" w:shapeid="_x0000_i1107"/>
               </w:object>
             </w:r>
             <w:r>
@@ -21862,10 +21869,10 @@
                 <w:lang w:eastAsia="es-VE"/>
               </w:rPr>
               <w:object w:dxaOrig="225" w:dyaOrig="225">
-                <v:shape id="_x0000_i1141" type="#_x0000_t75" style="width:110.25pt;height:21pt" o:ole="">
+                <v:shape id="_x0000_i1109" type="#_x0000_t75" style="width:110.25pt;height:21pt" o:ole="">
                   <v:imagedata r:id="rId46" o:title=""/>
                 </v:shape>
-                <w:control r:id="rId47" w:name="AccionPreventiva1" w:shapeid="_x0000_i1141"/>
+                <w:control r:id="rId47" w:name="AccionPreventiva1" w:shapeid="_x0000_i1109"/>
               </w:object>
             </w:r>
             <w:r>
@@ -21875,10 +21882,10 @@
                 <w:lang w:eastAsia="es-VE"/>
               </w:rPr>
               <w:object w:dxaOrig="225" w:dyaOrig="225">
-                <v:shape id="_x0000_i1143" type="#_x0000_t75" style="width:80.25pt;height:21pt" o:ole="">
+                <v:shape id="_x0000_i1111" type="#_x0000_t75" style="width:80.25pt;height:21pt" o:ole="">
                   <v:imagedata r:id="rId48" o:title=""/>
                 </v:shape>
-                <w:control r:id="rId49" w:name="ActualizacionesModificaciones1" w:shapeid="_x0000_i1143"/>
+                <w:control r:id="rId49" w:name="ActualizacionesModificaciones1" w:shapeid="_x0000_i1111"/>
               </w:object>
             </w:r>
           </w:p>
@@ -21945,10 +21952,10 @@
                 <w:lang w:eastAsia="es-VE"/>
               </w:rPr>
               <w:object w:dxaOrig="225" w:dyaOrig="225" w14:anchorId="4570C287">
-                <v:shape id="_x0000_i1145" type="#_x0000_t75" style="width:62.25pt;height:21pt" o:ole="">
+                <v:shape id="_x0000_i1113" type="#_x0000_t75" style="width:62.25pt;height:21pt" o:ole="">
                   <v:imagedata r:id="rId50" o:title=""/>
                 </v:shape>
-                <w:control r:id="rId51" w:name="Alcance21" w:shapeid="_x0000_i1145"/>
+                <w:control r:id="rId51" w:name="Alcance21" w:shapeid="_x0000_i1113"/>
               </w:object>
             </w:r>
             <w:r>
@@ -21958,10 +21965,10 @@
                 <w:lang w:eastAsia="es-VE"/>
               </w:rPr>
               <w:object w:dxaOrig="225" w:dyaOrig="225" w14:anchorId="11E393AE">
-                <v:shape id="_x0000_i1147" type="#_x0000_t75" style="width:90.75pt;height:21pt" o:ole="">
+                <v:shape id="_x0000_i1115" type="#_x0000_t75" style="width:90.75pt;height:21pt" o:ole="">
                   <v:imagedata r:id="rId52" o:title=""/>
                 </v:shape>
-                <w:control r:id="rId53" w:name="Cronograma21" w:shapeid="_x0000_i1147"/>
+                <w:control r:id="rId53" w:name="Cronograma21" w:shapeid="_x0000_i1115"/>
               </w:object>
             </w:r>
             <w:r>
@@ -21971,10 +21978,10 @@
                 <w:lang w:eastAsia="es-VE"/>
               </w:rPr>
               <w:object w:dxaOrig="225" w:dyaOrig="225" w14:anchorId="62A53D7F">
-                <v:shape id="_x0000_i1149" type="#_x0000_t75" style="width:60pt;height:21pt" o:ole="">
+                <v:shape id="_x0000_i1117" type="#_x0000_t75" style="width:60pt;height:21pt" o:ole="">
                   <v:imagedata r:id="rId54" o:title=""/>
                 </v:shape>
-                <w:control r:id="rId55" w:name="Costos21" w:shapeid="_x0000_i1149"/>
+                <w:control r:id="rId55" w:name="Costos21" w:shapeid="_x0000_i1117"/>
               </w:object>
             </w:r>
             <w:r>
@@ -21984,10 +21991,10 @@
                 <w:lang w:eastAsia="es-VE"/>
               </w:rPr>
               <w:object w:dxaOrig="225" w:dyaOrig="225" w14:anchorId="78350F52">
-                <v:shape id="_x0000_i1151" type="#_x0000_t75" style="width:64.5pt;height:20.25pt" o:ole="">
+                <v:shape id="_x0000_i1119" type="#_x0000_t75" style="width:64.5pt;height:20.25pt" o:ole="">
                   <v:imagedata r:id="rId56" o:title=""/>
                 </v:shape>
-                <w:control r:id="rId57" w:name="Calidad21" w:shapeid="_x0000_i1151"/>
+                <w:control r:id="rId57" w:name="Calidad21" w:shapeid="_x0000_i1119"/>
               </w:object>
             </w:r>
           </w:p>
@@ -22065,10 +22072,10 @@
                 <w:lang w:eastAsia="es-VE"/>
               </w:rPr>
               <w:object w:dxaOrig="225" w:dyaOrig="225" w14:anchorId="09930351">
-                <v:shape id="_x0000_i1153" type="#_x0000_t75" style="width:81pt;height:21pt" o:ole="">
+                <v:shape id="_x0000_i1121" type="#_x0000_t75" style="width:81pt;height:21pt" o:ole="">
                   <v:imagedata r:id="rId58" o:title=""/>
                 </v:shape>
-                <w:control r:id="rId59" w:name="SolicitudCliente2" w:shapeid="_x0000_i1153"/>
+                <w:control r:id="rId59" w:name="SolicitudCliente2" w:shapeid="_x0000_i1121"/>
               </w:object>
             </w:r>
             <w:r>
@@ -22078,10 +22085,10 @@
                 <w:lang w:eastAsia="es-VE"/>
               </w:rPr>
               <w:object w:dxaOrig="225" w:dyaOrig="225" w14:anchorId="67F2E8F4">
-                <v:shape id="_x0000_i1155" type="#_x0000_t75" style="width:79.5pt;height:21pt" o:ole="">
+                <v:shape id="_x0000_i1123" type="#_x0000_t75" style="width:79.5pt;height:21pt" o:ole="">
                   <v:imagedata r:id="rId60" o:title=""/>
                 </v:shape>
-                <w:control r:id="rId61" w:name="Reparacion1" w:shapeid="_x0000_i1155"/>
+                <w:control r:id="rId61" w:name="Reparacion1" w:shapeid="_x0000_i1123"/>
               </w:object>
             </w:r>
             <w:r>
@@ -22091,10 +22098,10 @@
                 <w:lang w:eastAsia="es-VE"/>
               </w:rPr>
               <w:object w:dxaOrig="225" w:dyaOrig="225" w14:anchorId="6CDFD11F">
-                <v:shape id="_x0000_i1157" type="#_x0000_t75" style="width:110.25pt;height:21pt" o:ole="">
+                <v:shape id="_x0000_i1125" type="#_x0000_t75" style="width:110.25pt;height:21pt" o:ole="">
                   <v:imagedata r:id="rId62" o:title=""/>
                 </v:shape>
-                <w:control r:id="rId63" w:name="AccionCorrectiva2" w:shapeid="_x0000_i1157"/>
+                <w:control r:id="rId63" w:name="AccionCorrectiva2" w:shapeid="_x0000_i1125"/>
               </w:object>
             </w:r>
             <w:r>
@@ -22104,10 +22111,10 @@
                 <w:lang w:eastAsia="es-VE"/>
               </w:rPr>
               <w:object w:dxaOrig="225" w:dyaOrig="225" w14:anchorId="61669576">
-                <v:shape id="_x0000_i1159" type="#_x0000_t75" style="width:110.25pt;height:21pt" o:ole="">
+                <v:shape id="_x0000_i1127" type="#_x0000_t75" style="width:110.25pt;height:21pt" o:ole="">
                   <v:imagedata r:id="rId64" o:title=""/>
                 </v:shape>
-                <w:control r:id="rId65" w:name="AccionPreventiva2" w:shapeid="_x0000_i1159"/>
+                <w:control r:id="rId65" w:name="AccionPreventiva2" w:shapeid="_x0000_i1127"/>
               </w:object>
             </w:r>
             <w:r>
@@ -22117,10 +22124,10 @@
                 <w:lang w:eastAsia="es-VE"/>
               </w:rPr>
               <w:object w:dxaOrig="225" w:dyaOrig="225" w14:anchorId="3780ABCE">
-                <v:shape id="_x0000_i1161" type="#_x0000_t75" style="width:132.75pt;height:21pt" o:ole="">
+                <v:shape id="_x0000_i1129" type="#_x0000_t75" style="width:132.75pt;height:21pt" o:ole="">
                   <v:imagedata r:id="rId66" o:title=""/>
                 </v:shape>
-                <w:control r:id="rId67" w:name="ActualizacionesModificaciones2" w:shapeid="_x0000_i1161"/>
+                <w:control r:id="rId67" w:name="ActualizacionesModificaciones2" w:shapeid="_x0000_i1129"/>
               </w:object>
             </w:r>
           </w:p>
@@ -22189,10 +22196,10 @@
                 <w:lang w:eastAsia="es-VE"/>
               </w:rPr>
               <w:object w:dxaOrig="225" w:dyaOrig="225">
-                <v:shape id="_x0000_i1163" type="#_x0000_t75" style="width:58.5pt;height:21pt" o:ole="">
+                <v:shape id="_x0000_i1131" type="#_x0000_t75" style="width:58.5pt;height:21pt" o:ole="">
                   <v:imagedata r:id="rId68" o:title=""/>
                 </v:shape>
-                <w:control r:id="rId69" w:name="SolicitudCliente21" w:shapeid="_x0000_i1163"/>
+                <w:control r:id="rId69" w:name="SolicitudCliente21" w:shapeid="_x0000_i1131"/>
               </w:object>
             </w:r>
             <w:r>
@@ -22202,10 +22209,10 @@
                 <w:lang w:eastAsia="es-VE"/>
               </w:rPr>
               <w:object w:dxaOrig="225" w:dyaOrig="225">
-                <v:shape id="_x0000_i1165" type="#_x0000_t75" style="width:63pt;height:21pt" o:ole="">
+                <v:shape id="_x0000_i1133" type="#_x0000_t75" style="width:63pt;height:21pt" o:ole="">
                   <v:imagedata r:id="rId70" o:title=""/>
                 </v:shape>
-                <w:control r:id="rId71" w:name="Reparacion11" w:shapeid="_x0000_i1165"/>
+                <w:control r:id="rId71" w:name="Reparacion11" w:shapeid="_x0000_i1133"/>
               </w:object>
             </w:r>
             <w:r>
@@ -22215,10 +22222,10 @@
                 <w:lang w:eastAsia="es-VE"/>
               </w:rPr>
               <w:object w:dxaOrig="225" w:dyaOrig="225">
-                <v:shape id="_x0000_i1167" type="#_x0000_t75" style="width:87pt;height:21pt" o:ole="">
+                <v:shape id="_x0000_i1135" type="#_x0000_t75" style="width:87pt;height:21pt" o:ole="">
                   <v:imagedata r:id="rId72" o:title=""/>
                 </v:shape>
-                <w:control r:id="rId73" w:name="AccionCorrectiva21" w:shapeid="_x0000_i1167"/>
+                <w:control r:id="rId73" w:name="AccionCorrectiva21" w:shapeid="_x0000_i1135"/>
               </w:object>
             </w:r>
             <w:r>
@@ -22228,10 +22235,10 @@
                 <w:lang w:eastAsia="es-VE"/>
               </w:rPr>
               <w:object w:dxaOrig="225" w:dyaOrig="225">
-                <v:shape id="_x0000_i1169" type="#_x0000_t75" style="width:79.5pt;height:21pt" o:ole="">
+                <v:shape id="_x0000_i1137" type="#_x0000_t75" style="width:79.5pt;height:21pt" o:ole="">
                   <v:imagedata r:id="rId74" o:title=""/>
                 </v:shape>
-                <w:control r:id="rId75" w:name="AccionPreventiva21" w:shapeid="_x0000_i1169"/>
+                <w:control r:id="rId75" w:name="AccionPreventiva21" w:shapeid="_x0000_i1137"/>
               </w:object>
             </w:r>
             <w:r>
@@ -22241,10 +22248,10 @@
                 <w:lang w:eastAsia="es-VE"/>
               </w:rPr>
               <w:object w:dxaOrig="225" w:dyaOrig="225">
-                <v:shape id="_x0000_i1171" type="#_x0000_t75" style="width:51.75pt;height:21pt" o:ole="">
+                <v:shape id="_x0000_i1139" type="#_x0000_t75" style="width:51.75pt;height:21pt" o:ole="">
                   <v:imagedata r:id="rId76" o:title=""/>
                 </v:shape>
-                <w:control r:id="rId77" w:name="ActualizacionesModificaciones21" w:shapeid="_x0000_i1171"/>
+                <w:control r:id="rId77" w:name="ActualizacionesModificaciones21" w:shapeid="_x0000_i1139"/>
               </w:object>
             </w:r>
           </w:p>
@@ -22305,10 +22312,10 @@
                 <w:lang w:eastAsia="es-VE"/>
               </w:rPr>
               <w:object w:dxaOrig="225" w:dyaOrig="225" w14:anchorId="67D5F414">
-                <v:shape id="_x0000_i1173" type="#_x0000_t75" style="width:93.75pt;height:21pt" o:ole="">
+                <v:shape id="_x0000_i1141" type="#_x0000_t75" style="width:93.75pt;height:21pt" o:ole="">
                   <v:imagedata r:id="rId78" o:title=""/>
                 </v:shape>
-                <w:control r:id="rId79" w:name="Alcance22" w:shapeid="_x0000_i1173"/>
+                <w:control r:id="rId79" w:name="Alcance22" w:shapeid="_x0000_i1141"/>
               </w:object>
             </w:r>
             <w:r>
@@ -22318,10 +22325,10 @@
                 <w:lang w:eastAsia="es-VE"/>
               </w:rPr>
               <w:object w:dxaOrig="225" w:dyaOrig="225" w14:anchorId="16018A4B">
-                <v:shape id="_x0000_i1175" type="#_x0000_t75" style="width:90.75pt;height:21pt" o:ole="">
+                <v:shape id="_x0000_i1143" type="#_x0000_t75" style="width:90.75pt;height:21pt" o:ole="">
                   <v:imagedata r:id="rId80" o:title=""/>
                 </v:shape>
-                <w:control r:id="rId81" w:name="Cronograma22" w:shapeid="_x0000_i1175"/>
+                <w:control r:id="rId81" w:name="Cronograma22" w:shapeid="_x0000_i1143"/>
               </w:object>
             </w:r>
           </w:p>
@@ -25550,6 +25557,7 @@
         </w:tc>
       </w:tr>
     </w:tbl>
+    <w:p/>
     <w:p/>
     <w:p>
       <w:pPr>
@@ -26157,7 +26165,7 @@
                     </wp:anchor>
                   </w:drawing>
                 </mc:Choice>
-                <mc:Fallback xmlns:w16se="http://schemas.microsoft.com/office/word/2015/wordml/symex" xmlns:w16cid="http://schemas.microsoft.com/office/word/2016/wordml/cid" xmlns:am3d="http://schemas.microsoft.com/office/drawing/2017/model3d" xmlns:aink="http://schemas.microsoft.com/office/drawing/2016/ink" xmlns:cx8="http://schemas.microsoft.com/office/drawing/2016/5/14/chartex" xmlns:cx7="http://schemas.microsoft.com/office/drawing/2016/5/13/chartex" xmlns:cx6="http://schemas.microsoft.com/office/drawing/2016/5/12/chartex" xmlns:cx5="http://schemas.microsoft.com/office/drawing/2016/5/11/chartex" xmlns:cx4="http://schemas.microsoft.com/office/drawing/2016/5/10/chartex" xmlns:cx3="http://schemas.microsoft.com/office/drawing/2016/5/9/chartex" xmlns:cx2="http://schemas.microsoft.com/office/drawing/2015/10/21/chartex" xmlns:cx1="http://schemas.microsoft.com/office/drawing/2015/9/8/chartex" xmlns:cx="http://schemas.microsoft.com/office/drawing/2014/chartex">
+                <mc:Fallback xmlns:cx="http://schemas.microsoft.com/office/drawing/2014/chartex" xmlns:cx1="http://schemas.microsoft.com/office/drawing/2015/9/8/chartex" xmlns:cx2="http://schemas.microsoft.com/office/drawing/2015/10/21/chartex" xmlns:cx3="http://schemas.microsoft.com/office/drawing/2016/5/9/chartex" xmlns:cx4="http://schemas.microsoft.com/office/drawing/2016/5/10/chartex" xmlns:cx5="http://schemas.microsoft.com/office/drawing/2016/5/11/chartex" xmlns:cx6="http://schemas.microsoft.com/office/drawing/2016/5/12/chartex" xmlns:cx7="http://schemas.microsoft.com/office/drawing/2016/5/13/chartex" xmlns:cx8="http://schemas.microsoft.com/office/drawing/2016/5/14/chartex" xmlns:aink="http://schemas.microsoft.com/office/drawing/2016/ink" xmlns:am3d="http://schemas.microsoft.com/office/drawing/2017/model3d" xmlns:w16cid="http://schemas.microsoft.com/office/word/2016/wordml/cid" xmlns:w16se="http://schemas.microsoft.com/office/word/2015/wordml/symex">
                   <w:pict>
                     <v:line w14:anchorId="3D2100D1" id="Forma1" o:spid="_x0000_s1026" style="position:absolute;flip:y;z-index:251679744;visibility:visible;mso-wrap-style:square;mso-wrap-distance-left:0;mso-wrap-distance-top:0;mso-wrap-distance-right:0;mso-wrap-distance-bottom:0;mso-position-horizontal:absolute;mso-position-horizontal-relative:text;mso-position-vertical:absolute;mso-position-vertical-relative:text" from="77.55pt,8.85pt" to="78.7pt,9.15pt" o:gfxdata="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" strokecolor="#3465a4"/>
                   </w:pict>
@@ -26319,7 +26327,7 @@
                     </wp:anchor>
                   </w:drawing>
                 </mc:Choice>
-                <mc:Fallback xmlns:w16se="http://schemas.microsoft.com/office/word/2015/wordml/symex" xmlns:w16cid="http://schemas.microsoft.com/office/word/2016/wordml/cid" xmlns:am3d="http://schemas.microsoft.com/office/drawing/2017/model3d" xmlns:aink="http://schemas.microsoft.com/office/drawing/2016/ink" xmlns:cx8="http://schemas.microsoft.com/office/drawing/2016/5/14/chartex" xmlns:cx7="http://schemas.microsoft.com/office/drawing/2016/5/13/chartex" xmlns:cx6="http://schemas.microsoft.com/office/drawing/2016/5/12/chartex" xmlns:cx5="http://schemas.microsoft.com/office/drawing/2016/5/11/chartex" xmlns:cx4="http://schemas.microsoft.com/office/drawing/2016/5/10/chartex" xmlns:cx3="http://schemas.microsoft.com/office/drawing/2016/5/9/chartex" xmlns:cx2="http://schemas.microsoft.com/office/drawing/2015/10/21/chartex" xmlns:cx1="http://schemas.microsoft.com/office/drawing/2015/9/8/chartex" xmlns:cx="http://schemas.microsoft.com/office/drawing/2014/chartex">
+                <mc:Fallback xmlns:cx="http://schemas.microsoft.com/office/drawing/2014/chartex" xmlns:cx1="http://schemas.microsoft.com/office/drawing/2015/9/8/chartex" xmlns:cx2="http://schemas.microsoft.com/office/drawing/2015/10/21/chartex" xmlns:cx3="http://schemas.microsoft.com/office/drawing/2016/5/9/chartex" xmlns:cx4="http://schemas.microsoft.com/office/drawing/2016/5/10/chartex" xmlns:cx5="http://schemas.microsoft.com/office/drawing/2016/5/11/chartex" xmlns:cx6="http://schemas.microsoft.com/office/drawing/2016/5/12/chartex" xmlns:cx7="http://schemas.microsoft.com/office/drawing/2016/5/13/chartex" xmlns:cx8="http://schemas.microsoft.com/office/drawing/2016/5/14/chartex" xmlns:aink="http://schemas.microsoft.com/office/drawing/2016/ink" xmlns:am3d="http://schemas.microsoft.com/office/drawing/2017/model3d" xmlns:w16cid="http://schemas.microsoft.com/office/word/2016/wordml/cid" xmlns:w16se="http://schemas.microsoft.com/office/word/2015/wordml/symex">
                   <w:pict>
                     <v:line w14:anchorId="5B23BDBD" id="Forma2" o:spid="_x0000_s1026" style="position:absolute;z-index:251680768;visibility:visible;mso-wrap-style:square;mso-wrap-distance-left:0;mso-wrap-distance-top:0;mso-wrap-distance-right:0;mso-wrap-distance-bottom:0;mso-position-horizontal:absolute;mso-position-horizontal-relative:text;mso-position-vertical:absolute;mso-position-vertical-relative:text" from="424.6pt,23.2pt" to="426.25pt,23.25pt" o:gfxdata="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" strokecolor="#3465a4"/>
                   </w:pict>
@@ -26644,7 +26652,7 @@
                     </wp:anchor>
                   </w:drawing>
                 </mc:Choice>
-                <mc:Fallback xmlns:w16se="http://schemas.microsoft.com/office/word/2015/wordml/symex" xmlns:w16cid="http://schemas.microsoft.com/office/word/2016/wordml/cid" xmlns:am3d="http://schemas.microsoft.com/office/drawing/2017/model3d" xmlns:aink="http://schemas.microsoft.com/office/drawing/2016/ink" xmlns:cx8="http://schemas.microsoft.com/office/drawing/2016/5/14/chartex" xmlns:cx7="http://schemas.microsoft.com/office/drawing/2016/5/13/chartex" xmlns:cx6="http://schemas.microsoft.com/office/drawing/2016/5/12/chartex" xmlns:cx5="http://schemas.microsoft.com/office/drawing/2016/5/11/chartex" xmlns:cx4="http://schemas.microsoft.com/office/drawing/2016/5/10/chartex" xmlns:cx3="http://schemas.microsoft.com/office/drawing/2016/5/9/chartex" xmlns:cx2="http://schemas.microsoft.com/office/drawing/2015/10/21/chartex" xmlns:cx1="http://schemas.microsoft.com/office/drawing/2015/9/8/chartex" xmlns:cx="http://schemas.microsoft.com/office/drawing/2014/chartex">
+                <mc:Fallback xmlns:cx="http://schemas.microsoft.com/office/drawing/2014/chartex" xmlns:cx1="http://schemas.microsoft.com/office/drawing/2015/9/8/chartex" xmlns:cx2="http://schemas.microsoft.com/office/drawing/2015/10/21/chartex" xmlns:cx3="http://schemas.microsoft.com/office/drawing/2016/5/9/chartex" xmlns:cx4="http://schemas.microsoft.com/office/drawing/2016/5/10/chartex" xmlns:cx5="http://schemas.microsoft.com/office/drawing/2016/5/11/chartex" xmlns:cx6="http://schemas.microsoft.com/office/drawing/2016/5/12/chartex" xmlns:cx7="http://schemas.microsoft.com/office/drawing/2016/5/13/chartex" xmlns:cx8="http://schemas.microsoft.com/office/drawing/2016/5/14/chartex" xmlns:aink="http://schemas.microsoft.com/office/drawing/2016/ink" xmlns:am3d="http://schemas.microsoft.com/office/drawing/2017/model3d" xmlns:w16cid="http://schemas.microsoft.com/office/word/2016/wordml/cid" xmlns:w16se="http://schemas.microsoft.com/office/word/2015/wordml/symex">
                   <w:pict>
                     <v:shape w14:anchorId="148A6193" id="Forma3" o:spid="_x0000_s1042" type="#_x0000_t202" style="position:absolute;left:0;text-align:left;margin-left:111.85pt;margin-top:25.7pt;width:12.1pt;height:12.9pt;z-index:251681792;visibility:visible;mso-wrap-style:square;mso-wrap-distance-left:0;mso-wrap-distance-top:0;mso-wrap-distance-right:0;mso-wrap-distance-bottom:0;mso-position-horizontal:absolute;mso-position-horizontal-relative:text;mso-position-vertical:absolute;mso-position-vertical-relative:text;v-text-anchor:top" o:gfxdata="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" filled="f" stroked="f">
                       <v:textbox style="mso-fit-shape-to-text:t" inset="0,0,0,0">
@@ -26943,7 +26951,7 @@
                     </wp:anchor>
                   </w:drawing>
                 </mc:Choice>
-                <mc:Fallback xmlns:w16se="http://schemas.microsoft.com/office/word/2015/wordml/symex" xmlns:w16cid="http://schemas.microsoft.com/office/word/2016/wordml/cid" xmlns:am3d="http://schemas.microsoft.com/office/drawing/2017/model3d" xmlns:aink="http://schemas.microsoft.com/office/drawing/2016/ink" xmlns:cx8="http://schemas.microsoft.com/office/drawing/2016/5/14/chartex" xmlns:cx7="http://schemas.microsoft.com/office/drawing/2016/5/13/chartex" xmlns:cx6="http://schemas.microsoft.com/office/drawing/2016/5/12/chartex" xmlns:cx5="http://schemas.microsoft.com/office/drawing/2016/5/11/chartex" xmlns:cx4="http://schemas.microsoft.com/office/drawing/2016/5/10/chartex" xmlns:cx3="http://schemas.microsoft.com/office/drawing/2016/5/9/chartex" xmlns:cx2="http://schemas.microsoft.com/office/drawing/2015/10/21/chartex" xmlns:cx1="http://schemas.microsoft.com/office/drawing/2015/9/8/chartex" xmlns:cx="http://schemas.microsoft.com/office/drawing/2014/chartex">
+                <mc:Fallback xmlns:cx="http://schemas.microsoft.com/office/drawing/2014/chartex" xmlns:cx1="http://schemas.microsoft.com/office/drawing/2015/9/8/chartex" xmlns:cx2="http://schemas.microsoft.com/office/drawing/2015/10/21/chartex" xmlns:cx3="http://schemas.microsoft.com/office/drawing/2016/5/9/chartex" xmlns:cx4="http://schemas.microsoft.com/office/drawing/2016/5/10/chartex" xmlns:cx5="http://schemas.microsoft.com/office/drawing/2016/5/11/chartex" xmlns:cx6="http://schemas.microsoft.com/office/drawing/2016/5/12/chartex" xmlns:cx7="http://schemas.microsoft.com/office/drawing/2016/5/13/chartex" xmlns:cx8="http://schemas.microsoft.com/office/drawing/2016/5/14/chartex" xmlns:aink="http://schemas.microsoft.com/office/drawing/2016/ink" xmlns:am3d="http://schemas.microsoft.com/office/drawing/2017/model3d" xmlns:w16cid="http://schemas.microsoft.com/office/word/2016/wordml/cid" xmlns:w16se="http://schemas.microsoft.com/office/word/2015/wordml/symex">
                   <w:pict>
                     <v:shape w14:anchorId="5540102F" id="_x0000_s1043" type="#_x0000_t202" style="position:absolute;left:0;text-align:left;margin-left:154.7pt;margin-top:3.75pt;width:12.1pt;height:12.9pt;z-index:251682816;visibility:visible;mso-wrap-style:square;mso-wrap-distance-left:0;mso-wrap-distance-top:0;mso-wrap-distance-right:0;mso-wrap-distance-bottom:0;mso-position-horizontal:absolute;mso-position-horizontal-relative:text;mso-position-vertical:absolute;mso-position-vertical-relative:text;v-text-anchor:top" o:gfxdata="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" filled="f" stroked="f">
                       <v:textbox style="mso-fit-shape-to-text:t" inset="0,0,0,0">
@@ -27254,7 +27262,7 @@
                     </wp:anchor>
                   </w:drawing>
                 </mc:Choice>
-                <mc:Fallback xmlns:w16se="http://schemas.microsoft.com/office/word/2015/wordml/symex" xmlns:w16cid="http://schemas.microsoft.com/office/word/2016/wordml/cid" xmlns:am3d="http://schemas.microsoft.com/office/drawing/2017/model3d" xmlns:aink="http://schemas.microsoft.com/office/drawing/2016/ink" xmlns:cx8="http://schemas.microsoft.com/office/drawing/2016/5/14/chartex" xmlns:cx7="http://schemas.microsoft.com/office/drawing/2016/5/13/chartex" xmlns:cx6="http://schemas.microsoft.com/office/drawing/2016/5/12/chartex" xmlns:cx5="http://schemas.microsoft.com/office/drawing/2016/5/11/chartex" xmlns:cx4="http://schemas.microsoft.com/office/drawing/2016/5/10/chartex" xmlns:cx3="http://schemas.microsoft.com/office/drawing/2016/5/9/chartex" xmlns:cx2="http://schemas.microsoft.com/office/drawing/2015/10/21/chartex" xmlns:cx1="http://schemas.microsoft.com/office/drawing/2015/9/8/chartex" xmlns:cx="http://schemas.microsoft.com/office/drawing/2014/chartex">
+                <mc:Fallback xmlns:cx="http://schemas.microsoft.com/office/drawing/2014/chartex" xmlns:cx1="http://schemas.microsoft.com/office/drawing/2015/9/8/chartex" xmlns:cx2="http://schemas.microsoft.com/office/drawing/2015/10/21/chartex" xmlns:cx3="http://schemas.microsoft.com/office/drawing/2016/5/9/chartex" xmlns:cx4="http://schemas.microsoft.com/office/drawing/2016/5/10/chartex" xmlns:cx5="http://schemas.microsoft.com/office/drawing/2016/5/11/chartex" xmlns:cx6="http://schemas.microsoft.com/office/drawing/2016/5/12/chartex" xmlns:cx7="http://schemas.microsoft.com/office/drawing/2016/5/13/chartex" xmlns:cx8="http://schemas.microsoft.com/office/drawing/2016/5/14/chartex" xmlns:aink="http://schemas.microsoft.com/office/drawing/2016/ink" xmlns:am3d="http://schemas.microsoft.com/office/drawing/2017/model3d" xmlns:w16cid="http://schemas.microsoft.com/office/word/2016/wordml/cid" xmlns:w16se="http://schemas.microsoft.com/office/word/2015/wordml/symex">
                   <w:pict>
                     <v:shape w14:anchorId="78F141AC" id="_x0000_s1044" type="#_x0000_t202" style="position:absolute;left:0;text-align:left;margin-left:2.55pt;margin-top:3.35pt;width:12.1pt;height:12.9pt;z-index:251683840;visibility:visible;mso-wrap-style:square;mso-wrap-distance-left:0;mso-wrap-distance-top:0;mso-wrap-distance-right:0;mso-wrap-distance-bottom:0;mso-position-horizontal:absolute;mso-position-horizontal-relative:text;mso-position-vertical:absolute;mso-position-vertical-relative:text;v-text-anchor:top" o:gfxdata="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" filled="f" stroked="f">
                       <v:textbox style="mso-fit-shape-to-text:t" inset="0,0,0,0">
@@ -27590,7 +27598,7 @@
                     </wp:anchor>
                   </w:drawing>
                 </mc:Choice>
-                <mc:Fallback xmlns:w16se="http://schemas.microsoft.com/office/word/2015/wordml/symex" xmlns:w16cid="http://schemas.microsoft.com/office/word/2016/wordml/cid" xmlns:am3d="http://schemas.microsoft.com/office/drawing/2017/model3d" xmlns:aink="http://schemas.microsoft.com/office/drawing/2016/ink" xmlns:cx8="http://schemas.microsoft.com/office/drawing/2016/5/14/chartex" xmlns:cx7="http://schemas.microsoft.com/office/drawing/2016/5/13/chartex" xmlns:cx6="http://schemas.microsoft.com/office/drawing/2016/5/12/chartex" xmlns:cx5="http://schemas.microsoft.com/office/drawing/2016/5/11/chartex" xmlns:cx4="http://schemas.microsoft.com/office/drawing/2016/5/10/chartex" xmlns:cx3="http://schemas.microsoft.com/office/drawing/2016/5/9/chartex" xmlns:cx2="http://schemas.microsoft.com/office/drawing/2015/10/21/chartex" xmlns:cx1="http://schemas.microsoft.com/office/drawing/2015/9/8/chartex" xmlns:cx="http://schemas.microsoft.com/office/drawing/2014/chartex">
+                <mc:Fallback xmlns:cx="http://schemas.microsoft.com/office/drawing/2014/chartex" xmlns:cx1="http://schemas.microsoft.com/office/drawing/2015/9/8/chartex" xmlns:cx2="http://schemas.microsoft.com/office/drawing/2015/10/21/chartex" xmlns:cx3="http://schemas.microsoft.com/office/drawing/2016/5/9/chartex" xmlns:cx4="http://schemas.microsoft.com/office/drawing/2016/5/10/chartex" xmlns:cx5="http://schemas.microsoft.com/office/drawing/2016/5/11/chartex" xmlns:cx6="http://schemas.microsoft.com/office/drawing/2016/5/12/chartex" xmlns:cx7="http://schemas.microsoft.com/office/drawing/2016/5/13/chartex" xmlns:cx8="http://schemas.microsoft.com/office/drawing/2016/5/14/chartex" xmlns:aink="http://schemas.microsoft.com/office/drawing/2016/ink" xmlns:am3d="http://schemas.microsoft.com/office/drawing/2017/model3d" xmlns:w16cid="http://schemas.microsoft.com/office/word/2016/wordml/cid" xmlns:w16se="http://schemas.microsoft.com/office/word/2015/wordml/symex">
                   <w:pict>
                     <v:shape w14:anchorId="1DA79FA3" id="_x0000_s1045" type="#_x0000_t202" style="position:absolute;left:0;text-align:left;margin-left:123.6pt;margin-top:3.6pt;width:12.1pt;height:12.9pt;z-index:251684864;visibility:visible;mso-wrap-style:square;mso-wrap-distance-left:0;mso-wrap-distance-top:0;mso-wrap-distance-right:0;mso-wrap-distance-bottom:0;mso-position-horizontal:absolute;mso-position-horizontal-relative:text;mso-position-vertical:absolute;mso-position-vertical-relative:text;v-text-anchor:top" o:gfxdata="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" filled="f" stroked="f">
                       <v:textbox style="mso-fit-shape-to-text:t" inset="0,0,0,0">
@@ -28572,12 +28580,2640 @@
     </w:tbl>
     <w:p/>
     <w:p/>
+    <w:tbl>
+      <w:tblPr>
+        <w:tblStyle w:val="Tablaconcuadrcula1"/>
+        <w:tblW w:w="8720" w:type="dxa"/>
+        <w:tblLook w:val="04A0" w:firstRow="1" w:lastRow="0" w:firstColumn="1" w:lastColumn="0" w:noHBand="0" w:noVBand="1"/>
+      </w:tblPr>
+      <w:tblGrid>
+        <w:gridCol w:w="1837"/>
+        <w:gridCol w:w="712"/>
+        <w:gridCol w:w="1829"/>
+        <w:gridCol w:w="585"/>
+        <w:gridCol w:w="1259"/>
+        <w:gridCol w:w="609"/>
+        <w:gridCol w:w="7"/>
+        <w:gridCol w:w="1882"/>
+      </w:tblGrid>
+      <w:tr>
+        <w:tc>
+          <w:tcPr>
+            <w:tcW w:w="1837" w:type="dxa"/>
+            <w:shd w:val="clear" w:color="auto" w:fill="auto"/>
+            <w:tcMar>
+              <w:left w:w="108" w:type="dxa"/>
+            </w:tcMar>
+            <w:vAlign w:val="center"/>
+          </w:tcPr>
+          <w:p>
+            <w:pPr>
+              <w:rPr>
+                <w:b/>
+              </w:rPr>
+            </w:pPr>
+            <w:r>
+              <w:rPr>
+                <w:b/>
+                <w:sz w:val="20"/>
+                <w:szCs w:val="20"/>
+              </w:rPr>
+              <w:t>N° Solicitud</w:t>
+            </w:r>
+          </w:p>
+        </w:tc>
+        <w:tc>
+          <w:tcPr>
+            <w:tcW w:w="6883" w:type="dxa"/>
+            <w:gridSpan w:val="7"/>
+            <w:shd w:val="clear" w:color="auto" w:fill="auto"/>
+            <w:tcMar>
+              <w:left w:w="108" w:type="dxa"/>
+            </w:tcMar>
+            <w:vAlign w:val="center"/>
+          </w:tcPr>
+          <w:p>
+            <w:pPr>
+              <w:rPr>
+                <w:b/>
+                <w:lang w:val="es-MX"/>
+              </w:rPr>
+            </w:pPr>
+            <w:r>
+              <w:rPr>
+                <w:b/>
+                <w:sz w:val="20"/>
+                <w:szCs w:val="20"/>
+                <w:lang w:val="es-MX"/>
+              </w:rPr>
+              <w:t>SC-00</w:t>
+            </w:r>
+            <w:r>
+              <w:rPr>
+                <w:b/>
+                <w:sz w:val="20"/>
+                <w:szCs w:val="20"/>
+                <w:lang w:val="es-MX"/>
+              </w:rPr>
+              <w:t>3</w:t>
+            </w:r>
+            <w:r>
+              <w:rPr>
+                <w:b/>
+                <w:sz w:val="20"/>
+                <w:szCs w:val="20"/>
+                <w:lang w:val="es-MX"/>
+              </w:rPr>
+              <w:t>-2017</w:t>
+            </w:r>
+          </w:p>
+        </w:tc>
+      </w:tr>
+      <w:tr>
+        <w:tc>
+          <w:tcPr>
+            <w:tcW w:w="1837" w:type="dxa"/>
+            <w:shd w:val="clear" w:color="auto" w:fill="auto"/>
+            <w:tcMar>
+              <w:left w:w="108" w:type="dxa"/>
+            </w:tcMar>
+            <w:vAlign w:val="center"/>
+          </w:tcPr>
+          <w:p>
+            <w:pPr>
+              <w:rPr>
+                <w:b/>
+              </w:rPr>
+            </w:pPr>
+            <w:r>
+              <w:rPr>
+                <w:b/>
+                <w:sz w:val="20"/>
+                <w:szCs w:val="20"/>
+              </w:rPr>
+              <w:t>Área</w:t>
+            </w:r>
+          </w:p>
+        </w:tc>
+        <w:tc>
+          <w:tcPr>
+            <w:tcW w:w="6883" w:type="dxa"/>
+            <w:gridSpan w:val="7"/>
+            <w:shd w:val="clear" w:color="auto" w:fill="auto"/>
+            <w:tcMar>
+              <w:left w:w="108" w:type="dxa"/>
+            </w:tcMar>
+            <w:vAlign w:val="center"/>
+          </w:tcPr>
+          <w:p>
+            <w:pPr>
+              <w:rPr>
+                <w:b/>
+                <w:lang w:val="es-MX"/>
+              </w:rPr>
+            </w:pPr>
+            <w:r>
+              <w:rPr>
+                <w:b/>
+                <w:sz w:val="20"/>
+                <w:szCs w:val="20"/>
+                <w:lang w:val="es-MX"/>
+              </w:rPr>
+              <w:t xml:space="preserve">Departamento de </w:t>
+            </w:r>
+            <w:r>
+              <w:rPr>
+                <w:b/>
+                <w:sz w:val="20"/>
+                <w:szCs w:val="20"/>
+                <w:lang w:val="es-MX"/>
+              </w:rPr>
+              <w:t>Inventariado</w:t>
+            </w:r>
+          </w:p>
+        </w:tc>
+      </w:tr>
+      <w:tr>
+        <w:tc>
+          <w:tcPr>
+            <w:tcW w:w="1837" w:type="dxa"/>
+            <w:shd w:val="clear" w:color="auto" w:fill="auto"/>
+            <w:tcMar>
+              <w:left w:w="108" w:type="dxa"/>
+            </w:tcMar>
+            <w:vAlign w:val="center"/>
+          </w:tcPr>
+          <w:p>
+            <w:pPr>
+              <w:rPr>
+                <w:b/>
+              </w:rPr>
+            </w:pPr>
+            <w:r>
+              <w:rPr>
+                <w:b/>
+                <w:sz w:val="20"/>
+                <w:szCs w:val="20"/>
+              </w:rPr>
+              <w:t>Proyecto</w:t>
+            </w:r>
+          </w:p>
+        </w:tc>
+        <w:tc>
+          <w:tcPr>
+            <w:tcW w:w="6883" w:type="dxa"/>
+            <w:gridSpan w:val="7"/>
+            <w:shd w:val="clear" w:color="auto" w:fill="auto"/>
+            <w:tcMar>
+              <w:left w:w="108" w:type="dxa"/>
+            </w:tcMar>
+            <w:vAlign w:val="center"/>
+          </w:tcPr>
+          <w:p>
+            <w:pPr>
+              <w:rPr>
+                <w:b/>
+                <w:lang w:val="es-MX"/>
+              </w:rPr>
+            </w:pPr>
+            <w:r>
+              <w:rPr>
+                <w:b/>
+                <w:sz w:val="20"/>
+                <w:szCs w:val="20"/>
+                <w:lang w:val="es-MX"/>
+              </w:rPr>
+              <w:t>Sistema Web de gestión de Inventarios</w:t>
+            </w:r>
+          </w:p>
+        </w:tc>
+      </w:tr>
+      <w:tr>
+        <w:tc>
+          <w:tcPr>
+            <w:tcW w:w="1837" w:type="dxa"/>
+            <w:shd w:val="clear" w:color="auto" w:fill="auto"/>
+            <w:tcMar>
+              <w:left w:w="108" w:type="dxa"/>
+            </w:tcMar>
+            <w:vAlign w:val="center"/>
+          </w:tcPr>
+          <w:p>
+            <w:pPr>
+              <w:rPr>
+                <w:b/>
+              </w:rPr>
+            </w:pPr>
+            <w:r>
+              <w:rPr>
+                <w:b/>
+                <w:sz w:val="20"/>
+                <w:szCs w:val="20"/>
+              </w:rPr>
+              <w:t>Fecha</w:t>
+            </w:r>
+          </w:p>
+        </w:tc>
+        <w:tc>
+          <w:tcPr>
+            <w:tcW w:w="6883" w:type="dxa"/>
+            <w:gridSpan w:val="7"/>
+            <w:shd w:val="clear" w:color="auto" w:fill="auto"/>
+            <w:tcMar>
+              <w:left w:w="108" w:type="dxa"/>
+            </w:tcMar>
+            <w:vAlign w:val="center"/>
+          </w:tcPr>
+          <w:p>
+            <w:pPr>
+              <w:rPr>
+                <w:b/>
+                <w:lang w:val="es-MX"/>
+              </w:rPr>
+            </w:pPr>
+            <w:r>
+              <w:rPr>
+                <w:b/>
+                <w:sz w:val="20"/>
+                <w:szCs w:val="20"/>
+                <w:lang w:val="es-MX"/>
+              </w:rPr>
+              <w:t>20/10/2017</w:t>
+            </w:r>
+          </w:p>
+        </w:tc>
+      </w:tr>
+      <w:tr>
+        <w:trPr>
+          <w:trHeight w:val="480"/>
+        </w:trPr>
+        <w:tc>
+          <w:tcPr>
+            <w:tcW w:w="1837" w:type="dxa"/>
+            <w:shd w:val="clear" w:color="auto" w:fill="auto"/>
+            <w:tcMar>
+              <w:left w:w="108" w:type="dxa"/>
+            </w:tcMar>
+            <w:vAlign w:val="center"/>
+          </w:tcPr>
+          <w:p>
+            <w:pPr>
+              <w:rPr>
+                <w:b/>
+              </w:rPr>
+            </w:pPr>
+            <w:r>
+              <w:rPr>
+                <w:b/>
+                <w:sz w:val="20"/>
+                <w:szCs w:val="20"/>
+              </w:rPr>
+              <w:t>Fuente</w:t>
+            </w:r>
+          </w:p>
+        </w:tc>
+        <w:tc>
+          <w:tcPr>
+            <w:tcW w:w="6883" w:type="dxa"/>
+            <w:gridSpan w:val="7"/>
+            <w:shd w:val="clear" w:color="auto" w:fill="auto"/>
+            <w:tcMar>
+              <w:left w:w="108" w:type="dxa"/>
+            </w:tcMar>
+          </w:tcPr>
+          <w:p>
+            <w:r>
+              <w:rPr>
+                <w:b/>
+              </w:rPr>
+              <w:t>Eugenia Perez</w:t>
+            </w:r>
+            <w:r>
+              <w:rPr>
+                <w:b/>
+                <w:sz w:val="20"/>
+                <w:szCs w:val="20"/>
+              </w:rPr>
+              <w:t xml:space="preserve"> – </w:t>
+            </w:r>
+            <w:r>
+              <w:rPr>
+                <w:b/>
+                <w:sz w:val="20"/>
+                <w:szCs w:val="20"/>
+              </w:rPr>
+              <w:t xml:space="preserve">Analista de </w:t>
+            </w:r>
+            <w:r>
+              <w:rPr>
+                <w:b/>
+                <w:sz w:val="20"/>
+                <w:szCs w:val="20"/>
+              </w:rPr>
+              <w:t>Gestión</w:t>
+            </w:r>
+            <w:r>
+              <w:rPr>
+                <w:b/>
+                <w:sz w:val="20"/>
+                <w:szCs w:val="20"/>
+              </w:rPr>
+              <w:t xml:space="preserve"> de Inventario</w:t>
+            </w:r>
+          </w:p>
+        </w:tc>
+      </w:tr>
+      <w:tr>
+        <w:trPr>
+          <w:trHeight w:val="480"/>
+        </w:trPr>
+        <w:tc>
+          <w:tcPr>
+            <w:tcW w:w="1837" w:type="dxa"/>
+            <w:shd w:val="clear" w:color="auto" w:fill="auto"/>
+            <w:tcMar>
+              <w:left w:w="108" w:type="dxa"/>
+            </w:tcMar>
+            <w:vAlign w:val="center"/>
+          </w:tcPr>
+          <w:p>
+            <w:pPr>
+              <w:rPr>
+                <w:b/>
+              </w:rPr>
+            </w:pPr>
+            <w:r>
+              <w:rPr>
+                <w:b/>
+                <w:sz w:val="20"/>
+                <w:szCs w:val="20"/>
+              </w:rPr>
+              <w:t>Autores:</w:t>
+            </w:r>
+          </w:p>
+        </w:tc>
+        <w:tc>
+          <w:tcPr>
+            <w:tcW w:w="6883" w:type="dxa"/>
+            <w:gridSpan w:val="7"/>
+            <w:shd w:val="clear" w:color="auto" w:fill="auto"/>
+            <w:tcMar>
+              <w:left w:w="108" w:type="dxa"/>
+            </w:tcMar>
+          </w:tcPr>
+          <w:p>
+            <w:pPr>
+              <w:rPr>
+                <w:b/>
+              </w:rPr>
+            </w:pPr>
+            <w:r>
+              <w:rPr>
+                <w:b/>
+                <w:sz w:val="20"/>
+                <w:szCs w:val="20"/>
+              </w:rPr>
+              <w:t xml:space="preserve">Isabela Perez Isidro – </w:t>
+            </w:r>
+            <w:r>
+              <w:rPr>
+                <w:b/>
+                <w:sz w:val="20"/>
+                <w:szCs w:val="20"/>
+              </w:rPr>
+              <w:t>Jefe del departamento de Inventariado</w:t>
+            </w:r>
+          </w:p>
+        </w:tc>
+      </w:tr>
+      <w:tr>
+        <w:trPr>
+          <w:trHeight w:val="1579"/>
+        </w:trPr>
+        <w:tc>
+          <w:tcPr>
+            <w:tcW w:w="8720" w:type="dxa"/>
+            <w:gridSpan w:val="8"/>
+            <w:shd w:val="clear" w:color="auto" w:fill="auto"/>
+            <w:tcMar>
+              <w:left w:w="108" w:type="dxa"/>
+            </w:tcMar>
+          </w:tcPr>
+          <w:p>
+            <w:pPr>
+              <w:rPr>
+                <w:b/>
+              </w:rPr>
+            </w:pPr>
+            <w:r>
+              <w:rPr>
+                <w:b/>
+                <w:sz w:val="20"/>
+                <w:szCs w:val="20"/>
+              </w:rPr>
+              <w:t>Descripción</w:t>
+            </w:r>
+          </w:p>
+          <w:p>
+            <w:r>
+              <w:rPr>
+                <w:sz w:val="20"/>
+                <w:szCs w:val="20"/>
+              </w:rPr>
+              <w:t>El cambio solicitado consiste en:</w:t>
+            </w:r>
+          </w:p>
+          <w:p>
+            <w:pPr>
+              <w:pStyle w:val="Prrafodelista"/>
+              <w:numPr>
+                <w:ilvl w:val="0"/>
+                <w:numId w:val="25"/>
+              </w:numPr>
+            </w:pPr>
+            <w:r>
+              <w:t>Añadir la opción de subir un archivo de tipo Excel en la cual se encuentre lista de productos</w:t>
+            </w:r>
+          </w:p>
+          <w:p>
+            <w:pPr>
+              <w:pStyle w:val="Prrafodelista"/>
+              <w:rPr>
+                <w:b/>
+              </w:rPr>
+            </w:pPr>
+          </w:p>
+        </w:tc>
+      </w:tr>
+      <w:tr>
+        <w:trPr>
+          <w:trHeight w:val="1444"/>
+        </w:trPr>
+        <w:tc>
+          <w:tcPr>
+            <w:tcW w:w="8720" w:type="dxa"/>
+            <w:gridSpan w:val="8"/>
+            <w:shd w:val="clear" w:color="auto" w:fill="auto"/>
+            <w:tcMar>
+              <w:left w:w="108" w:type="dxa"/>
+            </w:tcMar>
+          </w:tcPr>
+          <w:p>
+            <w:pPr>
+              <w:rPr>
+                <w:b/>
+              </w:rPr>
+            </w:pPr>
+            <w:r>
+              <w:rPr>
+                <w:b/>
+                <w:sz w:val="20"/>
+                <w:szCs w:val="20"/>
+              </w:rPr>
+              <w:t>Justificación</w:t>
+            </w:r>
+          </w:p>
+          <w:p>
+            <w:r>
+              <w:t>Es necesario generar esta opción por motivo que nuestra área se demora mucho en subir cada producto individualmente, por lo cual pedimos que como una buena práctica podamos subir los productos por archivo, ayudándonos en la reducción de tiempo</w:t>
+            </w:r>
+          </w:p>
+        </w:tc>
+      </w:tr>
+      <w:tr>
+        <w:trPr>
+          <w:trHeight w:val="706"/>
+        </w:trPr>
+        <w:tc>
+          <w:tcPr>
+            <w:tcW w:w="2549" w:type="dxa"/>
+            <w:gridSpan w:val="2"/>
+            <w:shd w:val="clear" w:color="auto" w:fill="auto"/>
+            <w:tcMar>
+              <w:left w:w="108" w:type="dxa"/>
+            </w:tcMar>
+            <w:vAlign w:val="center"/>
+          </w:tcPr>
+          <w:p>
+            <w:pPr>
+              <w:rPr>
+                <w:b/>
+              </w:rPr>
+            </w:pPr>
+            <w:r>
+              <w:rPr>
+                <w:b/>
+                <w:sz w:val="20"/>
+                <w:szCs w:val="20"/>
+              </w:rPr>
+              <w:t>Prioridad</w:t>
+            </w:r>
+          </w:p>
+        </w:tc>
+        <w:tc>
+          <w:tcPr>
+            <w:tcW w:w="6171" w:type="dxa"/>
+            <w:gridSpan w:val="6"/>
+            <w:shd w:val="clear" w:color="auto" w:fill="auto"/>
+            <w:tcMar>
+              <w:left w:w="108" w:type="dxa"/>
+            </w:tcMar>
+          </w:tcPr>
+          <w:p>
+            <w:pPr>
+              <w:rPr>
+                <w:rFonts w:eastAsia="Times New Roman"/>
+                <w:szCs w:val="24"/>
+                <w:lang w:eastAsia="es-VE"/>
+              </w:rPr>
+            </w:pPr>
+            <w:r>
+              <w:rPr>
+                <w:noProof/>
+                <w:sz w:val="20"/>
+                <w:szCs w:val="20"/>
+              </w:rPr>
+              <w:drawing>
+                <wp:inline distT="0" distB="0" distL="0" distR="0" wp14:anchorId="33FCB4F2" wp14:editId="00B66672">
+                  <wp:extent cx="787400" cy="266700"/>
+                  <wp:effectExtent l="0" t="0" r="0" b="0"/>
+                  <wp:docPr id="163" name="Imagen 163"/>
+                  <wp:cNvGraphicFramePr/>
+                  <a:graphic xmlns:a="http://schemas.openxmlformats.org/drawingml/2006/main">
+                    <a:graphicData uri="http://schemas.openxmlformats.org/drawingml/2006/picture">
+                      <pic:pic xmlns:pic="http://schemas.openxmlformats.org/drawingml/2006/picture">
+                        <pic:nvPicPr>
+                          <pic:cNvPr id="0" name=""/>
+                          <pic:cNvPicPr/>
+                        </pic:nvPicPr>
+                        <pic:blipFill>
+                          <a:blip r:embed="rId82"/>
+                          <a:stretch/>
+                        </pic:blipFill>
+                        <pic:spPr>
+                          <a:xfrm>
+                            <a:off x="0" y="0"/>
+                            <a:ext cx="786600" cy="266040"/>
+                          </a:xfrm>
+                          <a:prstGeom prst="rect">
+                            <a:avLst/>
+                          </a:prstGeom>
+                          <a:ln>
+                            <a:noFill/>
+                          </a:ln>
+                        </pic:spPr>
+                      </pic:pic>
+                    </a:graphicData>
+                  </a:graphic>
+                </wp:inline>
+              </w:drawing>
+            </w:r>
+            <w:r>
+              <w:rPr>
+                <w:noProof/>
+                <w:sz w:val="20"/>
+                <w:szCs w:val="20"/>
+              </w:rPr>
+              <w:drawing>
+                <wp:inline distT="0" distB="0" distL="0" distR="0" wp14:anchorId="7084D9EC" wp14:editId="33A92544">
+                  <wp:extent cx="1148715" cy="266700"/>
+                  <wp:effectExtent l="0" t="0" r="0" b="0"/>
+                  <wp:docPr id="164" name="Imagen 164"/>
+                  <wp:cNvGraphicFramePr/>
+                  <a:graphic xmlns:a="http://schemas.openxmlformats.org/drawingml/2006/main">
+                    <a:graphicData uri="http://schemas.openxmlformats.org/drawingml/2006/picture">
+                      <pic:pic xmlns:pic="http://schemas.openxmlformats.org/drawingml/2006/picture">
+                        <pic:nvPicPr>
+                          <pic:cNvPr id="1" name=""/>
+                          <pic:cNvPicPr/>
+                        </pic:nvPicPr>
+                        <pic:blipFill>
+                          <a:blip r:embed="rId83"/>
+                          <a:stretch/>
+                        </pic:blipFill>
+                        <pic:spPr>
+                          <a:xfrm>
+                            <a:off x="0" y="0"/>
+                            <a:ext cx="1148040" cy="266040"/>
+                          </a:xfrm>
+                          <a:prstGeom prst="rect">
+                            <a:avLst/>
+                          </a:prstGeom>
+                          <a:ln>
+                            <a:noFill/>
+                          </a:ln>
+                        </pic:spPr>
+                      </pic:pic>
+                    </a:graphicData>
+                  </a:graphic>
+                </wp:inline>
+              </w:drawing>
+            </w:r>
+            <w:r>
+              <w:rPr>
+                <w:noProof/>
+                <w:sz w:val="20"/>
+                <w:szCs w:val="20"/>
+              </w:rPr>
+              <w:drawing>
+                <wp:inline distT="0" distB="0" distL="0" distR="0" wp14:anchorId="7B0765F6" wp14:editId="65DF7A69">
+                  <wp:extent cx="766445" cy="266700"/>
+                  <wp:effectExtent l="0" t="0" r="0" b="0"/>
+                  <wp:docPr id="165" name="Imagen 165"/>
+                  <wp:cNvGraphicFramePr/>
+                  <a:graphic xmlns:a="http://schemas.openxmlformats.org/drawingml/2006/main">
+                    <a:graphicData uri="http://schemas.openxmlformats.org/drawingml/2006/picture">
+                      <pic:pic xmlns:pic="http://schemas.openxmlformats.org/drawingml/2006/picture">
+                        <pic:nvPicPr>
+                          <pic:cNvPr id="2" name=""/>
+                          <pic:cNvPicPr/>
+                        </pic:nvPicPr>
+                        <pic:blipFill>
+                          <a:blip r:embed="rId84"/>
+                          <a:stretch/>
+                        </pic:blipFill>
+                        <pic:spPr>
+                          <a:xfrm>
+                            <a:off x="0" y="0"/>
+                            <a:ext cx="765720" cy="266040"/>
+                          </a:xfrm>
+                          <a:prstGeom prst="rect">
+                            <a:avLst/>
+                          </a:prstGeom>
+                          <a:ln>
+                            <a:noFill/>
+                          </a:ln>
+                        </pic:spPr>
+                      </pic:pic>
+                    </a:graphicData>
+                  </a:graphic>
+                </wp:inline>
+              </w:drawing>
+            </w:r>
+            <w:r>
+              <w:rPr>
+                <w:noProof/>
+                <w:sz w:val="20"/>
+                <w:szCs w:val="20"/>
+              </w:rPr>
+              <w:drawing>
+                <wp:inline distT="0" distB="0" distL="0" distR="0" wp14:anchorId="49680BA6" wp14:editId="3793C2A9">
+                  <wp:extent cx="819150" cy="255905"/>
+                  <wp:effectExtent l="0" t="0" r="0" b="0"/>
+                  <wp:docPr id="166" name="Imagen 166"/>
+                  <wp:cNvGraphicFramePr/>
+                  <a:graphic xmlns:a="http://schemas.openxmlformats.org/drawingml/2006/main">
+                    <a:graphicData uri="http://schemas.openxmlformats.org/drawingml/2006/picture">
+                      <pic:pic xmlns:pic="http://schemas.openxmlformats.org/drawingml/2006/picture">
+                        <pic:nvPicPr>
+                          <pic:cNvPr id="3" name=""/>
+                          <pic:cNvPicPr/>
+                        </pic:nvPicPr>
+                        <pic:blipFill>
+                          <a:blip r:embed="rId85"/>
+                          <a:stretch/>
+                        </pic:blipFill>
+                        <pic:spPr>
+                          <a:xfrm>
+                            <a:off x="0" y="0"/>
+                            <a:ext cx="818640" cy="255240"/>
+                          </a:xfrm>
+                          <a:prstGeom prst="rect">
+                            <a:avLst/>
+                          </a:prstGeom>
+                          <a:ln>
+                            <a:noFill/>
+                          </a:ln>
+                        </pic:spPr>
+                      </pic:pic>
+                    </a:graphicData>
+                  </a:graphic>
+                </wp:inline>
+              </w:drawing>
+            </w:r>
+          </w:p>
+          <w:p>
+            <w:pPr>
+              <w:rPr>
+                <w:b/>
+              </w:rPr>
+            </w:pPr>
+          </w:p>
+        </w:tc>
+      </w:tr>
+      <w:tr>
+        <w:trPr>
+          <w:trHeight w:val="706"/>
+        </w:trPr>
+        <w:tc>
+          <w:tcPr>
+            <w:tcW w:w="2549" w:type="dxa"/>
+            <w:gridSpan w:val="2"/>
+            <w:shd w:val="clear" w:color="auto" w:fill="auto"/>
+            <w:tcMar>
+              <w:left w:w="108" w:type="dxa"/>
+            </w:tcMar>
+          </w:tcPr>
+          <w:p>
+            <w:pPr>
+              <w:rPr>
+                <w:b/>
+              </w:rPr>
+            </w:pPr>
+            <w:r>
+              <w:rPr>
+                <w:b/>
+                <w:sz w:val="20"/>
+                <w:szCs w:val="20"/>
+              </w:rPr>
+              <w:t>Fecha de Recepción</w:t>
+            </w:r>
+          </w:p>
+        </w:tc>
+        <w:tc>
+          <w:tcPr>
+            <w:tcW w:w="1829" w:type="dxa"/>
+            <w:shd w:val="clear" w:color="auto" w:fill="auto"/>
+            <w:tcMar>
+              <w:left w:w="108" w:type="dxa"/>
+            </w:tcMar>
+          </w:tcPr>
+          <w:p>
+            <w:pPr>
+              <w:rPr>
+                <w:rFonts w:eastAsia="SimSun"/>
+                <w:b/>
+              </w:rPr>
+            </w:pPr>
+          </w:p>
+        </w:tc>
+        <w:tc>
+          <w:tcPr>
+            <w:tcW w:w="1844" w:type="dxa"/>
+            <w:gridSpan w:val="2"/>
+            <w:shd w:val="clear" w:color="auto" w:fill="auto"/>
+            <w:tcMar>
+              <w:left w:w="108" w:type="dxa"/>
+            </w:tcMar>
+          </w:tcPr>
+          <w:p>
+            <w:pPr>
+              <w:rPr>
+                <w:b/>
+              </w:rPr>
+            </w:pPr>
+            <w:r>
+              <w:rPr>
+                <w:b/>
+                <w:sz w:val="20"/>
+                <w:szCs w:val="20"/>
+              </w:rPr>
+              <w:t>Recepcionado por:</w:t>
+            </w:r>
+          </w:p>
+        </w:tc>
+        <w:tc>
+          <w:tcPr>
+            <w:tcW w:w="2498" w:type="dxa"/>
+            <w:gridSpan w:val="3"/>
+            <w:shd w:val="clear" w:color="auto" w:fill="auto"/>
+            <w:tcMar>
+              <w:left w:w="108" w:type="dxa"/>
+            </w:tcMar>
+          </w:tcPr>
+          <w:p>
+            <w:pPr>
+              <w:rPr>
+                <w:rFonts w:eastAsia="SimSun"/>
+                <w:b/>
+              </w:rPr>
+            </w:pPr>
+          </w:p>
+        </w:tc>
+      </w:tr>
+      <w:tr>
+        <w:trPr>
+          <w:trHeight w:val="644"/>
+        </w:trPr>
+        <w:tc>
+          <w:tcPr>
+            <w:tcW w:w="2549" w:type="dxa"/>
+            <w:gridSpan w:val="2"/>
+            <w:shd w:val="clear" w:color="auto" w:fill="auto"/>
+            <w:tcMar>
+              <w:left w:w="108" w:type="dxa"/>
+            </w:tcMar>
+            <w:vAlign w:val="center"/>
+          </w:tcPr>
+          <w:p>
+            <w:pPr>
+              <w:rPr>
+                <w:b/>
+                <w:lang w:val="en-US"/>
+              </w:rPr>
+            </w:pPr>
+            <w:r>
+              <w:rPr>
+                <w:b/>
+                <w:sz w:val="20"/>
+                <w:szCs w:val="20"/>
+              </w:rPr>
+              <w:t>Estado</w:t>
+            </w:r>
+          </w:p>
+        </w:tc>
+        <w:tc>
+          <w:tcPr>
+            <w:tcW w:w="6171" w:type="dxa"/>
+            <w:gridSpan w:val="6"/>
+            <w:shd w:val="clear" w:color="auto" w:fill="auto"/>
+            <w:tcMar>
+              <w:left w:w="108" w:type="dxa"/>
+            </w:tcMar>
+          </w:tcPr>
+          <w:p>
+            <w:pPr>
+              <w:rPr>
+                <w:rFonts w:eastAsia="Times New Roman"/>
+                <w:szCs w:val="24"/>
+                <w:lang w:eastAsia="es-VE"/>
+              </w:rPr>
+            </w:pPr>
+            <w:r>
+              <w:rPr>
+                <w:noProof/>
+                <w:sz w:val="20"/>
+                <w:szCs w:val="20"/>
+              </w:rPr>
+              <w:drawing>
+                <wp:inline distT="0" distB="0" distL="0" distR="0" wp14:anchorId="3A9FA1B1" wp14:editId="190AC40B">
+                  <wp:extent cx="1520825" cy="266700"/>
+                  <wp:effectExtent l="0" t="0" r="0" b="0"/>
+                  <wp:docPr id="167" name="Imagen 167"/>
+                  <wp:cNvGraphicFramePr/>
+                  <a:graphic xmlns:a="http://schemas.openxmlformats.org/drawingml/2006/main">
+                    <a:graphicData uri="http://schemas.openxmlformats.org/drawingml/2006/picture">
+                      <pic:pic xmlns:pic="http://schemas.openxmlformats.org/drawingml/2006/picture">
+                        <pic:nvPicPr>
+                          <pic:cNvPr id="18" name=""/>
+                          <pic:cNvPicPr/>
+                        </pic:nvPicPr>
+                        <pic:blipFill>
+                          <a:blip r:embed="rId86"/>
+                          <a:stretch/>
+                        </pic:blipFill>
+                        <pic:spPr>
+                          <a:xfrm>
+                            <a:off x="0" y="0"/>
+                            <a:ext cx="1520280" cy="266040"/>
+                          </a:xfrm>
+                          <a:prstGeom prst="rect">
+                            <a:avLst/>
+                          </a:prstGeom>
+                          <a:ln>
+                            <a:noFill/>
+                          </a:ln>
+                        </pic:spPr>
+                      </pic:pic>
+                    </a:graphicData>
+                  </a:graphic>
+                </wp:inline>
+              </w:drawing>
+            </w:r>
+            <w:r>
+              <w:rPr>
+                <w:noProof/>
+                <w:sz w:val="20"/>
+                <w:szCs w:val="20"/>
+              </w:rPr>
+              <w:drawing>
+                <wp:inline distT="0" distB="0" distL="0" distR="0" wp14:anchorId="4D0F8B13" wp14:editId="685730C4">
+                  <wp:extent cx="1403985" cy="266700"/>
+                  <wp:effectExtent l="0" t="0" r="0" b="0"/>
+                  <wp:docPr id="168" name="Imagen 168"/>
+                  <wp:cNvGraphicFramePr/>
+                  <a:graphic xmlns:a="http://schemas.openxmlformats.org/drawingml/2006/main">
+                    <a:graphicData uri="http://schemas.openxmlformats.org/drawingml/2006/picture">
+                      <pic:pic xmlns:pic="http://schemas.openxmlformats.org/drawingml/2006/picture">
+                        <pic:nvPicPr>
+                          <pic:cNvPr id="19" name=""/>
+                          <pic:cNvPicPr/>
+                        </pic:nvPicPr>
+                        <pic:blipFill>
+                          <a:blip r:embed="rId87"/>
+                          <a:stretch/>
+                        </pic:blipFill>
+                        <pic:spPr>
+                          <a:xfrm>
+                            <a:off x="0" y="0"/>
+                            <a:ext cx="1403280" cy="266040"/>
+                          </a:xfrm>
+                          <a:prstGeom prst="rect">
+                            <a:avLst/>
+                          </a:prstGeom>
+                          <a:ln>
+                            <a:noFill/>
+                          </a:ln>
+                        </pic:spPr>
+                      </pic:pic>
+                    </a:graphicData>
+                  </a:graphic>
+                </wp:inline>
+              </w:drawing>
+            </w:r>
+            <w:r>
+              <w:rPr>
+                <w:noProof/>
+                <w:sz w:val="20"/>
+                <w:szCs w:val="20"/>
+              </w:rPr>
+              <w:drawing>
+                <wp:inline distT="0" distB="0" distL="0" distR="0" wp14:anchorId="73F6B960" wp14:editId="5B328079">
+                  <wp:extent cx="1403985" cy="266700"/>
+                  <wp:effectExtent l="0" t="0" r="0" b="0"/>
+                  <wp:docPr id="169" name="Imagen 169"/>
+                  <wp:cNvGraphicFramePr/>
+                  <a:graphic xmlns:a="http://schemas.openxmlformats.org/drawingml/2006/main">
+                    <a:graphicData uri="http://schemas.openxmlformats.org/drawingml/2006/picture">
+                      <pic:pic xmlns:pic="http://schemas.openxmlformats.org/drawingml/2006/picture">
+                        <pic:nvPicPr>
+                          <pic:cNvPr id="20" name=""/>
+                          <pic:cNvPicPr/>
+                        </pic:nvPicPr>
+                        <pic:blipFill>
+                          <a:blip r:embed="rId88"/>
+                          <a:stretch/>
+                        </pic:blipFill>
+                        <pic:spPr>
+                          <a:xfrm>
+                            <a:off x="0" y="0"/>
+                            <a:ext cx="1403280" cy="266040"/>
+                          </a:xfrm>
+                          <a:prstGeom prst="rect">
+                            <a:avLst/>
+                          </a:prstGeom>
+                          <a:ln>
+                            <a:noFill/>
+                          </a:ln>
+                        </pic:spPr>
+                      </pic:pic>
+                    </a:graphicData>
+                  </a:graphic>
+                </wp:inline>
+              </w:drawing>
+            </w:r>
+            <w:r>
+              <w:rPr>
+                <w:noProof/>
+                <w:sz w:val="20"/>
+                <w:szCs w:val="20"/>
+              </w:rPr>
+              <w:drawing>
+                <wp:inline distT="0" distB="0" distL="0" distR="0" wp14:anchorId="3B7791AD" wp14:editId="751C6D04">
+                  <wp:extent cx="1021080" cy="266700"/>
+                  <wp:effectExtent l="0" t="0" r="0" b="0"/>
+                  <wp:docPr id="170" name="Imagen 170"/>
+                  <wp:cNvGraphicFramePr/>
+                  <a:graphic xmlns:a="http://schemas.openxmlformats.org/drawingml/2006/main">
+                    <a:graphicData uri="http://schemas.openxmlformats.org/drawingml/2006/picture">
+                      <pic:pic xmlns:pic="http://schemas.openxmlformats.org/drawingml/2006/picture">
+                        <pic:nvPicPr>
+                          <pic:cNvPr id="21" name=""/>
+                          <pic:cNvPicPr/>
+                        </pic:nvPicPr>
+                        <pic:blipFill>
+                          <a:blip r:embed="rId89"/>
+                          <a:stretch/>
+                        </pic:blipFill>
+                        <pic:spPr>
+                          <a:xfrm>
+                            <a:off x="0" y="0"/>
+                            <a:ext cx="1020600" cy="266040"/>
+                          </a:xfrm>
+                          <a:prstGeom prst="rect">
+                            <a:avLst/>
+                          </a:prstGeom>
+                          <a:ln>
+                            <a:noFill/>
+                          </a:ln>
+                        </pic:spPr>
+                      </pic:pic>
+                    </a:graphicData>
+                  </a:graphic>
+                </wp:inline>
+              </w:drawing>
+            </w:r>
+          </w:p>
+          <w:p>
+            <w:pPr>
+              <w:rPr>
+                <w:b/>
+                <w:lang w:val="en-US"/>
+              </w:rPr>
+            </w:pPr>
+          </w:p>
+        </w:tc>
+      </w:tr>
+      <w:tr>
+        <w:trPr>
+          <w:trHeight w:val="644"/>
+        </w:trPr>
+        <w:tc>
+          <w:tcPr>
+            <w:tcW w:w="2549" w:type="dxa"/>
+            <w:gridSpan w:val="2"/>
+            <w:shd w:val="clear" w:color="auto" w:fill="auto"/>
+            <w:tcMar>
+              <w:left w:w="108" w:type="dxa"/>
+            </w:tcMar>
+            <w:vAlign w:val="center"/>
+          </w:tcPr>
+          <w:p>
+            <w:pPr>
+              <w:rPr>
+                <w:b/>
+              </w:rPr>
+            </w:pPr>
+            <w:r>
+              <w:rPr>
+                <w:b/>
+                <w:sz w:val="20"/>
+                <w:szCs w:val="20"/>
+              </w:rPr>
+              <w:t>Clasificación de Cambio</w:t>
+            </w:r>
+          </w:p>
+          <w:p>
+            <w:pPr>
+              <w:rPr>
+                <w:b/>
+              </w:rPr>
+            </w:pPr>
+          </w:p>
+        </w:tc>
+        <w:tc>
+          <w:tcPr>
+            <w:tcW w:w="6171" w:type="dxa"/>
+            <w:gridSpan w:val="6"/>
+            <w:shd w:val="clear" w:color="auto" w:fill="auto"/>
+            <w:tcMar>
+              <w:left w:w="108" w:type="dxa"/>
+            </w:tcMar>
+          </w:tcPr>
+          <w:p>
+            <w:pPr>
+              <w:rPr>
+                <w:rFonts w:eastAsia="Times New Roman"/>
+                <w:szCs w:val="24"/>
+                <w:lang w:eastAsia="es-VE"/>
+              </w:rPr>
+            </w:pPr>
+            <w:r>
+              <w:rPr>
+                <w:noProof/>
+                <w:sz w:val="20"/>
+                <w:szCs w:val="20"/>
+              </w:rPr>
+              <w:drawing>
+                <wp:inline distT="0" distB="0" distL="0" distR="0" wp14:anchorId="5E8F241E" wp14:editId="346981DE">
+                  <wp:extent cx="787400" cy="266700"/>
+                  <wp:effectExtent l="0" t="0" r="0" b="0"/>
+                  <wp:docPr id="171" name="Imagen 171"/>
+                  <wp:cNvGraphicFramePr/>
+                  <a:graphic xmlns:a="http://schemas.openxmlformats.org/drawingml/2006/main">
+                    <a:graphicData uri="http://schemas.openxmlformats.org/drawingml/2006/picture">
+                      <pic:pic xmlns:pic="http://schemas.openxmlformats.org/drawingml/2006/picture">
+                        <pic:nvPicPr>
+                          <pic:cNvPr id="22" name=""/>
+                          <pic:cNvPicPr/>
+                        </pic:nvPicPr>
+                        <pic:blipFill>
+                          <a:blip r:embed="rId82"/>
+                          <a:stretch/>
+                        </pic:blipFill>
+                        <pic:spPr>
+                          <a:xfrm>
+                            <a:off x="0" y="0"/>
+                            <a:ext cx="786600" cy="266040"/>
+                          </a:xfrm>
+                          <a:prstGeom prst="rect">
+                            <a:avLst/>
+                          </a:prstGeom>
+                          <a:ln>
+                            <a:noFill/>
+                          </a:ln>
+                        </pic:spPr>
+                      </pic:pic>
+                    </a:graphicData>
+                  </a:graphic>
+                </wp:inline>
+              </w:drawing>
+            </w:r>
+            <w:r>
+              <w:rPr>
+                <w:noProof/>
+                <w:sz w:val="20"/>
+                <w:szCs w:val="20"/>
+              </w:rPr>
+              <w:drawing>
+                <wp:inline distT="0" distB="0" distL="0" distR="0" wp14:anchorId="4EA7FBDD" wp14:editId="1D761B70">
+                  <wp:extent cx="1148715" cy="266700"/>
+                  <wp:effectExtent l="0" t="0" r="0" b="0"/>
+                  <wp:docPr id="172" name="Imagen 172"/>
+                  <wp:cNvGraphicFramePr/>
+                  <a:graphic xmlns:a="http://schemas.openxmlformats.org/drawingml/2006/main">
+                    <a:graphicData uri="http://schemas.openxmlformats.org/drawingml/2006/picture">
+                      <pic:pic xmlns:pic="http://schemas.openxmlformats.org/drawingml/2006/picture">
+                        <pic:nvPicPr>
+                          <pic:cNvPr id="23" name=""/>
+                          <pic:cNvPicPr/>
+                        </pic:nvPicPr>
+                        <pic:blipFill>
+                          <a:blip r:embed="rId83"/>
+                          <a:stretch/>
+                        </pic:blipFill>
+                        <pic:spPr>
+                          <a:xfrm>
+                            <a:off x="0" y="0"/>
+                            <a:ext cx="1148040" cy="266040"/>
+                          </a:xfrm>
+                          <a:prstGeom prst="rect">
+                            <a:avLst/>
+                          </a:prstGeom>
+                          <a:ln>
+                            <a:noFill/>
+                          </a:ln>
+                        </pic:spPr>
+                      </pic:pic>
+                    </a:graphicData>
+                  </a:graphic>
+                </wp:inline>
+              </w:drawing>
+            </w:r>
+            <w:r>
+              <w:rPr>
+                <w:noProof/>
+                <w:sz w:val="20"/>
+                <w:szCs w:val="20"/>
+              </w:rPr>
+              <w:drawing>
+                <wp:inline distT="0" distB="0" distL="0" distR="0" wp14:anchorId="57075C78" wp14:editId="50735E0E">
+                  <wp:extent cx="766445" cy="266700"/>
+                  <wp:effectExtent l="0" t="0" r="0" b="0"/>
+                  <wp:docPr id="173" name="Imagen 173"/>
+                  <wp:cNvGraphicFramePr/>
+                  <a:graphic xmlns:a="http://schemas.openxmlformats.org/drawingml/2006/main">
+                    <a:graphicData uri="http://schemas.openxmlformats.org/drawingml/2006/picture">
+                      <pic:pic xmlns:pic="http://schemas.openxmlformats.org/drawingml/2006/picture">
+                        <pic:nvPicPr>
+                          <pic:cNvPr id="24" name=""/>
+                          <pic:cNvPicPr/>
+                        </pic:nvPicPr>
+                        <pic:blipFill>
+                          <a:blip r:embed="rId90"/>
+                          <a:stretch/>
+                        </pic:blipFill>
+                        <pic:spPr>
+                          <a:xfrm>
+                            <a:off x="0" y="0"/>
+                            <a:ext cx="765720" cy="266040"/>
+                          </a:xfrm>
+                          <a:prstGeom prst="rect">
+                            <a:avLst/>
+                          </a:prstGeom>
+                          <a:ln>
+                            <a:noFill/>
+                          </a:ln>
+                        </pic:spPr>
+                      </pic:pic>
+                    </a:graphicData>
+                  </a:graphic>
+                </wp:inline>
+              </w:drawing>
+            </w:r>
+            <w:r>
+              <w:rPr>
+                <w:noProof/>
+                <w:sz w:val="20"/>
+                <w:szCs w:val="20"/>
+              </w:rPr>
+              <w:drawing>
+                <wp:inline distT="0" distB="0" distL="0" distR="0" wp14:anchorId="74EC1F97" wp14:editId="2184E243">
+                  <wp:extent cx="819150" cy="255905"/>
+                  <wp:effectExtent l="0" t="0" r="0" b="0"/>
+                  <wp:docPr id="174" name="Imagen 174"/>
+                  <wp:cNvGraphicFramePr/>
+                  <a:graphic xmlns:a="http://schemas.openxmlformats.org/drawingml/2006/main">
+                    <a:graphicData uri="http://schemas.openxmlformats.org/drawingml/2006/picture">
+                      <pic:pic xmlns:pic="http://schemas.openxmlformats.org/drawingml/2006/picture">
+                        <pic:nvPicPr>
+                          <pic:cNvPr id="25" name=""/>
+                          <pic:cNvPicPr/>
+                        </pic:nvPicPr>
+                        <pic:blipFill>
+                          <a:blip r:embed="rId85"/>
+                          <a:stretch/>
+                        </pic:blipFill>
+                        <pic:spPr>
+                          <a:xfrm>
+                            <a:off x="0" y="0"/>
+                            <a:ext cx="818640" cy="255240"/>
+                          </a:xfrm>
+                          <a:prstGeom prst="rect">
+                            <a:avLst/>
+                          </a:prstGeom>
+                          <a:ln>
+                            <a:noFill/>
+                          </a:ln>
+                        </pic:spPr>
+                      </pic:pic>
+                    </a:graphicData>
+                  </a:graphic>
+                </wp:inline>
+              </w:drawing>
+            </w:r>
+          </w:p>
+          <w:p>
+            <w:pPr>
+              <w:rPr>
+                <w:b/>
+              </w:rPr>
+            </w:pPr>
+          </w:p>
+        </w:tc>
+      </w:tr>
+      <w:tr>
+        <w:trPr>
+          <w:trHeight w:val="644"/>
+        </w:trPr>
+        <w:tc>
+          <w:tcPr>
+            <w:tcW w:w="2549" w:type="dxa"/>
+            <w:gridSpan w:val="2"/>
+            <w:shd w:val="clear" w:color="auto" w:fill="auto"/>
+            <w:tcMar>
+              <w:left w:w="108" w:type="dxa"/>
+            </w:tcMar>
+            <w:vAlign w:val="center"/>
+          </w:tcPr>
+          <w:p>
+            <w:pPr>
+              <w:rPr>
+                <w:b/>
+              </w:rPr>
+            </w:pPr>
+            <w:r>
+              <w:rPr>
+                <w:b/>
+                <w:sz w:val="20"/>
+                <w:szCs w:val="20"/>
+              </w:rPr>
+              <w:t>Categoría de  Riesgo</w:t>
+            </w:r>
+          </w:p>
+        </w:tc>
+        <w:tc>
+          <w:tcPr>
+            <w:tcW w:w="6171" w:type="dxa"/>
+            <w:gridSpan w:val="6"/>
+            <w:shd w:val="clear" w:color="auto" w:fill="auto"/>
+            <w:tcMar>
+              <w:left w:w="108" w:type="dxa"/>
+            </w:tcMar>
+          </w:tcPr>
+          <w:p>
+            <w:pPr>
+              <w:tabs>
+                <w:tab w:val="left" w:pos="1815"/>
+              </w:tabs>
+              <w:spacing w:line="240" w:lineRule="auto"/>
+              <w:rPr>
+                <w:rFonts w:eastAsia="Times New Roman"/>
+                <w:szCs w:val="24"/>
+                <w:lang w:eastAsia="es-VE"/>
+              </w:rPr>
+            </w:pPr>
+            <w:r>
+              <w:rPr>
+                <w:rFonts w:eastAsia="Times New Roman"/>
+                <w:sz w:val="20"/>
+                <w:szCs w:val="24"/>
+                <w:lang w:eastAsia="es-VE"/>
+              </w:rPr>
+              <w:tab/>
+            </w:r>
+          </w:p>
+          <w:p>
+            <w:pPr>
+              <w:spacing w:line="240" w:lineRule="auto"/>
+              <w:rPr>
+                <w:rFonts w:eastAsia="Times New Roman"/>
+                <w:szCs w:val="24"/>
+                <w:lang w:eastAsia="es-VE"/>
+              </w:rPr>
+            </w:pPr>
+            <w:r>
+              <w:rPr>
+                <w:noProof/>
+                <w:sz w:val="20"/>
+              </w:rPr>
+              <w:drawing>
+                <wp:inline distT="0" distB="0" distL="0" distR="0" wp14:anchorId="01E8E84E" wp14:editId="5F24A225">
+                  <wp:extent cx="1031875" cy="266700"/>
+                  <wp:effectExtent l="0" t="0" r="0" b="0"/>
+                  <wp:docPr id="175" name="Imagen 175"/>
+                  <wp:cNvGraphicFramePr/>
+                  <a:graphic xmlns:a="http://schemas.openxmlformats.org/drawingml/2006/main">
+                    <a:graphicData uri="http://schemas.openxmlformats.org/drawingml/2006/picture">
+                      <pic:pic xmlns:pic="http://schemas.openxmlformats.org/drawingml/2006/picture">
+                        <pic:nvPicPr>
+                          <pic:cNvPr id="26" name=""/>
+                          <pic:cNvPicPr/>
+                        </pic:nvPicPr>
+                        <pic:blipFill>
+                          <a:blip r:embed="rId91"/>
+                          <a:stretch/>
+                        </pic:blipFill>
+                        <pic:spPr>
+                          <a:xfrm>
+                            <a:off x="0" y="0"/>
+                            <a:ext cx="1031400" cy="266040"/>
+                          </a:xfrm>
+                          <a:prstGeom prst="rect">
+                            <a:avLst/>
+                          </a:prstGeom>
+                          <a:ln>
+                            <a:noFill/>
+                          </a:ln>
+                        </pic:spPr>
+                      </pic:pic>
+                    </a:graphicData>
+                  </a:graphic>
+                </wp:inline>
+              </w:drawing>
+            </w:r>
+            <w:r>
+              <w:rPr>
+                <w:noProof/>
+                <w:sz w:val="20"/>
+              </w:rPr>
+              <w:drawing>
+                <wp:inline distT="0" distB="0" distL="0" distR="0" wp14:anchorId="1B6D4CEC" wp14:editId="4B2CBE4B">
+                  <wp:extent cx="1010920" cy="266700"/>
+                  <wp:effectExtent l="0" t="0" r="0" b="0"/>
+                  <wp:docPr id="176" name="Imagen 176"/>
+                  <wp:cNvGraphicFramePr/>
+                  <a:graphic xmlns:a="http://schemas.openxmlformats.org/drawingml/2006/main">
+                    <a:graphicData uri="http://schemas.openxmlformats.org/drawingml/2006/picture">
+                      <pic:pic xmlns:pic="http://schemas.openxmlformats.org/drawingml/2006/picture">
+                        <pic:nvPicPr>
+                          <pic:cNvPr id="27" name=""/>
+                          <pic:cNvPicPr/>
+                        </pic:nvPicPr>
+                        <pic:blipFill>
+                          <a:blip r:embed="rId92"/>
+                          <a:stretch/>
+                        </pic:blipFill>
+                        <pic:spPr>
+                          <a:xfrm>
+                            <a:off x="0" y="0"/>
+                            <a:ext cx="1010160" cy="266040"/>
+                          </a:xfrm>
+                          <a:prstGeom prst="rect">
+                            <a:avLst/>
+                          </a:prstGeom>
+                          <a:ln>
+                            <a:noFill/>
+                          </a:ln>
+                        </pic:spPr>
+                      </pic:pic>
+                    </a:graphicData>
+                  </a:graphic>
+                </wp:inline>
+              </w:drawing>
+            </w:r>
+            <w:r>
+              <w:rPr>
+                <w:noProof/>
+                <w:sz w:val="20"/>
+              </w:rPr>
+              <w:drawing>
+                <wp:inline distT="0" distB="0" distL="0" distR="0" wp14:anchorId="0E8D24CE" wp14:editId="57C9B958">
+                  <wp:extent cx="1403985" cy="266700"/>
+                  <wp:effectExtent l="0" t="0" r="0" b="0"/>
+                  <wp:docPr id="177" name="Imagen 177"/>
+                  <wp:cNvGraphicFramePr/>
+                  <a:graphic xmlns:a="http://schemas.openxmlformats.org/drawingml/2006/main">
+                    <a:graphicData uri="http://schemas.openxmlformats.org/drawingml/2006/picture">
+                      <pic:pic xmlns:pic="http://schemas.openxmlformats.org/drawingml/2006/picture">
+                        <pic:nvPicPr>
+                          <pic:cNvPr id="28" name=""/>
+                          <pic:cNvPicPr/>
+                        </pic:nvPicPr>
+                        <pic:blipFill>
+                          <a:blip r:embed="rId93"/>
+                          <a:stretch/>
+                        </pic:blipFill>
+                        <pic:spPr>
+                          <a:xfrm>
+                            <a:off x="0" y="0"/>
+                            <a:ext cx="1403280" cy="266040"/>
+                          </a:xfrm>
+                          <a:prstGeom prst="rect">
+                            <a:avLst/>
+                          </a:prstGeom>
+                          <a:ln>
+                            <a:noFill/>
+                          </a:ln>
+                        </pic:spPr>
+                      </pic:pic>
+                    </a:graphicData>
+                  </a:graphic>
+                </wp:inline>
+              </w:drawing>
+            </w:r>
+            <w:r>
+              <w:rPr>
+                <w:noProof/>
+                <w:sz w:val="20"/>
+              </w:rPr>
+              <w:drawing>
+                <wp:inline distT="0" distB="0" distL="0" distR="0" wp14:anchorId="70D83BE2" wp14:editId="327E41EA">
+                  <wp:extent cx="1403985" cy="266700"/>
+                  <wp:effectExtent l="0" t="0" r="0" b="0"/>
+                  <wp:docPr id="178" name="Imagen 178"/>
+                  <wp:cNvGraphicFramePr/>
+                  <a:graphic xmlns:a="http://schemas.openxmlformats.org/drawingml/2006/main">
+                    <a:graphicData uri="http://schemas.openxmlformats.org/drawingml/2006/picture">
+                      <pic:pic xmlns:pic="http://schemas.openxmlformats.org/drawingml/2006/picture">
+                        <pic:nvPicPr>
+                          <pic:cNvPr id="29" name=""/>
+                          <pic:cNvPicPr/>
+                        </pic:nvPicPr>
+                        <pic:blipFill>
+                          <a:blip r:embed="rId94"/>
+                          <a:stretch/>
+                        </pic:blipFill>
+                        <pic:spPr>
+                          <a:xfrm>
+                            <a:off x="0" y="0"/>
+                            <a:ext cx="1403280" cy="266040"/>
+                          </a:xfrm>
+                          <a:prstGeom prst="rect">
+                            <a:avLst/>
+                          </a:prstGeom>
+                          <a:ln>
+                            <a:noFill/>
+                          </a:ln>
+                        </pic:spPr>
+                      </pic:pic>
+                    </a:graphicData>
+                  </a:graphic>
+                </wp:inline>
+              </w:drawing>
+            </w:r>
+            <w:r>
+              <w:rPr>
+                <w:noProof/>
+                <w:sz w:val="20"/>
+              </w:rPr>
+              <w:drawing>
+                <wp:inline distT="0" distB="0" distL="0" distR="0" wp14:anchorId="30B38EBE" wp14:editId="7377D59A">
+                  <wp:extent cx="1691005" cy="266700"/>
+                  <wp:effectExtent l="0" t="0" r="0" b="0"/>
+                  <wp:docPr id="179" name="Imagen 179"/>
+                  <wp:cNvGraphicFramePr/>
+                  <a:graphic xmlns:a="http://schemas.openxmlformats.org/drawingml/2006/main">
+                    <a:graphicData uri="http://schemas.openxmlformats.org/drawingml/2006/picture">
+                      <pic:pic xmlns:pic="http://schemas.openxmlformats.org/drawingml/2006/picture">
+                        <pic:nvPicPr>
+                          <pic:cNvPr id="30" name=""/>
+                          <pic:cNvPicPr/>
+                        </pic:nvPicPr>
+                        <pic:blipFill>
+                          <a:blip r:embed="rId95"/>
+                          <a:stretch/>
+                        </pic:blipFill>
+                        <pic:spPr>
+                          <a:xfrm>
+                            <a:off x="0" y="0"/>
+                            <a:ext cx="1690200" cy="266040"/>
+                          </a:xfrm>
+                          <a:prstGeom prst="rect">
+                            <a:avLst/>
+                          </a:prstGeom>
+                          <a:ln>
+                            <a:noFill/>
+                          </a:ln>
+                        </pic:spPr>
+                      </pic:pic>
+                    </a:graphicData>
+                  </a:graphic>
+                </wp:inline>
+              </w:drawing>
+            </w:r>
+          </w:p>
+          <w:p>
+            <w:pPr>
+              <w:tabs>
+                <w:tab w:val="left" w:pos="1815"/>
+              </w:tabs>
+              <w:spacing w:line="240" w:lineRule="auto"/>
+              <w:rPr>
+                <w:rFonts w:eastAsia="Times New Roman"/>
+                <w:szCs w:val="24"/>
+                <w:lang w:eastAsia="es-VE"/>
+              </w:rPr>
+            </w:pPr>
+          </w:p>
+        </w:tc>
+      </w:tr>
+      <w:tr>
+        <w:trPr>
+          <w:trHeight w:val="644"/>
+        </w:trPr>
+        <w:tc>
+          <w:tcPr>
+            <w:tcW w:w="2549" w:type="dxa"/>
+            <w:gridSpan w:val="2"/>
+            <w:shd w:val="clear" w:color="auto" w:fill="auto"/>
+            <w:tcMar>
+              <w:left w:w="108" w:type="dxa"/>
+            </w:tcMar>
+            <w:vAlign w:val="center"/>
+          </w:tcPr>
+          <w:p>
+            <w:pPr>
+              <w:rPr>
+                <w:b/>
+              </w:rPr>
+            </w:pPr>
+            <w:r>
+              <w:rPr>
+                <w:b/>
+                <w:sz w:val="20"/>
+                <w:szCs w:val="20"/>
+              </w:rPr>
+              <w:t>Impacto de Riesgo</w:t>
+            </w:r>
+          </w:p>
+        </w:tc>
+        <w:tc>
+          <w:tcPr>
+            <w:tcW w:w="6171" w:type="dxa"/>
+            <w:gridSpan w:val="6"/>
+            <w:shd w:val="clear" w:color="auto" w:fill="auto"/>
+            <w:tcMar>
+              <w:left w:w="108" w:type="dxa"/>
+            </w:tcMar>
+          </w:tcPr>
+          <w:p>
+            <w:pPr>
+              <w:spacing w:line="240" w:lineRule="auto"/>
+              <w:rPr>
+                <w:rFonts w:eastAsia="Times New Roman"/>
+                <w:szCs w:val="24"/>
+                <w:lang w:eastAsia="es-VE"/>
+              </w:rPr>
+            </w:pPr>
+            <w:r>
+              <w:rPr>
+                <w:noProof/>
+                <w:sz w:val="20"/>
+              </w:rPr>
+              <w:drawing>
+                <wp:inline distT="0" distB="0" distL="0" distR="0" wp14:anchorId="574A7931" wp14:editId="5F183D91">
+                  <wp:extent cx="744855" cy="266700"/>
+                  <wp:effectExtent l="0" t="0" r="0" b="0"/>
+                  <wp:docPr id="180" name="Imagen 180"/>
+                  <wp:cNvGraphicFramePr/>
+                  <a:graphic xmlns:a="http://schemas.openxmlformats.org/drawingml/2006/main">
+                    <a:graphicData uri="http://schemas.openxmlformats.org/drawingml/2006/picture">
+                      <pic:pic xmlns:pic="http://schemas.openxmlformats.org/drawingml/2006/picture">
+                        <pic:nvPicPr>
+                          <pic:cNvPr id="31" name=""/>
+                          <pic:cNvPicPr/>
+                        </pic:nvPicPr>
+                        <pic:blipFill>
+                          <a:blip r:embed="rId96"/>
+                          <a:stretch/>
+                        </pic:blipFill>
+                        <pic:spPr>
+                          <a:xfrm>
+                            <a:off x="0" y="0"/>
+                            <a:ext cx="744120" cy="266040"/>
+                          </a:xfrm>
+                          <a:prstGeom prst="rect">
+                            <a:avLst/>
+                          </a:prstGeom>
+                          <a:ln>
+                            <a:noFill/>
+                          </a:ln>
+                        </pic:spPr>
+                      </pic:pic>
+                    </a:graphicData>
+                  </a:graphic>
+                </wp:inline>
+              </w:drawing>
+            </w:r>
+            <w:r>
+              <w:rPr>
+                <w:noProof/>
+                <w:sz w:val="20"/>
+              </w:rPr>
+              <w:drawing>
+                <wp:inline distT="0" distB="0" distL="0" distR="0" wp14:anchorId="3FFECBAD" wp14:editId="2CD88A2F">
+                  <wp:extent cx="798195" cy="266700"/>
+                  <wp:effectExtent l="0" t="0" r="0" b="0"/>
+                  <wp:docPr id="181" name="Imagen 181"/>
+                  <wp:cNvGraphicFramePr/>
+                  <a:graphic xmlns:a="http://schemas.openxmlformats.org/drawingml/2006/main">
+                    <a:graphicData uri="http://schemas.openxmlformats.org/drawingml/2006/picture">
+                      <pic:pic xmlns:pic="http://schemas.openxmlformats.org/drawingml/2006/picture">
+                        <pic:nvPicPr>
+                          <pic:cNvPr id="32" name=""/>
+                          <pic:cNvPicPr/>
+                        </pic:nvPicPr>
+                        <pic:blipFill>
+                          <a:blip r:embed="rId97"/>
+                          <a:stretch/>
+                        </pic:blipFill>
+                        <pic:spPr>
+                          <a:xfrm>
+                            <a:off x="0" y="0"/>
+                            <a:ext cx="797400" cy="266040"/>
+                          </a:xfrm>
+                          <a:prstGeom prst="rect">
+                            <a:avLst/>
+                          </a:prstGeom>
+                          <a:ln>
+                            <a:noFill/>
+                          </a:ln>
+                        </pic:spPr>
+                      </pic:pic>
+                    </a:graphicData>
+                  </a:graphic>
+                </wp:inline>
+              </w:drawing>
+            </w:r>
+            <w:r>
+              <w:rPr>
+                <w:noProof/>
+                <w:sz w:val="20"/>
+              </w:rPr>
+              <w:drawing>
+                <wp:inline distT="0" distB="0" distL="0" distR="0" wp14:anchorId="0A39FADA" wp14:editId="6D594580">
+                  <wp:extent cx="1106170" cy="266700"/>
+                  <wp:effectExtent l="0" t="0" r="0" b="0"/>
+                  <wp:docPr id="182" name="Imagen 182"/>
+                  <wp:cNvGraphicFramePr/>
+                  <a:graphic xmlns:a="http://schemas.openxmlformats.org/drawingml/2006/main">
+                    <a:graphicData uri="http://schemas.openxmlformats.org/drawingml/2006/picture">
+                      <pic:pic xmlns:pic="http://schemas.openxmlformats.org/drawingml/2006/picture">
+                        <pic:nvPicPr>
+                          <pic:cNvPr id="33" name=""/>
+                          <pic:cNvPicPr/>
+                        </pic:nvPicPr>
+                        <pic:blipFill>
+                          <a:blip r:embed="rId98"/>
+                          <a:stretch/>
+                        </pic:blipFill>
+                        <pic:spPr>
+                          <a:xfrm>
+                            <a:off x="0" y="0"/>
+                            <a:ext cx="1105560" cy="266040"/>
+                          </a:xfrm>
+                          <a:prstGeom prst="rect">
+                            <a:avLst/>
+                          </a:prstGeom>
+                          <a:ln>
+                            <a:noFill/>
+                          </a:ln>
+                        </pic:spPr>
+                      </pic:pic>
+                    </a:graphicData>
+                  </a:graphic>
+                </wp:inline>
+              </w:drawing>
+            </w:r>
+            <w:r>
+              <w:rPr>
+                <w:noProof/>
+                <w:sz w:val="20"/>
+              </w:rPr>
+              <w:drawing>
+                <wp:inline distT="0" distB="0" distL="0" distR="0" wp14:anchorId="14CC2435" wp14:editId="7695BD86">
+                  <wp:extent cx="1010920" cy="266700"/>
+                  <wp:effectExtent l="0" t="0" r="0" b="0"/>
+                  <wp:docPr id="183" name="Imagen 183"/>
+                  <wp:cNvGraphicFramePr/>
+                  <a:graphic xmlns:a="http://schemas.openxmlformats.org/drawingml/2006/main">
+                    <a:graphicData uri="http://schemas.openxmlformats.org/drawingml/2006/picture">
+                      <pic:pic xmlns:pic="http://schemas.openxmlformats.org/drawingml/2006/picture">
+                        <pic:nvPicPr>
+                          <pic:cNvPr id="34" name=""/>
+                          <pic:cNvPicPr/>
+                        </pic:nvPicPr>
+                        <pic:blipFill>
+                          <a:blip r:embed="rId99"/>
+                          <a:stretch/>
+                        </pic:blipFill>
+                        <pic:spPr>
+                          <a:xfrm>
+                            <a:off x="0" y="0"/>
+                            <a:ext cx="1010160" cy="266040"/>
+                          </a:xfrm>
+                          <a:prstGeom prst="rect">
+                            <a:avLst/>
+                          </a:prstGeom>
+                          <a:ln>
+                            <a:noFill/>
+                          </a:ln>
+                        </pic:spPr>
+                      </pic:pic>
+                    </a:graphicData>
+                  </a:graphic>
+                </wp:inline>
+              </w:drawing>
+            </w:r>
+            <w:r>
+              <w:rPr>
+                <w:noProof/>
+                <w:sz w:val="20"/>
+              </w:rPr>
+              <w:drawing>
+                <wp:inline distT="0" distB="0" distL="0" distR="0" wp14:anchorId="6994A754" wp14:editId="06E41FDB">
+                  <wp:extent cx="659765" cy="266700"/>
+                  <wp:effectExtent l="0" t="0" r="0" b="0"/>
+                  <wp:docPr id="184" name="Imagen 184"/>
+                  <wp:cNvGraphicFramePr/>
+                  <a:graphic xmlns:a="http://schemas.openxmlformats.org/drawingml/2006/main">
+                    <a:graphicData uri="http://schemas.openxmlformats.org/drawingml/2006/picture">
+                      <pic:pic xmlns:pic="http://schemas.openxmlformats.org/drawingml/2006/picture">
+                        <pic:nvPicPr>
+                          <pic:cNvPr id="35" name=""/>
+                          <pic:cNvPicPr/>
+                        </pic:nvPicPr>
+                        <pic:blipFill>
+                          <a:blip r:embed="rId100"/>
+                          <a:stretch/>
+                        </pic:blipFill>
+                        <pic:spPr>
+                          <a:xfrm>
+                            <a:off x="0" y="0"/>
+                            <a:ext cx="659160" cy="266040"/>
+                          </a:xfrm>
+                          <a:prstGeom prst="rect">
+                            <a:avLst/>
+                          </a:prstGeom>
+                          <a:ln>
+                            <a:noFill/>
+                          </a:ln>
+                        </pic:spPr>
+                      </pic:pic>
+                    </a:graphicData>
+                  </a:graphic>
+                </wp:inline>
+              </w:drawing>
+            </w:r>
+          </w:p>
+          <w:p>
+            <w:pPr>
+              <w:spacing w:line="240" w:lineRule="auto"/>
+              <w:rPr>
+                <w:rFonts w:eastAsia="Times New Roman"/>
+                <w:szCs w:val="24"/>
+                <w:lang w:eastAsia="es-VE"/>
+              </w:rPr>
+            </w:pPr>
+          </w:p>
+        </w:tc>
+      </w:tr>
+      <w:tr>
+        <w:trPr>
+          <w:trHeight w:val="644"/>
+        </w:trPr>
+        <w:tc>
+          <w:tcPr>
+            <w:tcW w:w="2549" w:type="dxa"/>
+            <w:gridSpan w:val="2"/>
+            <w:shd w:val="clear" w:color="auto" w:fill="auto"/>
+            <w:tcMar>
+              <w:left w:w="108" w:type="dxa"/>
+            </w:tcMar>
+            <w:vAlign w:val="center"/>
+          </w:tcPr>
+          <w:p>
+            <w:pPr>
+              <w:rPr>
+                <w:b/>
+              </w:rPr>
+            </w:pPr>
+            <w:r>
+              <w:rPr>
+                <w:b/>
+                <w:sz w:val="20"/>
+                <w:szCs w:val="20"/>
+              </w:rPr>
+              <w:t xml:space="preserve">Estatus </w:t>
+            </w:r>
+          </w:p>
+        </w:tc>
+        <w:tc>
+          <w:tcPr>
+            <w:tcW w:w="6171" w:type="dxa"/>
+            <w:gridSpan w:val="6"/>
+            <w:shd w:val="clear" w:color="auto" w:fill="auto"/>
+            <w:tcMar>
+              <w:left w:w="108" w:type="dxa"/>
+            </w:tcMar>
+          </w:tcPr>
+          <w:p>
+            <w:pPr>
+              <w:rPr>
+                <w:rFonts w:eastAsia="Times New Roman"/>
+                <w:szCs w:val="24"/>
+                <w:lang w:eastAsia="es-VE"/>
+              </w:rPr>
+            </w:pPr>
+            <w:r>
+              <w:rPr>
+                <w:noProof/>
+                <w:sz w:val="20"/>
+                <w:szCs w:val="20"/>
+              </w:rPr>
+              <w:drawing>
+                <wp:inline distT="0" distB="0" distL="0" distR="0" wp14:anchorId="78A6BBF8" wp14:editId="2F8607C4">
+                  <wp:extent cx="1191260" cy="266700"/>
+                  <wp:effectExtent l="0" t="0" r="0" b="0"/>
+                  <wp:docPr id="185" name="Imagen 185"/>
+                  <wp:cNvGraphicFramePr/>
+                  <a:graphic xmlns:a="http://schemas.openxmlformats.org/drawingml/2006/main">
+                    <a:graphicData uri="http://schemas.openxmlformats.org/drawingml/2006/picture">
+                      <pic:pic xmlns:pic="http://schemas.openxmlformats.org/drawingml/2006/picture">
+                        <pic:nvPicPr>
+                          <pic:cNvPr id="36" name=""/>
+                          <pic:cNvPicPr/>
+                        </pic:nvPicPr>
+                        <pic:blipFill>
+                          <a:blip r:embed="rId101"/>
+                          <a:stretch/>
+                        </pic:blipFill>
+                        <pic:spPr>
+                          <a:xfrm>
+                            <a:off x="0" y="0"/>
+                            <a:ext cx="1190520" cy="266040"/>
+                          </a:xfrm>
+                          <a:prstGeom prst="rect">
+                            <a:avLst/>
+                          </a:prstGeom>
+                          <a:ln>
+                            <a:noFill/>
+                          </a:ln>
+                        </pic:spPr>
+                      </pic:pic>
+                    </a:graphicData>
+                  </a:graphic>
+                </wp:inline>
+              </w:drawing>
+            </w:r>
+            <w:r>
+              <w:rPr>
+                <w:noProof/>
+                <w:sz w:val="20"/>
+                <w:szCs w:val="20"/>
+              </w:rPr>
+              <w:drawing>
+                <wp:inline distT="0" distB="0" distL="0" distR="0" wp14:anchorId="43E4A89E" wp14:editId="36259B01">
+                  <wp:extent cx="1148715" cy="266700"/>
+                  <wp:effectExtent l="0" t="0" r="0" b="0"/>
+                  <wp:docPr id="186" name="Imagen 186"/>
+                  <wp:cNvGraphicFramePr/>
+                  <a:graphic xmlns:a="http://schemas.openxmlformats.org/drawingml/2006/main">
+                    <a:graphicData uri="http://schemas.openxmlformats.org/drawingml/2006/picture">
+                      <pic:pic xmlns:pic="http://schemas.openxmlformats.org/drawingml/2006/picture">
+                        <pic:nvPicPr>
+                          <pic:cNvPr id="37" name=""/>
+                          <pic:cNvPicPr/>
+                        </pic:nvPicPr>
+                        <pic:blipFill>
+                          <a:blip r:embed="rId102"/>
+                          <a:stretch/>
+                        </pic:blipFill>
+                        <pic:spPr>
+                          <a:xfrm>
+                            <a:off x="0" y="0"/>
+                            <a:ext cx="1148040" cy="266040"/>
+                          </a:xfrm>
+                          <a:prstGeom prst="rect">
+                            <a:avLst/>
+                          </a:prstGeom>
+                          <a:ln>
+                            <a:noFill/>
+                          </a:ln>
+                        </pic:spPr>
+                      </pic:pic>
+                    </a:graphicData>
+                  </a:graphic>
+                </wp:inline>
+              </w:drawing>
+            </w:r>
+          </w:p>
+          <w:p>
+            <w:pPr>
+              <w:rPr>
+                <w:b/>
+              </w:rPr>
+            </w:pPr>
+          </w:p>
+        </w:tc>
+      </w:tr>
+      <w:tr>
+        <w:trPr>
+          <w:trHeight w:val="1188"/>
+        </w:trPr>
+        <w:tc>
+          <w:tcPr>
+            <w:tcW w:w="2549" w:type="dxa"/>
+            <w:gridSpan w:val="2"/>
+            <w:shd w:val="clear" w:color="auto" w:fill="auto"/>
+            <w:tcMar>
+              <w:left w:w="108" w:type="dxa"/>
+            </w:tcMar>
+            <w:vAlign w:val="center"/>
+          </w:tcPr>
+          <w:p>
+            <w:pPr>
+              <w:rPr>
+                <w:b/>
+              </w:rPr>
+            </w:pPr>
+            <w:r>
+              <w:rPr>
+                <w:b/>
+                <w:sz w:val="20"/>
+                <w:szCs w:val="20"/>
+              </w:rPr>
+              <w:t>Diseño de Solución</w:t>
+            </w:r>
+          </w:p>
+        </w:tc>
+        <w:tc>
+          <w:tcPr>
+            <w:tcW w:w="6171" w:type="dxa"/>
+            <w:gridSpan w:val="6"/>
+            <w:shd w:val="clear" w:color="auto" w:fill="auto"/>
+            <w:tcMar>
+              <w:left w:w="108" w:type="dxa"/>
+            </w:tcMar>
+          </w:tcPr>
+          <w:p>
+            <w:pPr>
+              <w:spacing w:line="240" w:lineRule="auto"/>
+              <w:rPr>
+                <w:rFonts w:eastAsia="SimSun"/>
+              </w:rPr>
+            </w:pPr>
+          </w:p>
+        </w:tc>
+      </w:tr>
+      <w:tr>
+        <w:trPr>
+          <w:trHeight w:val="644"/>
+        </w:trPr>
+        <w:tc>
+          <w:tcPr>
+            <w:tcW w:w="2549" w:type="dxa"/>
+            <w:gridSpan w:val="2"/>
+            <w:shd w:val="clear" w:color="auto" w:fill="auto"/>
+            <w:tcMar>
+              <w:left w:w="108" w:type="dxa"/>
+            </w:tcMar>
+            <w:vAlign w:val="center"/>
+          </w:tcPr>
+          <w:p>
+            <w:pPr>
+              <w:rPr>
+                <w:b/>
+              </w:rPr>
+            </w:pPr>
+            <w:r>
+              <w:rPr>
+                <w:b/>
+                <w:sz w:val="20"/>
+                <w:szCs w:val="20"/>
+              </w:rPr>
+              <w:t>Duración</w:t>
+            </w:r>
+          </w:p>
+        </w:tc>
+        <w:tc>
+          <w:tcPr>
+            <w:tcW w:w="6171" w:type="dxa"/>
+            <w:gridSpan w:val="6"/>
+            <w:shd w:val="clear" w:color="auto" w:fill="auto"/>
+            <w:tcMar>
+              <w:left w:w="108" w:type="dxa"/>
+            </w:tcMar>
+          </w:tcPr>
+          <w:p>
+            <w:pPr>
+              <w:spacing w:line="240" w:lineRule="auto"/>
+              <w:rPr>
+                <w:rFonts w:eastAsia="SimSun"/>
+              </w:rPr>
+            </w:pPr>
+          </w:p>
+        </w:tc>
+      </w:tr>
+      <w:tr>
+        <w:trPr>
+          <w:trHeight w:val="2447"/>
+        </w:trPr>
+        <w:tc>
+          <w:tcPr>
+            <w:tcW w:w="2549" w:type="dxa"/>
+            <w:gridSpan w:val="2"/>
+            <w:shd w:val="clear" w:color="auto" w:fill="auto"/>
+            <w:tcMar>
+              <w:left w:w="108" w:type="dxa"/>
+            </w:tcMar>
+            <w:vAlign w:val="center"/>
+          </w:tcPr>
+          <w:p>
+            <w:pPr>
+              <w:rPr>
+                <w:b/>
+              </w:rPr>
+            </w:pPr>
+            <w:r>
+              <w:rPr>
+                <w:b/>
+                <w:sz w:val="20"/>
+                <w:szCs w:val="20"/>
+              </w:rPr>
+              <w:t>Cronograma de Solución</w:t>
+            </w:r>
+          </w:p>
+        </w:tc>
+        <w:tc>
+          <w:tcPr>
+            <w:tcW w:w="6171" w:type="dxa"/>
+            <w:gridSpan w:val="6"/>
+            <w:shd w:val="clear" w:color="auto" w:fill="auto"/>
+            <w:tcMar>
+              <w:left w:w="108" w:type="dxa"/>
+            </w:tcMar>
+          </w:tcPr>
+          <w:p>
+            <w:pPr>
+              <w:spacing w:line="240" w:lineRule="auto"/>
+              <w:rPr>
+                <w:rFonts w:eastAsia="SimSun"/>
+              </w:rPr>
+            </w:pPr>
+          </w:p>
+        </w:tc>
+      </w:tr>
+      <w:tr>
+        <w:trPr>
+          <w:trHeight w:val="644"/>
+        </w:trPr>
+        <w:tc>
+          <w:tcPr>
+            <w:tcW w:w="2549" w:type="dxa"/>
+            <w:gridSpan w:val="2"/>
+            <w:shd w:val="clear" w:color="auto" w:fill="auto"/>
+            <w:tcMar>
+              <w:left w:w="108" w:type="dxa"/>
+            </w:tcMar>
+            <w:vAlign w:val="center"/>
+          </w:tcPr>
+          <w:p>
+            <w:pPr>
+              <w:rPr>
+                <w:b/>
+              </w:rPr>
+            </w:pPr>
+            <w:r>
+              <w:rPr>
+                <w:b/>
+                <w:sz w:val="20"/>
+                <w:szCs w:val="20"/>
+              </w:rPr>
+              <w:t>Fecha de Inicio</w:t>
+            </w:r>
+          </w:p>
+        </w:tc>
+        <w:tc>
+          <w:tcPr>
+            <w:tcW w:w="2414" w:type="dxa"/>
+            <w:gridSpan w:val="2"/>
+            <w:shd w:val="clear" w:color="auto" w:fill="auto"/>
+            <w:tcMar>
+              <w:left w:w="108" w:type="dxa"/>
+            </w:tcMar>
+            <w:vAlign w:val="center"/>
+          </w:tcPr>
+          <w:p>
+            <w:pPr>
+              <w:rPr>
+                <w:rFonts w:eastAsia="SimSun"/>
+                <w:b/>
+              </w:rPr>
+            </w:pPr>
+          </w:p>
+        </w:tc>
+        <w:tc>
+          <w:tcPr>
+            <w:tcW w:w="1875" w:type="dxa"/>
+            <w:gridSpan w:val="3"/>
+            <w:shd w:val="clear" w:color="auto" w:fill="auto"/>
+            <w:tcMar>
+              <w:left w:w="108" w:type="dxa"/>
+            </w:tcMar>
+            <w:vAlign w:val="center"/>
+          </w:tcPr>
+          <w:p>
+            <w:pPr>
+              <w:rPr>
+                <w:b/>
+              </w:rPr>
+            </w:pPr>
+            <w:r>
+              <w:rPr>
+                <w:b/>
+                <w:sz w:val="20"/>
+                <w:szCs w:val="20"/>
+              </w:rPr>
+              <w:t>Fecha de Fin</w:t>
+            </w:r>
+          </w:p>
+        </w:tc>
+        <w:tc>
+          <w:tcPr>
+            <w:tcW w:w="1882" w:type="dxa"/>
+            <w:shd w:val="clear" w:color="auto" w:fill="auto"/>
+            <w:tcMar>
+              <w:left w:w="108" w:type="dxa"/>
+            </w:tcMar>
+            <w:vAlign w:val="center"/>
+          </w:tcPr>
+          <w:p>
+            <w:pPr>
+              <w:rPr>
+                <w:rFonts w:eastAsia="SimSun"/>
+                <w:b/>
+              </w:rPr>
+            </w:pPr>
+          </w:p>
+        </w:tc>
+      </w:tr>
+      <w:tr>
+        <w:trPr>
+          <w:trHeight w:val="430"/>
+        </w:trPr>
+        <w:tc>
+          <w:tcPr>
+            <w:tcW w:w="2549" w:type="dxa"/>
+            <w:gridSpan w:val="2"/>
+            <w:vMerge w:val="restart"/>
+            <w:shd w:val="clear" w:color="auto" w:fill="auto"/>
+            <w:tcMar>
+              <w:left w:w="108" w:type="dxa"/>
+            </w:tcMar>
+            <w:vAlign w:val="center"/>
+          </w:tcPr>
+          <w:p>
+            <w:pPr>
+              <w:rPr>
+                <w:b/>
+              </w:rPr>
+            </w:pPr>
+            <w:r>
+              <w:rPr>
+                <w:b/>
+                <w:sz w:val="20"/>
+                <w:szCs w:val="20"/>
+              </w:rPr>
+              <w:t>Comité Control de Cambio</w:t>
+            </w:r>
+          </w:p>
+        </w:tc>
+        <w:tc>
+          <w:tcPr>
+            <w:tcW w:w="2414" w:type="dxa"/>
+            <w:gridSpan w:val="2"/>
+            <w:shd w:val="clear" w:color="auto" w:fill="auto"/>
+            <w:tcMar>
+              <w:left w:w="108" w:type="dxa"/>
+            </w:tcMar>
+            <w:vAlign w:val="center"/>
+          </w:tcPr>
+          <w:p>
+            <w:pPr>
+              <w:rPr>
+                <w:b/>
+              </w:rPr>
+            </w:pPr>
+            <w:r>
+              <w:rPr>
+                <w:b/>
+                <w:sz w:val="20"/>
+                <w:szCs w:val="20"/>
+              </w:rPr>
+              <w:t>Nombre</w:t>
+            </w:r>
+          </w:p>
+        </w:tc>
+        <w:tc>
+          <w:tcPr>
+            <w:tcW w:w="1868" w:type="dxa"/>
+            <w:gridSpan w:val="2"/>
+            <w:shd w:val="clear" w:color="auto" w:fill="auto"/>
+            <w:tcMar>
+              <w:left w:w="108" w:type="dxa"/>
+            </w:tcMar>
+            <w:vAlign w:val="center"/>
+          </w:tcPr>
+          <w:p>
+            <w:pPr>
+              <w:rPr>
+                <w:b/>
+              </w:rPr>
+            </w:pPr>
+            <w:r>
+              <w:rPr>
+                <w:b/>
+                <w:sz w:val="20"/>
+                <w:szCs w:val="20"/>
+              </w:rPr>
+              <w:t>Rol/Cargo</w:t>
+            </w:r>
+          </w:p>
+        </w:tc>
+        <w:tc>
+          <w:tcPr>
+            <w:tcW w:w="1889" w:type="dxa"/>
+            <w:gridSpan w:val="2"/>
+            <w:shd w:val="clear" w:color="auto" w:fill="auto"/>
+            <w:tcMar>
+              <w:left w:w="108" w:type="dxa"/>
+            </w:tcMar>
+            <w:vAlign w:val="center"/>
+          </w:tcPr>
+          <w:p>
+            <w:pPr>
+              <w:rPr>
+                <w:b/>
+              </w:rPr>
+            </w:pPr>
+            <w:r>
+              <w:rPr>
+                <w:b/>
+                <w:sz w:val="20"/>
+                <w:szCs w:val="20"/>
+              </w:rPr>
+              <w:t>Firma</w:t>
+            </w:r>
+          </w:p>
+        </w:tc>
+      </w:tr>
+      <w:tr>
+        <w:trPr>
+          <w:trHeight w:val="561"/>
+        </w:trPr>
+        <w:tc>
+          <w:tcPr>
+            <w:tcW w:w="2549" w:type="dxa"/>
+            <w:gridSpan w:val="2"/>
+            <w:vMerge/>
+            <w:shd w:val="clear" w:color="auto" w:fill="auto"/>
+            <w:tcMar>
+              <w:left w:w="108" w:type="dxa"/>
+            </w:tcMar>
+            <w:vAlign w:val="center"/>
+          </w:tcPr>
+          <w:p>
+            <w:pPr>
+              <w:rPr>
+                <w:rFonts w:eastAsia="SimSun"/>
+                <w:b/>
+              </w:rPr>
+            </w:pPr>
+          </w:p>
+        </w:tc>
+        <w:tc>
+          <w:tcPr>
+            <w:tcW w:w="2414" w:type="dxa"/>
+            <w:gridSpan w:val="2"/>
+            <w:shd w:val="clear" w:color="auto" w:fill="auto"/>
+            <w:tcMar>
+              <w:left w:w="108" w:type="dxa"/>
+            </w:tcMar>
+          </w:tcPr>
+          <w:p>
+            <w:pPr>
+              <w:rPr>
+                <w:rFonts w:eastAsia="SimSun"/>
+                <w:b/>
+              </w:rPr>
+            </w:pPr>
+          </w:p>
+        </w:tc>
+        <w:tc>
+          <w:tcPr>
+            <w:tcW w:w="1868" w:type="dxa"/>
+            <w:gridSpan w:val="2"/>
+            <w:shd w:val="clear" w:color="auto" w:fill="auto"/>
+            <w:tcMar>
+              <w:left w:w="108" w:type="dxa"/>
+            </w:tcMar>
+          </w:tcPr>
+          <w:p>
+            <w:pPr>
+              <w:rPr>
+                <w:rFonts w:eastAsia="SimSun"/>
+                <w:b/>
+              </w:rPr>
+            </w:pPr>
+          </w:p>
+        </w:tc>
+        <w:tc>
+          <w:tcPr>
+            <w:tcW w:w="1889" w:type="dxa"/>
+            <w:gridSpan w:val="2"/>
+            <w:shd w:val="clear" w:color="auto" w:fill="auto"/>
+            <w:tcMar>
+              <w:left w:w="108" w:type="dxa"/>
+            </w:tcMar>
+          </w:tcPr>
+          <w:p>
+            <w:pPr>
+              <w:rPr>
+                <w:rFonts w:eastAsia="SimSun"/>
+                <w:b/>
+              </w:rPr>
+            </w:pPr>
+          </w:p>
+        </w:tc>
+      </w:tr>
+      <w:tr>
+        <w:trPr>
+          <w:trHeight w:val="556"/>
+        </w:trPr>
+        <w:tc>
+          <w:tcPr>
+            <w:tcW w:w="2549" w:type="dxa"/>
+            <w:gridSpan w:val="2"/>
+            <w:vMerge/>
+            <w:shd w:val="clear" w:color="auto" w:fill="auto"/>
+            <w:tcMar>
+              <w:left w:w="108" w:type="dxa"/>
+            </w:tcMar>
+            <w:vAlign w:val="center"/>
+          </w:tcPr>
+          <w:p>
+            <w:pPr>
+              <w:rPr>
+                <w:rFonts w:eastAsia="SimSun"/>
+                <w:b/>
+              </w:rPr>
+            </w:pPr>
+          </w:p>
+        </w:tc>
+        <w:tc>
+          <w:tcPr>
+            <w:tcW w:w="2414" w:type="dxa"/>
+            <w:gridSpan w:val="2"/>
+            <w:shd w:val="clear" w:color="auto" w:fill="auto"/>
+            <w:tcMar>
+              <w:left w:w="108" w:type="dxa"/>
+            </w:tcMar>
+          </w:tcPr>
+          <w:p>
+            <w:pPr>
+              <w:rPr>
+                <w:rFonts w:eastAsia="SimSun"/>
+                <w:b/>
+              </w:rPr>
+            </w:pPr>
+          </w:p>
+        </w:tc>
+        <w:tc>
+          <w:tcPr>
+            <w:tcW w:w="1868" w:type="dxa"/>
+            <w:gridSpan w:val="2"/>
+            <w:shd w:val="clear" w:color="auto" w:fill="auto"/>
+            <w:tcMar>
+              <w:left w:w="108" w:type="dxa"/>
+            </w:tcMar>
+          </w:tcPr>
+          <w:p>
+            <w:pPr>
+              <w:rPr>
+                <w:rFonts w:eastAsia="SimSun"/>
+                <w:b/>
+              </w:rPr>
+            </w:pPr>
+          </w:p>
+        </w:tc>
+        <w:tc>
+          <w:tcPr>
+            <w:tcW w:w="1889" w:type="dxa"/>
+            <w:gridSpan w:val="2"/>
+            <w:shd w:val="clear" w:color="auto" w:fill="auto"/>
+            <w:tcMar>
+              <w:left w:w="108" w:type="dxa"/>
+            </w:tcMar>
+          </w:tcPr>
+          <w:p>
+            <w:pPr>
+              <w:rPr>
+                <w:rFonts w:eastAsia="SimSun"/>
+                <w:b/>
+              </w:rPr>
+            </w:pPr>
+          </w:p>
+        </w:tc>
+      </w:tr>
+      <w:tr>
+        <w:trPr>
+          <w:trHeight w:val="505"/>
+        </w:trPr>
+        <w:tc>
+          <w:tcPr>
+            <w:tcW w:w="2549" w:type="dxa"/>
+            <w:gridSpan w:val="2"/>
+            <w:vMerge/>
+            <w:shd w:val="clear" w:color="auto" w:fill="auto"/>
+            <w:tcMar>
+              <w:left w:w="108" w:type="dxa"/>
+            </w:tcMar>
+            <w:vAlign w:val="center"/>
+          </w:tcPr>
+          <w:p>
+            <w:pPr>
+              <w:rPr>
+                <w:rFonts w:eastAsia="SimSun"/>
+                <w:b/>
+              </w:rPr>
+            </w:pPr>
+          </w:p>
+        </w:tc>
+        <w:tc>
+          <w:tcPr>
+            <w:tcW w:w="2414" w:type="dxa"/>
+            <w:gridSpan w:val="2"/>
+            <w:shd w:val="clear" w:color="auto" w:fill="auto"/>
+            <w:tcMar>
+              <w:left w:w="108" w:type="dxa"/>
+            </w:tcMar>
+          </w:tcPr>
+          <w:p>
+            <w:pPr>
+              <w:rPr>
+                <w:rFonts w:eastAsia="SimSun"/>
+                <w:b/>
+              </w:rPr>
+            </w:pPr>
+          </w:p>
+        </w:tc>
+        <w:tc>
+          <w:tcPr>
+            <w:tcW w:w="1868" w:type="dxa"/>
+            <w:gridSpan w:val="2"/>
+            <w:shd w:val="clear" w:color="auto" w:fill="auto"/>
+            <w:tcMar>
+              <w:left w:w="108" w:type="dxa"/>
+            </w:tcMar>
+          </w:tcPr>
+          <w:p>
+            <w:pPr>
+              <w:rPr>
+                <w:rFonts w:eastAsia="SimSun"/>
+                <w:b/>
+              </w:rPr>
+            </w:pPr>
+          </w:p>
+        </w:tc>
+        <w:tc>
+          <w:tcPr>
+            <w:tcW w:w="1889" w:type="dxa"/>
+            <w:gridSpan w:val="2"/>
+            <w:shd w:val="clear" w:color="auto" w:fill="auto"/>
+            <w:tcMar>
+              <w:left w:w="108" w:type="dxa"/>
+            </w:tcMar>
+          </w:tcPr>
+          <w:p>
+            <w:pPr>
+              <w:rPr>
+                <w:rFonts w:eastAsia="SimSun"/>
+                <w:b/>
+              </w:rPr>
+            </w:pPr>
+          </w:p>
+        </w:tc>
+      </w:tr>
+      <w:tr>
+        <w:trPr>
+          <w:trHeight w:val="467"/>
+        </w:trPr>
+        <w:tc>
+          <w:tcPr>
+            <w:tcW w:w="2549" w:type="dxa"/>
+            <w:gridSpan w:val="2"/>
+            <w:vMerge/>
+            <w:shd w:val="clear" w:color="auto" w:fill="auto"/>
+            <w:tcMar>
+              <w:left w:w="108" w:type="dxa"/>
+            </w:tcMar>
+            <w:vAlign w:val="center"/>
+          </w:tcPr>
+          <w:p>
+            <w:pPr>
+              <w:rPr>
+                <w:rFonts w:eastAsia="SimSun"/>
+                <w:b/>
+              </w:rPr>
+            </w:pPr>
+          </w:p>
+        </w:tc>
+        <w:tc>
+          <w:tcPr>
+            <w:tcW w:w="2414" w:type="dxa"/>
+            <w:gridSpan w:val="2"/>
+            <w:shd w:val="clear" w:color="auto" w:fill="auto"/>
+            <w:tcMar>
+              <w:left w:w="108" w:type="dxa"/>
+            </w:tcMar>
+          </w:tcPr>
+          <w:p>
+            <w:pPr>
+              <w:rPr>
+                <w:rFonts w:eastAsia="SimSun"/>
+                <w:b/>
+              </w:rPr>
+            </w:pPr>
+          </w:p>
+        </w:tc>
+        <w:tc>
+          <w:tcPr>
+            <w:tcW w:w="1868" w:type="dxa"/>
+            <w:gridSpan w:val="2"/>
+            <w:shd w:val="clear" w:color="auto" w:fill="auto"/>
+            <w:tcMar>
+              <w:left w:w="108" w:type="dxa"/>
+            </w:tcMar>
+          </w:tcPr>
+          <w:p>
+            <w:pPr>
+              <w:rPr>
+                <w:rFonts w:eastAsia="SimSun"/>
+                <w:b/>
+              </w:rPr>
+            </w:pPr>
+          </w:p>
+        </w:tc>
+        <w:tc>
+          <w:tcPr>
+            <w:tcW w:w="1889" w:type="dxa"/>
+            <w:gridSpan w:val="2"/>
+            <w:shd w:val="clear" w:color="auto" w:fill="auto"/>
+            <w:tcMar>
+              <w:left w:w="108" w:type="dxa"/>
+            </w:tcMar>
+          </w:tcPr>
+          <w:p>
+            <w:pPr>
+              <w:rPr>
+                <w:rFonts w:eastAsia="SimSun"/>
+                <w:b/>
+              </w:rPr>
+            </w:pPr>
+          </w:p>
+        </w:tc>
+      </w:tr>
+    </w:tbl>
     <w:p/>
     <w:p/>
-    <w:p/>
-    <w:p/>
-    <w:p/>
-    <w:p/>
+    <w:p>
+      <w:pPr>
+        <w:jc w:val="center"/>
+        <w:rPr>
+          <w:u w:val="single"/>
+        </w:rPr>
+      </w:pPr>
+    </w:p>
+    <w:p>
+      <w:pPr>
+        <w:jc w:val="center"/>
+        <w:rPr>
+          <w:u w:val="single"/>
+        </w:rPr>
+      </w:pPr>
+    </w:p>
     <w:tbl>
       <w:tblPr>
         <w:tblStyle w:val="Tablaconcuadrcula1"/>
@@ -28631,7 +31267,14 @@
                 <w:b/>
                 <w:lang w:val="es-MX"/>
               </w:rPr>
-              <w:t>SC-003</w:t>
+              <w:t>SC-00</w:t>
+            </w:r>
+            <w:r>
+              <w:rPr>
+                <w:b/>
+                <w:lang w:val="es-MX"/>
+              </w:rPr>
+              <w:t>4</w:t>
             </w:r>
             <w:r>
               <w:rPr>
@@ -29115,10 +31758,10 @@
                 <w:szCs w:val="20"/>
               </w:rPr>
               <w:drawing>
-                <wp:inline distT="0" distB="0" distL="0" distR="0" wp14:anchorId="1655DBAD" wp14:editId="76D93FE2">
+                <wp:inline distT="0" distB="0" distL="0" distR="0" wp14:anchorId="79C55DFD" wp14:editId="23B39BE3">
                   <wp:extent cx="766445" cy="266700"/>
                   <wp:effectExtent l="0" t="0" r="0" b="0"/>
-                  <wp:docPr id="75" name="Imagen 75"/>
+                  <wp:docPr id="139" name="Imagen 139"/>
                   <wp:cNvGraphicFramePr/>
                   <a:graphic xmlns:a="http://schemas.openxmlformats.org/drawingml/2006/main">
                     <a:graphicData uri="http://schemas.openxmlformats.org/drawingml/2006/picture">
@@ -29158,7 +31801,7 @@
               <mc:AlternateContent>
                 <mc:Choice Requires="wps">
                   <w:drawing>
-                    <wp:anchor distT="0" distB="0" distL="0" distR="0" simplePos="0" relativeHeight="251685888" behindDoc="0" locked="0" layoutInCell="1" allowOverlap="1" wp14:anchorId="0774AF40" wp14:editId="2273DE54">
+                    <wp:anchor distT="0" distB="0" distL="0" distR="0" simplePos="0" relativeHeight="251693056" behindDoc="0" locked="0" layoutInCell="1" allowOverlap="1" wp14:anchorId="3C701960" wp14:editId="338A3D69">
                       <wp:simplePos x="0" y="0"/>
                       <wp:positionH relativeFrom="column">
                         <wp:posOffset>984885</wp:posOffset>
@@ -29169,7 +31812,7 @@
                       <wp:extent cx="14605" cy="3810"/>
                       <wp:effectExtent l="0" t="0" r="0" b="0"/>
                       <wp:wrapNone/>
-                      <wp:docPr id="69" name="Forma1"/>
+                      <wp:docPr id="133" name="Forma1"/>
                       <wp:cNvGraphicFramePr/>
                       <a:graphic xmlns:a="http://schemas.openxmlformats.org/drawingml/2006/main">
                         <a:graphicData uri="http://schemas.microsoft.com/office/word/2010/wordprocessingShape">
@@ -29208,9 +31851,9 @@
                     </wp:anchor>
                   </w:drawing>
                 </mc:Choice>
-                <mc:Fallback xmlns:w16se="http://schemas.microsoft.com/office/word/2015/wordml/symex" xmlns:w16cid="http://schemas.microsoft.com/office/word/2016/wordml/cid" xmlns:am3d="http://schemas.microsoft.com/office/drawing/2017/model3d" xmlns:aink="http://schemas.microsoft.com/office/drawing/2016/ink" xmlns:cx8="http://schemas.microsoft.com/office/drawing/2016/5/14/chartex" xmlns:cx7="http://schemas.microsoft.com/office/drawing/2016/5/13/chartex" xmlns:cx6="http://schemas.microsoft.com/office/drawing/2016/5/12/chartex" xmlns:cx5="http://schemas.microsoft.com/office/drawing/2016/5/11/chartex" xmlns:cx4="http://schemas.microsoft.com/office/drawing/2016/5/10/chartex" xmlns:cx3="http://schemas.microsoft.com/office/drawing/2016/5/9/chartex" xmlns:cx2="http://schemas.microsoft.com/office/drawing/2015/10/21/chartex" xmlns:cx1="http://schemas.microsoft.com/office/drawing/2015/9/8/chartex" xmlns:cx="http://schemas.microsoft.com/office/drawing/2014/chartex">
+                <mc:Fallback>
                   <w:pict>
-                    <v:line w14:anchorId="506C440A" id="Forma1" o:spid="_x0000_s1026" style="position:absolute;flip:y;z-index:251685888;visibility:visible;mso-wrap-style:square;mso-wrap-distance-left:0;mso-wrap-distance-top:0;mso-wrap-distance-right:0;mso-wrap-distance-bottom:0;mso-position-horizontal:absolute;mso-position-horizontal-relative:text;mso-position-vertical:absolute;mso-position-vertical-relative:text" from="77.55pt,8.85pt" to="78.7pt,9.15pt" o:gfxdata="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" strokecolor="#3465a4"/>
+                    <v:line w14:anchorId="35880B85" id="Forma1" o:spid="_x0000_s1026" style="position:absolute;flip:y;z-index:251693056;visibility:visible;mso-wrap-style:square;mso-wrap-distance-left:0;mso-wrap-distance-top:0;mso-wrap-distance-right:0;mso-wrap-distance-bottom:0;mso-position-horizontal:absolute;mso-position-horizontal-relative:text;mso-position-vertical:absolute;mso-position-vertical-relative:text" from="77.55pt,8.85pt" to="78.7pt,9.15pt" o:gfxdata="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" strokecolor="#3465a4"/>
                   </w:pict>
                 </mc:Fallback>
               </mc:AlternateContent>
@@ -29320,7 +31963,7 @@
               <mc:AlternateContent>
                 <mc:Choice Requires="wps">
                   <w:drawing>
-                    <wp:anchor distT="0" distB="0" distL="0" distR="0" simplePos="0" relativeHeight="251686912" behindDoc="0" locked="0" layoutInCell="1" allowOverlap="1" wp14:anchorId="5224F935" wp14:editId="6F794509">
+                    <wp:anchor distT="0" distB="0" distL="0" distR="0" simplePos="0" relativeHeight="251694080" behindDoc="0" locked="0" layoutInCell="1" allowOverlap="1" wp14:anchorId="5962AE33" wp14:editId="39C1B830">
                       <wp:simplePos x="0" y="0"/>
                       <wp:positionH relativeFrom="column">
                         <wp:posOffset>5392420</wp:posOffset>
@@ -29331,7 +31974,7 @@
                       <wp:extent cx="20955" cy="635"/>
                       <wp:effectExtent l="0" t="0" r="0" b="0"/>
                       <wp:wrapNone/>
-                      <wp:docPr id="70" name="Forma2"/>
+                      <wp:docPr id="134" name="Forma2"/>
                       <wp:cNvGraphicFramePr/>
                       <a:graphic xmlns:a="http://schemas.openxmlformats.org/drawingml/2006/main">
                         <a:graphicData uri="http://schemas.microsoft.com/office/word/2010/wordprocessingShape">
@@ -29370,9 +32013,9 @@
                     </wp:anchor>
                   </w:drawing>
                 </mc:Choice>
-                <mc:Fallback xmlns:w16se="http://schemas.microsoft.com/office/word/2015/wordml/symex" xmlns:w16cid="http://schemas.microsoft.com/office/word/2016/wordml/cid" xmlns:am3d="http://schemas.microsoft.com/office/drawing/2017/model3d" xmlns:aink="http://schemas.microsoft.com/office/drawing/2016/ink" xmlns:cx8="http://schemas.microsoft.com/office/drawing/2016/5/14/chartex" xmlns:cx7="http://schemas.microsoft.com/office/drawing/2016/5/13/chartex" xmlns:cx6="http://schemas.microsoft.com/office/drawing/2016/5/12/chartex" xmlns:cx5="http://schemas.microsoft.com/office/drawing/2016/5/11/chartex" xmlns:cx4="http://schemas.microsoft.com/office/drawing/2016/5/10/chartex" xmlns:cx3="http://schemas.microsoft.com/office/drawing/2016/5/9/chartex" xmlns:cx2="http://schemas.microsoft.com/office/drawing/2015/10/21/chartex" xmlns:cx1="http://schemas.microsoft.com/office/drawing/2015/9/8/chartex" xmlns:cx="http://schemas.microsoft.com/office/drawing/2014/chartex">
+                <mc:Fallback>
                   <w:pict>
-                    <v:line w14:anchorId="27A300F7" id="Forma2" o:spid="_x0000_s1026" style="position:absolute;z-index:251686912;visibility:visible;mso-wrap-style:square;mso-wrap-distance-left:0;mso-wrap-distance-top:0;mso-wrap-distance-right:0;mso-wrap-distance-bottom:0;mso-position-horizontal:absolute;mso-position-horizontal-relative:text;mso-position-vertical:absolute;mso-position-vertical-relative:text" from="424.6pt,23.2pt" to="426.25pt,23.25pt" o:gfxdata="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" strokecolor="#3465a4"/>
+                    <v:line w14:anchorId="11DAFA8A" id="Forma2" o:spid="_x0000_s1026" style="position:absolute;z-index:251694080;visibility:visible;mso-wrap-style:square;mso-wrap-distance-left:0;mso-wrap-distance-top:0;mso-wrap-distance-right:0;mso-wrap-distance-bottom:0;mso-position-horizontal:absolute;mso-position-horizontal-relative:text;mso-position-vertical:absolute;mso-position-vertical-relative:text" from="424.6pt,23.2pt" to="426.25pt,23.25pt" o:gfxdata="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" strokecolor="#3465a4"/>
                   </w:pict>
                 </mc:Fallback>
               </mc:AlternateContent>
@@ -29404,10 +32047,10 @@
                 <w:szCs w:val="20"/>
               </w:rPr>
               <w:drawing>
-                <wp:inline distT="0" distB="0" distL="0" distR="0" wp14:anchorId="1A5A61DC" wp14:editId="1868E481">
+                <wp:inline distT="0" distB="0" distL="0" distR="0" wp14:anchorId="57C3E539" wp14:editId="113DA91B">
                   <wp:extent cx="787400" cy="266700"/>
                   <wp:effectExtent l="0" t="0" r="0" b="0"/>
-                  <wp:docPr id="76" name="Imagen 76"/>
+                  <wp:docPr id="140" name="Imagen 140"/>
                   <wp:cNvGraphicFramePr/>
                   <a:graphic xmlns:a="http://schemas.openxmlformats.org/drawingml/2006/main">
                     <a:graphicData uri="http://schemas.openxmlformats.org/drawingml/2006/picture">
@@ -29509,10 +32152,10 @@
                 <w:sz w:val="20"/>
               </w:rPr>
               <w:drawing>
-                <wp:inline distT="0" distB="0" distL="0" distR="0" wp14:anchorId="0B12E974" wp14:editId="6F92D0A5">
+                <wp:inline distT="0" distB="0" distL="0" distR="0" wp14:anchorId="058D2BC8" wp14:editId="13D54943">
                   <wp:extent cx="1520825" cy="266700"/>
                   <wp:effectExtent l="0" t="0" r="0" b="0"/>
-                  <wp:docPr id="77" name="Imagen 77"/>
+                  <wp:docPr id="141" name="Imagen 141"/>
                   <wp:cNvGraphicFramePr/>
                   <a:graphic xmlns:a="http://schemas.openxmlformats.org/drawingml/2006/main">
                     <a:graphicData uri="http://schemas.openxmlformats.org/drawingml/2006/picture">
@@ -29549,10 +32192,10 @@
                 <w:sz w:val="20"/>
               </w:rPr>
               <w:drawing>
-                <wp:inline distT="0" distB="0" distL="0" distR="0" wp14:anchorId="6E5B2B0C" wp14:editId="3A8F54C9">
+                <wp:inline distT="0" distB="0" distL="0" distR="0" wp14:anchorId="78684C41" wp14:editId="54424D4D">
                   <wp:extent cx="3105150" cy="266700"/>
                   <wp:effectExtent l="0" t="0" r="0" b="0"/>
-                  <wp:docPr id="78" name="Imagen 78"/>
+                  <wp:docPr id="142" name="Imagen 142"/>
                   <wp:cNvGraphicFramePr/>
                   <a:graphic xmlns:a="http://schemas.openxmlformats.org/drawingml/2006/main">
                     <a:graphicData uri="http://schemas.openxmlformats.org/drawingml/2006/picture">
@@ -29683,7 +32326,7 @@
               <mc:AlternateContent>
                 <mc:Choice Requires="wps">
                   <w:drawing>
-                    <wp:anchor distT="0" distB="0" distL="0" distR="0" simplePos="0" relativeHeight="251687936" behindDoc="0" locked="0" layoutInCell="1" allowOverlap="1" wp14:anchorId="27B46C60" wp14:editId="4FAE720B">
+                    <wp:anchor distT="0" distB="0" distL="0" distR="0" simplePos="0" relativeHeight="251695104" behindDoc="0" locked="0" layoutInCell="1" allowOverlap="1" wp14:anchorId="0E9C6E33" wp14:editId="223C4B3C">
                       <wp:simplePos x="0" y="0"/>
                       <wp:positionH relativeFrom="column">
                         <wp:posOffset>1420495</wp:posOffset>
@@ -29694,7 +32337,7 @@
                       <wp:extent cx="153670" cy="163830"/>
                       <wp:effectExtent l="0" t="0" r="0" b="0"/>
                       <wp:wrapNone/>
-                      <wp:docPr id="71" name="Forma3"/>
+                      <wp:docPr id="135" name="Forma3"/>
                       <wp:cNvGraphicFramePr/>
                       <a:graphic xmlns:a="http://schemas.openxmlformats.org/drawingml/2006/main">
                         <a:graphicData uri="http://schemas.microsoft.com/office/word/2010/wordprocessingShape">
@@ -29737,9 +32380,9 @@
                     </wp:anchor>
                   </w:drawing>
                 </mc:Choice>
-                <mc:Fallback xmlns:w16se="http://schemas.microsoft.com/office/word/2015/wordml/symex" xmlns:w16cid="http://schemas.microsoft.com/office/word/2016/wordml/cid" xmlns:am3d="http://schemas.microsoft.com/office/drawing/2017/model3d" xmlns:aink="http://schemas.microsoft.com/office/drawing/2016/ink" xmlns:cx8="http://schemas.microsoft.com/office/drawing/2016/5/14/chartex" xmlns:cx7="http://schemas.microsoft.com/office/drawing/2016/5/13/chartex" xmlns:cx6="http://schemas.microsoft.com/office/drawing/2016/5/12/chartex" xmlns:cx5="http://schemas.microsoft.com/office/drawing/2016/5/11/chartex" xmlns:cx4="http://schemas.microsoft.com/office/drawing/2016/5/10/chartex" xmlns:cx3="http://schemas.microsoft.com/office/drawing/2016/5/9/chartex" xmlns:cx2="http://schemas.microsoft.com/office/drawing/2015/10/21/chartex" xmlns:cx1="http://schemas.microsoft.com/office/drawing/2015/9/8/chartex" xmlns:cx="http://schemas.microsoft.com/office/drawing/2014/chartex">
+                <mc:Fallback>
                   <w:pict>
-                    <v:shape w14:anchorId="27B46C60" id="_x0000_s1046" type="#_x0000_t202" style="position:absolute;left:0;text-align:left;margin-left:111.85pt;margin-top:25.7pt;width:12.1pt;height:12.9pt;z-index:251687936;visibility:visible;mso-wrap-style:square;mso-wrap-distance-left:0;mso-wrap-distance-top:0;mso-wrap-distance-right:0;mso-wrap-distance-bottom:0;mso-position-horizontal:absolute;mso-position-horizontal-relative:text;mso-position-vertical:absolute;mso-position-vertical-relative:text;v-text-anchor:top" o:gfxdata="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" filled="f" stroked="f">
+                    <v:shape w14:anchorId="0E9C6E33" id="_x0000_s1046" type="#_x0000_t202" style="position:absolute;left:0;text-align:left;margin-left:111.85pt;margin-top:25.7pt;width:12.1pt;height:12.9pt;z-index:251695104;visibility:visible;mso-wrap-style:square;mso-wrap-distance-left:0;mso-wrap-distance-top:0;mso-wrap-distance-right:0;mso-wrap-distance-bottom:0;mso-position-horizontal:absolute;mso-position-horizontal-relative:text;mso-position-vertical:absolute;mso-position-vertical-relative:text;v-text-anchor:top" o:gfxdata="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" filled="f" stroked="f">
                       <v:textbox style="mso-fit-shape-to-text:t" inset="0,0,0,0">
                         <w:txbxContent>
                           <w:p>
@@ -29747,9 +32390,11 @@
                               <w:overflowPunct w:val="0"/>
                               <w:spacing w:line="240" w:lineRule="auto"/>
                             </w:pPr>
+                            <w:proofErr w:type="gramStart"/>
                             <w:r>
                               <w:t>x</w:t>
                             </w:r>
+                            <w:proofErr w:type="gramEnd"/>
                           </w:p>
                         </w:txbxContent>
                       </v:textbox>
@@ -29765,10 +32410,10 @@
                 <w:szCs w:val="20"/>
               </w:rPr>
               <w:drawing>
-                <wp:inline distT="0" distB="0" distL="0" distR="0" wp14:anchorId="725A01A9" wp14:editId="01FE9F4B">
+                <wp:inline distT="0" distB="0" distL="0" distR="0" wp14:anchorId="7E1EF2D1" wp14:editId="04563AB5">
                   <wp:extent cx="1520825" cy="266700"/>
                   <wp:effectExtent l="0" t="0" r="0" b="0"/>
-                  <wp:docPr id="79" name="Imagen 79"/>
+                  <wp:docPr id="143" name="Imagen 143"/>
                   <wp:cNvGraphicFramePr/>
                   <a:graphic xmlns:a="http://schemas.openxmlformats.org/drawingml/2006/main">
                     <a:graphicData uri="http://schemas.openxmlformats.org/drawingml/2006/picture">
@@ -29806,10 +32451,10 @@
                 <w:szCs w:val="20"/>
               </w:rPr>
               <w:drawing>
-                <wp:inline distT="0" distB="0" distL="0" distR="0" wp14:anchorId="2031AD21" wp14:editId="2CCB9D43">
+                <wp:inline distT="0" distB="0" distL="0" distR="0" wp14:anchorId="7B16F21D" wp14:editId="3A5343DD">
                   <wp:extent cx="1403985" cy="266700"/>
                   <wp:effectExtent l="0" t="0" r="0" b="0"/>
-                  <wp:docPr id="80" name="Imagen 80"/>
+                  <wp:docPr id="144" name="Imagen 144"/>
                   <wp:cNvGraphicFramePr/>
                   <a:graphic xmlns:a="http://schemas.openxmlformats.org/drawingml/2006/main">
                     <a:graphicData uri="http://schemas.openxmlformats.org/drawingml/2006/picture">
@@ -29847,10 +32492,10 @@
                 <w:szCs w:val="20"/>
               </w:rPr>
               <w:drawing>
-                <wp:inline distT="0" distB="0" distL="0" distR="0" wp14:anchorId="1A5CEEC1" wp14:editId="7A402CAA">
+                <wp:inline distT="0" distB="0" distL="0" distR="0" wp14:anchorId="275F3C8B" wp14:editId="0BA27060">
                   <wp:extent cx="1403985" cy="266700"/>
                   <wp:effectExtent l="0" t="0" r="0" b="0"/>
-                  <wp:docPr id="81" name="Imagen 81"/>
+                  <wp:docPr id="145" name="Imagen 145"/>
                   <wp:cNvGraphicFramePr/>
                   <a:graphic xmlns:a="http://schemas.openxmlformats.org/drawingml/2006/main">
                     <a:graphicData uri="http://schemas.openxmlformats.org/drawingml/2006/picture">
@@ -29888,10 +32533,10 @@
                 <w:szCs w:val="20"/>
               </w:rPr>
               <w:drawing>
-                <wp:inline distT="0" distB="0" distL="0" distR="0" wp14:anchorId="0AFE6BB3" wp14:editId="5D7661E8">
+                <wp:inline distT="0" distB="0" distL="0" distR="0" wp14:anchorId="71BDB81D" wp14:editId="164D14F1">
                   <wp:extent cx="1021080" cy="266700"/>
                   <wp:effectExtent l="0" t="0" r="0" b="0"/>
-                  <wp:docPr id="82" name="Imagen 82"/>
+                  <wp:docPr id="146" name="Imagen 146"/>
                   <wp:cNvGraphicFramePr/>
                   <a:graphic xmlns:a="http://schemas.openxmlformats.org/drawingml/2006/main">
                     <a:graphicData uri="http://schemas.openxmlformats.org/drawingml/2006/picture">
@@ -29982,7 +32627,7 @@
               <mc:AlternateContent>
                 <mc:Choice Requires="wps">
                   <w:drawing>
-                    <wp:anchor distT="0" distB="0" distL="0" distR="0" simplePos="0" relativeHeight="251688960" behindDoc="0" locked="0" layoutInCell="1" allowOverlap="1" wp14:anchorId="2196DDBF" wp14:editId="33C5A169">
+                    <wp:anchor distT="0" distB="0" distL="0" distR="0" simplePos="0" relativeHeight="251696128" behindDoc="0" locked="0" layoutInCell="1" allowOverlap="1" wp14:anchorId="26292450" wp14:editId="1362E4D6">
                       <wp:simplePos x="0" y="0"/>
                       <wp:positionH relativeFrom="column">
                         <wp:posOffset>1964690</wp:posOffset>
@@ -29993,7 +32638,7 @@
                       <wp:extent cx="153670" cy="163830"/>
                       <wp:effectExtent l="0" t="0" r="0" b="0"/>
                       <wp:wrapNone/>
-                      <wp:docPr id="72" name="Forma3"/>
+                      <wp:docPr id="136" name="Forma3"/>
                       <wp:cNvGraphicFramePr/>
                       <a:graphic xmlns:a="http://schemas.openxmlformats.org/drawingml/2006/main">
                         <a:graphicData uri="http://schemas.microsoft.com/office/word/2010/wordprocessingShape">
@@ -30036,9 +32681,9 @@
                     </wp:anchor>
                   </w:drawing>
                 </mc:Choice>
-                <mc:Fallback xmlns:w16se="http://schemas.microsoft.com/office/word/2015/wordml/symex" xmlns:w16cid="http://schemas.microsoft.com/office/word/2016/wordml/cid" xmlns:am3d="http://schemas.microsoft.com/office/drawing/2017/model3d" xmlns:aink="http://schemas.microsoft.com/office/drawing/2016/ink" xmlns:cx8="http://schemas.microsoft.com/office/drawing/2016/5/14/chartex" xmlns:cx7="http://schemas.microsoft.com/office/drawing/2016/5/13/chartex" xmlns:cx6="http://schemas.microsoft.com/office/drawing/2016/5/12/chartex" xmlns:cx5="http://schemas.microsoft.com/office/drawing/2016/5/11/chartex" xmlns:cx4="http://schemas.microsoft.com/office/drawing/2016/5/10/chartex" xmlns:cx3="http://schemas.microsoft.com/office/drawing/2016/5/9/chartex" xmlns:cx2="http://schemas.microsoft.com/office/drawing/2015/10/21/chartex" xmlns:cx1="http://schemas.microsoft.com/office/drawing/2015/9/8/chartex" xmlns:cx="http://schemas.microsoft.com/office/drawing/2014/chartex">
+                <mc:Fallback>
                   <w:pict>
-                    <v:shape w14:anchorId="2196DDBF" id="_x0000_s1047" type="#_x0000_t202" style="position:absolute;left:0;text-align:left;margin-left:154.7pt;margin-top:3.75pt;width:12.1pt;height:12.9pt;z-index:251688960;visibility:visible;mso-wrap-style:square;mso-wrap-distance-left:0;mso-wrap-distance-top:0;mso-wrap-distance-right:0;mso-wrap-distance-bottom:0;mso-position-horizontal:absolute;mso-position-horizontal-relative:text;mso-position-vertical:absolute;mso-position-vertical-relative:text;v-text-anchor:top" o:gfxdata="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" filled="f" stroked="f">
+                    <v:shape w14:anchorId="26292450" id="_x0000_s1047" type="#_x0000_t202" style="position:absolute;left:0;text-align:left;margin-left:154.7pt;margin-top:3.75pt;width:12.1pt;height:12.9pt;z-index:251696128;visibility:visible;mso-wrap-style:square;mso-wrap-distance-left:0;mso-wrap-distance-top:0;mso-wrap-distance-right:0;mso-wrap-distance-bottom:0;mso-position-horizontal:absolute;mso-position-horizontal-relative:text;mso-position-vertical:absolute;mso-position-vertical-relative:text;v-text-anchor:top" o:gfxdata="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" filled="f" stroked="f">
                       <v:textbox style="mso-fit-shape-to-text:t" inset="0,0,0,0">
                         <w:txbxContent>
                           <w:p>
@@ -30046,9 +32691,11 @@
                               <w:overflowPunct w:val="0"/>
                               <w:spacing w:line="240" w:lineRule="auto"/>
                             </w:pPr>
+                            <w:proofErr w:type="gramStart"/>
                             <w:r>
                               <w:t>x</w:t>
                             </w:r>
+                            <w:proofErr w:type="gramEnd"/>
                           </w:p>
                         </w:txbxContent>
                       </v:textbox>
@@ -30064,10 +32711,10 @@
                 <w:szCs w:val="20"/>
               </w:rPr>
               <w:drawing>
-                <wp:inline distT="0" distB="0" distL="0" distR="0" wp14:anchorId="3FCDF563" wp14:editId="5B4BB24D">
+                <wp:inline distT="0" distB="0" distL="0" distR="0" wp14:anchorId="53F19C10" wp14:editId="76FD0619">
                   <wp:extent cx="787400" cy="266700"/>
                   <wp:effectExtent l="0" t="0" r="0" b="0"/>
-                  <wp:docPr id="83" name="Imagen 83"/>
+                  <wp:docPr id="147" name="Imagen 147"/>
                   <wp:cNvGraphicFramePr/>
                   <a:graphic xmlns:a="http://schemas.openxmlformats.org/drawingml/2006/main">
                     <a:graphicData uri="http://schemas.openxmlformats.org/drawingml/2006/picture">
@@ -30105,10 +32752,10 @@
                 <w:szCs w:val="20"/>
               </w:rPr>
               <w:drawing>
-                <wp:inline distT="0" distB="0" distL="0" distR="0" wp14:anchorId="02041DED" wp14:editId="72FCBA6D">
+                <wp:inline distT="0" distB="0" distL="0" distR="0" wp14:anchorId="63DFE9B0" wp14:editId="2014E17A">
                   <wp:extent cx="1148715" cy="266700"/>
                   <wp:effectExtent l="0" t="0" r="0" b="0"/>
-                  <wp:docPr id="84" name="Imagen 84"/>
+                  <wp:docPr id="148" name="Imagen 148"/>
                   <wp:cNvGraphicFramePr/>
                   <a:graphic xmlns:a="http://schemas.openxmlformats.org/drawingml/2006/main">
                     <a:graphicData uri="http://schemas.openxmlformats.org/drawingml/2006/picture">
@@ -30146,10 +32793,10 @@
                 <w:szCs w:val="20"/>
               </w:rPr>
               <w:drawing>
-                <wp:inline distT="0" distB="0" distL="0" distR="0" wp14:anchorId="6488E3AE" wp14:editId="72937355">
+                <wp:inline distT="0" distB="0" distL="0" distR="0" wp14:anchorId="5C1AC54F" wp14:editId="0A104630">
                   <wp:extent cx="766445" cy="266700"/>
                   <wp:effectExtent l="0" t="0" r="0" b="0"/>
-                  <wp:docPr id="85" name="Imagen 85"/>
+                  <wp:docPr id="149" name="Imagen 149"/>
                   <wp:cNvGraphicFramePr/>
                   <a:graphic xmlns:a="http://schemas.openxmlformats.org/drawingml/2006/main">
                     <a:graphicData uri="http://schemas.openxmlformats.org/drawingml/2006/picture">
@@ -30187,10 +32834,10 @@
                 <w:szCs w:val="20"/>
               </w:rPr>
               <w:drawing>
-                <wp:inline distT="0" distB="0" distL="0" distR="0" wp14:anchorId="1DBC7E04" wp14:editId="633B15ED">
+                <wp:inline distT="0" distB="0" distL="0" distR="0" wp14:anchorId="2D6154CA" wp14:editId="09FE8973">
                   <wp:extent cx="819150" cy="255905"/>
                   <wp:effectExtent l="0" t="0" r="0" b="0"/>
-                  <wp:docPr id="86" name="Imagen 86"/>
+                  <wp:docPr id="150" name="Imagen 150"/>
                   <wp:cNvGraphicFramePr/>
                   <a:graphic xmlns:a="http://schemas.openxmlformats.org/drawingml/2006/main">
                     <a:graphicData uri="http://schemas.openxmlformats.org/drawingml/2006/picture">
@@ -30293,7 +32940,7 @@
               <mc:AlternateContent>
                 <mc:Choice Requires="wps">
                   <w:drawing>
-                    <wp:anchor distT="0" distB="0" distL="0" distR="0" simplePos="0" relativeHeight="251689984" behindDoc="0" locked="0" layoutInCell="1" allowOverlap="1" wp14:anchorId="6CC500F5" wp14:editId="5CC2AB5E">
+                    <wp:anchor distT="0" distB="0" distL="0" distR="0" simplePos="0" relativeHeight="251697152" behindDoc="0" locked="0" layoutInCell="1" allowOverlap="1" wp14:anchorId="04EBBFDF" wp14:editId="632C7F3D">
                       <wp:simplePos x="0" y="0"/>
                       <wp:positionH relativeFrom="column">
                         <wp:posOffset>32385</wp:posOffset>
@@ -30304,7 +32951,7 @@
                       <wp:extent cx="153670" cy="163830"/>
                       <wp:effectExtent l="0" t="0" r="0" b="0"/>
                       <wp:wrapNone/>
-                      <wp:docPr id="73" name="Forma3"/>
+                      <wp:docPr id="137" name="Forma3"/>
                       <wp:cNvGraphicFramePr/>
                       <a:graphic xmlns:a="http://schemas.openxmlformats.org/drawingml/2006/main">
                         <a:graphicData uri="http://schemas.microsoft.com/office/word/2010/wordprocessingShape">
@@ -30347,9 +32994,9 @@
                     </wp:anchor>
                   </w:drawing>
                 </mc:Choice>
-                <mc:Fallback xmlns:w16se="http://schemas.microsoft.com/office/word/2015/wordml/symex" xmlns:w16cid="http://schemas.microsoft.com/office/word/2016/wordml/cid" xmlns:am3d="http://schemas.microsoft.com/office/drawing/2017/model3d" xmlns:aink="http://schemas.microsoft.com/office/drawing/2016/ink" xmlns:cx8="http://schemas.microsoft.com/office/drawing/2016/5/14/chartex" xmlns:cx7="http://schemas.microsoft.com/office/drawing/2016/5/13/chartex" xmlns:cx6="http://schemas.microsoft.com/office/drawing/2016/5/12/chartex" xmlns:cx5="http://schemas.microsoft.com/office/drawing/2016/5/11/chartex" xmlns:cx4="http://schemas.microsoft.com/office/drawing/2016/5/10/chartex" xmlns:cx3="http://schemas.microsoft.com/office/drawing/2016/5/9/chartex" xmlns:cx2="http://schemas.microsoft.com/office/drawing/2015/10/21/chartex" xmlns:cx1="http://schemas.microsoft.com/office/drawing/2015/9/8/chartex" xmlns:cx="http://schemas.microsoft.com/office/drawing/2014/chartex">
+                <mc:Fallback>
                   <w:pict>
-                    <v:shape w14:anchorId="6CC500F5" id="_x0000_s1048" type="#_x0000_t202" style="position:absolute;left:0;text-align:left;margin-left:2.55pt;margin-top:3.35pt;width:12.1pt;height:12.9pt;z-index:251689984;visibility:visible;mso-wrap-style:square;mso-wrap-distance-left:0;mso-wrap-distance-top:0;mso-wrap-distance-right:0;mso-wrap-distance-bottom:0;mso-position-horizontal:absolute;mso-position-horizontal-relative:text;mso-position-vertical:absolute;mso-position-vertical-relative:text;v-text-anchor:top" o:gfxdata="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" filled="f" stroked="f">
+                    <v:shape w14:anchorId="04EBBFDF" id="_x0000_s1048" type="#_x0000_t202" style="position:absolute;left:0;text-align:left;margin-left:2.55pt;margin-top:3.35pt;width:12.1pt;height:12.9pt;z-index:251697152;visibility:visible;mso-wrap-style:square;mso-wrap-distance-left:0;mso-wrap-distance-top:0;mso-wrap-distance-right:0;mso-wrap-distance-bottom:0;mso-position-horizontal:absolute;mso-position-horizontal-relative:text;mso-position-vertical:absolute;mso-position-vertical-relative:text;v-text-anchor:top" o:gfxdata="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" filled="f" stroked="f">
                       <v:textbox style="mso-fit-shape-to-text:t" inset="0,0,0,0">
                         <w:txbxContent>
                           <w:p>
@@ -30357,9 +33004,11 @@
                               <w:overflowPunct w:val="0"/>
                               <w:spacing w:line="240" w:lineRule="auto"/>
                             </w:pPr>
+                            <w:proofErr w:type="gramStart"/>
                             <w:r>
                               <w:t>x</w:t>
                             </w:r>
+                            <w:proofErr w:type="gramEnd"/>
                           </w:p>
                         </w:txbxContent>
                       </v:textbox>
@@ -30374,10 +33023,10 @@
                 <w:sz w:val="20"/>
               </w:rPr>
               <w:drawing>
-                <wp:inline distT="0" distB="0" distL="0" distR="0" wp14:anchorId="3335126F" wp14:editId="16110BA3">
+                <wp:inline distT="0" distB="0" distL="0" distR="0" wp14:anchorId="3D1A2DF6" wp14:editId="3062184D">
                   <wp:extent cx="1031875" cy="266700"/>
                   <wp:effectExtent l="0" t="0" r="0" b="0"/>
-                  <wp:docPr id="87" name="Imagen 87"/>
+                  <wp:docPr id="151" name="Imagen 151"/>
                   <wp:cNvGraphicFramePr/>
                   <a:graphic xmlns:a="http://schemas.openxmlformats.org/drawingml/2006/main">
                     <a:graphicData uri="http://schemas.openxmlformats.org/drawingml/2006/picture">
@@ -30414,10 +33063,10 @@
                 <w:sz w:val="20"/>
               </w:rPr>
               <w:drawing>
-                <wp:inline distT="0" distB="0" distL="0" distR="0" wp14:anchorId="26F8217E" wp14:editId="182997DF">
+                <wp:inline distT="0" distB="0" distL="0" distR="0" wp14:anchorId="3E4B04F5" wp14:editId="5F0A13AD">
                   <wp:extent cx="1010920" cy="266700"/>
                   <wp:effectExtent l="0" t="0" r="0" b="0"/>
-                  <wp:docPr id="88" name="Imagen 88"/>
+                  <wp:docPr id="152" name="Imagen 152"/>
                   <wp:cNvGraphicFramePr/>
                   <a:graphic xmlns:a="http://schemas.openxmlformats.org/drawingml/2006/main">
                     <a:graphicData uri="http://schemas.openxmlformats.org/drawingml/2006/picture">
@@ -30454,10 +33103,10 @@
                 <w:sz w:val="20"/>
               </w:rPr>
               <w:drawing>
-                <wp:inline distT="0" distB="0" distL="0" distR="0" wp14:anchorId="0EB4093A" wp14:editId="2BD2A6ED">
+                <wp:inline distT="0" distB="0" distL="0" distR="0" wp14:anchorId="20A1CA89" wp14:editId="79E3B8D1">
                   <wp:extent cx="1403985" cy="266700"/>
                   <wp:effectExtent l="0" t="0" r="0" b="0"/>
-                  <wp:docPr id="89" name="Imagen 89"/>
+                  <wp:docPr id="153" name="Imagen 153"/>
                   <wp:cNvGraphicFramePr/>
                   <a:graphic xmlns:a="http://schemas.openxmlformats.org/drawingml/2006/main">
                     <a:graphicData uri="http://schemas.openxmlformats.org/drawingml/2006/picture">
@@ -30494,10 +33143,10 @@
                 <w:sz w:val="20"/>
               </w:rPr>
               <w:drawing>
-                <wp:inline distT="0" distB="0" distL="0" distR="0" wp14:anchorId="4B5A960F" wp14:editId="6D3B8D9F">
+                <wp:inline distT="0" distB="0" distL="0" distR="0" wp14:anchorId="30361BF8" wp14:editId="26DBBE41">
                   <wp:extent cx="1403985" cy="266700"/>
                   <wp:effectExtent l="0" t="0" r="0" b="0"/>
-                  <wp:docPr id="90" name="Imagen 90"/>
+                  <wp:docPr id="154" name="Imagen 154"/>
                   <wp:cNvGraphicFramePr/>
                   <a:graphic xmlns:a="http://schemas.openxmlformats.org/drawingml/2006/main">
                     <a:graphicData uri="http://schemas.openxmlformats.org/drawingml/2006/picture">
@@ -30534,10 +33183,10 @@
                 <w:sz w:val="20"/>
               </w:rPr>
               <w:drawing>
-                <wp:inline distT="0" distB="0" distL="0" distR="0" wp14:anchorId="20B4F43D" wp14:editId="590A9C27">
+                <wp:inline distT="0" distB="0" distL="0" distR="0" wp14:anchorId="571E9030" wp14:editId="4A8E73B4">
                   <wp:extent cx="1691005" cy="266700"/>
                   <wp:effectExtent l="0" t="0" r="0" b="0"/>
-                  <wp:docPr id="91" name="Imagen 91"/>
+                  <wp:docPr id="155" name="Imagen 155"/>
                   <wp:cNvGraphicFramePr/>
                   <a:graphic xmlns:a="http://schemas.openxmlformats.org/drawingml/2006/main">
                     <a:graphicData uri="http://schemas.openxmlformats.org/drawingml/2006/picture">
@@ -30629,7 +33278,7 @@
               <mc:AlternateContent>
                 <mc:Choice Requires="wps">
                   <w:drawing>
-                    <wp:anchor distT="0" distB="0" distL="0" distR="0" simplePos="0" relativeHeight="251691008" behindDoc="0" locked="0" layoutInCell="1" allowOverlap="1" wp14:anchorId="071575C3" wp14:editId="5D537B67">
+                    <wp:anchor distT="0" distB="0" distL="0" distR="0" simplePos="0" relativeHeight="251698176" behindDoc="0" locked="0" layoutInCell="1" allowOverlap="1" wp14:anchorId="55F99A4E" wp14:editId="63A17AF9">
                       <wp:simplePos x="0" y="0"/>
                       <wp:positionH relativeFrom="column">
                         <wp:posOffset>1569720</wp:posOffset>
@@ -30640,7 +33289,7 @@
                       <wp:extent cx="153670" cy="163830"/>
                       <wp:effectExtent l="0" t="0" r="0" b="0"/>
                       <wp:wrapNone/>
-                      <wp:docPr id="74" name="Forma3"/>
+                      <wp:docPr id="138" name="Forma3"/>
                       <wp:cNvGraphicFramePr/>
                       <a:graphic xmlns:a="http://schemas.openxmlformats.org/drawingml/2006/main">
                         <a:graphicData uri="http://schemas.microsoft.com/office/word/2010/wordprocessingShape">
@@ -30683,9 +33332,9 @@
                     </wp:anchor>
                   </w:drawing>
                 </mc:Choice>
-                <mc:Fallback xmlns:w16se="http://schemas.microsoft.com/office/word/2015/wordml/symex" xmlns:w16cid="http://schemas.microsoft.com/office/word/2016/wordml/cid" xmlns:am3d="http://schemas.microsoft.com/office/drawing/2017/model3d" xmlns:aink="http://schemas.microsoft.com/office/drawing/2016/ink" xmlns:cx8="http://schemas.microsoft.com/office/drawing/2016/5/14/chartex" xmlns:cx7="http://schemas.microsoft.com/office/drawing/2016/5/13/chartex" xmlns:cx6="http://schemas.microsoft.com/office/drawing/2016/5/12/chartex" xmlns:cx5="http://schemas.microsoft.com/office/drawing/2016/5/11/chartex" xmlns:cx4="http://schemas.microsoft.com/office/drawing/2016/5/10/chartex" xmlns:cx3="http://schemas.microsoft.com/office/drawing/2016/5/9/chartex" xmlns:cx2="http://schemas.microsoft.com/office/drawing/2015/10/21/chartex" xmlns:cx1="http://schemas.microsoft.com/office/drawing/2015/9/8/chartex" xmlns:cx="http://schemas.microsoft.com/office/drawing/2014/chartex">
+                <mc:Fallback>
                   <w:pict>
-                    <v:shape w14:anchorId="071575C3" id="_x0000_s1049" type="#_x0000_t202" style="position:absolute;left:0;text-align:left;margin-left:123.6pt;margin-top:3.6pt;width:12.1pt;height:12.9pt;z-index:251691008;visibility:visible;mso-wrap-style:square;mso-wrap-distance-left:0;mso-wrap-distance-top:0;mso-wrap-distance-right:0;mso-wrap-distance-bottom:0;mso-position-horizontal:absolute;mso-position-horizontal-relative:text;mso-position-vertical:absolute;mso-position-vertical-relative:text;v-text-anchor:top" o:gfxdata="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" filled="f" stroked="f">
+                    <v:shape w14:anchorId="55F99A4E" id="_x0000_s1049" type="#_x0000_t202" style="position:absolute;left:0;text-align:left;margin-left:123.6pt;margin-top:3.6pt;width:12.1pt;height:12.9pt;z-index:251698176;visibility:visible;mso-wrap-style:square;mso-wrap-distance-left:0;mso-wrap-distance-top:0;mso-wrap-distance-right:0;mso-wrap-distance-bottom:0;mso-position-horizontal:absolute;mso-position-horizontal-relative:text;mso-position-vertical:absolute;mso-position-vertical-relative:text;v-text-anchor:top" o:gfxdata="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" filled="f" stroked="f">
                       <v:textbox style="mso-fit-shape-to-text:t" inset="0,0,0,0">
                         <w:txbxContent>
                           <w:p>
@@ -30693,9 +33342,11 @@
                               <w:overflowPunct w:val="0"/>
                               <w:spacing w:line="240" w:lineRule="auto"/>
                             </w:pPr>
+                            <w:proofErr w:type="gramStart"/>
                             <w:r>
                               <w:t>x</w:t>
                             </w:r>
+                            <w:proofErr w:type="gramEnd"/>
                           </w:p>
                         </w:txbxContent>
                       </v:textbox>
@@ -30710,10 +33361,10 @@
                 <w:sz w:val="20"/>
               </w:rPr>
               <w:drawing>
-                <wp:inline distT="0" distB="0" distL="0" distR="0" wp14:anchorId="66B1F5C8" wp14:editId="542EF1EA">
+                <wp:inline distT="0" distB="0" distL="0" distR="0" wp14:anchorId="44F79E17" wp14:editId="6A78A6F4">
                   <wp:extent cx="744855" cy="266700"/>
                   <wp:effectExtent l="0" t="0" r="0" b="0"/>
-                  <wp:docPr id="92" name="Imagen 92"/>
+                  <wp:docPr id="156" name="Imagen 156"/>
                   <wp:cNvGraphicFramePr/>
                   <a:graphic xmlns:a="http://schemas.openxmlformats.org/drawingml/2006/main">
                     <a:graphicData uri="http://schemas.openxmlformats.org/drawingml/2006/picture">
@@ -30750,10 +33401,10 @@
                 <w:sz w:val="20"/>
               </w:rPr>
               <w:drawing>
-                <wp:inline distT="0" distB="0" distL="0" distR="0" wp14:anchorId="28038C4E" wp14:editId="2B2A4E33">
+                <wp:inline distT="0" distB="0" distL="0" distR="0" wp14:anchorId="31A9CD3C" wp14:editId="5A335488">
                   <wp:extent cx="798195" cy="266700"/>
                   <wp:effectExtent l="0" t="0" r="0" b="0"/>
-                  <wp:docPr id="93" name="Imagen 93"/>
+                  <wp:docPr id="157" name="Imagen 157"/>
                   <wp:cNvGraphicFramePr/>
                   <a:graphic xmlns:a="http://schemas.openxmlformats.org/drawingml/2006/main">
                     <a:graphicData uri="http://schemas.openxmlformats.org/drawingml/2006/picture">
@@ -30790,10 +33441,10 @@
                 <w:sz w:val="20"/>
               </w:rPr>
               <w:drawing>
-                <wp:inline distT="0" distB="0" distL="0" distR="0" wp14:anchorId="1106C768" wp14:editId="4C1CA231">
+                <wp:inline distT="0" distB="0" distL="0" distR="0" wp14:anchorId="7E3EC829" wp14:editId="4991B62B">
                   <wp:extent cx="1106170" cy="266700"/>
                   <wp:effectExtent l="0" t="0" r="0" b="0"/>
-                  <wp:docPr id="94" name="Imagen 94"/>
+                  <wp:docPr id="158" name="Imagen 158"/>
                   <wp:cNvGraphicFramePr/>
                   <a:graphic xmlns:a="http://schemas.openxmlformats.org/drawingml/2006/main">
                     <a:graphicData uri="http://schemas.openxmlformats.org/drawingml/2006/picture">
@@ -30830,10 +33481,10 @@
                 <w:sz w:val="20"/>
               </w:rPr>
               <w:drawing>
-                <wp:inline distT="0" distB="0" distL="0" distR="0" wp14:anchorId="01872199" wp14:editId="38209E5C">
+                <wp:inline distT="0" distB="0" distL="0" distR="0" wp14:anchorId="76067166" wp14:editId="703957D4">
                   <wp:extent cx="1010920" cy="266700"/>
                   <wp:effectExtent l="0" t="0" r="0" b="0"/>
-                  <wp:docPr id="95" name="Imagen 95"/>
+                  <wp:docPr id="159" name="Imagen 159"/>
                   <wp:cNvGraphicFramePr/>
                   <a:graphic xmlns:a="http://schemas.openxmlformats.org/drawingml/2006/main">
                     <a:graphicData uri="http://schemas.openxmlformats.org/drawingml/2006/picture">
@@ -30870,10 +33521,10 @@
                 <w:sz w:val="20"/>
               </w:rPr>
               <w:drawing>
-                <wp:inline distT="0" distB="0" distL="0" distR="0" wp14:anchorId="5667F69B" wp14:editId="6D6C6CAD">
+                <wp:inline distT="0" distB="0" distL="0" distR="0" wp14:anchorId="62EB50EE" wp14:editId="788CB078">
                   <wp:extent cx="659765" cy="266700"/>
                   <wp:effectExtent l="0" t="0" r="0" b="0"/>
-                  <wp:docPr id="96" name="Imagen 96"/>
+                  <wp:docPr id="160" name="Imagen 160"/>
                   <wp:cNvGraphicFramePr/>
                   <a:graphic xmlns:a="http://schemas.openxmlformats.org/drawingml/2006/main">
                     <a:graphicData uri="http://schemas.openxmlformats.org/drawingml/2006/picture">
@@ -30959,10 +33610,10 @@
                 <w:szCs w:val="20"/>
               </w:rPr>
               <w:drawing>
-                <wp:inline distT="0" distB="0" distL="0" distR="0" wp14:anchorId="739216EA" wp14:editId="468608C4">
+                <wp:inline distT="0" distB="0" distL="0" distR="0" wp14:anchorId="485AEF05" wp14:editId="63905D5E">
                   <wp:extent cx="1191260" cy="266700"/>
                   <wp:effectExtent l="0" t="0" r="0" b="0"/>
-                  <wp:docPr id="97" name="Imagen 97"/>
+                  <wp:docPr id="161" name="Imagen 161"/>
                   <wp:cNvGraphicFramePr/>
                   <a:graphic xmlns:a="http://schemas.openxmlformats.org/drawingml/2006/main">
                     <a:graphicData uri="http://schemas.openxmlformats.org/drawingml/2006/picture">
@@ -31000,10 +33651,10 @@
                 <w:szCs w:val="20"/>
               </w:rPr>
               <w:drawing>
-                <wp:inline distT="0" distB="0" distL="0" distR="0" wp14:anchorId="1F0B277D" wp14:editId="09F6A98D">
+                <wp:inline distT="0" distB="0" distL="0" distR="0" wp14:anchorId="345AD516" wp14:editId="1BAD8316">
                   <wp:extent cx="1148715" cy="266700"/>
                   <wp:effectExtent l="0" t="0" r="0" b="0"/>
-                  <wp:docPr id="98" name="Imagen 98"/>
+                  <wp:docPr id="162" name="Imagen 162"/>
                   <wp:cNvGraphicFramePr/>
                   <a:graphic xmlns:a="http://schemas.openxmlformats.org/drawingml/2006/main">
                     <a:graphicData uri="http://schemas.openxmlformats.org/drawingml/2006/picture">
@@ -31663,7 +34314,6 @@
         </w:tc>
       </w:tr>
     </w:tbl>
-    <w:p/>
     <w:p>
       <w:pPr>
         <w:jc w:val="center"/>
@@ -31822,7 +34472,7 @@
                                   <w:szCs w:val="28"/>
                                   <w:lang w:val="es-ES"/>
                                 </w:rPr>
-                                <w:t>3</w:t>
+                                <w:t>2</w:t>
                               </w:r>
                               <w:r>
                                 <w:rPr>
@@ -31899,7 +34549,7 @@
                             <w:szCs w:val="28"/>
                             <w:lang w:val="es-ES"/>
                           </w:rPr>
-                          <w:t>3</w:t>
+                          <w:t>2</w:t>
                         </w:r>
                         <w:r>
                           <w:rPr>
@@ -45334,7 +47984,7 @@
 </file>
 
 <file path=customXml/itemProps2.xml><?xml version="1.0" encoding="utf-8"?>
-<ds:datastoreItem xmlns:ds="http://schemas.openxmlformats.org/officeDocument/2006/customXml" ds:itemID="{1E93BEAE-02E0-441F-B399-D32FD976A5C5}">
+<ds:datastoreItem xmlns:ds="http://schemas.openxmlformats.org/officeDocument/2006/customXml" ds:itemID="{9312C882-96AD-4770-87FD-8F9C8C942D66}">
   <ds:schemaRefs>
     <ds:schemaRef ds:uri="http://schemas.openxmlformats.org/officeDocument/2006/bibliography"/>
   </ds:schemaRefs>

</xml_diff>